<commit_message>
tfs2332 - ecl hr access solution
git-tfs-id: [https://tfs.omnicloud.local/tfs/cco%20program/]$/eCoaching_V2;C34151
</commit_message>
<xml_diff>
--- a/Requirements/CCO_eCoaching_Log_User_File_Layout.docx
+++ b/Requirements/CCO_eCoaching_Log_User_File_Layout.docx
@@ -1,6 +1,6 @@
 
 <file path=word/document.xml><?xml version="1.0" encoding="utf-8"?>
-<w:document xmlns:wpc="http://schemas.microsoft.com/office/word/2010/wordprocessingCanvas" xmlns:mc="http://schemas.openxmlformats.org/markup-compatibility/2006" xmlns:o="urn:schemas-microsoft-com:office:office" xmlns:r="http://schemas.openxmlformats.org/officeDocument/2006/relationships" xmlns:m="http://schemas.openxmlformats.org/officeDocument/2006/math" xmlns:v="urn:schemas-microsoft-com:vml" xmlns:wp14="http://schemas.microsoft.com/office/word/2010/wordprocessingDrawing" xmlns:wp="http://schemas.openxmlformats.org/drawingml/2006/wordprocessingDrawing" xmlns:w10="urn:schemas-microsoft-com:office:word" xmlns:w="http://schemas.openxmlformats.org/wordprocessingml/2006/main" xmlns:w14="http://schemas.microsoft.com/office/word/2010/wordml" xmlns:wpg="http://schemas.microsoft.com/office/word/2010/wordprocessingGroup" xmlns:wpi="http://schemas.microsoft.com/office/word/2010/wordprocessingInk" xmlns:wne="http://schemas.microsoft.com/office/word/2006/wordml" xmlns:wps="http://schemas.microsoft.com/office/word/2010/wordprocessingShape" mc:Ignorable="w14 wp14">
+<w:document xmlns:wpc="http://schemas.microsoft.com/office/word/2010/wordprocessingCanvas" xmlns:mc="http://schemas.openxmlformats.org/markup-compatibility/2006" xmlns:o="urn:schemas-microsoft-com:office:office" xmlns:r="http://schemas.openxmlformats.org/officeDocument/2006/relationships" xmlns:m="http://schemas.openxmlformats.org/officeDocument/2006/math" xmlns:v="urn:schemas-microsoft-com:vml" xmlns:wp14="http://schemas.microsoft.com/office/word/2010/wordprocessingDrawing" xmlns:wp="http://schemas.openxmlformats.org/drawingml/2006/wordprocessingDrawing" xmlns:w10="urn:schemas-microsoft-com:office:word" xmlns:w="http://schemas.openxmlformats.org/wordprocessingml/2006/main" xmlns:w14="http://schemas.microsoft.com/office/word/2010/wordml" xmlns:w15="http://schemas.microsoft.com/office/word/2012/wordml" xmlns:wpg="http://schemas.microsoft.com/office/word/2010/wordprocessingGroup" xmlns:wpi="http://schemas.microsoft.com/office/word/2010/wordprocessingInk" xmlns:wne="http://schemas.microsoft.com/office/word/2006/wordml" xmlns:wps="http://schemas.microsoft.com/office/word/2010/wordprocessingShape" mc:Ignorable="w14 w15 wp14">
   <w:body>
     <w:p>
       <w:pPr>
@@ -58,7 +58,7 @@
                     </pic:cNvPicPr>
                   </pic:nvPicPr>
                   <pic:blipFill>
-                    <a:blip r:embed="rId12">
+                    <a:blip r:embed="rId11">
                       <a:extLst>
                         <a:ext uri="{28A0092B-C50C-407E-A947-70E740481C1C}">
                           <a14:useLocalDpi xmlns:a14="http://schemas.microsoft.com/office/drawing/2010/main" val="0"/>
@@ -306,7 +306,7 @@
           </mc:Choice>
           <mc:Fallback>
             <w:pict>
-              <v:line id="Line 232" o:spid="_x0000_s1026" style="position:absolute;z-index:251657728;visibility:visible;mso-wrap-style:square;mso-width-percent:0;mso-height-percent:0;mso-wrap-distance-left:9pt;mso-wrap-distance-top:0;mso-wrap-distance-right:9pt;mso-wrap-distance-bottom:0;mso-position-horizontal:absolute;mso-position-horizontal-relative:text;mso-position-vertical:absolute;mso-position-vertical-relative:text;mso-width-percent:0;mso-height-percent:0;mso-width-relative:page;mso-height-relative:page" from="367.2pt,33.3pt" to="439.25pt,33.35pt" o:gfxdata="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" o:allowincell="f">
+              <v:line w14:anchorId="03CC5B97" id="Line 232" o:spid="_x0000_s1026" style="position:absolute;z-index:251658240;visibility:visible;mso-wrap-style:square;mso-width-percent:0;mso-height-percent:0;mso-wrap-distance-left:9pt;mso-wrap-distance-top:0;mso-wrap-distance-right:9pt;mso-wrap-distance-bottom:0;mso-position-horizontal:absolute;mso-position-horizontal-relative:text;mso-position-vertical:absolute;mso-position-vertical-relative:text;mso-width-percent:0;mso-height-percent:0;mso-width-relative:page;mso-height-relative:page" from="367.2pt,33.3pt" to="439.25pt,33.35pt" o:gfxdata="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" o:allowincell="f">
                 <v:stroke startarrowwidth="narrow" startarrowlength="short" endarrowwidth="narrow" endarrowlength="short"/>
               </v:line>
             </w:pict>
@@ -384,7 +384,7 @@
           </mc:Choice>
           <mc:Fallback>
             <w:pict>
-              <v:line id="Line 230" o:spid="_x0000_s1026" style="position:absolute;z-index:251655680;visibility:visible;mso-wrap-style:square;mso-width-percent:0;mso-height-percent:0;mso-wrap-distance-left:9pt;mso-wrap-distance-top:0;mso-wrap-distance-right:9pt;mso-wrap-distance-bottom:0;mso-position-horizontal:absolute;mso-position-horizontal-relative:text;mso-position-vertical:absolute;mso-position-vertical-relative:text;mso-width-percent:0;mso-height-percent:0;mso-width-relative:page;mso-height-relative:page" from="1in,33.3pt" to="266.45pt,33.35pt" o:gfxdata="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" o:allowincell="f">
+              <v:line w14:anchorId="3A2EC457" id="Line 230" o:spid="_x0000_s1026" style="position:absolute;z-index:251656192;visibility:visible;mso-wrap-style:square;mso-width-percent:0;mso-height-percent:0;mso-wrap-distance-left:9pt;mso-wrap-distance-top:0;mso-wrap-distance-right:9pt;mso-wrap-distance-bottom:0;mso-position-horizontal:absolute;mso-position-horizontal-relative:text;mso-position-vertical:absolute;mso-position-vertical-relative:text;mso-width-percent:0;mso-height-percent:0;mso-width-relative:page;mso-height-relative:page" from="1in,33.3pt" to="266.45pt,33.35pt" o:gfxdata="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" o:allowincell="f">
                 <v:stroke startarrowwidth="narrow" startarrowlength="short" endarrowwidth="narrow" endarrowlength="short"/>
               </v:line>
             </w:pict>
@@ -612,7 +612,7 @@
           </mc:Choice>
           <mc:Fallback>
             <w:pict>
-              <v:line id="Line 234" o:spid="_x0000_s1026" style="position:absolute;z-index:251659776;visibility:visible;mso-wrap-style:square;mso-width-percent:0;mso-height-percent:0;mso-wrap-distance-left:9pt;mso-wrap-distance-top:0;mso-wrap-distance-right:9pt;mso-wrap-distance-bottom:0;mso-position-horizontal:absolute;mso-position-horizontal-relative:text;mso-position-vertical:absolute;mso-position-vertical-relative:text;mso-width-percent:0;mso-height-percent:0;mso-width-relative:page;mso-height-relative:page" from="115.2pt,.6pt" to="309.6pt,.6pt" o:gfxdata="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" o:allowincell="f">
+              <v:line w14:anchorId="46C997A8" id="Line 234" o:spid="_x0000_s1026" style="position:absolute;z-index:251659776;visibility:visible;mso-wrap-style:square;mso-width-percent:0;mso-height-percent:0;mso-wrap-distance-left:9pt;mso-wrap-distance-top:0;mso-wrap-distance-right:9pt;mso-wrap-distance-bottom:0;mso-position-horizontal:absolute;mso-position-horizontal-relative:text;mso-position-vertical:absolute;mso-position-vertical-relative:text;mso-width-percent:0;mso-height-percent:0;mso-width-relative:page;mso-height-relative:page" from="115.2pt,.6pt" to="309.6pt,.6pt" o:gfxdata="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" o:allowincell="f">
                 <v:stroke startarrowwidth="narrow" startarrowlength="short" endarrowwidth="narrow" endarrowlength="short"/>
               </v:line>
             </w:pict>
@@ -718,7 +718,7 @@
           </mc:Choice>
           <mc:Fallback>
             <w:pict>
-              <v:line id="Line 233" o:spid="_x0000_s1026" style="position:absolute;z-index:251658752;visibility:visible;mso-wrap-style:square;mso-width-percent:0;mso-height-percent:0;mso-wrap-distance-left:9pt;mso-wrap-distance-top:0;mso-wrap-distance-right:9pt;mso-wrap-distance-bottom:0;mso-position-horizontal:absolute;mso-position-horizontal-relative:text;mso-position-vertical:absolute;mso-position-vertical-relative:text;mso-width-percent:0;mso-height-percent:0;mso-width-relative:page;mso-height-relative:page" from="374.4pt,34.75pt" to="446.45pt,34.8pt" o:gfxdata="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" o:allowincell="f">
+              <v:line w14:anchorId="24EA75BA" id="Line 233" o:spid="_x0000_s1026" style="position:absolute;z-index:251658752;visibility:visible;mso-wrap-style:square;mso-width-percent:0;mso-height-percent:0;mso-wrap-distance-left:9pt;mso-wrap-distance-top:0;mso-wrap-distance-right:9pt;mso-wrap-distance-bottom:0;mso-position-horizontal:absolute;mso-position-horizontal-relative:text;mso-position-vertical:absolute;mso-position-vertical-relative:text;mso-width-percent:0;mso-height-percent:0;mso-width-relative:page;mso-height-relative:page" from="374.4pt,34.75pt" to="446.45pt,34.8pt" o:gfxdata="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" o:allowincell="f">
                 <v:stroke startarrowwidth="narrow" startarrowlength="short" endarrowwidth="narrow" endarrowlength="short"/>
               </v:line>
             </w:pict>
@@ -796,7 +796,7 @@
           </mc:Choice>
           <mc:Fallback>
             <w:pict>
-              <v:line id="Line 231" o:spid="_x0000_s1026" style="position:absolute;z-index:251656704;visibility:visible;mso-wrap-style:square;mso-width-percent:0;mso-height-percent:0;mso-wrap-distance-left:9pt;mso-wrap-distance-top:0;mso-wrap-distance-right:9pt;mso-wrap-distance-bottom:0;mso-position-horizontal:absolute;mso-position-horizontal-relative:text;mso-position-vertical:absolute;mso-position-vertical-relative:text;mso-width-percent:0;mso-height-percent:0;mso-width-relative:page;mso-height-relative:page" from="1in,32.75pt" to="266.45pt,32.8pt" o:gfxdata="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" o:allowincell="f">
+              <v:line w14:anchorId="16BB816A" id="Line 231" o:spid="_x0000_s1026" style="position:absolute;z-index:251656704;visibility:visible;mso-wrap-style:square;mso-width-percent:0;mso-height-percent:0;mso-wrap-distance-left:9pt;mso-wrap-distance-top:0;mso-wrap-distance-right:9pt;mso-wrap-distance-bottom:0;mso-position-horizontal:absolute;mso-position-horizontal-relative:text;mso-position-vertical:absolute;mso-position-vertical-relative:text;mso-width-percent:0;mso-height-percent:0;mso-width-relative:page;mso-height-relative:page" from="1in,32.75pt" to="266.45pt,32.8pt" o:gfxdata="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" o:allowincell="f">
                 <v:stroke startarrowwidth="narrow" startarrowlength="short" endarrowwidth="narrow" endarrowlength="short"/>
               </v:line>
             </w:pict>
@@ -1296,6 +1296,12 @@
                 <w:szCs w:val="24"/>
               </w:rPr>
             </w:pPr>
+            <w:r>
+              <w:rPr>
+                <w:szCs w:val="24"/>
+              </w:rPr>
+              <w:t>04/07/2016</w:t>
+            </w:r>
           </w:p>
         </w:tc>
         <w:tc>
@@ -1312,6 +1318,43 @@
                 <w:szCs w:val="24"/>
               </w:rPr>
             </w:pPr>
+            <w:r>
+              <w:rPr>
+                <w:szCs w:val="24"/>
+              </w:rPr>
+              <w:t xml:space="preserve">TFS2332 – </w:t>
+            </w:r>
+            <w:proofErr w:type="spellStart"/>
+            <w:r>
+              <w:rPr>
+                <w:szCs w:val="24"/>
+              </w:rPr>
+              <w:t>eCL</w:t>
+            </w:r>
+            <w:proofErr w:type="spellEnd"/>
+            <w:r>
+              <w:rPr>
+                <w:szCs w:val="24"/>
+              </w:rPr>
+              <w:t xml:space="preserve"> HR Access Solution</w:t>
+            </w:r>
+          </w:p>
+          <w:p>
+            <w:pPr>
+              <w:pStyle w:val="hdr1"/>
+              <w:spacing w:before="0"/>
+              <w:ind w:left="0"/>
+              <w:jc w:val="left"/>
+              <w:rPr>
+                <w:szCs w:val="24"/>
+              </w:rPr>
+            </w:pPr>
+            <w:r>
+              <w:rPr>
+                <w:szCs w:val="24"/>
+              </w:rPr>
+              <w:t>Added section or layout of HR employee feed</w:t>
+            </w:r>
           </w:p>
         </w:tc>
         <w:tc>
@@ -1328,6 +1371,12 @@
                 <w:szCs w:val="24"/>
               </w:rPr>
             </w:pPr>
+            <w:r>
+              <w:rPr>
+                <w:szCs w:val="24"/>
+              </w:rPr>
+              <w:t>Doug Stearns</w:t>
+            </w:r>
           </w:p>
         </w:tc>
       </w:tr>
@@ -1713,8 +1762,6 @@
           <w:noProof/>
         </w:rPr>
       </w:pPr>
-      <w:bookmarkStart w:id="1" w:name="_GoBack"/>
-      <w:bookmarkEnd w:id="1"/>
       <w:r>
         <w:br w:type="page"/>
       </w:r>
@@ -1733,7 +1780,7 @@
           <w:szCs w:val="24"/>
         </w:rPr>
       </w:pPr>
-      <w:bookmarkStart w:id="2" w:name="_Toc321377922"/>
+      <w:bookmarkStart w:id="1" w:name="_Toc321377922"/>
       <w:proofErr w:type="spellStart"/>
       <w:proofErr w:type="gramStart"/>
       <w:r>
@@ -1774,7 +1821,7 @@
         </w:rPr>
         <w:t>Data Feed</w:t>
       </w:r>
-      <w:bookmarkEnd w:id="2"/>
+      <w:bookmarkEnd w:id="1"/>
     </w:p>
     <w:p>
       <w:pPr>
@@ -3854,6 +3901,1748 @@
           <w:szCs w:val="24"/>
         </w:rPr>
       </w:pPr>
+      <w:proofErr w:type="spellStart"/>
+      <w:proofErr w:type="gramStart"/>
+      <w:r>
+        <w:rPr>
+          <w:sz w:val="24"/>
+          <w:szCs w:val="24"/>
+        </w:rPr>
+        <w:lastRenderedPageBreak/>
+        <w:t>eCoaching</w:t>
+      </w:r>
+      <w:proofErr w:type="spellEnd"/>
+      <w:proofErr w:type="gramEnd"/>
+      <w:r>
+        <w:rPr>
+          <w:sz w:val="24"/>
+          <w:szCs w:val="24"/>
+        </w:rPr>
+        <w:t xml:space="preserve"> Log People Soft </w:t>
+      </w:r>
+      <w:r>
+        <w:rPr>
+          <w:sz w:val="24"/>
+          <w:szCs w:val="24"/>
+        </w:rPr>
+        <w:t xml:space="preserve">Human Resource Employee Information </w:t>
+      </w:r>
+      <w:r>
+        <w:rPr>
+          <w:sz w:val="24"/>
+          <w:szCs w:val="24"/>
+        </w:rPr>
+        <w:t>Data Feed</w:t>
+      </w:r>
+    </w:p>
+    <w:p>
+      <w:pPr>
+        <w:rPr>
+          <w:sz w:val="24"/>
+          <w:szCs w:val="24"/>
+        </w:rPr>
+      </w:pPr>
+      <w:r>
+        <w:rPr>
+          <w:sz w:val="24"/>
+          <w:szCs w:val="24"/>
+        </w:rPr>
+        <w:t>The following is the record layout of the comma delimited People Soft file</w:t>
+      </w:r>
+      <w:r>
+        <w:rPr>
+          <w:sz w:val="24"/>
+          <w:szCs w:val="24"/>
+        </w:rPr>
+        <w:t xml:space="preserve"> from HR containing HR employees. </w:t>
+      </w:r>
+    </w:p>
+    <w:p>
+      <w:pPr>
+        <w:rPr>
+          <w:sz w:val="24"/>
+          <w:szCs w:val="24"/>
+        </w:rPr>
+      </w:pPr>
+    </w:p>
+    <w:tbl>
+      <w:tblPr>
+        <w:tblW w:w="9813" w:type="dxa"/>
+        <w:tblBorders>
+          <w:top w:val="single" w:sz="4" w:space="0" w:color="auto"/>
+          <w:left w:val="single" w:sz="4" w:space="0" w:color="auto"/>
+          <w:bottom w:val="single" w:sz="4" w:space="0" w:color="auto"/>
+          <w:right w:val="single" w:sz="4" w:space="0" w:color="auto"/>
+          <w:insideH w:val="single" w:sz="4" w:space="0" w:color="auto"/>
+          <w:insideV w:val="single" w:sz="4" w:space="0" w:color="auto"/>
+        </w:tblBorders>
+        <w:tblLayout w:type="fixed"/>
+        <w:tblCellMar>
+          <w:top w:w="29" w:type="dxa"/>
+          <w:left w:w="115" w:type="dxa"/>
+          <w:bottom w:w="29" w:type="dxa"/>
+          <w:right w:w="115" w:type="dxa"/>
+        </w:tblCellMar>
+        <w:tblLook w:val="01E0" w:firstRow="1" w:lastRow="1" w:firstColumn="1" w:lastColumn="1" w:noHBand="0" w:noVBand="0"/>
+      </w:tblPr>
+      <w:tblGrid>
+        <w:gridCol w:w="1253"/>
+        <w:gridCol w:w="2250"/>
+        <w:gridCol w:w="1800"/>
+        <w:gridCol w:w="4510"/>
+      </w:tblGrid>
+      <w:tr>
+        <w:trPr>
+          <w:tblHeader/>
+        </w:trPr>
+        <w:tc>
+          <w:tcPr>
+            <w:tcW w:w="1253" w:type="dxa"/>
+            <w:tcBorders>
+              <w:top w:val="single" w:sz="4" w:space="0" w:color="auto"/>
+              <w:left w:val="single" w:sz="4" w:space="0" w:color="auto"/>
+              <w:bottom w:val="single" w:sz="4" w:space="0" w:color="auto"/>
+              <w:right w:val="single" w:sz="4" w:space="0" w:color="auto"/>
+            </w:tcBorders>
+          </w:tcPr>
+          <w:p>
+            <w:pPr>
+              <w:rPr>
+                <w:b/>
+                <w:sz w:val="24"/>
+                <w:szCs w:val="24"/>
+              </w:rPr>
+            </w:pPr>
+            <w:r>
+              <w:rPr>
+                <w:b/>
+                <w:sz w:val="24"/>
+                <w:szCs w:val="24"/>
+              </w:rPr>
+              <w:t>Element #</w:t>
+            </w:r>
+          </w:p>
+        </w:tc>
+        <w:tc>
+          <w:tcPr>
+            <w:tcW w:w="2250" w:type="dxa"/>
+            <w:tcBorders>
+              <w:top w:val="single" w:sz="4" w:space="0" w:color="auto"/>
+              <w:left w:val="single" w:sz="4" w:space="0" w:color="auto"/>
+              <w:bottom w:val="single" w:sz="4" w:space="0" w:color="auto"/>
+              <w:right w:val="single" w:sz="4" w:space="0" w:color="auto"/>
+            </w:tcBorders>
+          </w:tcPr>
+          <w:p>
+            <w:pPr>
+              <w:rPr>
+                <w:b/>
+                <w:sz w:val="24"/>
+                <w:szCs w:val="24"/>
+              </w:rPr>
+            </w:pPr>
+            <w:r>
+              <w:rPr>
+                <w:b/>
+                <w:sz w:val="24"/>
+                <w:szCs w:val="24"/>
+              </w:rPr>
+              <w:t>Field Name</w:t>
+            </w:r>
+          </w:p>
+        </w:tc>
+        <w:tc>
+          <w:tcPr>
+            <w:tcW w:w="1800" w:type="dxa"/>
+            <w:tcBorders>
+              <w:top w:val="single" w:sz="4" w:space="0" w:color="auto"/>
+              <w:left w:val="single" w:sz="4" w:space="0" w:color="auto"/>
+              <w:bottom w:val="single" w:sz="4" w:space="0" w:color="auto"/>
+              <w:right w:val="single" w:sz="4" w:space="0" w:color="auto"/>
+            </w:tcBorders>
+          </w:tcPr>
+          <w:p>
+            <w:pPr>
+              <w:rPr>
+                <w:b/>
+                <w:sz w:val="24"/>
+                <w:szCs w:val="24"/>
+              </w:rPr>
+            </w:pPr>
+            <w:r>
+              <w:rPr>
+                <w:b/>
+                <w:sz w:val="24"/>
+                <w:szCs w:val="24"/>
+              </w:rPr>
+              <w:t>Max Length / Field Format</w:t>
+            </w:r>
+          </w:p>
+        </w:tc>
+        <w:tc>
+          <w:tcPr>
+            <w:tcW w:w="4510" w:type="dxa"/>
+            <w:tcBorders>
+              <w:top w:val="single" w:sz="4" w:space="0" w:color="auto"/>
+              <w:left w:val="single" w:sz="4" w:space="0" w:color="auto"/>
+              <w:bottom w:val="single" w:sz="4" w:space="0" w:color="auto"/>
+              <w:right w:val="single" w:sz="4" w:space="0" w:color="auto"/>
+            </w:tcBorders>
+          </w:tcPr>
+          <w:p>
+            <w:pPr>
+              <w:rPr>
+                <w:b/>
+                <w:sz w:val="24"/>
+                <w:szCs w:val="24"/>
+              </w:rPr>
+            </w:pPr>
+            <w:r>
+              <w:rPr>
+                <w:b/>
+                <w:sz w:val="24"/>
+                <w:szCs w:val="24"/>
+              </w:rPr>
+              <w:t>Description</w:t>
+            </w:r>
+          </w:p>
+        </w:tc>
+      </w:tr>
+      <w:tr>
+        <w:trPr>
+          <w:tblHeader/>
+        </w:trPr>
+        <w:tc>
+          <w:tcPr>
+            <w:tcW w:w="1253" w:type="dxa"/>
+            <w:tcBorders>
+              <w:top w:val="single" w:sz="4" w:space="0" w:color="auto"/>
+              <w:left w:val="single" w:sz="4" w:space="0" w:color="auto"/>
+              <w:bottom w:val="single" w:sz="4" w:space="0" w:color="auto"/>
+              <w:right w:val="single" w:sz="4" w:space="0" w:color="auto"/>
+            </w:tcBorders>
+          </w:tcPr>
+          <w:p>
+            <w:pPr>
+              <w:pStyle w:val="TableText"/>
+              <w:numPr>
+                <w:ilvl w:val="0"/>
+                <w:numId w:val="14"/>
+              </w:numPr>
+              <w:rPr>
+                <w:b w:val="0"/>
+                <w:sz w:val="24"/>
+                <w:szCs w:val="24"/>
+              </w:rPr>
+            </w:pPr>
+          </w:p>
+        </w:tc>
+        <w:tc>
+          <w:tcPr>
+            <w:tcW w:w="2250" w:type="dxa"/>
+            <w:tcBorders>
+              <w:top w:val="single" w:sz="4" w:space="0" w:color="auto"/>
+              <w:left w:val="single" w:sz="4" w:space="0" w:color="auto"/>
+              <w:bottom w:val="single" w:sz="4" w:space="0" w:color="auto"/>
+              <w:right w:val="single" w:sz="4" w:space="0" w:color="auto"/>
+            </w:tcBorders>
+          </w:tcPr>
+          <w:p>
+            <w:pPr>
+              <w:rPr>
+                <w:sz w:val="24"/>
+                <w:szCs w:val="24"/>
+              </w:rPr>
+            </w:pPr>
+            <w:proofErr w:type="spellStart"/>
+            <w:r>
+              <w:rPr>
+                <w:sz w:val="24"/>
+                <w:szCs w:val="24"/>
+              </w:rPr>
+              <w:t>Emp_ID</w:t>
+            </w:r>
+            <w:proofErr w:type="spellEnd"/>
+          </w:p>
+        </w:tc>
+        <w:tc>
+          <w:tcPr>
+            <w:tcW w:w="1800" w:type="dxa"/>
+            <w:tcBorders>
+              <w:top w:val="single" w:sz="4" w:space="0" w:color="auto"/>
+              <w:left w:val="single" w:sz="4" w:space="0" w:color="auto"/>
+              <w:bottom w:val="single" w:sz="4" w:space="0" w:color="auto"/>
+              <w:right w:val="single" w:sz="4" w:space="0" w:color="auto"/>
+            </w:tcBorders>
+          </w:tcPr>
+          <w:p>
+            <w:pPr>
+              <w:rPr>
+                <w:sz w:val="24"/>
+                <w:szCs w:val="24"/>
+              </w:rPr>
+            </w:pPr>
+            <w:r>
+              <w:rPr>
+                <w:sz w:val="24"/>
+                <w:szCs w:val="24"/>
+              </w:rPr>
+              <w:t xml:space="preserve">Alpha/numeric </w:t>
+            </w:r>
+          </w:p>
+        </w:tc>
+        <w:tc>
+          <w:tcPr>
+            <w:tcW w:w="4510" w:type="dxa"/>
+            <w:tcBorders>
+              <w:top w:val="single" w:sz="4" w:space="0" w:color="auto"/>
+              <w:left w:val="single" w:sz="4" w:space="0" w:color="auto"/>
+              <w:bottom w:val="single" w:sz="4" w:space="0" w:color="auto"/>
+              <w:right w:val="single" w:sz="4" w:space="0" w:color="auto"/>
+            </w:tcBorders>
+          </w:tcPr>
+          <w:p>
+            <w:pPr>
+              <w:rPr>
+                <w:sz w:val="24"/>
+                <w:szCs w:val="24"/>
+              </w:rPr>
+            </w:pPr>
+            <w:r>
+              <w:rPr>
+                <w:sz w:val="24"/>
+                <w:szCs w:val="24"/>
+              </w:rPr>
+              <w:t>Employee ID</w:t>
+            </w:r>
+          </w:p>
+          <w:p>
+            <w:pPr>
+              <w:rPr>
+                <w:sz w:val="24"/>
+                <w:szCs w:val="24"/>
+              </w:rPr>
+            </w:pPr>
+            <w:proofErr w:type="spellStart"/>
+            <w:r>
+              <w:rPr>
+                <w:sz w:val="24"/>
+                <w:szCs w:val="24"/>
+              </w:rPr>
+              <w:t>Preceeding</w:t>
+            </w:r>
+            <w:proofErr w:type="spellEnd"/>
+            <w:r>
+              <w:rPr>
+                <w:sz w:val="24"/>
+                <w:szCs w:val="24"/>
+              </w:rPr>
+              <w:t xml:space="preserve"> characters such as W or WV</w:t>
+            </w:r>
+          </w:p>
+        </w:tc>
+      </w:tr>
+      <w:tr>
+        <w:trPr>
+          <w:tblHeader/>
+        </w:trPr>
+        <w:tc>
+          <w:tcPr>
+            <w:tcW w:w="1253" w:type="dxa"/>
+            <w:tcBorders>
+              <w:top w:val="single" w:sz="4" w:space="0" w:color="auto"/>
+              <w:left w:val="single" w:sz="4" w:space="0" w:color="auto"/>
+              <w:bottom w:val="single" w:sz="4" w:space="0" w:color="auto"/>
+              <w:right w:val="single" w:sz="4" w:space="0" w:color="auto"/>
+            </w:tcBorders>
+          </w:tcPr>
+          <w:p>
+            <w:pPr>
+              <w:pStyle w:val="TableText"/>
+              <w:numPr>
+                <w:ilvl w:val="0"/>
+                <w:numId w:val="14"/>
+              </w:numPr>
+              <w:rPr>
+                <w:b w:val="0"/>
+                <w:sz w:val="24"/>
+                <w:szCs w:val="24"/>
+              </w:rPr>
+            </w:pPr>
+          </w:p>
+        </w:tc>
+        <w:tc>
+          <w:tcPr>
+            <w:tcW w:w="2250" w:type="dxa"/>
+            <w:tcBorders>
+              <w:top w:val="single" w:sz="4" w:space="0" w:color="auto"/>
+              <w:left w:val="single" w:sz="4" w:space="0" w:color="auto"/>
+              <w:bottom w:val="single" w:sz="4" w:space="0" w:color="auto"/>
+              <w:right w:val="single" w:sz="4" w:space="0" w:color="auto"/>
+            </w:tcBorders>
+          </w:tcPr>
+          <w:p>
+            <w:pPr>
+              <w:rPr>
+                <w:sz w:val="24"/>
+                <w:szCs w:val="24"/>
+              </w:rPr>
+            </w:pPr>
+            <w:proofErr w:type="spellStart"/>
+            <w:r>
+              <w:rPr>
+                <w:sz w:val="24"/>
+                <w:szCs w:val="24"/>
+              </w:rPr>
+              <w:t>Emp_LanID</w:t>
+            </w:r>
+            <w:proofErr w:type="spellEnd"/>
+          </w:p>
+        </w:tc>
+        <w:tc>
+          <w:tcPr>
+            <w:tcW w:w="1800" w:type="dxa"/>
+            <w:tcBorders>
+              <w:top w:val="single" w:sz="4" w:space="0" w:color="auto"/>
+              <w:left w:val="single" w:sz="4" w:space="0" w:color="auto"/>
+              <w:bottom w:val="single" w:sz="4" w:space="0" w:color="auto"/>
+              <w:right w:val="single" w:sz="4" w:space="0" w:color="auto"/>
+            </w:tcBorders>
+          </w:tcPr>
+          <w:p>
+            <w:pPr>
+              <w:rPr>
+                <w:sz w:val="24"/>
+                <w:szCs w:val="24"/>
+              </w:rPr>
+            </w:pPr>
+            <w:r>
+              <w:rPr>
+                <w:sz w:val="24"/>
+                <w:szCs w:val="24"/>
+              </w:rPr>
+              <w:t xml:space="preserve">Alpha/numeric </w:t>
+            </w:r>
+          </w:p>
+        </w:tc>
+        <w:tc>
+          <w:tcPr>
+            <w:tcW w:w="4510" w:type="dxa"/>
+            <w:tcBorders>
+              <w:top w:val="single" w:sz="4" w:space="0" w:color="auto"/>
+              <w:left w:val="single" w:sz="4" w:space="0" w:color="auto"/>
+              <w:bottom w:val="single" w:sz="4" w:space="0" w:color="auto"/>
+              <w:right w:val="single" w:sz="4" w:space="0" w:color="auto"/>
+            </w:tcBorders>
+          </w:tcPr>
+          <w:p>
+            <w:pPr>
+              <w:rPr>
+                <w:sz w:val="24"/>
+                <w:szCs w:val="24"/>
+              </w:rPr>
+            </w:pPr>
+            <w:r>
+              <w:rPr>
+                <w:sz w:val="24"/>
+                <w:szCs w:val="24"/>
+              </w:rPr>
+              <w:t>Employee’s LAN ID</w:t>
+            </w:r>
+          </w:p>
+          <w:p>
+            <w:pPr>
+              <w:rPr>
+                <w:sz w:val="24"/>
+                <w:szCs w:val="24"/>
+              </w:rPr>
+            </w:pPr>
+            <w:r>
+              <w:rPr>
+                <w:sz w:val="24"/>
+                <w:szCs w:val="24"/>
+              </w:rPr>
+              <w:t xml:space="preserve">Some records with </w:t>
+            </w:r>
+            <w:proofErr w:type="spellStart"/>
+            <w:r>
+              <w:rPr>
+                <w:sz w:val="24"/>
+                <w:szCs w:val="24"/>
+              </w:rPr>
+              <w:t>preceeding</w:t>
+            </w:r>
+            <w:proofErr w:type="spellEnd"/>
+            <w:r>
+              <w:rPr>
+                <w:sz w:val="24"/>
+                <w:szCs w:val="24"/>
+              </w:rPr>
+              <w:t xml:space="preserve"> # sign</w:t>
+            </w:r>
+          </w:p>
+        </w:tc>
+      </w:tr>
+      <w:tr>
+        <w:trPr>
+          <w:tblHeader/>
+        </w:trPr>
+        <w:tc>
+          <w:tcPr>
+            <w:tcW w:w="1253" w:type="dxa"/>
+            <w:tcBorders>
+              <w:top w:val="single" w:sz="4" w:space="0" w:color="auto"/>
+              <w:left w:val="single" w:sz="4" w:space="0" w:color="auto"/>
+              <w:bottom w:val="single" w:sz="4" w:space="0" w:color="auto"/>
+              <w:right w:val="single" w:sz="4" w:space="0" w:color="auto"/>
+            </w:tcBorders>
+          </w:tcPr>
+          <w:p>
+            <w:pPr>
+              <w:pStyle w:val="TableText"/>
+              <w:numPr>
+                <w:ilvl w:val="0"/>
+                <w:numId w:val="14"/>
+              </w:numPr>
+              <w:rPr>
+                <w:b w:val="0"/>
+                <w:sz w:val="24"/>
+                <w:szCs w:val="24"/>
+              </w:rPr>
+            </w:pPr>
+          </w:p>
+        </w:tc>
+        <w:tc>
+          <w:tcPr>
+            <w:tcW w:w="2250" w:type="dxa"/>
+            <w:tcBorders>
+              <w:top w:val="single" w:sz="4" w:space="0" w:color="auto"/>
+              <w:left w:val="single" w:sz="4" w:space="0" w:color="auto"/>
+              <w:bottom w:val="single" w:sz="4" w:space="0" w:color="auto"/>
+              <w:right w:val="single" w:sz="4" w:space="0" w:color="auto"/>
+            </w:tcBorders>
+          </w:tcPr>
+          <w:p>
+            <w:pPr>
+              <w:rPr>
+                <w:sz w:val="24"/>
+                <w:szCs w:val="24"/>
+              </w:rPr>
+            </w:pPr>
+            <w:proofErr w:type="spellStart"/>
+            <w:r>
+              <w:rPr>
+                <w:sz w:val="24"/>
+                <w:szCs w:val="24"/>
+              </w:rPr>
+              <w:t>Emp_Name</w:t>
+            </w:r>
+            <w:proofErr w:type="spellEnd"/>
+          </w:p>
+        </w:tc>
+        <w:tc>
+          <w:tcPr>
+            <w:tcW w:w="1800" w:type="dxa"/>
+            <w:tcBorders>
+              <w:top w:val="single" w:sz="4" w:space="0" w:color="auto"/>
+              <w:left w:val="single" w:sz="4" w:space="0" w:color="auto"/>
+              <w:bottom w:val="single" w:sz="4" w:space="0" w:color="auto"/>
+              <w:right w:val="single" w:sz="4" w:space="0" w:color="auto"/>
+            </w:tcBorders>
+          </w:tcPr>
+          <w:p>
+            <w:pPr>
+              <w:rPr>
+                <w:sz w:val="24"/>
+                <w:szCs w:val="24"/>
+              </w:rPr>
+            </w:pPr>
+            <w:r>
+              <w:rPr>
+                <w:sz w:val="24"/>
+                <w:szCs w:val="24"/>
+              </w:rPr>
+              <w:t xml:space="preserve">Alpha/numeric </w:t>
+            </w:r>
+          </w:p>
+        </w:tc>
+        <w:tc>
+          <w:tcPr>
+            <w:tcW w:w="4510" w:type="dxa"/>
+            <w:tcBorders>
+              <w:top w:val="single" w:sz="4" w:space="0" w:color="auto"/>
+              <w:left w:val="single" w:sz="4" w:space="0" w:color="auto"/>
+              <w:bottom w:val="single" w:sz="4" w:space="0" w:color="auto"/>
+              <w:right w:val="single" w:sz="4" w:space="0" w:color="auto"/>
+            </w:tcBorders>
+          </w:tcPr>
+          <w:p>
+            <w:pPr>
+              <w:rPr>
+                <w:sz w:val="24"/>
+                <w:szCs w:val="24"/>
+              </w:rPr>
+            </w:pPr>
+            <w:r>
+              <w:rPr>
+                <w:sz w:val="24"/>
+                <w:szCs w:val="24"/>
+              </w:rPr>
+              <w:t>Employee’s first name</w:t>
+            </w:r>
+            <w:r>
+              <w:rPr>
+                <w:sz w:val="24"/>
+                <w:szCs w:val="24"/>
+              </w:rPr>
+              <w:t xml:space="preserve"> in the format of </w:t>
+            </w:r>
+            <w:proofErr w:type="spellStart"/>
+            <w:r>
+              <w:rPr>
+                <w:sz w:val="24"/>
+                <w:szCs w:val="24"/>
+              </w:rPr>
+              <w:t>Lastname</w:t>
+            </w:r>
+            <w:proofErr w:type="spellEnd"/>
+            <w:r>
+              <w:rPr>
+                <w:sz w:val="24"/>
+                <w:szCs w:val="24"/>
+              </w:rPr>
+              <w:t xml:space="preserve">, </w:t>
+            </w:r>
+            <w:proofErr w:type="spellStart"/>
+            <w:r>
+              <w:rPr>
+                <w:sz w:val="24"/>
+                <w:szCs w:val="24"/>
+              </w:rPr>
+              <w:t>Firstname</w:t>
+            </w:r>
+            <w:proofErr w:type="spellEnd"/>
+            <w:r>
+              <w:rPr>
+                <w:sz w:val="24"/>
+                <w:szCs w:val="24"/>
+              </w:rPr>
+              <w:t xml:space="preserve"> MI</w:t>
+            </w:r>
+          </w:p>
+        </w:tc>
+      </w:tr>
+      <w:tr>
+        <w:trPr>
+          <w:tblHeader/>
+        </w:trPr>
+        <w:tc>
+          <w:tcPr>
+            <w:tcW w:w="1253" w:type="dxa"/>
+            <w:tcBorders>
+              <w:top w:val="single" w:sz="4" w:space="0" w:color="auto"/>
+              <w:left w:val="single" w:sz="4" w:space="0" w:color="auto"/>
+              <w:bottom w:val="single" w:sz="4" w:space="0" w:color="auto"/>
+              <w:right w:val="single" w:sz="4" w:space="0" w:color="auto"/>
+            </w:tcBorders>
+          </w:tcPr>
+          <w:p>
+            <w:pPr>
+              <w:pStyle w:val="TableText"/>
+              <w:numPr>
+                <w:ilvl w:val="0"/>
+                <w:numId w:val="14"/>
+              </w:numPr>
+              <w:rPr>
+                <w:b w:val="0"/>
+                <w:sz w:val="24"/>
+                <w:szCs w:val="24"/>
+              </w:rPr>
+            </w:pPr>
+          </w:p>
+        </w:tc>
+        <w:tc>
+          <w:tcPr>
+            <w:tcW w:w="2250" w:type="dxa"/>
+            <w:tcBorders>
+              <w:top w:val="single" w:sz="4" w:space="0" w:color="auto"/>
+              <w:left w:val="single" w:sz="4" w:space="0" w:color="auto"/>
+              <w:bottom w:val="single" w:sz="4" w:space="0" w:color="auto"/>
+              <w:right w:val="single" w:sz="4" w:space="0" w:color="auto"/>
+            </w:tcBorders>
+          </w:tcPr>
+          <w:p>
+            <w:pPr>
+              <w:rPr>
+                <w:sz w:val="24"/>
+                <w:szCs w:val="24"/>
+              </w:rPr>
+            </w:pPr>
+            <w:proofErr w:type="spellStart"/>
+            <w:r>
+              <w:rPr>
+                <w:sz w:val="24"/>
+                <w:szCs w:val="24"/>
+              </w:rPr>
+              <w:t>Emp_Site</w:t>
+            </w:r>
+            <w:proofErr w:type="spellEnd"/>
+          </w:p>
+        </w:tc>
+        <w:tc>
+          <w:tcPr>
+            <w:tcW w:w="1800" w:type="dxa"/>
+            <w:tcBorders>
+              <w:top w:val="single" w:sz="4" w:space="0" w:color="auto"/>
+              <w:left w:val="single" w:sz="4" w:space="0" w:color="auto"/>
+              <w:bottom w:val="single" w:sz="4" w:space="0" w:color="auto"/>
+              <w:right w:val="single" w:sz="4" w:space="0" w:color="auto"/>
+            </w:tcBorders>
+          </w:tcPr>
+          <w:p>
+            <w:pPr>
+              <w:rPr>
+                <w:sz w:val="24"/>
+                <w:szCs w:val="24"/>
+              </w:rPr>
+            </w:pPr>
+            <w:r>
+              <w:rPr>
+                <w:sz w:val="24"/>
+                <w:szCs w:val="24"/>
+              </w:rPr>
+              <w:t xml:space="preserve">Alpha/numeric </w:t>
+            </w:r>
+          </w:p>
+        </w:tc>
+        <w:tc>
+          <w:tcPr>
+            <w:tcW w:w="4510" w:type="dxa"/>
+            <w:tcBorders>
+              <w:top w:val="single" w:sz="4" w:space="0" w:color="auto"/>
+              <w:left w:val="single" w:sz="4" w:space="0" w:color="auto"/>
+              <w:bottom w:val="single" w:sz="4" w:space="0" w:color="auto"/>
+              <w:right w:val="single" w:sz="4" w:space="0" w:color="auto"/>
+            </w:tcBorders>
+          </w:tcPr>
+          <w:p>
+            <w:pPr>
+              <w:rPr>
+                <w:sz w:val="24"/>
+                <w:szCs w:val="24"/>
+              </w:rPr>
+            </w:pPr>
+            <w:r>
+              <w:rPr>
+                <w:sz w:val="24"/>
+                <w:szCs w:val="24"/>
+              </w:rPr>
+              <w:t>Employee’s site or location name</w:t>
+            </w:r>
+          </w:p>
+          <w:p>
+            <w:pPr>
+              <w:rPr>
+                <w:sz w:val="24"/>
+                <w:szCs w:val="24"/>
+              </w:rPr>
+            </w:pPr>
+            <w:r>
+              <w:rPr>
+                <w:sz w:val="24"/>
+                <w:szCs w:val="24"/>
+              </w:rPr>
+              <w:t>See table A for possible values</w:t>
+            </w:r>
+          </w:p>
+        </w:tc>
+      </w:tr>
+      <w:tr>
+        <w:trPr>
+          <w:tblHeader/>
+        </w:trPr>
+        <w:tc>
+          <w:tcPr>
+            <w:tcW w:w="1253" w:type="dxa"/>
+            <w:tcBorders>
+              <w:top w:val="single" w:sz="4" w:space="0" w:color="auto"/>
+              <w:left w:val="single" w:sz="4" w:space="0" w:color="auto"/>
+              <w:bottom w:val="single" w:sz="4" w:space="0" w:color="auto"/>
+              <w:right w:val="single" w:sz="4" w:space="0" w:color="auto"/>
+            </w:tcBorders>
+          </w:tcPr>
+          <w:p>
+            <w:pPr>
+              <w:pStyle w:val="TableText"/>
+              <w:numPr>
+                <w:ilvl w:val="0"/>
+                <w:numId w:val="14"/>
+              </w:numPr>
+              <w:rPr>
+                <w:b w:val="0"/>
+                <w:sz w:val="24"/>
+                <w:szCs w:val="24"/>
+              </w:rPr>
+            </w:pPr>
+          </w:p>
+        </w:tc>
+        <w:tc>
+          <w:tcPr>
+            <w:tcW w:w="2250" w:type="dxa"/>
+            <w:tcBorders>
+              <w:top w:val="single" w:sz="4" w:space="0" w:color="auto"/>
+              <w:left w:val="single" w:sz="4" w:space="0" w:color="auto"/>
+              <w:bottom w:val="single" w:sz="4" w:space="0" w:color="auto"/>
+              <w:right w:val="single" w:sz="4" w:space="0" w:color="auto"/>
+            </w:tcBorders>
+          </w:tcPr>
+          <w:p>
+            <w:pPr>
+              <w:rPr>
+                <w:b/>
+                <w:sz w:val="24"/>
+                <w:szCs w:val="24"/>
+              </w:rPr>
+            </w:pPr>
+            <w:proofErr w:type="spellStart"/>
+            <w:r>
+              <w:rPr>
+                <w:sz w:val="24"/>
+                <w:szCs w:val="24"/>
+              </w:rPr>
+              <w:t>Emp_Email</w:t>
+            </w:r>
+            <w:proofErr w:type="spellEnd"/>
+          </w:p>
+        </w:tc>
+        <w:tc>
+          <w:tcPr>
+            <w:tcW w:w="1800" w:type="dxa"/>
+            <w:tcBorders>
+              <w:top w:val="single" w:sz="4" w:space="0" w:color="auto"/>
+              <w:left w:val="single" w:sz="4" w:space="0" w:color="auto"/>
+              <w:bottom w:val="single" w:sz="4" w:space="0" w:color="auto"/>
+              <w:right w:val="single" w:sz="4" w:space="0" w:color="auto"/>
+            </w:tcBorders>
+          </w:tcPr>
+          <w:p>
+            <w:pPr>
+              <w:rPr>
+                <w:sz w:val="24"/>
+                <w:szCs w:val="24"/>
+              </w:rPr>
+            </w:pPr>
+            <w:r>
+              <w:rPr>
+                <w:sz w:val="24"/>
+                <w:szCs w:val="24"/>
+              </w:rPr>
+              <w:t xml:space="preserve">Alpha/numeric </w:t>
+            </w:r>
+          </w:p>
+        </w:tc>
+        <w:tc>
+          <w:tcPr>
+            <w:tcW w:w="4510" w:type="dxa"/>
+            <w:tcBorders>
+              <w:top w:val="single" w:sz="4" w:space="0" w:color="auto"/>
+              <w:left w:val="single" w:sz="4" w:space="0" w:color="auto"/>
+              <w:bottom w:val="single" w:sz="4" w:space="0" w:color="auto"/>
+              <w:right w:val="single" w:sz="4" w:space="0" w:color="auto"/>
+            </w:tcBorders>
+          </w:tcPr>
+          <w:p>
+            <w:pPr>
+              <w:rPr>
+                <w:sz w:val="24"/>
+                <w:szCs w:val="24"/>
+              </w:rPr>
+            </w:pPr>
+            <w:r>
+              <w:rPr>
+                <w:sz w:val="24"/>
+                <w:szCs w:val="24"/>
+              </w:rPr>
+              <w:t>Employee’s email address</w:t>
+            </w:r>
+          </w:p>
+        </w:tc>
+      </w:tr>
+      <w:tr>
+        <w:trPr>
+          <w:tblHeader/>
+        </w:trPr>
+        <w:tc>
+          <w:tcPr>
+            <w:tcW w:w="1253" w:type="dxa"/>
+            <w:tcBorders>
+              <w:top w:val="single" w:sz="4" w:space="0" w:color="auto"/>
+              <w:left w:val="single" w:sz="4" w:space="0" w:color="auto"/>
+              <w:bottom w:val="single" w:sz="4" w:space="0" w:color="auto"/>
+              <w:right w:val="single" w:sz="4" w:space="0" w:color="auto"/>
+            </w:tcBorders>
+          </w:tcPr>
+          <w:p>
+            <w:pPr>
+              <w:pStyle w:val="TableText"/>
+              <w:numPr>
+                <w:ilvl w:val="0"/>
+                <w:numId w:val="14"/>
+              </w:numPr>
+              <w:rPr>
+                <w:b w:val="0"/>
+                <w:sz w:val="24"/>
+                <w:szCs w:val="24"/>
+              </w:rPr>
+            </w:pPr>
+          </w:p>
+        </w:tc>
+        <w:tc>
+          <w:tcPr>
+            <w:tcW w:w="2250" w:type="dxa"/>
+            <w:tcBorders>
+              <w:top w:val="single" w:sz="4" w:space="0" w:color="auto"/>
+              <w:left w:val="single" w:sz="4" w:space="0" w:color="auto"/>
+              <w:bottom w:val="single" w:sz="4" w:space="0" w:color="auto"/>
+              <w:right w:val="single" w:sz="4" w:space="0" w:color="auto"/>
+            </w:tcBorders>
+          </w:tcPr>
+          <w:p>
+            <w:pPr>
+              <w:rPr>
+                <w:sz w:val="24"/>
+                <w:szCs w:val="24"/>
+              </w:rPr>
+            </w:pPr>
+            <w:proofErr w:type="spellStart"/>
+            <w:r>
+              <w:rPr>
+                <w:sz w:val="24"/>
+                <w:szCs w:val="24"/>
+              </w:rPr>
+              <w:t>Emp_Job_Code</w:t>
+            </w:r>
+            <w:proofErr w:type="spellEnd"/>
+          </w:p>
+        </w:tc>
+        <w:tc>
+          <w:tcPr>
+            <w:tcW w:w="1800" w:type="dxa"/>
+            <w:tcBorders>
+              <w:top w:val="single" w:sz="4" w:space="0" w:color="auto"/>
+              <w:left w:val="single" w:sz="4" w:space="0" w:color="auto"/>
+              <w:bottom w:val="single" w:sz="4" w:space="0" w:color="auto"/>
+              <w:right w:val="single" w:sz="4" w:space="0" w:color="auto"/>
+            </w:tcBorders>
+          </w:tcPr>
+          <w:p>
+            <w:pPr>
+              <w:rPr>
+                <w:sz w:val="24"/>
+                <w:szCs w:val="24"/>
+              </w:rPr>
+            </w:pPr>
+            <w:r>
+              <w:rPr>
+                <w:sz w:val="24"/>
+                <w:szCs w:val="24"/>
+              </w:rPr>
+              <w:t xml:space="preserve">Alpha/numeric </w:t>
+            </w:r>
+          </w:p>
+        </w:tc>
+        <w:tc>
+          <w:tcPr>
+            <w:tcW w:w="4510" w:type="dxa"/>
+            <w:tcBorders>
+              <w:top w:val="single" w:sz="4" w:space="0" w:color="auto"/>
+              <w:left w:val="single" w:sz="4" w:space="0" w:color="auto"/>
+              <w:bottom w:val="single" w:sz="4" w:space="0" w:color="auto"/>
+              <w:right w:val="single" w:sz="4" w:space="0" w:color="auto"/>
+            </w:tcBorders>
+          </w:tcPr>
+          <w:p>
+            <w:pPr>
+              <w:rPr>
+                <w:sz w:val="24"/>
+                <w:szCs w:val="24"/>
+              </w:rPr>
+            </w:pPr>
+            <w:r>
+              <w:rPr>
+                <w:sz w:val="24"/>
+                <w:szCs w:val="24"/>
+              </w:rPr>
+              <w:t>Employee’s job code</w:t>
+            </w:r>
+          </w:p>
+          <w:p>
+            <w:pPr>
+              <w:rPr>
+                <w:sz w:val="24"/>
+                <w:szCs w:val="24"/>
+              </w:rPr>
+            </w:pPr>
+            <w:r>
+              <w:rPr>
+                <w:sz w:val="24"/>
+                <w:szCs w:val="24"/>
+              </w:rPr>
+              <w:t>See table B for possible values</w:t>
+            </w:r>
+          </w:p>
+        </w:tc>
+      </w:tr>
+      <w:tr>
+        <w:trPr>
+          <w:tblHeader/>
+        </w:trPr>
+        <w:tc>
+          <w:tcPr>
+            <w:tcW w:w="1253" w:type="dxa"/>
+            <w:tcBorders>
+              <w:top w:val="single" w:sz="4" w:space="0" w:color="auto"/>
+              <w:left w:val="single" w:sz="4" w:space="0" w:color="auto"/>
+              <w:bottom w:val="single" w:sz="4" w:space="0" w:color="auto"/>
+              <w:right w:val="single" w:sz="4" w:space="0" w:color="auto"/>
+            </w:tcBorders>
+          </w:tcPr>
+          <w:p>
+            <w:pPr>
+              <w:pStyle w:val="TableText"/>
+              <w:numPr>
+                <w:ilvl w:val="0"/>
+                <w:numId w:val="14"/>
+              </w:numPr>
+              <w:rPr>
+                <w:b w:val="0"/>
+                <w:sz w:val="24"/>
+                <w:szCs w:val="24"/>
+              </w:rPr>
+            </w:pPr>
+          </w:p>
+        </w:tc>
+        <w:tc>
+          <w:tcPr>
+            <w:tcW w:w="2250" w:type="dxa"/>
+            <w:tcBorders>
+              <w:top w:val="single" w:sz="4" w:space="0" w:color="auto"/>
+              <w:left w:val="single" w:sz="4" w:space="0" w:color="auto"/>
+              <w:bottom w:val="single" w:sz="4" w:space="0" w:color="auto"/>
+              <w:right w:val="single" w:sz="4" w:space="0" w:color="auto"/>
+            </w:tcBorders>
+          </w:tcPr>
+          <w:p>
+            <w:pPr>
+              <w:rPr>
+                <w:sz w:val="24"/>
+                <w:szCs w:val="24"/>
+              </w:rPr>
+            </w:pPr>
+            <w:proofErr w:type="spellStart"/>
+            <w:r>
+              <w:rPr>
+                <w:sz w:val="24"/>
+                <w:szCs w:val="24"/>
+              </w:rPr>
+              <w:t>Emp_Job_Description</w:t>
+            </w:r>
+            <w:proofErr w:type="spellEnd"/>
+          </w:p>
+        </w:tc>
+        <w:tc>
+          <w:tcPr>
+            <w:tcW w:w="1800" w:type="dxa"/>
+            <w:tcBorders>
+              <w:top w:val="single" w:sz="4" w:space="0" w:color="auto"/>
+              <w:left w:val="single" w:sz="4" w:space="0" w:color="auto"/>
+              <w:bottom w:val="single" w:sz="4" w:space="0" w:color="auto"/>
+              <w:right w:val="single" w:sz="4" w:space="0" w:color="auto"/>
+            </w:tcBorders>
+          </w:tcPr>
+          <w:p>
+            <w:pPr>
+              <w:rPr>
+                <w:sz w:val="24"/>
+                <w:szCs w:val="24"/>
+              </w:rPr>
+            </w:pPr>
+            <w:r>
+              <w:rPr>
+                <w:sz w:val="24"/>
+                <w:szCs w:val="24"/>
+              </w:rPr>
+              <w:t xml:space="preserve">Alpha/numeric </w:t>
+            </w:r>
+          </w:p>
+        </w:tc>
+        <w:tc>
+          <w:tcPr>
+            <w:tcW w:w="4510" w:type="dxa"/>
+            <w:tcBorders>
+              <w:top w:val="single" w:sz="4" w:space="0" w:color="auto"/>
+              <w:left w:val="single" w:sz="4" w:space="0" w:color="auto"/>
+              <w:bottom w:val="single" w:sz="4" w:space="0" w:color="auto"/>
+              <w:right w:val="single" w:sz="4" w:space="0" w:color="auto"/>
+            </w:tcBorders>
+          </w:tcPr>
+          <w:p>
+            <w:pPr>
+              <w:rPr>
+                <w:sz w:val="24"/>
+                <w:szCs w:val="24"/>
+              </w:rPr>
+            </w:pPr>
+            <w:r>
+              <w:rPr>
+                <w:sz w:val="24"/>
+                <w:szCs w:val="24"/>
+              </w:rPr>
+              <w:t>Employee’s job title</w:t>
+            </w:r>
+          </w:p>
+          <w:p>
+            <w:pPr>
+              <w:rPr>
+                <w:sz w:val="24"/>
+                <w:szCs w:val="24"/>
+              </w:rPr>
+            </w:pPr>
+            <w:r>
+              <w:rPr>
+                <w:sz w:val="24"/>
+                <w:szCs w:val="24"/>
+              </w:rPr>
+              <w:t>See table B for possible values</w:t>
+            </w:r>
+          </w:p>
+        </w:tc>
+      </w:tr>
+      <w:tr>
+        <w:trPr>
+          <w:tblHeader/>
+        </w:trPr>
+        <w:tc>
+          <w:tcPr>
+            <w:tcW w:w="1253" w:type="dxa"/>
+            <w:tcBorders>
+              <w:top w:val="single" w:sz="4" w:space="0" w:color="auto"/>
+              <w:left w:val="single" w:sz="4" w:space="0" w:color="auto"/>
+              <w:bottom w:val="single" w:sz="4" w:space="0" w:color="auto"/>
+              <w:right w:val="single" w:sz="4" w:space="0" w:color="auto"/>
+            </w:tcBorders>
+          </w:tcPr>
+          <w:p>
+            <w:pPr>
+              <w:pStyle w:val="TableText"/>
+              <w:numPr>
+                <w:ilvl w:val="0"/>
+                <w:numId w:val="14"/>
+              </w:numPr>
+              <w:rPr>
+                <w:b w:val="0"/>
+                <w:sz w:val="24"/>
+                <w:szCs w:val="24"/>
+              </w:rPr>
+            </w:pPr>
+          </w:p>
+        </w:tc>
+        <w:tc>
+          <w:tcPr>
+            <w:tcW w:w="2250" w:type="dxa"/>
+            <w:tcBorders>
+              <w:top w:val="single" w:sz="4" w:space="0" w:color="auto"/>
+              <w:left w:val="single" w:sz="4" w:space="0" w:color="auto"/>
+              <w:bottom w:val="single" w:sz="4" w:space="0" w:color="auto"/>
+              <w:right w:val="single" w:sz="4" w:space="0" w:color="auto"/>
+            </w:tcBorders>
+          </w:tcPr>
+          <w:p>
+            <w:pPr>
+              <w:rPr>
+                <w:sz w:val="24"/>
+                <w:szCs w:val="24"/>
+              </w:rPr>
+            </w:pPr>
+            <w:proofErr w:type="spellStart"/>
+            <w:r>
+              <w:rPr>
+                <w:sz w:val="24"/>
+                <w:szCs w:val="24"/>
+              </w:rPr>
+              <w:t>Sup_ID</w:t>
+            </w:r>
+            <w:proofErr w:type="spellEnd"/>
+          </w:p>
+        </w:tc>
+        <w:tc>
+          <w:tcPr>
+            <w:tcW w:w="1800" w:type="dxa"/>
+            <w:tcBorders>
+              <w:top w:val="single" w:sz="4" w:space="0" w:color="auto"/>
+              <w:left w:val="single" w:sz="4" w:space="0" w:color="auto"/>
+              <w:bottom w:val="single" w:sz="4" w:space="0" w:color="auto"/>
+              <w:right w:val="single" w:sz="4" w:space="0" w:color="auto"/>
+            </w:tcBorders>
+          </w:tcPr>
+          <w:p>
+            <w:pPr>
+              <w:rPr>
+                <w:sz w:val="24"/>
+                <w:szCs w:val="24"/>
+              </w:rPr>
+            </w:pPr>
+            <w:r>
+              <w:rPr>
+                <w:sz w:val="24"/>
+                <w:szCs w:val="24"/>
+              </w:rPr>
+              <w:t xml:space="preserve">Alpha/numeric </w:t>
+            </w:r>
+          </w:p>
+        </w:tc>
+        <w:tc>
+          <w:tcPr>
+            <w:tcW w:w="4510" w:type="dxa"/>
+            <w:tcBorders>
+              <w:top w:val="single" w:sz="4" w:space="0" w:color="auto"/>
+              <w:left w:val="single" w:sz="4" w:space="0" w:color="auto"/>
+              <w:bottom w:val="single" w:sz="4" w:space="0" w:color="auto"/>
+              <w:right w:val="single" w:sz="4" w:space="0" w:color="auto"/>
+            </w:tcBorders>
+          </w:tcPr>
+          <w:p>
+            <w:pPr>
+              <w:rPr>
+                <w:sz w:val="24"/>
+                <w:szCs w:val="24"/>
+              </w:rPr>
+            </w:pPr>
+            <w:r>
+              <w:rPr>
+                <w:sz w:val="24"/>
+                <w:szCs w:val="24"/>
+              </w:rPr>
+              <w:t>Employee’s supervisor ID</w:t>
+            </w:r>
+          </w:p>
+          <w:p>
+            <w:pPr>
+              <w:rPr>
+                <w:sz w:val="24"/>
+                <w:szCs w:val="24"/>
+              </w:rPr>
+            </w:pPr>
+            <w:proofErr w:type="spellStart"/>
+            <w:r>
+              <w:rPr>
+                <w:sz w:val="24"/>
+                <w:szCs w:val="24"/>
+              </w:rPr>
+              <w:t>Preceeding</w:t>
+            </w:r>
+            <w:proofErr w:type="spellEnd"/>
+            <w:r>
+              <w:rPr>
+                <w:sz w:val="24"/>
+                <w:szCs w:val="24"/>
+              </w:rPr>
+              <w:t xml:space="preserve"> characters such as W or WV</w:t>
+            </w:r>
+          </w:p>
+        </w:tc>
+      </w:tr>
+      <w:tr>
+        <w:trPr>
+          <w:tblHeader/>
+        </w:trPr>
+        <w:tc>
+          <w:tcPr>
+            <w:tcW w:w="1253" w:type="dxa"/>
+            <w:tcBorders>
+              <w:top w:val="single" w:sz="4" w:space="0" w:color="auto"/>
+              <w:left w:val="single" w:sz="4" w:space="0" w:color="auto"/>
+              <w:bottom w:val="single" w:sz="4" w:space="0" w:color="auto"/>
+              <w:right w:val="single" w:sz="4" w:space="0" w:color="auto"/>
+            </w:tcBorders>
+          </w:tcPr>
+          <w:p>
+            <w:pPr>
+              <w:pStyle w:val="TableText"/>
+              <w:numPr>
+                <w:ilvl w:val="0"/>
+                <w:numId w:val="14"/>
+              </w:numPr>
+              <w:rPr>
+                <w:b w:val="0"/>
+                <w:sz w:val="24"/>
+                <w:szCs w:val="24"/>
+              </w:rPr>
+            </w:pPr>
+          </w:p>
+        </w:tc>
+        <w:tc>
+          <w:tcPr>
+            <w:tcW w:w="2250" w:type="dxa"/>
+            <w:tcBorders>
+              <w:top w:val="single" w:sz="4" w:space="0" w:color="auto"/>
+              <w:left w:val="single" w:sz="4" w:space="0" w:color="auto"/>
+              <w:bottom w:val="single" w:sz="4" w:space="0" w:color="auto"/>
+              <w:right w:val="single" w:sz="4" w:space="0" w:color="auto"/>
+            </w:tcBorders>
+          </w:tcPr>
+          <w:p>
+            <w:pPr>
+              <w:pStyle w:val="NormalWeb"/>
+              <w:spacing w:before="0" w:beforeAutospacing="0" w:after="0" w:afterAutospacing="0"/>
+            </w:pPr>
+            <w:proofErr w:type="spellStart"/>
+            <w:r>
+              <w:t>Mgr_ID</w:t>
+            </w:r>
+            <w:proofErr w:type="spellEnd"/>
+          </w:p>
+        </w:tc>
+        <w:tc>
+          <w:tcPr>
+            <w:tcW w:w="1800" w:type="dxa"/>
+            <w:tcBorders>
+              <w:top w:val="single" w:sz="4" w:space="0" w:color="auto"/>
+              <w:left w:val="single" w:sz="4" w:space="0" w:color="auto"/>
+              <w:bottom w:val="single" w:sz="4" w:space="0" w:color="auto"/>
+              <w:right w:val="single" w:sz="4" w:space="0" w:color="auto"/>
+            </w:tcBorders>
+          </w:tcPr>
+          <w:p>
+            <w:pPr>
+              <w:rPr>
+                <w:sz w:val="24"/>
+                <w:szCs w:val="24"/>
+              </w:rPr>
+            </w:pPr>
+            <w:r>
+              <w:rPr>
+                <w:sz w:val="24"/>
+                <w:szCs w:val="24"/>
+              </w:rPr>
+              <w:t xml:space="preserve">Alpha/numeric </w:t>
+            </w:r>
+          </w:p>
+        </w:tc>
+        <w:tc>
+          <w:tcPr>
+            <w:tcW w:w="4510" w:type="dxa"/>
+            <w:tcBorders>
+              <w:top w:val="single" w:sz="4" w:space="0" w:color="auto"/>
+              <w:left w:val="single" w:sz="4" w:space="0" w:color="auto"/>
+              <w:bottom w:val="single" w:sz="4" w:space="0" w:color="auto"/>
+              <w:right w:val="single" w:sz="4" w:space="0" w:color="auto"/>
+            </w:tcBorders>
+          </w:tcPr>
+          <w:p>
+            <w:pPr>
+              <w:rPr>
+                <w:sz w:val="24"/>
+                <w:szCs w:val="24"/>
+              </w:rPr>
+            </w:pPr>
+            <w:r>
+              <w:rPr>
+                <w:sz w:val="24"/>
+                <w:szCs w:val="24"/>
+              </w:rPr>
+              <w:t>Employee’s manager ID</w:t>
+            </w:r>
+          </w:p>
+          <w:p>
+            <w:pPr>
+              <w:rPr>
+                <w:sz w:val="24"/>
+                <w:szCs w:val="24"/>
+              </w:rPr>
+            </w:pPr>
+            <w:proofErr w:type="spellStart"/>
+            <w:r>
+              <w:rPr>
+                <w:sz w:val="24"/>
+                <w:szCs w:val="24"/>
+              </w:rPr>
+              <w:t>Preceeding</w:t>
+            </w:r>
+            <w:proofErr w:type="spellEnd"/>
+            <w:r>
+              <w:rPr>
+                <w:sz w:val="24"/>
+                <w:szCs w:val="24"/>
+              </w:rPr>
+              <w:t xml:space="preserve"> characters such as W or WV</w:t>
+            </w:r>
+          </w:p>
+        </w:tc>
+      </w:tr>
+      <w:tr>
+        <w:trPr>
+          <w:tblHeader/>
+        </w:trPr>
+        <w:tc>
+          <w:tcPr>
+            <w:tcW w:w="1253" w:type="dxa"/>
+            <w:tcBorders>
+              <w:top w:val="single" w:sz="4" w:space="0" w:color="auto"/>
+              <w:left w:val="single" w:sz="4" w:space="0" w:color="auto"/>
+              <w:bottom w:val="single" w:sz="4" w:space="0" w:color="auto"/>
+              <w:right w:val="single" w:sz="4" w:space="0" w:color="auto"/>
+            </w:tcBorders>
+          </w:tcPr>
+          <w:p>
+            <w:pPr>
+              <w:pStyle w:val="TableText"/>
+              <w:numPr>
+                <w:ilvl w:val="0"/>
+                <w:numId w:val="14"/>
+              </w:numPr>
+              <w:rPr>
+                <w:b w:val="0"/>
+                <w:sz w:val="24"/>
+                <w:szCs w:val="24"/>
+              </w:rPr>
+            </w:pPr>
+          </w:p>
+        </w:tc>
+        <w:tc>
+          <w:tcPr>
+            <w:tcW w:w="2250" w:type="dxa"/>
+            <w:tcBorders>
+              <w:top w:val="single" w:sz="4" w:space="0" w:color="auto"/>
+              <w:left w:val="single" w:sz="4" w:space="0" w:color="auto"/>
+              <w:bottom w:val="single" w:sz="4" w:space="0" w:color="auto"/>
+              <w:right w:val="single" w:sz="4" w:space="0" w:color="auto"/>
+            </w:tcBorders>
+          </w:tcPr>
+          <w:p>
+            <w:pPr>
+              <w:pStyle w:val="NormalWeb"/>
+              <w:spacing w:before="0" w:beforeAutospacing="0" w:after="0" w:afterAutospacing="0"/>
+            </w:pPr>
+            <w:proofErr w:type="spellStart"/>
+            <w:r>
+              <w:t>Start_Date</w:t>
+            </w:r>
+            <w:proofErr w:type="spellEnd"/>
+          </w:p>
+        </w:tc>
+        <w:tc>
+          <w:tcPr>
+            <w:tcW w:w="1800" w:type="dxa"/>
+            <w:tcBorders>
+              <w:top w:val="single" w:sz="4" w:space="0" w:color="auto"/>
+              <w:left w:val="single" w:sz="4" w:space="0" w:color="auto"/>
+              <w:bottom w:val="single" w:sz="4" w:space="0" w:color="auto"/>
+              <w:right w:val="single" w:sz="4" w:space="0" w:color="auto"/>
+            </w:tcBorders>
+          </w:tcPr>
+          <w:p>
+            <w:pPr>
+              <w:rPr>
+                <w:sz w:val="24"/>
+                <w:szCs w:val="24"/>
+              </w:rPr>
+            </w:pPr>
+            <w:r>
+              <w:rPr>
+                <w:sz w:val="24"/>
+                <w:szCs w:val="24"/>
+              </w:rPr>
+              <w:t>Date</w:t>
+            </w:r>
+          </w:p>
+        </w:tc>
+        <w:tc>
+          <w:tcPr>
+            <w:tcW w:w="4510" w:type="dxa"/>
+            <w:tcBorders>
+              <w:top w:val="single" w:sz="4" w:space="0" w:color="auto"/>
+              <w:left w:val="single" w:sz="4" w:space="0" w:color="auto"/>
+              <w:bottom w:val="single" w:sz="4" w:space="0" w:color="auto"/>
+              <w:right w:val="single" w:sz="4" w:space="0" w:color="auto"/>
+            </w:tcBorders>
+          </w:tcPr>
+          <w:p>
+            <w:pPr>
+              <w:rPr>
+                <w:sz w:val="24"/>
+                <w:szCs w:val="24"/>
+              </w:rPr>
+            </w:pPr>
+            <w:r>
+              <w:rPr>
+                <w:sz w:val="24"/>
+                <w:szCs w:val="24"/>
+              </w:rPr>
+              <w:t>Employee’s start date</w:t>
+            </w:r>
+          </w:p>
+          <w:p>
+            <w:pPr>
+              <w:rPr>
+                <w:sz w:val="24"/>
+                <w:szCs w:val="24"/>
+              </w:rPr>
+            </w:pPr>
+            <w:r>
+              <w:rPr>
+                <w:sz w:val="24"/>
+                <w:szCs w:val="24"/>
+              </w:rPr>
+              <w:t>Format of MM/DD/CCYY</w:t>
+            </w:r>
+          </w:p>
+        </w:tc>
+      </w:tr>
+      <w:tr>
+        <w:trPr>
+          <w:tblHeader/>
+        </w:trPr>
+        <w:tc>
+          <w:tcPr>
+            <w:tcW w:w="1253" w:type="dxa"/>
+            <w:tcBorders>
+              <w:top w:val="single" w:sz="4" w:space="0" w:color="auto"/>
+              <w:left w:val="single" w:sz="4" w:space="0" w:color="auto"/>
+              <w:bottom w:val="single" w:sz="4" w:space="0" w:color="auto"/>
+              <w:right w:val="single" w:sz="4" w:space="0" w:color="auto"/>
+            </w:tcBorders>
+          </w:tcPr>
+          <w:p>
+            <w:pPr>
+              <w:pStyle w:val="TableText"/>
+              <w:numPr>
+                <w:ilvl w:val="0"/>
+                <w:numId w:val="14"/>
+              </w:numPr>
+              <w:rPr>
+                <w:b w:val="0"/>
+                <w:sz w:val="24"/>
+                <w:szCs w:val="24"/>
+              </w:rPr>
+            </w:pPr>
+          </w:p>
+        </w:tc>
+        <w:tc>
+          <w:tcPr>
+            <w:tcW w:w="2250" w:type="dxa"/>
+            <w:tcBorders>
+              <w:top w:val="single" w:sz="4" w:space="0" w:color="auto"/>
+              <w:left w:val="single" w:sz="4" w:space="0" w:color="auto"/>
+              <w:bottom w:val="single" w:sz="4" w:space="0" w:color="auto"/>
+              <w:right w:val="single" w:sz="4" w:space="0" w:color="auto"/>
+            </w:tcBorders>
+          </w:tcPr>
+          <w:p>
+            <w:pPr>
+              <w:pStyle w:val="NormalWeb"/>
+              <w:spacing w:before="0" w:beforeAutospacing="0" w:after="0" w:afterAutospacing="0"/>
+            </w:pPr>
+            <w:r>
+              <w:t>Active</w:t>
+            </w:r>
+          </w:p>
+        </w:tc>
+        <w:tc>
+          <w:tcPr>
+            <w:tcW w:w="1800" w:type="dxa"/>
+            <w:tcBorders>
+              <w:top w:val="single" w:sz="4" w:space="0" w:color="auto"/>
+              <w:left w:val="single" w:sz="4" w:space="0" w:color="auto"/>
+              <w:bottom w:val="single" w:sz="4" w:space="0" w:color="auto"/>
+              <w:right w:val="single" w:sz="4" w:space="0" w:color="auto"/>
+            </w:tcBorders>
+          </w:tcPr>
+          <w:p>
+            <w:pPr>
+              <w:rPr>
+                <w:sz w:val="24"/>
+                <w:szCs w:val="24"/>
+              </w:rPr>
+            </w:pPr>
+            <w:r>
+              <w:rPr>
+                <w:sz w:val="24"/>
+                <w:szCs w:val="24"/>
+              </w:rPr>
+              <w:t xml:space="preserve">Alpha/numeric </w:t>
+            </w:r>
+          </w:p>
+        </w:tc>
+        <w:tc>
+          <w:tcPr>
+            <w:tcW w:w="4510" w:type="dxa"/>
+            <w:tcBorders>
+              <w:top w:val="single" w:sz="4" w:space="0" w:color="auto"/>
+              <w:left w:val="single" w:sz="4" w:space="0" w:color="auto"/>
+              <w:bottom w:val="single" w:sz="4" w:space="0" w:color="auto"/>
+              <w:right w:val="single" w:sz="4" w:space="0" w:color="auto"/>
+            </w:tcBorders>
+          </w:tcPr>
+          <w:p>
+            <w:pPr>
+              <w:rPr>
+                <w:sz w:val="24"/>
+                <w:szCs w:val="24"/>
+              </w:rPr>
+            </w:pPr>
+            <w:r>
+              <w:rPr>
+                <w:sz w:val="24"/>
+                <w:szCs w:val="24"/>
+              </w:rPr>
+              <w:t>Employee’s status</w:t>
+            </w:r>
+          </w:p>
+          <w:p>
+            <w:pPr>
+              <w:rPr>
+                <w:sz w:val="24"/>
+                <w:szCs w:val="24"/>
+              </w:rPr>
+            </w:pPr>
+            <w:r>
+              <w:rPr>
+                <w:sz w:val="24"/>
+                <w:szCs w:val="24"/>
+              </w:rPr>
+              <w:t>Possible values:</w:t>
+            </w:r>
+          </w:p>
+          <w:p>
+            <w:pPr>
+              <w:rPr>
+                <w:sz w:val="24"/>
+                <w:szCs w:val="24"/>
+              </w:rPr>
+            </w:pPr>
+            <w:r>
+              <w:rPr>
+                <w:sz w:val="24"/>
+                <w:szCs w:val="24"/>
+              </w:rPr>
+              <w:t>A – Active</w:t>
+            </w:r>
+          </w:p>
+          <w:p>
+            <w:pPr>
+              <w:rPr>
+                <w:sz w:val="24"/>
+                <w:szCs w:val="24"/>
+              </w:rPr>
+            </w:pPr>
+            <w:r>
+              <w:rPr>
+                <w:sz w:val="24"/>
+                <w:szCs w:val="24"/>
+              </w:rPr>
+              <w:t xml:space="preserve">D – Deceased </w:t>
+            </w:r>
+          </w:p>
+          <w:p>
+            <w:pPr>
+              <w:rPr>
+                <w:sz w:val="24"/>
+                <w:szCs w:val="24"/>
+              </w:rPr>
+            </w:pPr>
+            <w:r>
+              <w:rPr>
+                <w:sz w:val="24"/>
+                <w:szCs w:val="24"/>
+              </w:rPr>
+              <w:t>L – Leave of absence</w:t>
+            </w:r>
+          </w:p>
+          <w:p>
+            <w:pPr>
+              <w:rPr>
+                <w:sz w:val="24"/>
+                <w:szCs w:val="24"/>
+              </w:rPr>
+            </w:pPr>
+            <w:r>
+              <w:rPr>
+                <w:sz w:val="24"/>
+                <w:szCs w:val="24"/>
+              </w:rPr>
+              <w:t>P – Paid leave</w:t>
+            </w:r>
+          </w:p>
+          <w:p>
+            <w:pPr>
+              <w:rPr>
+                <w:sz w:val="24"/>
+                <w:szCs w:val="24"/>
+              </w:rPr>
+            </w:pPr>
+            <w:r>
+              <w:rPr>
+                <w:sz w:val="24"/>
+                <w:szCs w:val="24"/>
+              </w:rPr>
+              <w:t xml:space="preserve">T – </w:t>
+            </w:r>
+            <w:proofErr w:type="spellStart"/>
+            <w:r>
+              <w:rPr>
+                <w:sz w:val="24"/>
+                <w:szCs w:val="24"/>
+              </w:rPr>
+              <w:t>Termindated</w:t>
+            </w:r>
+            <w:proofErr w:type="spellEnd"/>
+          </w:p>
+        </w:tc>
+      </w:tr>
+    </w:tbl>
+    <w:p>
+      <w:pPr>
+        <w:rPr>
+          <w:b/>
+          <w:sz w:val="24"/>
+          <w:szCs w:val="24"/>
+        </w:rPr>
+      </w:pPr>
+    </w:p>
+    <w:p>
+      <w:pPr>
+        <w:rPr>
+          <w:b/>
+          <w:sz w:val="24"/>
+          <w:szCs w:val="24"/>
+        </w:rPr>
+      </w:pPr>
+      <w:r>
+        <w:rPr>
+          <w:b/>
+          <w:sz w:val="24"/>
+          <w:szCs w:val="24"/>
+        </w:rPr>
+        <w:br w:type="page"/>
+      </w:r>
+    </w:p>
+    <w:p>
+      <w:pPr>
+        <w:pStyle w:val="Heading1"/>
+        <w:numPr>
+          <w:ilvl w:val="0"/>
+          <w:numId w:val="0"/>
+        </w:numPr>
+        <w:spacing w:before="0" w:after="0"/>
+        <w:ind w:left="432" w:hanging="432"/>
+        <w:rPr>
+          <w:sz w:val="24"/>
+          <w:szCs w:val="24"/>
+        </w:rPr>
+      </w:pPr>
+      <w:bookmarkStart w:id="2" w:name="_GoBack"/>
+      <w:bookmarkEnd w:id="2"/>
       <w:proofErr w:type="spellStart"/>
       <w:proofErr w:type="gramStart"/>
       <w:r>
@@ -15884,11 +17673,11 @@
       </w:pPr>
     </w:p>
     <w:sectPr>
-      <w:headerReference w:type="default" r:id="rId13"/>
-      <w:footerReference w:type="even" r:id="rId14"/>
-      <w:footerReference w:type="default" r:id="rId15"/>
-      <w:headerReference w:type="first" r:id="rId16"/>
-      <w:footerReference w:type="first" r:id="rId17"/>
+      <w:headerReference w:type="default" r:id="rId12"/>
+      <w:footerReference w:type="even" r:id="rId13"/>
+      <w:footerReference w:type="default" r:id="rId14"/>
+      <w:headerReference w:type="first" r:id="rId15"/>
+      <w:footerReference w:type="first" r:id="rId16"/>
       <w:type w:val="oddPage"/>
       <w:pgSz w:w="12240" w:h="15840"/>
       <w:pgMar w:top="1440" w:right="1080" w:bottom="1440" w:left="1440" w:header="720" w:footer="504" w:gutter="0"/>
@@ -15901,7 +17690,7 @@
 </file>
 
 <file path=word/endnotes.xml><?xml version="1.0" encoding="utf-8"?>
-<w:endnotes xmlns:wpc="http://schemas.microsoft.com/office/word/2010/wordprocessingCanvas" xmlns:mc="http://schemas.openxmlformats.org/markup-compatibility/2006" xmlns:o="urn:schemas-microsoft-com:office:office" xmlns:r="http://schemas.openxmlformats.org/officeDocument/2006/relationships" xmlns:m="http://schemas.openxmlformats.org/officeDocument/2006/math" xmlns:v="urn:schemas-microsoft-com:vml" xmlns:wp14="http://schemas.microsoft.com/office/word/2010/wordprocessingDrawing" xmlns:wp="http://schemas.openxmlformats.org/drawingml/2006/wordprocessingDrawing" xmlns:w10="urn:schemas-microsoft-com:office:word" xmlns:w="http://schemas.openxmlformats.org/wordprocessingml/2006/main" xmlns:w14="http://schemas.microsoft.com/office/word/2010/wordml" xmlns:wpg="http://schemas.microsoft.com/office/word/2010/wordprocessingGroup" xmlns:wpi="http://schemas.microsoft.com/office/word/2010/wordprocessingInk" xmlns:wne="http://schemas.microsoft.com/office/word/2006/wordml" xmlns:wps="http://schemas.microsoft.com/office/word/2010/wordprocessingShape" mc:Ignorable="w14 wp14">
+<w:endnotes xmlns:wpc="http://schemas.microsoft.com/office/word/2010/wordprocessingCanvas" xmlns:mc="http://schemas.openxmlformats.org/markup-compatibility/2006" xmlns:o="urn:schemas-microsoft-com:office:office" xmlns:r="http://schemas.openxmlformats.org/officeDocument/2006/relationships" xmlns:m="http://schemas.openxmlformats.org/officeDocument/2006/math" xmlns:v="urn:schemas-microsoft-com:vml" xmlns:wp14="http://schemas.microsoft.com/office/word/2010/wordprocessingDrawing" xmlns:wp="http://schemas.openxmlformats.org/drawingml/2006/wordprocessingDrawing" xmlns:w10="urn:schemas-microsoft-com:office:word" xmlns:w="http://schemas.openxmlformats.org/wordprocessingml/2006/main" xmlns:w14="http://schemas.microsoft.com/office/word/2010/wordml" xmlns:w15="http://schemas.microsoft.com/office/word/2012/wordml" xmlns:wpg="http://schemas.microsoft.com/office/word/2010/wordprocessingGroup" xmlns:wpi="http://schemas.microsoft.com/office/word/2010/wordprocessingInk" xmlns:wne="http://schemas.microsoft.com/office/word/2006/wordml" xmlns:wps="http://schemas.microsoft.com/office/word/2010/wordprocessingShape" mc:Ignorable="w14 w15 wp14">
   <w:endnote w:type="separator" w:id="-1">
     <w:p>
       <w:r>
@@ -15920,7 +17709,7 @@
 </file>
 
 <file path=word/footer1.xml><?xml version="1.0" encoding="utf-8"?>
-<w:ftr xmlns:wpc="http://schemas.microsoft.com/office/word/2010/wordprocessingCanvas" xmlns:mc="http://schemas.openxmlformats.org/markup-compatibility/2006" xmlns:o="urn:schemas-microsoft-com:office:office" xmlns:r="http://schemas.openxmlformats.org/officeDocument/2006/relationships" xmlns:m="http://schemas.openxmlformats.org/officeDocument/2006/math" xmlns:v="urn:schemas-microsoft-com:vml" xmlns:wp14="http://schemas.microsoft.com/office/word/2010/wordprocessingDrawing" xmlns:wp="http://schemas.openxmlformats.org/drawingml/2006/wordprocessingDrawing" xmlns:w10="urn:schemas-microsoft-com:office:word" xmlns:w="http://schemas.openxmlformats.org/wordprocessingml/2006/main" xmlns:w14="http://schemas.microsoft.com/office/word/2010/wordml" xmlns:wpg="http://schemas.microsoft.com/office/word/2010/wordprocessingGroup" xmlns:wpi="http://schemas.microsoft.com/office/word/2010/wordprocessingInk" xmlns:wne="http://schemas.microsoft.com/office/word/2006/wordml" xmlns:wps="http://schemas.microsoft.com/office/word/2010/wordprocessingShape" mc:Ignorable="w14 wp14">
+<w:ftr xmlns:wpc="http://schemas.microsoft.com/office/word/2010/wordprocessingCanvas" xmlns:mc="http://schemas.openxmlformats.org/markup-compatibility/2006" xmlns:o="urn:schemas-microsoft-com:office:office" xmlns:r="http://schemas.openxmlformats.org/officeDocument/2006/relationships" xmlns:m="http://schemas.openxmlformats.org/officeDocument/2006/math" xmlns:v="urn:schemas-microsoft-com:vml" xmlns:wp14="http://schemas.microsoft.com/office/word/2010/wordprocessingDrawing" xmlns:wp="http://schemas.openxmlformats.org/drawingml/2006/wordprocessingDrawing" xmlns:w10="urn:schemas-microsoft-com:office:word" xmlns:w="http://schemas.openxmlformats.org/wordprocessingml/2006/main" xmlns:w14="http://schemas.microsoft.com/office/word/2010/wordml" xmlns:w15="http://schemas.microsoft.com/office/word/2012/wordml" xmlns:wpg="http://schemas.microsoft.com/office/word/2010/wordprocessingGroup" xmlns:wpi="http://schemas.microsoft.com/office/word/2010/wordprocessingInk" xmlns:wne="http://schemas.microsoft.com/office/word/2006/wordml" xmlns:wps="http://schemas.microsoft.com/office/word/2010/wordprocessingShape" mc:Ignorable="w14 w15 wp14">
   <w:p>
     <w:pPr>
       <w:pStyle w:val="Footer"/>
@@ -15958,7 +17747,7 @@
 </file>
 
 <file path=word/footer2.xml><?xml version="1.0" encoding="utf-8"?>
-<w:ftr xmlns:wpc="http://schemas.microsoft.com/office/word/2010/wordprocessingCanvas" xmlns:mc="http://schemas.openxmlformats.org/markup-compatibility/2006" xmlns:o="urn:schemas-microsoft-com:office:office" xmlns:r="http://schemas.openxmlformats.org/officeDocument/2006/relationships" xmlns:m="http://schemas.openxmlformats.org/officeDocument/2006/math" xmlns:v="urn:schemas-microsoft-com:vml" xmlns:wp14="http://schemas.microsoft.com/office/word/2010/wordprocessingDrawing" xmlns:wp="http://schemas.openxmlformats.org/drawingml/2006/wordprocessingDrawing" xmlns:w10="urn:schemas-microsoft-com:office:word" xmlns:w="http://schemas.openxmlformats.org/wordprocessingml/2006/main" xmlns:w14="http://schemas.microsoft.com/office/word/2010/wordml" xmlns:wpg="http://schemas.microsoft.com/office/word/2010/wordprocessingGroup" xmlns:wpi="http://schemas.microsoft.com/office/word/2010/wordprocessingInk" xmlns:wne="http://schemas.microsoft.com/office/word/2006/wordml" xmlns:wps="http://schemas.microsoft.com/office/word/2010/wordprocessingShape" mc:Ignorable="w14 wp14">
+<w:ftr xmlns:wpc="http://schemas.microsoft.com/office/word/2010/wordprocessingCanvas" xmlns:mc="http://schemas.openxmlformats.org/markup-compatibility/2006" xmlns:o="urn:schemas-microsoft-com:office:office" xmlns:r="http://schemas.openxmlformats.org/officeDocument/2006/relationships" xmlns:m="http://schemas.openxmlformats.org/officeDocument/2006/math" xmlns:v="urn:schemas-microsoft-com:vml" xmlns:wp14="http://schemas.microsoft.com/office/word/2010/wordprocessingDrawing" xmlns:wp="http://schemas.openxmlformats.org/drawingml/2006/wordprocessingDrawing" xmlns:w10="urn:schemas-microsoft-com:office:word" xmlns:w="http://schemas.openxmlformats.org/wordprocessingml/2006/main" xmlns:w14="http://schemas.microsoft.com/office/word/2010/wordml" xmlns:w15="http://schemas.microsoft.com/office/word/2012/wordml" xmlns:wpg="http://schemas.microsoft.com/office/word/2010/wordprocessingGroup" xmlns:wpi="http://schemas.microsoft.com/office/word/2010/wordprocessingInk" xmlns:wne="http://schemas.microsoft.com/office/word/2006/wordml" xmlns:wps="http://schemas.microsoft.com/office/word/2010/wordprocessingShape" mc:Ignorable="w14 w15 wp14">
   <w:p>
     <w:pPr>
       <w:rPr>
@@ -16036,7 +17825,7 @@
         </mc:Choice>
         <mc:Fallback>
           <w:pict>
-            <v:line id="Line 39" o:spid="_x0000_s1026" style="position:absolute;z-index:251658240;visibility:visible;mso-wrap-style:square;mso-width-percent:0;mso-height-percent:0;mso-wrap-distance-left:9pt;mso-wrap-distance-top:0;mso-wrap-distance-right:9pt;mso-wrap-distance-bottom:0;mso-position-horizontal:absolute;mso-position-horizontal-relative:text;mso-position-vertical:absolute;mso-position-vertical-relative:text;mso-width-percent:0;mso-height-percent:0;mso-width-relative:page;mso-height-relative:page" from="0,1.8pt" to="475.2pt,1.8pt" o:gfxdata="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" o:allowincell="f"/>
+            <v:line w14:anchorId="7745B840" id="Line 39" o:spid="_x0000_s1026" style="position:absolute;z-index:251658240;visibility:visible;mso-wrap-style:square;mso-width-percent:0;mso-height-percent:0;mso-wrap-distance-left:9pt;mso-wrap-distance-top:0;mso-wrap-distance-right:9pt;mso-wrap-distance-bottom:0;mso-position-horizontal:absolute;mso-position-horizontal-relative:text;mso-position-vertical:absolute;mso-position-vertical-relative:text;mso-width-percent:0;mso-height-percent:0;mso-width-relative:page;mso-height-relative:page" from="0,1.8pt" to="475.2pt,1.8pt" o:gfxdata="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" o:allowincell="f"/>
           </w:pict>
         </mc:Fallback>
       </mc:AlternateContent>
@@ -16056,14 +17845,7 @@
         <w:b/>
         <w:sz w:val="18"/>
       </w:rPr>
-      <w:t xml:space="preserve">GDIT, INC. </w:t>
-    </w:r>
-    <w:r>
-      <w:rPr>
-        <w:b/>
-        <w:sz w:val="18"/>
-      </w:rPr>
-      <w:t>CONFIDENTIAL</w:t>
+      <w:t>GDIT, INC. CONFIDENTIAL</w:t>
     </w:r>
     <w:r>
       <w:rPr>
@@ -16153,7 +17935,7 @@
         <w:noProof/>
         <w:sz w:val="18"/>
       </w:rPr>
-      <w:t>2</w:t>
+      <w:t>10</w:t>
     </w:r>
     <w:r>
       <w:rPr>
@@ -16167,7 +17949,7 @@
 </file>
 
 <file path=word/footer3.xml><?xml version="1.0" encoding="utf-8"?>
-<w:ftr xmlns:wpc="http://schemas.microsoft.com/office/word/2010/wordprocessingCanvas" xmlns:mc="http://schemas.openxmlformats.org/markup-compatibility/2006" xmlns:o="urn:schemas-microsoft-com:office:office" xmlns:r="http://schemas.openxmlformats.org/officeDocument/2006/relationships" xmlns:m="http://schemas.openxmlformats.org/officeDocument/2006/math" xmlns:v="urn:schemas-microsoft-com:vml" xmlns:wp14="http://schemas.microsoft.com/office/word/2010/wordprocessingDrawing" xmlns:wp="http://schemas.openxmlformats.org/drawingml/2006/wordprocessingDrawing" xmlns:w10="urn:schemas-microsoft-com:office:word" xmlns:w="http://schemas.openxmlformats.org/wordprocessingml/2006/main" xmlns:w14="http://schemas.microsoft.com/office/word/2010/wordml" xmlns:wpg="http://schemas.microsoft.com/office/word/2010/wordprocessingGroup" xmlns:wpi="http://schemas.microsoft.com/office/word/2010/wordprocessingInk" xmlns:wne="http://schemas.microsoft.com/office/word/2006/wordml" xmlns:wps="http://schemas.microsoft.com/office/word/2010/wordprocessingShape" mc:Ignorable="w14 wp14">
+<w:ftr xmlns:wpc="http://schemas.microsoft.com/office/word/2010/wordprocessingCanvas" xmlns:mc="http://schemas.openxmlformats.org/markup-compatibility/2006" xmlns:o="urn:schemas-microsoft-com:office:office" xmlns:r="http://schemas.openxmlformats.org/officeDocument/2006/relationships" xmlns:m="http://schemas.openxmlformats.org/officeDocument/2006/math" xmlns:v="urn:schemas-microsoft-com:vml" xmlns:wp14="http://schemas.microsoft.com/office/word/2010/wordprocessingDrawing" xmlns:wp="http://schemas.openxmlformats.org/drawingml/2006/wordprocessingDrawing" xmlns:w10="urn:schemas-microsoft-com:office:word" xmlns:w="http://schemas.openxmlformats.org/wordprocessingml/2006/main" xmlns:w14="http://schemas.microsoft.com/office/word/2010/wordml" xmlns:w15="http://schemas.microsoft.com/office/word/2012/wordml" xmlns:wpg="http://schemas.microsoft.com/office/word/2010/wordprocessingGroup" xmlns:wpi="http://schemas.microsoft.com/office/word/2010/wordprocessingInk" xmlns:wne="http://schemas.microsoft.com/office/word/2006/wordml" xmlns:wps="http://schemas.microsoft.com/office/word/2010/wordprocessingShape" mc:Ignorable="w14 w15 wp14">
   <w:p>
     <w:pPr>
       <w:pStyle w:val="Footer"/>
@@ -16249,7 +18031,7 @@
         </mc:Choice>
         <mc:Fallback>
           <w:pict>
-            <v:line id="Line 32" o:spid="_x0000_s1026" style="position:absolute;z-index:251657216;visibility:visible;mso-wrap-style:square;mso-width-percent:0;mso-height-percent:0;mso-wrap-distance-left:9pt;mso-wrap-distance-top:0;mso-wrap-distance-right:9pt;mso-wrap-distance-bottom:0;mso-position-horizontal:absolute;mso-position-horizontal-relative:page;mso-position-vertical:absolute;mso-position-vertical-relative:page;mso-width-percent:0;mso-height-percent:0;mso-width-relative:page;mso-height-relative:page" from="1in,750.3pt" to="540pt,750.3pt" o:gfxdata="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" o:allowincell="f">
+            <v:line w14:anchorId="5DF8FD83" id="Line 32" o:spid="_x0000_s1026" style="position:absolute;z-index:251657216;visibility:visible;mso-wrap-style:square;mso-width-percent:0;mso-height-percent:0;mso-wrap-distance-left:9pt;mso-wrap-distance-top:0;mso-wrap-distance-right:9pt;mso-wrap-distance-bottom:0;mso-position-horizontal:absolute;mso-position-horizontal-relative:page;mso-position-vertical:absolute;mso-position-vertical-relative:page;mso-width-percent:0;mso-height-percent:0;mso-width-relative:page;mso-height-relative:page" from="1in,750.3pt" to="540pt,750.3pt" o:gfxdata="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" o:allowincell="f">
               <w10:wrap anchorx="page" anchory="page"/>
             </v:line>
           </w:pict>
@@ -16304,7 +18086,7 @@
 </file>
 
 <file path=word/footnotes.xml><?xml version="1.0" encoding="utf-8"?>
-<w:footnotes xmlns:wpc="http://schemas.microsoft.com/office/word/2010/wordprocessingCanvas" xmlns:mc="http://schemas.openxmlformats.org/markup-compatibility/2006" xmlns:o="urn:schemas-microsoft-com:office:office" xmlns:r="http://schemas.openxmlformats.org/officeDocument/2006/relationships" xmlns:m="http://schemas.openxmlformats.org/officeDocument/2006/math" xmlns:v="urn:schemas-microsoft-com:vml" xmlns:wp14="http://schemas.microsoft.com/office/word/2010/wordprocessingDrawing" xmlns:wp="http://schemas.openxmlformats.org/drawingml/2006/wordprocessingDrawing" xmlns:w10="urn:schemas-microsoft-com:office:word" xmlns:w="http://schemas.openxmlformats.org/wordprocessingml/2006/main" xmlns:w14="http://schemas.microsoft.com/office/word/2010/wordml" xmlns:wpg="http://schemas.microsoft.com/office/word/2010/wordprocessingGroup" xmlns:wpi="http://schemas.microsoft.com/office/word/2010/wordprocessingInk" xmlns:wne="http://schemas.microsoft.com/office/word/2006/wordml" xmlns:wps="http://schemas.microsoft.com/office/word/2010/wordprocessingShape" mc:Ignorable="w14 wp14">
+<w:footnotes xmlns:wpc="http://schemas.microsoft.com/office/word/2010/wordprocessingCanvas" xmlns:mc="http://schemas.openxmlformats.org/markup-compatibility/2006" xmlns:o="urn:schemas-microsoft-com:office:office" xmlns:r="http://schemas.openxmlformats.org/officeDocument/2006/relationships" xmlns:m="http://schemas.openxmlformats.org/officeDocument/2006/math" xmlns:v="urn:schemas-microsoft-com:vml" xmlns:wp14="http://schemas.microsoft.com/office/word/2010/wordprocessingDrawing" xmlns:wp="http://schemas.openxmlformats.org/drawingml/2006/wordprocessingDrawing" xmlns:w10="urn:schemas-microsoft-com:office:word" xmlns:w="http://schemas.openxmlformats.org/wordprocessingml/2006/main" xmlns:w14="http://schemas.microsoft.com/office/word/2010/wordml" xmlns:w15="http://schemas.microsoft.com/office/word/2012/wordml" xmlns:wpg="http://schemas.microsoft.com/office/word/2010/wordprocessingGroup" xmlns:wpi="http://schemas.microsoft.com/office/word/2010/wordprocessingInk" xmlns:wne="http://schemas.microsoft.com/office/word/2006/wordml" xmlns:wps="http://schemas.microsoft.com/office/word/2010/wordprocessingShape" mc:Ignorable="w14 w15 wp14">
   <w:footnote w:type="separator" w:id="-1">
     <w:p>
       <w:r>
@@ -16323,7 +18105,7 @@
 </file>
 
 <file path=word/header1.xml><?xml version="1.0" encoding="utf-8"?>
-<w:hdr xmlns:wpc="http://schemas.microsoft.com/office/word/2010/wordprocessingCanvas" xmlns:mc="http://schemas.openxmlformats.org/markup-compatibility/2006" xmlns:o="urn:schemas-microsoft-com:office:office" xmlns:r="http://schemas.openxmlformats.org/officeDocument/2006/relationships" xmlns:m="http://schemas.openxmlformats.org/officeDocument/2006/math" xmlns:v="urn:schemas-microsoft-com:vml" xmlns:wp14="http://schemas.microsoft.com/office/word/2010/wordprocessingDrawing" xmlns:wp="http://schemas.openxmlformats.org/drawingml/2006/wordprocessingDrawing" xmlns:w10="urn:schemas-microsoft-com:office:word" xmlns:w="http://schemas.openxmlformats.org/wordprocessingml/2006/main" xmlns:w14="http://schemas.microsoft.com/office/word/2010/wordml" xmlns:wpg="http://schemas.microsoft.com/office/word/2010/wordprocessingGroup" xmlns:wpi="http://schemas.microsoft.com/office/word/2010/wordprocessingInk" xmlns:wne="http://schemas.microsoft.com/office/word/2006/wordml" xmlns:wps="http://schemas.microsoft.com/office/word/2010/wordprocessingShape" mc:Ignorable="w14 wp14">
+<w:hdr xmlns:wpc="http://schemas.microsoft.com/office/word/2010/wordprocessingCanvas" xmlns:mc="http://schemas.openxmlformats.org/markup-compatibility/2006" xmlns:o="urn:schemas-microsoft-com:office:office" xmlns:r="http://schemas.openxmlformats.org/officeDocument/2006/relationships" xmlns:m="http://schemas.openxmlformats.org/officeDocument/2006/math" xmlns:v="urn:schemas-microsoft-com:vml" xmlns:wp14="http://schemas.microsoft.com/office/word/2010/wordprocessingDrawing" xmlns:wp="http://schemas.openxmlformats.org/drawingml/2006/wordprocessingDrawing" xmlns:w10="urn:schemas-microsoft-com:office:word" xmlns:w="http://schemas.openxmlformats.org/wordprocessingml/2006/main" xmlns:w14="http://schemas.microsoft.com/office/word/2010/wordml" xmlns:w15="http://schemas.microsoft.com/office/word/2012/wordml" xmlns:wpg="http://schemas.microsoft.com/office/word/2010/wordprocessingGroup" xmlns:wpi="http://schemas.microsoft.com/office/word/2010/wordprocessingInk" xmlns:wne="http://schemas.microsoft.com/office/word/2006/wordml" xmlns:wps="http://schemas.microsoft.com/office/word/2010/wordprocessingShape" mc:Ignorable="w14 w15 wp14">
   <w:p>
     <w:pPr>
       <w:pStyle w:val="Header"/>
@@ -16405,7 +18187,7 @@
         </mc:Choice>
         <mc:Fallback>
           <w:pict>
-            <v:line id="Line 38" o:spid="_x0000_s1026" style="position:absolute;z-index:251659264;visibility:visible;mso-wrap-style:square;mso-width-percent:0;mso-height-percent:0;mso-wrap-distance-left:9pt;mso-wrap-distance-top:0;mso-wrap-distance-right:9pt;mso-wrap-distance-bottom:0;mso-position-horizontal:absolute;mso-position-horizontal-relative:page;mso-position-vertical:absolute;mso-position-vertical-relative:page;mso-width-percent:0;mso-height-percent:0;mso-width-relative:page;mso-height-relative:page" from="1in,50.4pt" to="561.6pt,50.4pt" o:gfxdata="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" o:allowincell="f">
+            <v:line w14:anchorId="5557F1E5" id="Line 38" o:spid="_x0000_s1026" style="position:absolute;z-index:251659264;visibility:visible;mso-wrap-style:square;mso-width-percent:0;mso-height-percent:0;mso-wrap-distance-left:9pt;mso-wrap-distance-top:0;mso-wrap-distance-right:9pt;mso-wrap-distance-bottom:0;mso-position-horizontal:absolute;mso-position-horizontal-relative:page;mso-position-vertical:absolute;mso-position-vertical-relative:page;mso-width-percent:0;mso-height-percent:0;mso-width-relative:page;mso-height-relative:page" from="1in,50.4pt" to="561.6pt,50.4pt" o:gfxdata="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" o:allowincell="f">
               <w10:wrap anchorx="page" anchory="page"/>
             </v:line>
           </w:pict>
@@ -16442,7 +18224,7 @@
 </file>
 
 <file path=word/header2.xml><?xml version="1.0" encoding="utf-8"?>
-<w:hdr xmlns:wpc="http://schemas.microsoft.com/office/word/2010/wordprocessingCanvas" xmlns:mc="http://schemas.openxmlformats.org/markup-compatibility/2006" xmlns:o="urn:schemas-microsoft-com:office:office" xmlns:r="http://schemas.openxmlformats.org/officeDocument/2006/relationships" xmlns:m="http://schemas.openxmlformats.org/officeDocument/2006/math" xmlns:v="urn:schemas-microsoft-com:vml" xmlns:wp14="http://schemas.microsoft.com/office/word/2010/wordprocessingDrawing" xmlns:wp="http://schemas.openxmlformats.org/drawingml/2006/wordprocessingDrawing" xmlns:w10="urn:schemas-microsoft-com:office:word" xmlns:w="http://schemas.openxmlformats.org/wordprocessingml/2006/main" xmlns:w14="http://schemas.microsoft.com/office/word/2010/wordml" xmlns:wpg="http://schemas.microsoft.com/office/word/2010/wordprocessingGroup" xmlns:wpi="http://schemas.microsoft.com/office/word/2010/wordprocessingInk" xmlns:wne="http://schemas.microsoft.com/office/word/2006/wordml" xmlns:wps="http://schemas.microsoft.com/office/word/2010/wordprocessingShape" mc:Ignorable="w14 wp14">
+<w:hdr xmlns:wpc="http://schemas.microsoft.com/office/word/2010/wordprocessingCanvas" xmlns:mc="http://schemas.openxmlformats.org/markup-compatibility/2006" xmlns:o="urn:schemas-microsoft-com:office:office" xmlns:r="http://schemas.openxmlformats.org/officeDocument/2006/relationships" xmlns:m="http://schemas.openxmlformats.org/officeDocument/2006/math" xmlns:v="urn:schemas-microsoft-com:vml" xmlns:wp14="http://schemas.microsoft.com/office/word/2010/wordprocessingDrawing" xmlns:wp="http://schemas.openxmlformats.org/drawingml/2006/wordprocessingDrawing" xmlns:w10="urn:schemas-microsoft-com:office:word" xmlns:w="http://schemas.openxmlformats.org/wordprocessingml/2006/main" xmlns:w14="http://schemas.microsoft.com/office/word/2010/wordml" xmlns:w15="http://schemas.microsoft.com/office/word/2012/wordml" xmlns:wpg="http://schemas.microsoft.com/office/word/2010/wordprocessingGroup" xmlns:wpi="http://schemas.microsoft.com/office/word/2010/wordprocessingInk" xmlns:wne="http://schemas.microsoft.com/office/word/2006/wordml" xmlns:wps="http://schemas.microsoft.com/office/word/2010/wordprocessingShape" mc:Ignorable="w14 w15 wp14">
   <w:p>
     <w:pPr>
       <w:pStyle w:val="Header"/>
@@ -16518,7 +18300,7 @@
         </mc:Choice>
         <mc:Fallback>
           <w:pict>
-            <v:line id="Line 30" o:spid="_x0000_s1026" style="position:absolute;z-index:251656192;visibility:visible;mso-wrap-style:square;mso-width-percent:0;mso-height-percent:0;mso-wrap-distance-left:9pt;mso-wrap-distance-top:0;mso-wrap-distance-right:9pt;mso-wrap-distance-bottom:0;mso-position-horizontal:absolute;mso-position-horizontal-relative:page;mso-position-vertical:absolute;mso-position-vertical-relative:page;mso-width-percent:0;mso-height-percent:0;mso-width-relative:page;mso-height-relative:page" from="1in,50.4pt" to="540pt,50.4pt" o:gfxdata="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" o:allowincell="f">
+            <v:line w14:anchorId="1413F8F7" id="Line 30" o:spid="_x0000_s1026" style="position:absolute;z-index:251656192;visibility:visible;mso-wrap-style:square;mso-width-percent:0;mso-height-percent:0;mso-wrap-distance-left:9pt;mso-wrap-distance-top:0;mso-wrap-distance-right:9pt;mso-wrap-distance-bottom:0;mso-position-horizontal:absolute;mso-position-horizontal-relative:page;mso-position-vertical:absolute;mso-position-vertical-relative:page;mso-width-percent:0;mso-height-percent:0;mso-width-relative:page;mso-height-relative:page" from="1in,50.4pt" to="540pt,50.4pt" o:gfxdata="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" o:allowincell="f">
               <w10:wrap anchorx="page" anchory="page"/>
             </v:line>
           </w:pict>
@@ -16537,8 +18319,8 @@
 </file>
 
 <file path=word/numbering.xml><?xml version="1.0" encoding="utf-8"?>
-<w:numbering xmlns:wpc="http://schemas.microsoft.com/office/word/2010/wordprocessingCanvas" xmlns:mc="http://schemas.openxmlformats.org/markup-compatibility/2006" xmlns:o="urn:schemas-microsoft-com:office:office" xmlns:r="http://schemas.openxmlformats.org/officeDocument/2006/relationships" xmlns:m="http://schemas.openxmlformats.org/officeDocument/2006/math" xmlns:v="urn:schemas-microsoft-com:vml" xmlns:wp14="http://schemas.microsoft.com/office/word/2010/wordprocessingDrawing" xmlns:wp="http://schemas.openxmlformats.org/drawingml/2006/wordprocessingDrawing" xmlns:w10="urn:schemas-microsoft-com:office:word" xmlns:w="http://schemas.openxmlformats.org/wordprocessingml/2006/main" xmlns:w14="http://schemas.microsoft.com/office/word/2010/wordml" xmlns:wpg="http://schemas.microsoft.com/office/word/2010/wordprocessingGroup" xmlns:wpi="http://schemas.microsoft.com/office/word/2010/wordprocessingInk" xmlns:wne="http://schemas.microsoft.com/office/word/2006/wordml" xmlns:wps="http://schemas.microsoft.com/office/word/2010/wordprocessingShape" mc:Ignorable="w14 wp14">
-  <w:abstractNum w:abstractNumId="0">
+<w:numbering xmlns:wpc="http://schemas.microsoft.com/office/word/2010/wordprocessingCanvas" xmlns:mc="http://schemas.openxmlformats.org/markup-compatibility/2006" xmlns:o="urn:schemas-microsoft-com:office:office" xmlns:r="http://schemas.openxmlformats.org/officeDocument/2006/relationships" xmlns:m="http://schemas.openxmlformats.org/officeDocument/2006/math" xmlns:v="urn:schemas-microsoft-com:vml" xmlns:wp14="http://schemas.microsoft.com/office/word/2010/wordprocessingDrawing" xmlns:wp="http://schemas.openxmlformats.org/drawingml/2006/wordprocessingDrawing" xmlns:w10="urn:schemas-microsoft-com:office:word" xmlns:w="http://schemas.openxmlformats.org/wordprocessingml/2006/main" xmlns:w14="http://schemas.microsoft.com/office/word/2010/wordml" xmlns:w15="http://schemas.microsoft.com/office/word/2012/wordml" xmlns:wpg="http://schemas.microsoft.com/office/word/2010/wordprocessingGroup" xmlns:wpi="http://schemas.microsoft.com/office/word/2010/wordprocessingInk" xmlns:wne="http://schemas.microsoft.com/office/word/2006/wordml" xmlns:wps="http://schemas.microsoft.com/office/word/2010/wordprocessingShape" mc:Ignorable="w14 w15 wp14">
+  <w:abstractNum w:abstractNumId="0" w15:restartNumberingAfterBreak="0">
     <w:nsid w:val="000155C1"/>
     <w:multiLevelType w:val="hybridMultilevel"/>
     <w:tmpl w:val="27A685C0"/>
@@ -16651,7 +18433,7 @@
       </w:rPr>
     </w:lvl>
   </w:abstractNum>
-  <w:abstractNum w:abstractNumId="1">
+  <w:abstractNum w:abstractNumId="1" w15:restartNumberingAfterBreak="0">
     <w:nsid w:val="199409F8"/>
     <w:multiLevelType w:val="hybridMultilevel"/>
     <w:tmpl w:val="3E3CD638"/>
@@ -16764,7 +18546,96 @@
       </w:rPr>
     </w:lvl>
   </w:abstractNum>
-  <w:abstractNum w:abstractNumId="2">
+  <w:abstractNum w:abstractNumId="2" w15:restartNumberingAfterBreak="0">
+    <w:nsid w:val="21C4159B"/>
+    <w:multiLevelType w:val="hybridMultilevel"/>
+    <w:tmpl w:val="977E3F6A"/>
+    <w:lvl w:ilvl="0" w:tplc="3EA258FE">
+      <w:start w:val="1"/>
+      <w:numFmt w:val="decimal"/>
+      <w:lvlText w:val="%1"/>
+      <w:lvlJc w:val="left"/>
+      <w:pPr>
+        <w:ind w:left="720" w:hanging="360"/>
+      </w:pPr>
+      <w:rPr>
+        <w:rFonts w:hint="default"/>
+      </w:rPr>
+    </w:lvl>
+    <w:lvl w:ilvl="1" w:tplc="04090019" w:tentative="1">
+      <w:start w:val="1"/>
+      <w:numFmt w:val="lowerLetter"/>
+      <w:lvlText w:val="%2."/>
+      <w:lvlJc w:val="left"/>
+      <w:pPr>
+        <w:ind w:left="1440" w:hanging="360"/>
+      </w:pPr>
+    </w:lvl>
+    <w:lvl w:ilvl="2" w:tplc="0409001B" w:tentative="1">
+      <w:start w:val="1"/>
+      <w:numFmt w:val="lowerRoman"/>
+      <w:lvlText w:val="%3."/>
+      <w:lvlJc w:val="right"/>
+      <w:pPr>
+        <w:ind w:left="2160" w:hanging="180"/>
+      </w:pPr>
+    </w:lvl>
+    <w:lvl w:ilvl="3" w:tplc="0409000F" w:tentative="1">
+      <w:start w:val="1"/>
+      <w:numFmt w:val="decimal"/>
+      <w:lvlText w:val="%4."/>
+      <w:lvlJc w:val="left"/>
+      <w:pPr>
+        <w:ind w:left="2880" w:hanging="360"/>
+      </w:pPr>
+    </w:lvl>
+    <w:lvl w:ilvl="4" w:tplc="04090019" w:tentative="1">
+      <w:start w:val="1"/>
+      <w:numFmt w:val="lowerLetter"/>
+      <w:lvlText w:val="%5."/>
+      <w:lvlJc w:val="left"/>
+      <w:pPr>
+        <w:ind w:left="3600" w:hanging="360"/>
+      </w:pPr>
+    </w:lvl>
+    <w:lvl w:ilvl="5" w:tplc="0409001B" w:tentative="1">
+      <w:start w:val="1"/>
+      <w:numFmt w:val="lowerRoman"/>
+      <w:lvlText w:val="%6."/>
+      <w:lvlJc w:val="right"/>
+      <w:pPr>
+        <w:ind w:left="4320" w:hanging="180"/>
+      </w:pPr>
+    </w:lvl>
+    <w:lvl w:ilvl="6" w:tplc="0409000F" w:tentative="1">
+      <w:start w:val="1"/>
+      <w:numFmt w:val="decimal"/>
+      <w:lvlText w:val="%7."/>
+      <w:lvlJc w:val="left"/>
+      <w:pPr>
+        <w:ind w:left="5040" w:hanging="360"/>
+      </w:pPr>
+    </w:lvl>
+    <w:lvl w:ilvl="7" w:tplc="04090019" w:tentative="1">
+      <w:start w:val="1"/>
+      <w:numFmt w:val="lowerLetter"/>
+      <w:lvlText w:val="%8."/>
+      <w:lvlJc w:val="left"/>
+      <w:pPr>
+        <w:ind w:left="5760" w:hanging="360"/>
+      </w:pPr>
+    </w:lvl>
+    <w:lvl w:ilvl="8" w:tplc="0409001B" w:tentative="1">
+      <w:start w:val="1"/>
+      <w:numFmt w:val="lowerRoman"/>
+      <w:lvlText w:val="%9."/>
+      <w:lvlJc w:val="right"/>
+      <w:pPr>
+        <w:ind w:left="6480" w:hanging="180"/>
+      </w:pPr>
+    </w:lvl>
+  </w:abstractNum>
+  <w:abstractNum w:abstractNumId="3" w15:restartNumberingAfterBreak="0">
     <w:nsid w:val="32C85EE1"/>
     <w:multiLevelType w:val="hybridMultilevel"/>
     <w:tmpl w:val="75280BFE"/>
@@ -16877,7 +18748,7 @@
       </w:rPr>
     </w:lvl>
   </w:abstractNum>
-  <w:abstractNum w:abstractNumId="3">
+  <w:abstractNum w:abstractNumId="4" w15:restartNumberingAfterBreak="0">
     <w:nsid w:val="3B37710B"/>
     <w:multiLevelType w:val="multilevel"/>
     <w:tmpl w:val="F4E22584"/>
@@ -17026,7 +18897,7 @@
       </w:rPr>
     </w:lvl>
   </w:abstractNum>
-  <w:abstractNum w:abstractNumId="4">
+  <w:abstractNum w:abstractNumId="5" w15:restartNumberingAfterBreak="0">
     <w:nsid w:val="418011EC"/>
     <w:multiLevelType w:val="singleLevel"/>
     <w:tmpl w:val="399EAB7E"/>
@@ -17047,7 +18918,7 @@
       </w:rPr>
     </w:lvl>
   </w:abstractNum>
-  <w:abstractNum w:abstractNumId="5">
+  <w:abstractNum w:abstractNumId="6" w15:restartNumberingAfterBreak="0">
     <w:nsid w:val="45DB13C5"/>
     <w:multiLevelType w:val="hybridMultilevel"/>
     <w:tmpl w:val="23A4AD5A"/>
@@ -17160,7 +19031,7 @@
       </w:rPr>
     </w:lvl>
   </w:abstractNum>
-  <w:abstractNum w:abstractNumId="6">
+  <w:abstractNum w:abstractNumId="7" w15:restartNumberingAfterBreak="0">
     <w:nsid w:val="492D177D"/>
     <w:multiLevelType w:val="hybridMultilevel"/>
     <w:tmpl w:val="7BDAFA30"/>
@@ -17273,7 +19144,7 @@
       </w:rPr>
     </w:lvl>
   </w:abstractNum>
-  <w:abstractNum w:abstractNumId="7">
+  <w:abstractNum w:abstractNumId="8" w15:restartNumberingAfterBreak="0">
     <w:nsid w:val="60572D94"/>
     <w:multiLevelType w:val="hybridMultilevel"/>
     <w:tmpl w:val="977E3F6A"/>
@@ -17362,7 +19233,7 @@
       </w:pPr>
     </w:lvl>
   </w:abstractNum>
-  <w:abstractNum w:abstractNumId="8">
+  <w:abstractNum w:abstractNumId="9" w15:restartNumberingAfterBreak="0">
     <w:nsid w:val="60F32453"/>
     <w:multiLevelType w:val="hybridMultilevel"/>
     <w:tmpl w:val="98C8D63E"/>
@@ -17475,7 +19346,7 @@
       </w:rPr>
     </w:lvl>
   </w:abstractNum>
-  <w:abstractNum w:abstractNumId="9">
+  <w:abstractNum w:abstractNumId="10" w15:restartNumberingAfterBreak="0">
     <w:nsid w:val="664E1BBF"/>
     <w:multiLevelType w:val="hybridMultilevel"/>
     <w:tmpl w:val="D6B42FCE"/>
@@ -17567,7 +19438,7 @@
       </w:pPr>
     </w:lvl>
   </w:abstractNum>
-  <w:abstractNum w:abstractNumId="10">
+  <w:abstractNum w:abstractNumId="11" w15:restartNumberingAfterBreak="0">
     <w:nsid w:val="66CE4507"/>
     <w:multiLevelType w:val="hybridMultilevel"/>
     <w:tmpl w:val="C3260AE2"/>
@@ -17680,7 +19551,7 @@
       </w:rPr>
     </w:lvl>
   </w:abstractNum>
-  <w:abstractNum w:abstractNumId="11">
+  <w:abstractNum w:abstractNumId="12" w15:restartNumberingAfterBreak="0">
     <w:nsid w:val="6A451C39"/>
     <w:multiLevelType w:val="hybridMultilevel"/>
     <w:tmpl w:val="C520D114"/>
@@ -17793,7 +19664,7 @@
       </w:rPr>
     </w:lvl>
   </w:abstractNum>
-  <w:abstractNum w:abstractNumId="12">
+  <w:abstractNum w:abstractNumId="13" w15:restartNumberingAfterBreak="0">
     <w:nsid w:val="778759E0"/>
     <w:multiLevelType w:val="hybridMultilevel"/>
     <w:tmpl w:val="977E3F6A"/>
@@ -17883,50 +19754,53 @@
     </w:lvl>
   </w:abstractNum>
   <w:num w:numId="1">
+    <w:abstractNumId w:val="5"/>
+  </w:num>
+  <w:num w:numId="2">
     <w:abstractNumId w:val="4"/>
   </w:num>
-  <w:num w:numId="2">
+  <w:num w:numId="3">
     <w:abstractNumId w:val="3"/>
   </w:num>
-  <w:num w:numId="3">
-    <w:abstractNumId w:val="2"/>
-  </w:num>
   <w:num w:numId="4">
-    <w:abstractNumId w:val="7"/>
+    <w:abstractNumId w:val="8"/>
   </w:num>
   <w:num w:numId="5">
-    <w:abstractNumId w:val="8"/>
+    <w:abstractNumId w:val="9"/>
   </w:num>
   <w:num w:numId="6">
     <w:abstractNumId w:val="0"/>
   </w:num>
   <w:num w:numId="7">
-    <w:abstractNumId w:val="11"/>
+    <w:abstractNumId w:val="12"/>
   </w:num>
   <w:num w:numId="8">
-    <w:abstractNumId w:val="10"/>
+    <w:abstractNumId w:val="11"/>
   </w:num>
   <w:num w:numId="9">
     <w:abstractNumId w:val="1"/>
   </w:num>
   <w:num w:numId="10">
-    <w:abstractNumId w:val="9"/>
+    <w:abstractNumId w:val="10"/>
   </w:num>
   <w:num w:numId="11">
-    <w:abstractNumId w:val="5"/>
+    <w:abstractNumId w:val="6"/>
   </w:num>
   <w:num w:numId="12">
-    <w:abstractNumId w:val="6"/>
+    <w:abstractNumId w:val="7"/>
   </w:num>
   <w:num w:numId="13">
-    <w:abstractNumId w:val="12"/>
+    <w:abstractNumId w:val="13"/>
+  </w:num>
+  <w:num w:numId="14">
+    <w:abstractNumId w:val="2"/>
   </w:num>
   <w:numIdMacAtCleanup w:val="3"/>
 </w:numbering>
 </file>
 
 <file path=word/styles.xml><?xml version="1.0" encoding="utf-8"?>
-<w:styles xmlns:mc="http://schemas.openxmlformats.org/markup-compatibility/2006" xmlns:r="http://schemas.openxmlformats.org/officeDocument/2006/relationships" xmlns:w="http://schemas.openxmlformats.org/wordprocessingml/2006/main" xmlns:w14="http://schemas.microsoft.com/office/word/2010/wordml" mc:Ignorable="w14">
+<w:styles xmlns:mc="http://schemas.openxmlformats.org/markup-compatibility/2006" xmlns:r="http://schemas.openxmlformats.org/officeDocument/2006/relationships" xmlns:w="http://schemas.openxmlformats.org/wordprocessingml/2006/main" xmlns:w14="http://schemas.microsoft.com/office/word/2010/wordml" xmlns:w15="http://schemas.microsoft.com/office/word/2012/wordml" mc:Ignorable="w14 w15">
   <w:docDefaults>
     <w:rPrDefault>
       <w:rPr>
@@ -17936,7 +19810,7 @@
     </w:rPrDefault>
     <w:pPrDefault/>
   </w:docDefaults>
-  <w:latentStyles w:defLockedState="0" w:defUIPriority="0" w:defSemiHidden="0" w:defUnhideWhenUsed="0" w:defQFormat="0" w:count="267">
+  <w:latentStyles w:defLockedState="0" w:defUIPriority="0" w:defSemiHidden="0" w:defUnhideWhenUsed="0" w:defQFormat="0" w:count="371">
     <w:lsdException w:name="Normal" w:qFormat="1"/>
     <w:lsdException w:name="heading 1" w:qFormat="1"/>
     <w:lsdException w:name="heading 2" w:qFormat="1"/>
@@ -17944,19 +19818,148 @@
     <w:lsdException w:name="heading 4" w:qFormat="1"/>
     <w:lsdException w:name="heading 5" w:qFormat="1"/>
     <w:lsdException w:name="heading 6" w:qFormat="1"/>
-    <w:lsdException w:name="heading 7" w:qFormat="1"/>
-    <w:lsdException w:name="heading 8" w:qFormat="1"/>
-    <w:lsdException w:name="heading 9" w:qFormat="1"/>
-    <w:lsdException w:name="toc 1" w:uiPriority="39"/>
-    <w:lsdException w:name="toc 2" w:uiPriority="39"/>
-    <w:lsdException w:name="header" w:uiPriority="99"/>
-    <w:lsdException w:name="caption" w:qFormat="1"/>
+    <w:lsdException w:name="heading 7" w:semiHidden="1" w:unhideWhenUsed="1" w:qFormat="1"/>
+    <w:lsdException w:name="heading 8" w:semiHidden="1" w:unhideWhenUsed="1" w:qFormat="1"/>
+    <w:lsdException w:name="heading 9" w:semiHidden="1" w:unhideWhenUsed="1" w:qFormat="1"/>
+    <w:lsdException w:name="index 1" w:semiHidden="1" w:unhideWhenUsed="1"/>
+    <w:lsdException w:name="index 2" w:semiHidden="1" w:unhideWhenUsed="1"/>
+    <w:lsdException w:name="index 3" w:semiHidden="1" w:unhideWhenUsed="1"/>
+    <w:lsdException w:name="index 4" w:semiHidden="1" w:unhideWhenUsed="1"/>
+    <w:lsdException w:name="index 5" w:semiHidden="1" w:unhideWhenUsed="1"/>
+    <w:lsdException w:name="index 6" w:semiHidden="1" w:unhideWhenUsed="1"/>
+    <w:lsdException w:name="index 7" w:semiHidden="1" w:unhideWhenUsed="1"/>
+    <w:lsdException w:name="index 8" w:semiHidden="1" w:unhideWhenUsed="1"/>
+    <w:lsdException w:name="index 9" w:semiHidden="1" w:unhideWhenUsed="1"/>
+    <w:lsdException w:name="toc 1" w:semiHidden="1" w:uiPriority="39" w:unhideWhenUsed="1"/>
+    <w:lsdException w:name="toc 2" w:semiHidden="1" w:uiPriority="39" w:unhideWhenUsed="1"/>
+    <w:lsdException w:name="toc 3" w:semiHidden="1" w:unhideWhenUsed="1"/>
+    <w:lsdException w:name="toc 4" w:semiHidden="1" w:unhideWhenUsed="1"/>
+    <w:lsdException w:name="toc 5" w:semiHidden="1" w:unhideWhenUsed="1"/>
+    <w:lsdException w:name="toc 6" w:semiHidden="1" w:unhideWhenUsed="1"/>
+    <w:lsdException w:name="toc 7" w:semiHidden="1" w:unhideWhenUsed="1"/>
+    <w:lsdException w:name="toc 8" w:semiHidden="1" w:unhideWhenUsed="1"/>
+    <w:lsdException w:name="toc 9" w:semiHidden="1" w:unhideWhenUsed="1"/>
+    <w:lsdException w:name="Normal Indent" w:semiHidden="1" w:unhideWhenUsed="1"/>
+    <w:lsdException w:name="footnote text" w:semiHidden="1" w:unhideWhenUsed="1"/>
+    <w:lsdException w:name="annotation text" w:semiHidden="1" w:unhideWhenUsed="1"/>
+    <w:lsdException w:name="header" w:semiHidden="1" w:uiPriority="99" w:unhideWhenUsed="1"/>
+    <w:lsdException w:name="footer" w:semiHidden="1" w:unhideWhenUsed="1"/>
+    <w:lsdException w:name="index heading" w:semiHidden="1" w:unhideWhenUsed="1"/>
+    <w:lsdException w:name="caption" w:semiHidden="1" w:unhideWhenUsed="1" w:qFormat="1"/>
+    <w:lsdException w:name="table of figures" w:semiHidden="1" w:unhideWhenUsed="1"/>
+    <w:lsdException w:name="envelope address" w:semiHidden="1" w:unhideWhenUsed="1"/>
+    <w:lsdException w:name="envelope return" w:semiHidden="1" w:unhideWhenUsed="1"/>
+    <w:lsdException w:name="footnote reference" w:semiHidden="1" w:unhideWhenUsed="1"/>
+    <w:lsdException w:name="annotation reference" w:semiHidden="1" w:unhideWhenUsed="1"/>
+    <w:lsdException w:name="line number" w:semiHidden="1" w:unhideWhenUsed="1"/>
+    <w:lsdException w:name="page number" w:semiHidden="1" w:unhideWhenUsed="1"/>
+    <w:lsdException w:name="endnote reference" w:semiHidden="1" w:unhideWhenUsed="1"/>
+    <w:lsdException w:name="endnote text" w:semiHidden="1" w:unhideWhenUsed="1"/>
+    <w:lsdException w:name="table of authorities" w:semiHidden="1" w:unhideWhenUsed="1"/>
+    <w:lsdException w:name="macro" w:semiHidden="1" w:unhideWhenUsed="1"/>
+    <w:lsdException w:name="toa heading" w:semiHidden="1" w:unhideWhenUsed="1"/>
+    <w:lsdException w:name="List" w:semiHidden="1" w:unhideWhenUsed="1"/>
+    <w:lsdException w:name="List Bullet" w:semiHidden="1" w:unhideWhenUsed="1"/>
+    <w:lsdException w:name="List 2" w:semiHidden="1" w:unhideWhenUsed="1"/>
+    <w:lsdException w:name="List 3" w:semiHidden="1" w:unhideWhenUsed="1"/>
+    <w:lsdException w:name="List Bullet 2" w:semiHidden="1" w:unhideWhenUsed="1"/>
+    <w:lsdException w:name="List Bullet 3" w:semiHidden="1" w:unhideWhenUsed="1"/>
+    <w:lsdException w:name="List Bullet 4" w:semiHidden="1" w:unhideWhenUsed="1"/>
+    <w:lsdException w:name="List Bullet 5" w:semiHidden="1" w:unhideWhenUsed="1"/>
+    <w:lsdException w:name="List Number 2" w:semiHidden="1" w:unhideWhenUsed="1"/>
+    <w:lsdException w:name="List Number 3" w:semiHidden="1" w:unhideWhenUsed="1"/>
+    <w:lsdException w:name="List Number 4" w:semiHidden="1" w:unhideWhenUsed="1"/>
+    <w:lsdException w:name="List Number 5" w:semiHidden="1" w:unhideWhenUsed="1"/>
     <w:lsdException w:name="Title" w:qFormat="1"/>
+    <w:lsdException w:name="Closing" w:semiHidden="1" w:unhideWhenUsed="1"/>
+    <w:lsdException w:name="Signature" w:semiHidden="1" w:unhideWhenUsed="1"/>
+    <w:lsdException w:name="Default Paragraph Font" w:semiHidden="1" w:unhideWhenUsed="1"/>
+    <w:lsdException w:name="Body Text" w:semiHidden="1" w:unhideWhenUsed="1"/>
+    <w:lsdException w:name="Body Text Indent" w:semiHidden="1" w:unhideWhenUsed="1"/>
+    <w:lsdException w:name="List Continue" w:semiHidden="1" w:unhideWhenUsed="1"/>
+    <w:lsdException w:name="List Continue 2" w:semiHidden="1" w:unhideWhenUsed="1"/>
+    <w:lsdException w:name="List Continue 3" w:semiHidden="1" w:unhideWhenUsed="1"/>
+    <w:lsdException w:name="List Continue 4" w:semiHidden="1" w:unhideWhenUsed="1"/>
+    <w:lsdException w:name="List Continue 5" w:semiHidden="1" w:unhideWhenUsed="1"/>
+    <w:lsdException w:name="Message Header" w:semiHidden="1" w:unhideWhenUsed="1"/>
     <w:lsdException w:name="Subtitle" w:qFormat="1"/>
-    <w:lsdException w:name="Hyperlink" w:uiPriority="99"/>
+    <w:lsdException w:name="Body Text First Indent 2" w:semiHidden="1" w:unhideWhenUsed="1"/>
+    <w:lsdException w:name="Note Heading" w:semiHidden="1" w:unhideWhenUsed="1"/>
+    <w:lsdException w:name="Body Text 2" w:semiHidden="1" w:unhideWhenUsed="1"/>
+    <w:lsdException w:name="Body Text 3" w:semiHidden="1" w:unhideWhenUsed="1"/>
+    <w:lsdException w:name="Body Text Indent 2" w:semiHidden="1" w:unhideWhenUsed="1"/>
+    <w:lsdException w:name="Body Text Indent 3" w:semiHidden="1" w:unhideWhenUsed="1"/>
+    <w:lsdException w:name="Block Text" w:semiHidden="1" w:unhideWhenUsed="1"/>
+    <w:lsdException w:name="Hyperlink" w:semiHidden="1" w:uiPriority="99" w:unhideWhenUsed="1"/>
+    <w:lsdException w:name="FollowedHyperlink" w:semiHidden="1" w:unhideWhenUsed="1"/>
     <w:lsdException w:name="Strong" w:uiPriority="22" w:qFormat="1"/>
     <w:lsdException w:name="Emphasis" w:qFormat="1"/>
-    <w:lsdException w:name="Normal (Web)" w:uiPriority="99"/>
+    <w:lsdException w:name="Document Map" w:semiHidden="1" w:unhideWhenUsed="1"/>
+    <w:lsdException w:name="Plain Text" w:semiHidden="1" w:unhideWhenUsed="1"/>
+    <w:lsdException w:name="E-mail Signature" w:semiHidden="1" w:unhideWhenUsed="1"/>
+    <w:lsdException w:name="HTML Top of Form" w:semiHidden="1" w:unhideWhenUsed="1"/>
+    <w:lsdException w:name="HTML Bottom of Form" w:semiHidden="1" w:unhideWhenUsed="1"/>
+    <w:lsdException w:name="Normal (Web)" w:semiHidden="1" w:uiPriority="99" w:unhideWhenUsed="1"/>
+    <w:lsdException w:name="HTML Acronym" w:semiHidden="1" w:unhideWhenUsed="1"/>
+    <w:lsdException w:name="HTML Address" w:semiHidden="1" w:unhideWhenUsed="1"/>
+    <w:lsdException w:name="HTML Cite" w:semiHidden="1" w:unhideWhenUsed="1"/>
+    <w:lsdException w:name="HTML Code" w:semiHidden="1" w:unhideWhenUsed="1"/>
+    <w:lsdException w:name="HTML Definition" w:semiHidden="1" w:unhideWhenUsed="1"/>
+    <w:lsdException w:name="HTML Keyboard" w:semiHidden="1" w:unhideWhenUsed="1"/>
+    <w:lsdException w:name="HTML Preformatted" w:semiHidden="1" w:unhideWhenUsed="1"/>
+    <w:lsdException w:name="HTML Sample" w:semiHidden="1" w:unhideWhenUsed="1"/>
+    <w:lsdException w:name="HTML Typewriter" w:semiHidden="1" w:unhideWhenUsed="1"/>
+    <w:lsdException w:name="HTML Variable" w:semiHidden="1" w:unhideWhenUsed="1"/>
+    <w:lsdException w:name="Normal Table" w:semiHidden="1" w:unhideWhenUsed="1"/>
+    <w:lsdException w:name="annotation subject" w:semiHidden="1" w:unhideWhenUsed="1"/>
+    <w:lsdException w:name="No List" w:semiHidden="1" w:unhideWhenUsed="1"/>
+    <w:lsdException w:name="Outline List 1" w:semiHidden="1" w:unhideWhenUsed="1"/>
+    <w:lsdException w:name="Outline List 2" w:semiHidden="1" w:unhideWhenUsed="1"/>
+    <w:lsdException w:name="Outline List 3" w:semiHidden="1" w:unhideWhenUsed="1"/>
+    <w:lsdException w:name="Table Simple 1" w:semiHidden="1" w:unhideWhenUsed="1"/>
+    <w:lsdException w:name="Table Simple 2" w:semiHidden="1" w:unhideWhenUsed="1"/>
+    <w:lsdException w:name="Table Simple 3" w:semiHidden="1" w:unhideWhenUsed="1"/>
+    <w:lsdException w:name="Table Classic 1" w:semiHidden="1" w:unhideWhenUsed="1"/>
+    <w:lsdException w:name="Table Classic 2" w:semiHidden="1" w:unhideWhenUsed="1"/>
+    <w:lsdException w:name="Table Classic 3" w:semiHidden="1" w:unhideWhenUsed="1"/>
+    <w:lsdException w:name="Table Classic 4" w:semiHidden="1" w:unhideWhenUsed="1"/>
+    <w:lsdException w:name="Table Colorful 1" w:semiHidden="1" w:unhideWhenUsed="1"/>
+    <w:lsdException w:name="Table Colorful 2" w:semiHidden="1" w:unhideWhenUsed="1"/>
+    <w:lsdException w:name="Table Colorful 3" w:semiHidden="1" w:unhideWhenUsed="1"/>
+    <w:lsdException w:name="Table Columns 1" w:semiHidden="1" w:unhideWhenUsed="1"/>
+    <w:lsdException w:name="Table Columns 2" w:semiHidden="1" w:unhideWhenUsed="1"/>
+    <w:lsdException w:name="Table Columns 3" w:semiHidden="1" w:unhideWhenUsed="1"/>
+    <w:lsdException w:name="Table Columns 4" w:semiHidden="1" w:unhideWhenUsed="1"/>
+    <w:lsdException w:name="Table Columns 5" w:semiHidden="1" w:unhideWhenUsed="1"/>
+    <w:lsdException w:name="Table Grid 1" w:semiHidden="1" w:unhideWhenUsed="1"/>
+    <w:lsdException w:name="Table Grid 2" w:semiHidden="1" w:unhideWhenUsed="1"/>
+    <w:lsdException w:name="Table Grid 3" w:semiHidden="1" w:unhideWhenUsed="1"/>
+    <w:lsdException w:name="Table Grid 4" w:semiHidden="1" w:unhideWhenUsed="1"/>
+    <w:lsdException w:name="Table Grid 5" w:semiHidden="1" w:unhideWhenUsed="1"/>
+    <w:lsdException w:name="Table Grid 6" w:semiHidden="1" w:unhideWhenUsed="1"/>
+    <w:lsdException w:name="Table Grid 7" w:semiHidden="1" w:unhideWhenUsed="1"/>
+    <w:lsdException w:name="Table Grid 8" w:semiHidden="1" w:unhideWhenUsed="1"/>
+    <w:lsdException w:name="Table List 1" w:semiHidden="1" w:unhideWhenUsed="1"/>
+    <w:lsdException w:name="Table List 2" w:semiHidden="1" w:unhideWhenUsed="1"/>
+    <w:lsdException w:name="Table List 3" w:semiHidden="1" w:unhideWhenUsed="1"/>
+    <w:lsdException w:name="Table List 4" w:semiHidden="1" w:unhideWhenUsed="1"/>
+    <w:lsdException w:name="Table List 5" w:semiHidden="1" w:unhideWhenUsed="1"/>
+    <w:lsdException w:name="Table List 6" w:semiHidden="1" w:unhideWhenUsed="1"/>
+    <w:lsdException w:name="Table List 7" w:semiHidden="1" w:unhideWhenUsed="1"/>
+    <w:lsdException w:name="Table List 8" w:semiHidden="1" w:unhideWhenUsed="1"/>
+    <w:lsdException w:name="Table 3D effects 1" w:semiHidden="1" w:unhideWhenUsed="1"/>
+    <w:lsdException w:name="Table 3D effects 2" w:semiHidden="1" w:unhideWhenUsed="1"/>
+    <w:lsdException w:name="Table 3D effects 3" w:semiHidden="1" w:unhideWhenUsed="1"/>
+    <w:lsdException w:name="Table Contemporary" w:semiHidden="1" w:unhideWhenUsed="1"/>
+    <w:lsdException w:name="Table Elegant" w:semiHidden="1" w:unhideWhenUsed="1"/>
+    <w:lsdException w:name="Table Professional" w:semiHidden="1" w:unhideWhenUsed="1"/>
+    <w:lsdException w:name="Table Subtle 1" w:semiHidden="1" w:unhideWhenUsed="1"/>
+    <w:lsdException w:name="Table Subtle 2" w:semiHidden="1" w:unhideWhenUsed="1"/>
+    <w:lsdException w:name="Table Web 1" w:semiHidden="1" w:unhideWhenUsed="1"/>
+    <w:lsdException w:name="Table Web 2" w:semiHidden="1" w:unhideWhenUsed="1"/>
+    <w:lsdException w:name="Table Web 3" w:semiHidden="1" w:unhideWhenUsed="1"/>
+    <w:lsdException w:name="Balloon Text" w:semiHidden="1" w:unhideWhenUsed="1"/>
+    <w:lsdException w:name="Table Theme" w:semiHidden="1" w:unhideWhenUsed="1"/>
     <w:lsdException w:name="Placeholder Text" w:semiHidden="1" w:uiPriority="99"/>
     <w:lsdException w:name="No Spacing" w:uiPriority="1" w:qFormat="1"/>
     <w:lsdException w:name="Light Shading" w:uiPriority="60"/>
@@ -18068,1004 +20071,110 @@
     <w:lsdException w:name="Book Title" w:uiPriority="33" w:qFormat="1"/>
     <w:lsdException w:name="Bibliography" w:semiHidden="1" w:uiPriority="37" w:unhideWhenUsed="1"/>
     <w:lsdException w:name="TOC Heading" w:semiHidden="1" w:uiPriority="39" w:unhideWhenUsed="1" w:qFormat="1"/>
-  </w:latentStyles>
-  <w:style w:type="paragraph" w:default="1" w:styleId="Normal">
-    <w:name w:val="Normal"/>
-    <w:qFormat/>
-    <w:rsid w:val="00CC4E14"/>
-  </w:style>
-  <w:style w:type="paragraph" w:styleId="Heading1">
-    <w:name w:val="heading 1"/>
-    <w:basedOn w:val="Normal"/>
-    <w:next w:val="Normal"/>
-    <w:qFormat/>
-    <w:rsid w:val="00AC778C"/>
-    <w:pPr>
-      <w:keepNext/>
-      <w:numPr>
-        <w:numId w:val="2"/>
-      </w:numPr>
-      <w:spacing w:before="240" w:after="240"/>
-      <w:outlineLvl w:val="0"/>
-    </w:pPr>
-    <w:rPr>
-      <w:b/>
-      <w:kern w:val="28"/>
-      <w:sz w:val="28"/>
-    </w:rPr>
-  </w:style>
-  <w:style w:type="paragraph" w:styleId="Heading2">
-    <w:name w:val="heading 2"/>
-    <w:basedOn w:val="Normal"/>
-    <w:next w:val="Normal"/>
-    <w:qFormat/>
-    <w:rsid w:val="00AC778C"/>
-    <w:pPr>
-      <w:keepNext/>
-      <w:numPr>
-        <w:ilvl w:val="1"/>
-        <w:numId w:val="2"/>
-      </w:numPr>
-      <w:spacing w:before="240" w:after="240"/>
-      <w:outlineLvl w:val="1"/>
-    </w:pPr>
-    <w:rPr>
-      <w:b/>
-      <w:sz w:val="24"/>
-    </w:rPr>
-  </w:style>
-  <w:style w:type="paragraph" w:styleId="Heading3">
-    <w:name w:val="heading 3"/>
-    <w:basedOn w:val="Normal"/>
-    <w:next w:val="Normal"/>
-    <w:qFormat/>
-    <w:rsid w:val="00AC778C"/>
-    <w:pPr>
-      <w:keepNext/>
-      <w:numPr>
-        <w:ilvl w:val="2"/>
-        <w:numId w:val="2"/>
-      </w:numPr>
-      <w:spacing w:before="180" w:after="180"/>
-      <w:outlineLvl w:val="2"/>
-    </w:pPr>
-    <w:rPr>
-      <w:b/>
-    </w:rPr>
-  </w:style>
-  <w:style w:type="paragraph" w:styleId="Heading4">
-    <w:name w:val="heading 4"/>
-    <w:basedOn w:val="Normal"/>
-    <w:next w:val="Normal"/>
-    <w:autoRedefine/>
-    <w:qFormat/>
-    <w:rsid w:val="00E4757B"/>
-    <w:pPr>
-      <w:keepNext/>
-      <w:numPr>
-        <w:ilvl w:val="3"/>
-        <w:numId w:val="2"/>
-      </w:numPr>
-      <w:outlineLvl w:val="3"/>
-    </w:pPr>
-    <w:rPr>
-      <w:sz w:val="22"/>
-    </w:rPr>
-  </w:style>
-  <w:style w:type="paragraph" w:styleId="Heading5">
-    <w:name w:val="heading 5"/>
-    <w:basedOn w:val="Normal"/>
-    <w:next w:val="Normal"/>
-    <w:qFormat/>
-    <w:rsid w:val="00AC778C"/>
-    <w:pPr>
-      <w:numPr>
-        <w:ilvl w:val="4"/>
-        <w:numId w:val="2"/>
-      </w:numPr>
-      <w:spacing w:before="240" w:after="60"/>
-      <w:jc w:val="both"/>
-      <w:outlineLvl w:val="4"/>
-    </w:pPr>
-    <w:rPr>
-      <w:b/>
-      <w:bCs/>
-    </w:rPr>
-  </w:style>
-  <w:style w:type="paragraph" w:styleId="Heading6">
-    <w:name w:val="heading 6"/>
-    <w:basedOn w:val="Normal"/>
-    <w:next w:val="Normal"/>
-    <w:qFormat/>
-    <w:rsid w:val="00AC778C"/>
-    <w:pPr>
-      <w:keepNext/>
-      <w:numPr>
-        <w:ilvl w:val="5"/>
-        <w:numId w:val="2"/>
-      </w:numPr>
-      <w:outlineLvl w:val="5"/>
-    </w:pPr>
-    <w:rPr>
-      <w:b/>
-      <w:sz w:val="22"/>
-    </w:rPr>
-  </w:style>
-  <w:style w:type="paragraph" w:styleId="Heading7">
-    <w:name w:val="heading 7"/>
-    <w:basedOn w:val="Normal"/>
-    <w:next w:val="Normal"/>
-    <w:qFormat/>
-    <w:rsid w:val="00AC778C"/>
-    <w:pPr>
-      <w:keepNext/>
-      <w:numPr>
-        <w:ilvl w:val="6"/>
-        <w:numId w:val="2"/>
-      </w:numPr>
-      <w:jc w:val="center"/>
-      <w:outlineLvl w:val="6"/>
-    </w:pPr>
-    <w:rPr>
-      <w:b/>
-    </w:rPr>
-  </w:style>
-  <w:style w:type="paragraph" w:styleId="Heading8">
-    <w:name w:val="heading 8"/>
-    <w:basedOn w:val="Normal"/>
-    <w:next w:val="Normal"/>
-    <w:qFormat/>
-    <w:rsid w:val="00AC778C"/>
-    <w:pPr>
-      <w:keepNext/>
-      <w:numPr>
-        <w:ilvl w:val="7"/>
-        <w:numId w:val="2"/>
-      </w:numPr>
-      <w:spacing w:before="180" w:after="120"/>
-      <w:jc w:val="center"/>
-      <w:outlineLvl w:val="7"/>
-    </w:pPr>
-    <w:rPr>
-      <w:b/>
-      <w:sz w:val="22"/>
-      <w:u w:val="single"/>
-    </w:rPr>
-  </w:style>
-  <w:style w:type="paragraph" w:styleId="Heading9">
-    <w:name w:val="heading 9"/>
-    <w:basedOn w:val="Normal"/>
-    <w:next w:val="Normal"/>
-    <w:qFormat/>
-    <w:rsid w:val="00AC778C"/>
-    <w:pPr>
-      <w:numPr>
-        <w:ilvl w:val="8"/>
-        <w:numId w:val="2"/>
-      </w:numPr>
-      <w:spacing w:before="240" w:after="60"/>
-      <w:jc w:val="both"/>
-      <w:outlineLvl w:val="8"/>
-    </w:pPr>
-    <w:rPr>
-      <w:rFonts w:ascii="Arial" w:hAnsi="Arial"/>
-      <w:i/>
-      <w:sz w:val="18"/>
-    </w:rPr>
-  </w:style>
-  <w:style w:type="character" w:default="1" w:styleId="DefaultParagraphFont">
-    <w:name w:val="Default Paragraph Font"/>
-    <w:uiPriority w:val="1"/>
-    <w:semiHidden/>
-    <w:unhideWhenUsed/>
-  </w:style>
-  <w:style w:type="table" w:default="1" w:styleId="TableNormal">
-    <w:name w:val="Normal Table"/>
-    <w:uiPriority w:val="99"/>
-    <w:semiHidden/>
-    <w:unhideWhenUsed/>
-    <w:tblPr>
-      <w:tblInd w:w="0" w:type="dxa"/>
-      <w:tblCellMar>
-        <w:top w:w="0" w:type="dxa"/>
-        <w:left w:w="108" w:type="dxa"/>
-        <w:bottom w:w="0" w:type="dxa"/>
-        <w:right w:w="108" w:type="dxa"/>
-      </w:tblCellMar>
-    </w:tblPr>
-  </w:style>
-  <w:style w:type="numbering" w:default="1" w:styleId="NoList">
-    <w:name w:val="No List"/>
-    <w:uiPriority w:val="99"/>
-    <w:semiHidden/>
-    <w:unhideWhenUsed/>
-  </w:style>
-  <w:style w:type="paragraph" w:styleId="List">
-    <w:name w:val="List"/>
-    <w:basedOn w:val="Normal"/>
-    <w:rsid w:val="00AC778C"/>
-    <w:pPr>
-      <w:numPr>
-        <w:numId w:val="1"/>
-      </w:numPr>
-      <w:jc w:val="both"/>
-    </w:pPr>
-    <w:rPr>
-      <w:sz w:val="24"/>
-    </w:rPr>
-  </w:style>
-  <w:style w:type="paragraph" w:styleId="TOC1">
-    <w:name w:val="toc 1"/>
-    <w:basedOn w:val="Normal"/>
-    <w:next w:val="Normal"/>
-    <w:autoRedefine/>
-    <w:uiPriority w:val="39"/>
-    <w:rsid w:val="00AC778C"/>
-    <w:pPr>
-      <w:tabs>
-        <w:tab w:val="left" w:pos="540"/>
-        <w:tab w:val="right" w:leader="dot" w:pos="9350"/>
-      </w:tabs>
-      <w:spacing w:before="120" w:after="120"/>
-    </w:pPr>
-    <w:rPr>
-      <w:b/>
-      <w:noProof/>
-      <w:sz w:val="22"/>
-    </w:rPr>
-  </w:style>
-  <w:style w:type="paragraph" w:styleId="TOC2">
-    <w:name w:val="toc 2"/>
-    <w:basedOn w:val="Normal"/>
-    <w:next w:val="Normal"/>
-    <w:autoRedefine/>
-    <w:uiPriority w:val="39"/>
-    <w:rsid w:val="00AC778C"/>
-    <w:pPr>
-      <w:tabs>
-        <w:tab w:val="left" w:pos="720"/>
-        <w:tab w:val="left" w:pos="1350"/>
-        <w:tab w:val="right" w:leader="dot" w:pos="9350"/>
-        <w:tab w:val="right" w:leader="dot" w:pos="10520"/>
-      </w:tabs>
-      <w:ind w:left="720"/>
-    </w:pPr>
-    <w:rPr>
-      <w:noProof/>
-      <w:sz w:val="22"/>
-    </w:rPr>
-  </w:style>
-  <w:style w:type="paragraph" w:styleId="TOC3">
-    <w:name w:val="toc 3"/>
-    <w:basedOn w:val="Normal"/>
-    <w:next w:val="Normal"/>
-    <w:autoRedefine/>
-    <w:semiHidden/>
-    <w:rsid w:val="00CD03CA"/>
-    <w:pPr>
-      <w:tabs>
-        <w:tab w:val="right" w:leader="dot" w:pos="9350"/>
-      </w:tabs>
-    </w:pPr>
-    <w:rPr>
-      <w:noProof/>
-      <w:sz w:val="22"/>
-    </w:rPr>
-  </w:style>
-  <w:style w:type="paragraph" w:styleId="Title">
-    <w:name w:val="Title"/>
-    <w:basedOn w:val="Normal"/>
-    <w:qFormat/>
-    <w:rsid w:val="00AC778C"/>
-    <w:pPr>
-      <w:spacing w:before="240" w:after="60"/>
-    </w:pPr>
-    <w:rPr>
-      <w:b/>
-      <w:kern w:val="28"/>
-      <w:sz w:val="32"/>
-    </w:rPr>
-  </w:style>
-  <w:style w:type="paragraph" w:customStyle="1" w:styleId="TableText">
-    <w:name w:val="Table Text"/>
-    <w:basedOn w:val="Normal"/>
-    <w:rsid w:val="00AC778C"/>
-    <w:rPr>
-      <w:b/>
-      <w:sz w:val="22"/>
-    </w:rPr>
-  </w:style>
-  <w:style w:type="paragraph" w:customStyle="1" w:styleId="Tabletext0">
-    <w:name w:val="Table text"/>
-    <w:basedOn w:val="Normal"/>
-    <w:rsid w:val="00AC778C"/>
-    <w:pPr>
-      <w:spacing w:before="40" w:after="40"/>
-    </w:pPr>
-    <w:rPr>
-      <w:sz w:val="22"/>
-    </w:rPr>
-  </w:style>
-  <w:style w:type="paragraph" w:customStyle="1" w:styleId="Bullet1">
-    <w:name w:val="Bullet1"/>
-    <w:basedOn w:val="Normal"/>
-    <w:rsid w:val="00AC778C"/>
-    <w:pPr>
-      <w:tabs>
-        <w:tab w:val="num" w:pos="360"/>
-      </w:tabs>
-      <w:ind w:left="360" w:hanging="360"/>
-    </w:pPr>
-    <w:rPr>
-      <w:sz w:val="22"/>
-    </w:rPr>
-  </w:style>
-  <w:style w:type="paragraph" w:styleId="BodyText">
-    <w:name w:val="Body Text"/>
-    <w:basedOn w:val="Normal"/>
-    <w:rsid w:val="00AC778C"/>
-    <w:rPr>
-      <w:sz w:val="22"/>
-    </w:rPr>
-  </w:style>
-  <w:style w:type="paragraph" w:styleId="BodyText2">
-    <w:name w:val="Body Text 2"/>
-    <w:basedOn w:val="Normal"/>
-    <w:rsid w:val="00AC778C"/>
-    <w:rPr>
-      <w:sz w:val="18"/>
-    </w:rPr>
-  </w:style>
-  <w:style w:type="paragraph" w:styleId="Header">
-    <w:name w:val="header"/>
-    <w:basedOn w:val="Normal"/>
-    <w:link w:val="HeaderChar"/>
-    <w:uiPriority w:val="99"/>
-    <w:rsid w:val="00AC778C"/>
-    <w:pPr>
-      <w:tabs>
-        <w:tab w:val="center" w:pos="4320"/>
-        <w:tab w:val="right" w:pos="9360"/>
-      </w:tabs>
-      <w:jc w:val="both"/>
-    </w:pPr>
-    <w:rPr>
-      <w:sz w:val="18"/>
-    </w:rPr>
-  </w:style>
-  <w:style w:type="paragraph" w:styleId="BodyTextIndent">
-    <w:name w:val="Body Text Indent"/>
-    <w:basedOn w:val="Normal"/>
-    <w:rsid w:val="00AC778C"/>
-    <w:pPr>
-      <w:ind w:left="-18"/>
-    </w:pPr>
-    <w:rPr>
-      <w:sz w:val="22"/>
-    </w:rPr>
-  </w:style>
-  <w:style w:type="paragraph" w:customStyle="1" w:styleId="Title2">
-    <w:name w:val="Title2"/>
-    <w:basedOn w:val="Title"/>
-    <w:rsid w:val="00AC778C"/>
-  </w:style>
-  <w:style w:type="paragraph" w:styleId="BodyTextIndent2">
-    <w:name w:val="Body Text Indent 2"/>
-    <w:basedOn w:val="Normal"/>
-    <w:rsid w:val="00AC778C"/>
-    <w:pPr>
-      <w:ind w:left="612"/>
-    </w:pPr>
-    <w:rPr>
-      <w:sz w:val="24"/>
-    </w:rPr>
-  </w:style>
-  <w:style w:type="paragraph" w:customStyle="1" w:styleId="Bullet2">
-    <w:name w:val="Bullet2"/>
-    <w:basedOn w:val="Normal"/>
-    <w:rsid w:val="00AC778C"/>
-    <w:pPr>
-      <w:tabs>
-        <w:tab w:val="num" w:pos="702"/>
-      </w:tabs>
-      <w:ind w:left="702" w:hanging="360"/>
-    </w:pPr>
-    <w:rPr>
-      <w:sz w:val="22"/>
-    </w:rPr>
-  </w:style>
-  <w:style w:type="paragraph" w:styleId="CommentText">
-    <w:name w:val="annotation text"/>
-    <w:basedOn w:val="Normal"/>
-    <w:semiHidden/>
-    <w:rsid w:val="00AC778C"/>
-    <w:pPr>
-      <w:spacing w:after="60"/>
-    </w:pPr>
-    <w:rPr>
-      <w:rFonts w:ascii="Century Schoolbook" w:hAnsi="Century Schoolbook"/>
-    </w:rPr>
-  </w:style>
-  <w:style w:type="paragraph" w:styleId="BodyText3">
-    <w:name w:val="Body Text 3"/>
-    <w:basedOn w:val="Normal"/>
-    <w:rsid w:val="00AC778C"/>
-    <w:pPr>
-      <w:jc w:val="center"/>
-    </w:pPr>
-  </w:style>
-  <w:style w:type="paragraph" w:customStyle="1" w:styleId="Title3">
-    <w:name w:val="Title3"/>
-    <w:basedOn w:val="Title2"/>
-    <w:rsid w:val="00AC778C"/>
-  </w:style>
-  <w:style w:type="paragraph" w:customStyle="1" w:styleId="TableHeaderText">
-    <w:name w:val="Table Header Text"/>
-    <w:basedOn w:val="TableText"/>
-    <w:rsid w:val="00AC778C"/>
-    <w:pPr>
-      <w:jc w:val="center"/>
-    </w:pPr>
-    <w:rPr>
-      <w:b w:val="0"/>
-    </w:rPr>
-  </w:style>
-  <w:style w:type="character" w:styleId="PageNumber">
-    <w:name w:val="page number"/>
-    <w:basedOn w:val="DefaultParagraphFont"/>
-    <w:rsid w:val="00AC778C"/>
-  </w:style>
-  <w:style w:type="paragraph" w:styleId="Footer">
-    <w:name w:val="footer"/>
-    <w:basedOn w:val="Normal"/>
-    <w:rsid w:val="00AC778C"/>
-    <w:pPr>
-      <w:tabs>
-        <w:tab w:val="center" w:pos="4320"/>
-        <w:tab w:val="right" w:pos="9360"/>
-      </w:tabs>
-      <w:jc w:val="both"/>
-    </w:pPr>
-    <w:rPr>
-      <w:sz w:val="24"/>
-    </w:rPr>
-  </w:style>
-  <w:style w:type="paragraph" w:customStyle="1" w:styleId="Title1">
-    <w:name w:val="Title1"/>
-    <w:basedOn w:val="Normal"/>
-    <w:rsid w:val="00AC778C"/>
-    <w:pPr>
-      <w:jc w:val="right"/>
-    </w:pPr>
-    <w:rPr>
-      <w:rFonts w:ascii="Garamond" w:hAnsi="Garamond"/>
-      <w:b/>
-      <w:sz w:val="72"/>
-    </w:rPr>
-  </w:style>
-  <w:style w:type="paragraph" w:customStyle="1" w:styleId="hd1">
-    <w:name w:val="hd1"/>
-    <w:basedOn w:val="Header"/>
-    <w:next w:val="Normal"/>
-    <w:rsid w:val="00AC778C"/>
-    <w:pPr>
-      <w:tabs>
-        <w:tab w:val="clear" w:pos="9360"/>
-        <w:tab w:val="right" w:pos="8640"/>
-      </w:tabs>
-      <w:spacing w:before="360" w:after="120"/>
-    </w:pPr>
-    <w:rPr>
-      <w:rFonts w:ascii="Century Schoolbook" w:hAnsi="Century Schoolbook"/>
-      <w:b/>
-      <w:sz w:val="28"/>
-    </w:rPr>
-  </w:style>
-  <w:style w:type="paragraph" w:customStyle="1" w:styleId="hdr1">
-    <w:name w:val="hdr1"/>
-    <w:basedOn w:val="Normal1"/>
-    <w:rsid w:val="00AC778C"/>
-    <w:pPr>
-      <w:ind w:left="540"/>
-    </w:pPr>
-    <w:rPr>
-      <w:rFonts w:ascii="Times New Roman" w:hAnsi="Times New Roman"/>
-    </w:rPr>
-  </w:style>
-  <w:style w:type="paragraph" w:customStyle="1" w:styleId="Normal1">
-    <w:name w:val="Normal1"/>
-    <w:basedOn w:val="Normal"/>
-    <w:rsid w:val="00AC778C"/>
-    <w:pPr>
-      <w:spacing w:before="60"/>
-      <w:ind w:left="720"/>
-      <w:jc w:val="both"/>
-    </w:pPr>
-    <w:rPr>
-      <w:rFonts w:ascii="Century Schoolbook" w:hAnsi="Century Schoolbook"/>
-      <w:sz w:val="24"/>
-    </w:rPr>
-  </w:style>
-  <w:style w:type="paragraph" w:styleId="BlockText">
-    <w:name w:val="Block Text"/>
-    <w:basedOn w:val="Normal"/>
-    <w:rsid w:val="00AC778C"/>
-    <w:pPr>
-      <w:ind w:left="360" w:right="540"/>
-      <w:jc w:val="both"/>
-    </w:pPr>
-    <w:rPr>
-      <w:sz w:val="24"/>
-    </w:rPr>
-  </w:style>
-  <w:style w:type="paragraph" w:customStyle="1" w:styleId="Detail">
-    <w:name w:val="Detail"/>
-    <w:basedOn w:val="Normal"/>
-    <w:rsid w:val="00AC778C"/>
-    <w:pPr>
-      <w:spacing w:after="120"/>
-      <w:ind w:left="360"/>
-      <w:jc w:val="both"/>
-    </w:pPr>
-    <w:rPr>
-      <w:rFonts w:ascii="Century Schoolbook" w:hAnsi="Century Schoolbook"/>
-      <w:sz w:val="24"/>
-    </w:rPr>
-  </w:style>
-  <w:style w:type="paragraph" w:styleId="BodyTextIndent3">
-    <w:name w:val="Body Text Indent 3"/>
-    <w:basedOn w:val="Normal"/>
-    <w:rsid w:val="00AC778C"/>
-    <w:pPr>
-      <w:ind w:left="2610"/>
-      <w:jc w:val="both"/>
-    </w:pPr>
-    <w:rPr>
-      <w:sz w:val="24"/>
-    </w:rPr>
-  </w:style>
-  <w:style w:type="paragraph" w:customStyle="1" w:styleId="Detail1">
-    <w:name w:val="Detail1"/>
-    <w:basedOn w:val="Detail"/>
-    <w:rsid w:val="00AC778C"/>
-    <w:pPr>
-      <w:ind w:left="720"/>
-      <w:jc w:val="left"/>
-    </w:pPr>
-  </w:style>
-  <w:style w:type="paragraph" w:customStyle="1" w:styleId="Text">
-    <w:name w:val="Text"/>
-    <w:basedOn w:val="Normal"/>
-    <w:rsid w:val="00AC778C"/>
-    <w:pPr>
-      <w:ind w:left="720"/>
-    </w:pPr>
-    <w:rPr>
-      <w:rFonts w:ascii="Century Schoolbook" w:hAnsi="Century Schoolbook"/>
-    </w:rPr>
-  </w:style>
-  <w:style w:type="character" w:styleId="CommentReference">
-    <w:name w:val="annotation reference"/>
-    <w:basedOn w:val="DefaultParagraphFont"/>
-    <w:semiHidden/>
-    <w:rsid w:val="00AC778C"/>
-    <w:rPr>
-      <w:sz w:val="16"/>
-    </w:rPr>
-  </w:style>
-  <w:style w:type="paragraph" w:customStyle="1" w:styleId="CBOX1">
-    <w:name w:val="CBOX1"/>
-    <w:basedOn w:val="Normal"/>
-    <w:rsid w:val="00AC778C"/>
-    <w:pPr>
-      <w:keepLines/>
-      <w:tabs>
-        <w:tab w:val="left" w:pos="432"/>
-        <w:tab w:val="left" w:pos="864"/>
-        <w:tab w:val="left" w:pos="1008"/>
-      </w:tabs>
-      <w:spacing w:before="60" w:after="60"/>
-      <w:ind w:left="806" w:hanging="360"/>
-      <w:jc w:val="both"/>
-    </w:pPr>
-    <w:rPr>
-      <w:rFonts w:ascii="Century Schoolbook" w:hAnsi="Century Schoolbook"/>
-      <w:sz w:val="24"/>
-    </w:rPr>
-  </w:style>
-  <w:style w:type="character" w:styleId="Hyperlink">
-    <w:name w:val="Hyperlink"/>
-    <w:basedOn w:val="DefaultParagraphFont"/>
-    <w:uiPriority w:val="99"/>
-    <w:rsid w:val="00AC778C"/>
-    <w:rPr>
-      <w:color w:val="0000FF"/>
-      <w:u w:val="single"/>
-    </w:rPr>
-  </w:style>
-  <w:style w:type="paragraph" w:styleId="TOAHeading">
-    <w:name w:val="toa heading"/>
-    <w:basedOn w:val="Normal"/>
-    <w:next w:val="Normal"/>
-    <w:semiHidden/>
-    <w:rsid w:val="00AC778C"/>
-    <w:pPr>
-      <w:widowControl w:val="0"/>
-      <w:tabs>
-        <w:tab w:val="right" w:pos="9360"/>
-      </w:tabs>
-      <w:suppressAutoHyphens/>
-    </w:pPr>
-    <w:rPr>
-      <w:rFonts w:ascii="Courier New" w:hAnsi="Courier New"/>
-      <w:snapToGrid w:val="0"/>
-    </w:rPr>
-  </w:style>
-  <w:style w:type="paragraph" w:styleId="TOC4">
-    <w:name w:val="toc 4"/>
-    <w:basedOn w:val="Normal"/>
-    <w:next w:val="Normal"/>
-    <w:autoRedefine/>
-    <w:semiHidden/>
-    <w:rsid w:val="00AC778C"/>
-    <w:pPr>
-      <w:tabs>
-        <w:tab w:val="left" w:pos="1350"/>
-        <w:tab w:val="left" w:pos="2430"/>
-        <w:tab w:val="right" w:leader="dot" w:pos="9350"/>
-      </w:tabs>
-      <w:ind w:left="1350"/>
-    </w:pPr>
-    <w:rPr>
-      <w:i/>
-      <w:noProof/>
-      <w:sz w:val="24"/>
-    </w:rPr>
-  </w:style>
-  <w:style w:type="paragraph" w:styleId="TOC7">
-    <w:name w:val="toc 7"/>
-    <w:basedOn w:val="Normal"/>
-    <w:next w:val="Normal"/>
-    <w:autoRedefine/>
-    <w:semiHidden/>
-    <w:rsid w:val="00AC778C"/>
-    <w:pPr>
-      <w:ind w:left="1440"/>
-    </w:pPr>
-    <w:rPr>
-      <w:sz w:val="24"/>
-    </w:rPr>
-  </w:style>
-  <w:style w:type="paragraph" w:customStyle="1" w:styleId="SubtitleCover">
-    <w:name w:val="Subtitle Cover"/>
-    <w:basedOn w:val="Normal"/>
-    <w:next w:val="BodyText"/>
-    <w:rsid w:val="00AC778C"/>
-    <w:pPr>
-      <w:keepNext/>
-      <w:spacing w:before="240" w:after="160"/>
-      <w:jc w:val="center"/>
-    </w:pPr>
-    <w:rPr>
-      <w:rFonts w:ascii="Arial" w:hAnsi="Arial"/>
-      <w:i/>
-      <w:kern w:val="28"/>
-      <w:sz w:val="36"/>
-    </w:rPr>
-  </w:style>
-  <w:style w:type="paragraph" w:styleId="TOC5">
-    <w:name w:val="toc 5"/>
-    <w:basedOn w:val="Normal"/>
-    <w:next w:val="Normal"/>
-    <w:autoRedefine/>
-    <w:semiHidden/>
-    <w:rsid w:val="00AC778C"/>
-    <w:pPr>
-      <w:ind w:left="960"/>
-    </w:pPr>
-    <w:rPr>
-      <w:sz w:val="18"/>
-    </w:rPr>
-  </w:style>
-  <w:style w:type="paragraph" w:styleId="TOC6">
-    <w:name w:val="toc 6"/>
-    <w:basedOn w:val="Normal"/>
-    <w:next w:val="Normal"/>
-    <w:autoRedefine/>
-    <w:semiHidden/>
-    <w:rsid w:val="00AC778C"/>
-    <w:pPr>
-      <w:ind w:left="1200"/>
-    </w:pPr>
-    <w:rPr>
-      <w:sz w:val="18"/>
-    </w:rPr>
-  </w:style>
-  <w:style w:type="paragraph" w:styleId="TOC8">
-    <w:name w:val="toc 8"/>
-    <w:basedOn w:val="Normal"/>
-    <w:next w:val="Normal"/>
-    <w:autoRedefine/>
-    <w:semiHidden/>
-    <w:rsid w:val="00AC778C"/>
-    <w:pPr>
-      <w:ind w:left="1680"/>
-    </w:pPr>
-    <w:rPr>
-      <w:sz w:val="18"/>
-    </w:rPr>
-  </w:style>
-  <w:style w:type="paragraph" w:styleId="TOC9">
-    <w:name w:val="toc 9"/>
-    <w:basedOn w:val="Normal"/>
-    <w:next w:val="Normal"/>
-    <w:autoRedefine/>
-    <w:semiHidden/>
-    <w:rsid w:val="00AC778C"/>
-    <w:pPr>
-      <w:ind w:left="1920"/>
-    </w:pPr>
-    <w:rPr>
-      <w:sz w:val="18"/>
-    </w:rPr>
-  </w:style>
-  <w:style w:type="character" w:styleId="FollowedHyperlink">
-    <w:name w:val="FollowedHyperlink"/>
-    <w:basedOn w:val="DefaultParagraphFont"/>
-    <w:rsid w:val="00AC778C"/>
-    <w:rPr>
-      <w:color w:val="800080"/>
-      <w:u w:val="single"/>
-    </w:rPr>
-  </w:style>
-  <w:style w:type="paragraph" w:styleId="Caption">
-    <w:name w:val="caption"/>
-    <w:basedOn w:val="Normal"/>
-    <w:next w:val="Normal"/>
-    <w:qFormat/>
-    <w:rsid w:val="00AC778C"/>
-    <w:pPr>
-      <w:spacing w:before="120" w:after="120"/>
-    </w:pPr>
-    <w:rPr>
-      <w:b/>
-      <w:bCs/>
-    </w:rPr>
-  </w:style>
-  <w:style w:type="paragraph" w:styleId="NormalWeb">
-    <w:name w:val="Normal (Web)"/>
-    <w:basedOn w:val="Normal"/>
-    <w:uiPriority w:val="99"/>
-    <w:rsid w:val="00AC778C"/>
-    <w:pPr>
-      <w:spacing w:before="100" w:beforeAutospacing="1" w:after="100" w:afterAutospacing="1"/>
-    </w:pPr>
-    <w:rPr>
-      <w:sz w:val="24"/>
-      <w:szCs w:val="24"/>
-    </w:rPr>
-  </w:style>
-  <w:style w:type="table" w:styleId="TableGrid">
-    <w:name w:val="Table Grid"/>
-    <w:basedOn w:val="TableNormal"/>
-    <w:rsid w:val="003E45E0"/>
-    <w:tblPr>
-      <w:tblBorders>
-        <w:top w:val="single" w:sz="4" w:space="0" w:color="auto"/>
-        <w:left w:val="single" w:sz="4" w:space="0" w:color="auto"/>
-        <w:bottom w:val="single" w:sz="4" w:space="0" w:color="auto"/>
-        <w:right w:val="single" w:sz="4" w:space="0" w:color="auto"/>
-        <w:insideH w:val="single" w:sz="4" w:space="0" w:color="auto"/>
-        <w:insideV w:val="single" w:sz="4" w:space="0" w:color="auto"/>
-      </w:tblBorders>
-    </w:tblPr>
-  </w:style>
-  <w:style w:type="character" w:styleId="Strong">
-    <w:name w:val="Strong"/>
-    <w:basedOn w:val="DefaultParagraphFont"/>
-    <w:uiPriority w:val="22"/>
-    <w:qFormat/>
-    <w:rsid w:val="003E45E0"/>
-    <w:rPr>
-      <w:b/>
-      <w:bCs/>
-    </w:rPr>
-  </w:style>
-  <w:style w:type="paragraph" w:styleId="FootnoteText">
-    <w:name w:val="footnote text"/>
-    <w:basedOn w:val="Normal"/>
-    <w:semiHidden/>
-    <w:rsid w:val="00A10ADD"/>
-  </w:style>
-  <w:style w:type="paragraph" w:styleId="BalloonText">
-    <w:name w:val="Balloon Text"/>
-    <w:basedOn w:val="Normal"/>
-    <w:link w:val="BalloonTextChar"/>
-    <w:rsid w:val="00AA7538"/>
-    <w:rPr>
-      <w:rFonts w:ascii="Tahoma" w:hAnsi="Tahoma" w:cs="Tahoma"/>
-      <w:sz w:val="16"/>
-      <w:szCs w:val="16"/>
-    </w:rPr>
-  </w:style>
-  <w:style w:type="character" w:customStyle="1" w:styleId="BalloonTextChar">
-    <w:name w:val="Balloon Text Char"/>
-    <w:basedOn w:val="DefaultParagraphFont"/>
-    <w:link w:val="BalloonText"/>
-    <w:rsid w:val="00AA7538"/>
-    <w:rPr>
-      <w:rFonts w:ascii="Tahoma" w:hAnsi="Tahoma" w:cs="Tahoma"/>
-      <w:sz w:val="16"/>
-      <w:szCs w:val="16"/>
-    </w:rPr>
-  </w:style>
-  <w:style w:type="character" w:customStyle="1" w:styleId="HeaderChar">
-    <w:name w:val="Header Char"/>
-    <w:basedOn w:val="DefaultParagraphFont"/>
-    <w:link w:val="Header"/>
-    <w:uiPriority w:val="99"/>
-    <w:rsid w:val="004D374A"/>
-    <w:rPr>
-      <w:sz w:val="18"/>
-    </w:rPr>
-  </w:style>
-  <w:style w:type="paragraph" w:styleId="ListParagraph">
-    <w:name w:val="List Paragraph"/>
-    <w:basedOn w:val="Normal"/>
-    <w:uiPriority w:val="34"/>
-    <w:qFormat/>
-    <w:rsid w:val="00B6738C"/>
-    <w:pPr>
-      <w:ind w:left="720"/>
-      <w:contextualSpacing/>
-    </w:pPr>
-  </w:style>
-</w:styles>
-</file>
-
-<file path=word/stylesWithEffects.xml><?xml version="1.0" encoding="utf-8"?>
-<w:styles xmlns:wpc="http://schemas.microsoft.com/office/word/2010/wordprocessingCanvas" xmlns:mc="http://schemas.openxmlformats.org/markup-compatibility/2006" xmlns:o="urn:schemas-microsoft-com:office:office" xmlns:r="http://schemas.openxmlformats.org/officeDocument/2006/relationships" xmlns:m="http://schemas.openxmlformats.org/officeDocument/2006/math" xmlns:v="urn:schemas-microsoft-com:vml" xmlns:wp14="http://schemas.microsoft.com/office/word/2010/wordprocessingDrawing" xmlns:wp="http://schemas.openxmlformats.org/drawingml/2006/wordprocessingDrawing" xmlns:w10="urn:schemas-microsoft-com:office:word" xmlns:w="http://schemas.openxmlformats.org/wordprocessingml/2006/main" xmlns:w14="http://schemas.microsoft.com/office/word/2010/wordml" xmlns:wpg="http://schemas.microsoft.com/office/word/2010/wordprocessingGroup" xmlns:wpi="http://schemas.microsoft.com/office/word/2010/wordprocessingInk" xmlns:wne="http://schemas.microsoft.com/office/word/2006/wordml" xmlns:wps="http://schemas.microsoft.com/office/word/2010/wordprocessingShape" mc:Ignorable="w14 wp14">
-  <w:docDefaults>
-    <w:rPrDefault>
-      <w:rPr>
-        <w:rFonts w:ascii="Times New Roman" w:eastAsia="Times New Roman" w:hAnsi="Times New Roman" w:cs="Times New Roman"/>
-        <w:lang w:val="en-US" w:eastAsia="en-US" w:bidi="ar-SA"/>
-      </w:rPr>
-    </w:rPrDefault>
-    <w:pPrDefault/>
-  </w:docDefaults>
-  <w:latentStyles w:defLockedState="0" w:defUIPriority="0" w:defSemiHidden="0" w:defUnhideWhenUsed="0" w:defQFormat="0" w:count="267">
-    <w:lsdException w:name="Normal" w:qFormat="1"/>
-    <w:lsdException w:name="heading 1" w:qFormat="1"/>
-    <w:lsdException w:name="heading 2" w:qFormat="1"/>
-    <w:lsdException w:name="heading 3" w:qFormat="1"/>
-    <w:lsdException w:name="heading 4" w:qFormat="1"/>
-    <w:lsdException w:name="heading 5" w:qFormat="1"/>
-    <w:lsdException w:name="heading 6" w:qFormat="1"/>
-    <w:lsdException w:name="heading 7" w:qFormat="1"/>
-    <w:lsdException w:name="heading 8" w:qFormat="1"/>
-    <w:lsdException w:name="heading 9" w:qFormat="1"/>
-    <w:lsdException w:name="toc 1" w:uiPriority="39"/>
-    <w:lsdException w:name="toc 2" w:uiPriority="39"/>
-    <w:lsdException w:name="header" w:uiPriority="99"/>
-    <w:lsdException w:name="caption" w:qFormat="1"/>
-    <w:lsdException w:name="Title" w:qFormat="1"/>
-    <w:lsdException w:name="Subtitle" w:qFormat="1"/>
-    <w:lsdException w:name="Hyperlink" w:uiPriority="99"/>
-    <w:lsdException w:name="Strong" w:uiPriority="22" w:qFormat="1"/>
-    <w:lsdException w:name="Emphasis" w:qFormat="1"/>
-    <w:lsdException w:name="Normal (Web)" w:uiPriority="99"/>
-    <w:lsdException w:name="Placeholder Text" w:semiHidden="1" w:uiPriority="99"/>
-    <w:lsdException w:name="No Spacing" w:uiPriority="1" w:qFormat="1"/>
-    <w:lsdException w:name="Light Shading" w:uiPriority="60"/>
-    <w:lsdException w:name="Light List" w:uiPriority="61"/>
-    <w:lsdException w:name="Light Grid" w:uiPriority="62"/>
-    <w:lsdException w:name="Medium Shading 1" w:uiPriority="63"/>
-    <w:lsdException w:name="Medium Shading 2" w:uiPriority="64"/>
-    <w:lsdException w:name="Medium List 1" w:uiPriority="65"/>
-    <w:lsdException w:name="Medium List 2" w:uiPriority="66"/>
-    <w:lsdException w:name="Medium Grid 1" w:uiPriority="67"/>
-    <w:lsdException w:name="Medium Grid 2" w:uiPriority="68"/>
-    <w:lsdException w:name="Medium Grid 3" w:uiPriority="69"/>
-    <w:lsdException w:name="Dark List" w:uiPriority="70"/>
-    <w:lsdException w:name="Colorful Shading" w:uiPriority="71"/>
-    <w:lsdException w:name="Colorful List" w:uiPriority="72"/>
-    <w:lsdException w:name="Colorful Grid" w:uiPriority="73"/>
-    <w:lsdException w:name="Light Shading Accent 1" w:uiPriority="60"/>
-    <w:lsdException w:name="Light List Accent 1" w:uiPriority="61"/>
-    <w:lsdException w:name="Light Grid Accent 1" w:uiPriority="62"/>
-    <w:lsdException w:name="Medium Shading 1 Accent 1" w:uiPriority="63"/>
-    <w:lsdException w:name="Medium Shading 2 Accent 1" w:uiPriority="64"/>
-    <w:lsdException w:name="Medium List 1 Accent 1" w:uiPriority="65"/>
-    <w:lsdException w:name="Revision" w:semiHidden="1" w:uiPriority="99"/>
-    <w:lsdException w:name="List Paragraph" w:uiPriority="34" w:qFormat="1"/>
-    <w:lsdException w:name="Quote" w:uiPriority="29" w:qFormat="1"/>
-    <w:lsdException w:name="Intense Quote" w:uiPriority="30" w:qFormat="1"/>
-    <w:lsdException w:name="Medium List 2 Accent 1" w:uiPriority="66"/>
-    <w:lsdException w:name="Medium Grid 1 Accent 1" w:uiPriority="67"/>
-    <w:lsdException w:name="Medium Grid 2 Accent 1" w:uiPriority="68"/>
-    <w:lsdException w:name="Medium Grid 3 Accent 1" w:uiPriority="69"/>
-    <w:lsdException w:name="Dark List Accent 1" w:uiPriority="70"/>
-    <w:lsdException w:name="Colorful Shading Accent 1" w:uiPriority="71"/>
-    <w:lsdException w:name="Colorful List Accent 1" w:uiPriority="72"/>
-    <w:lsdException w:name="Colorful Grid Accent 1" w:uiPriority="73"/>
-    <w:lsdException w:name="Light Shading Accent 2" w:uiPriority="60"/>
-    <w:lsdException w:name="Light List Accent 2" w:uiPriority="61"/>
-    <w:lsdException w:name="Light Grid Accent 2" w:uiPriority="62"/>
-    <w:lsdException w:name="Medium Shading 1 Accent 2" w:uiPriority="63"/>
-    <w:lsdException w:name="Medium Shading 2 Accent 2" w:uiPriority="64"/>
-    <w:lsdException w:name="Medium List 1 Accent 2" w:uiPriority="65"/>
-    <w:lsdException w:name="Medium List 2 Accent 2" w:uiPriority="66"/>
-    <w:lsdException w:name="Medium Grid 1 Accent 2" w:uiPriority="67"/>
-    <w:lsdException w:name="Medium Grid 2 Accent 2" w:uiPriority="68"/>
-    <w:lsdException w:name="Medium Grid 3 Accent 2" w:uiPriority="69"/>
-    <w:lsdException w:name="Dark List Accent 2" w:uiPriority="70"/>
-    <w:lsdException w:name="Colorful Shading Accent 2" w:uiPriority="71"/>
-    <w:lsdException w:name="Colorful List Accent 2" w:uiPriority="72"/>
-    <w:lsdException w:name="Colorful Grid Accent 2" w:uiPriority="73"/>
-    <w:lsdException w:name="Light Shading Accent 3" w:uiPriority="60"/>
-    <w:lsdException w:name="Light List Accent 3" w:uiPriority="61"/>
-    <w:lsdException w:name="Light Grid Accent 3" w:uiPriority="62"/>
-    <w:lsdException w:name="Medium Shading 1 Accent 3" w:uiPriority="63"/>
-    <w:lsdException w:name="Medium Shading 2 Accent 3" w:uiPriority="64"/>
-    <w:lsdException w:name="Medium List 1 Accent 3" w:uiPriority="65"/>
-    <w:lsdException w:name="Medium List 2 Accent 3" w:uiPriority="66"/>
-    <w:lsdException w:name="Medium Grid 1 Accent 3" w:uiPriority="67"/>
-    <w:lsdException w:name="Medium Grid 2 Accent 3" w:uiPriority="68"/>
-    <w:lsdException w:name="Medium Grid 3 Accent 3" w:uiPriority="69"/>
-    <w:lsdException w:name="Dark List Accent 3" w:uiPriority="70"/>
-    <w:lsdException w:name="Colorful Shading Accent 3" w:uiPriority="71"/>
-    <w:lsdException w:name="Colorful List Accent 3" w:uiPriority="72"/>
-    <w:lsdException w:name="Colorful Grid Accent 3" w:uiPriority="73"/>
-    <w:lsdException w:name="Light Shading Accent 4" w:uiPriority="60"/>
-    <w:lsdException w:name="Light List Accent 4" w:uiPriority="61"/>
-    <w:lsdException w:name="Light Grid Accent 4" w:uiPriority="62"/>
-    <w:lsdException w:name="Medium Shading 1 Accent 4" w:uiPriority="63"/>
-    <w:lsdException w:name="Medium Shading 2 Accent 4" w:uiPriority="64"/>
-    <w:lsdException w:name="Medium List 1 Accent 4" w:uiPriority="65"/>
-    <w:lsdException w:name="Medium List 2 Accent 4" w:uiPriority="66"/>
-    <w:lsdException w:name="Medium Grid 1 Accent 4" w:uiPriority="67"/>
-    <w:lsdException w:name="Medium Grid 2 Accent 4" w:uiPriority="68"/>
-    <w:lsdException w:name="Medium Grid 3 Accent 4" w:uiPriority="69"/>
-    <w:lsdException w:name="Dark List Accent 4" w:uiPriority="70"/>
-    <w:lsdException w:name="Colorful Shading Accent 4" w:uiPriority="71"/>
-    <w:lsdException w:name="Colorful List Accent 4" w:uiPriority="72"/>
-    <w:lsdException w:name="Colorful Grid Accent 4" w:uiPriority="73"/>
-    <w:lsdException w:name="Light Shading Accent 5" w:uiPriority="60"/>
-    <w:lsdException w:name="Light List Accent 5" w:uiPriority="61"/>
-    <w:lsdException w:name="Light Grid Accent 5" w:uiPriority="62"/>
-    <w:lsdException w:name="Medium Shading 1 Accent 5" w:uiPriority="63"/>
-    <w:lsdException w:name="Medium Shading 2 Accent 5" w:uiPriority="64"/>
-    <w:lsdException w:name="Medium List 1 Accent 5" w:uiPriority="65"/>
-    <w:lsdException w:name="Medium List 2 Accent 5" w:uiPriority="66"/>
-    <w:lsdException w:name="Medium Grid 1 Accent 5" w:uiPriority="67"/>
-    <w:lsdException w:name="Medium Grid 2 Accent 5" w:uiPriority="68"/>
-    <w:lsdException w:name="Medium Grid 3 Accent 5" w:uiPriority="69"/>
-    <w:lsdException w:name="Dark List Accent 5" w:uiPriority="70"/>
-    <w:lsdException w:name="Colorful Shading Accent 5" w:uiPriority="71"/>
-    <w:lsdException w:name="Colorful List Accent 5" w:uiPriority="72"/>
-    <w:lsdException w:name="Colorful Grid Accent 5" w:uiPriority="73"/>
-    <w:lsdException w:name="Light Shading Accent 6" w:uiPriority="60"/>
-    <w:lsdException w:name="Light List Accent 6" w:uiPriority="61"/>
-    <w:lsdException w:name="Light Grid Accent 6" w:uiPriority="62"/>
-    <w:lsdException w:name="Medium Shading 1 Accent 6" w:uiPriority="63"/>
-    <w:lsdException w:name="Medium Shading 2 Accent 6" w:uiPriority="64"/>
-    <w:lsdException w:name="Medium List 1 Accent 6" w:uiPriority="65"/>
-    <w:lsdException w:name="Medium List 2 Accent 6" w:uiPriority="66"/>
-    <w:lsdException w:name="Medium Grid 1 Accent 6" w:uiPriority="67"/>
-    <w:lsdException w:name="Medium Grid 2 Accent 6" w:uiPriority="68"/>
-    <w:lsdException w:name="Medium Grid 3 Accent 6" w:uiPriority="69"/>
-    <w:lsdException w:name="Dark List Accent 6" w:uiPriority="70"/>
-    <w:lsdException w:name="Colorful Shading Accent 6" w:uiPriority="71"/>
-    <w:lsdException w:name="Colorful List Accent 6" w:uiPriority="72"/>
-    <w:lsdException w:name="Colorful Grid Accent 6" w:uiPriority="73"/>
-    <w:lsdException w:name="Subtle Emphasis" w:uiPriority="19" w:qFormat="1"/>
-    <w:lsdException w:name="Intense Emphasis" w:uiPriority="21" w:qFormat="1"/>
-    <w:lsdException w:name="Subtle Reference" w:uiPriority="31" w:qFormat="1"/>
-    <w:lsdException w:name="Intense Reference" w:uiPriority="32" w:qFormat="1"/>
-    <w:lsdException w:name="Book Title" w:uiPriority="33" w:qFormat="1"/>
-    <w:lsdException w:name="Bibliography" w:semiHidden="1" w:uiPriority="37" w:unhideWhenUsed="1"/>
-    <w:lsdException w:name="TOC Heading" w:semiHidden="1" w:uiPriority="39" w:unhideWhenUsed="1" w:qFormat="1"/>
+    <w:lsdException w:name="Plain Table 1" w:uiPriority="41"/>
+    <w:lsdException w:name="Plain Table 2" w:uiPriority="42"/>
+    <w:lsdException w:name="Plain Table 3" w:uiPriority="43"/>
+    <w:lsdException w:name="Plain Table 4" w:uiPriority="44"/>
+    <w:lsdException w:name="Plain Table 5" w:uiPriority="45"/>
+    <w:lsdException w:name="Grid Table Light" w:uiPriority="40"/>
+    <w:lsdException w:name="Grid Table 1 Light" w:uiPriority="46"/>
+    <w:lsdException w:name="Grid Table 2" w:uiPriority="47"/>
+    <w:lsdException w:name="Grid Table 3" w:uiPriority="48"/>
+    <w:lsdException w:name="Grid Table 4" w:uiPriority="49"/>
+    <w:lsdException w:name="Grid Table 5 Dark" w:uiPriority="50"/>
+    <w:lsdException w:name="Grid Table 6 Colorful" w:uiPriority="51"/>
+    <w:lsdException w:name="Grid Table 7 Colorful" w:uiPriority="52"/>
+    <w:lsdException w:name="Grid Table 1 Light Accent 1" w:uiPriority="46"/>
+    <w:lsdException w:name="Grid Table 2 Accent 1" w:uiPriority="47"/>
+    <w:lsdException w:name="Grid Table 3 Accent 1" w:uiPriority="48"/>
+    <w:lsdException w:name="Grid Table 4 Accent 1" w:uiPriority="49"/>
+    <w:lsdException w:name="Grid Table 5 Dark Accent 1" w:uiPriority="50"/>
+    <w:lsdException w:name="Grid Table 6 Colorful Accent 1" w:uiPriority="51"/>
+    <w:lsdException w:name="Grid Table 7 Colorful Accent 1" w:uiPriority="52"/>
+    <w:lsdException w:name="Grid Table 1 Light Accent 2" w:uiPriority="46"/>
+    <w:lsdException w:name="Grid Table 2 Accent 2" w:uiPriority="47"/>
+    <w:lsdException w:name="Grid Table 3 Accent 2" w:uiPriority="48"/>
+    <w:lsdException w:name="Grid Table 4 Accent 2" w:uiPriority="49"/>
+    <w:lsdException w:name="Grid Table 5 Dark Accent 2" w:uiPriority="50"/>
+    <w:lsdException w:name="Grid Table 6 Colorful Accent 2" w:uiPriority="51"/>
+    <w:lsdException w:name="Grid Table 7 Colorful Accent 2" w:uiPriority="52"/>
+    <w:lsdException w:name="Grid Table 1 Light Accent 3" w:uiPriority="46"/>
+    <w:lsdException w:name="Grid Table 2 Accent 3" w:uiPriority="47"/>
+    <w:lsdException w:name="Grid Table 3 Accent 3" w:uiPriority="48"/>
+    <w:lsdException w:name="Grid Table 4 Accent 3" w:uiPriority="49"/>
+    <w:lsdException w:name="Grid Table 5 Dark Accent 3" w:uiPriority="50"/>
+    <w:lsdException w:name="Grid Table 6 Colorful Accent 3" w:uiPriority="51"/>
+    <w:lsdException w:name="Grid Table 7 Colorful Accent 3" w:uiPriority="52"/>
+    <w:lsdException w:name="Grid Table 1 Light Accent 4" w:uiPriority="46"/>
+    <w:lsdException w:name="Grid Table 2 Accent 4" w:uiPriority="47"/>
+    <w:lsdException w:name="Grid Table 3 Accent 4" w:uiPriority="48"/>
+    <w:lsdException w:name="Grid Table 4 Accent 4" w:uiPriority="49"/>
+    <w:lsdException w:name="Grid Table 5 Dark Accent 4" w:uiPriority="50"/>
+    <w:lsdException w:name="Grid Table 6 Colorful Accent 4" w:uiPriority="51"/>
+    <w:lsdException w:name="Grid Table 7 Colorful Accent 4" w:uiPriority="52"/>
+    <w:lsdException w:name="Grid Table 1 Light Accent 5" w:uiPriority="46"/>
+    <w:lsdException w:name="Grid Table 2 Accent 5" w:uiPriority="47"/>
+    <w:lsdException w:name="Grid Table 3 Accent 5" w:uiPriority="48"/>
+    <w:lsdException w:name="Grid Table 4 Accent 5" w:uiPriority="49"/>
+    <w:lsdException w:name="Grid Table 5 Dark Accent 5" w:uiPriority="50"/>
+    <w:lsdException w:name="Grid Table 6 Colorful Accent 5" w:uiPriority="51"/>
+    <w:lsdException w:name="Grid Table 7 Colorful Accent 5" w:uiPriority="52"/>
+    <w:lsdException w:name="Grid Table 1 Light Accent 6" w:uiPriority="46"/>
+    <w:lsdException w:name="Grid Table 2 Accent 6" w:uiPriority="47"/>
+    <w:lsdException w:name="Grid Table 3 Accent 6" w:uiPriority="48"/>
+    <w:lsdException w:name="Grid Table 4 Accent 6" w:uiPriority="49"/>
+    <w:lsdException w:name="Grid Table 5 Dark Accent 6" w:uiPriority="50"/>
+    <w:lsdException w:name="Grid Table 6 Colorful Accent 6" w:uiPriority="51"/>
+    <w:lsdException w:name="Grid Table 7 Colorful Accent 6" w:uiPriority="52"/>
+    <w:lsdException w:name="List Table 1 Light" w:uiPriority="46"/>
+    <w:lsdException w:name="List Table 2" w:uiPriority="47"/>
+    <w:lsdException w:name="List Table 3" w:uiPriority="48"/>
+    <w:lsdException w:name="List Table 4" w:uiPriority="49"/>
+    <w:lsdException w:name="List Table 5 Dark" w:uiPriority="50"/>
+    <w:lsdException w:name="List Table 6 Colorful" w:uiPriority="51"/>
+    <w:lsdException w:name="List Table 7 Colorful" w:uiPriority="52"/>
+    <w:lsdException w:name="List Table 1 Light Accent 1" w:uiPriority="46"/>
+    <w:lsdException w:name="List Table 2 Accent 1" w:uiPriority="47"/>
+    <w:lsdException w:name="List Table 3 Accent 1" w:uiPriority="48"/>
+    <w:lsdException w:name="List Table 4 Accent 1" w:uiPriority="49"/>
+    <w:lsdException w:name="List Table 5 Dark Accent 1" w:uiPriority="50"/>
+    <w:lsdException w:name="List Table 6 Colorful Accent 1" w:uiPriority="51"/>
+    <w:lsdException w:name="List Table 7 Colorful Accent 1" w:uiPriority="52"/>
+    <w:lsdException w:name="List Table 1 Light Accent 2" w:uiPriority="46"/>
+    <w:lsdException w:name="List Table 2 Accent 2" w:uiPriority="47"/>
+    <w:lsdException w:name="List Table 3 Accent 2" w:uiPriority="48"/>
+    <w:lsdException w:name="List Table 4 Accent 2" w:uiPriority="49"/>
+    <w:lsdException w:name="List Table 5 Dark Accent 2" w:uiPriority="50"/>
+    <w:lsdException w:name="List Table 6 Colorful Accent 2" w:uiPriority="51"/>
+    <w:lsdException w:name="List Table 7 Colorful Accent 2" w:uiPriority="52"/>
+    <w:lsdException w:name="List Table 1 Light Accent 3" w:uiPriority="46"/>
+    <w:lsdException w:name="List Table 2 Accent 3" w:uiPriority="47"/>
+    <w:lsdException w:name="List Table 3 Accent 3" w:uiPriority="48"/>
+    <w:lsdException w:name="List Table 4 Accent 3" w:uiPriority="49"/>
+    <w:lsdException w:name="List Table 5 Dark Accent 3" w:uiPriority="50"/>
+    <w:lsdException w:name="List Table 6 Colorful Accent 3" w:uiPriority="51"/>
+    <w:lsdException w:name="List Table 7 Colorful Accent 3" w:uiPriority="52"/>
+    <w:lsdException w:name="List Table 1 Light Accent 4" w:uiPriority="46"/>
+    <w:lsdException w:name="List Table 2 Accent 4" w:uiPriority="47"/>
+    <w:lsdException w:name="List Table 3 Accent 4" w:uiPriority="48"/>
+    <w:lsdException w:name="List Table 4 Accent 4" w:uiPriority="49"/>
+    <w:lsdException w:name="List Table 5 Dark Accent 4" w:uiPriority="50"/>
+    <w:lsdException w:name="List Table 6 Colorful Accent 4" w:uiPriority="51"/>
+    <w:lsdException w:name="List Table 7 Colorful Accent 4" w:uiPriority="52"/>
+    <w:lsdException w:name="List Table 1 Light Accent 5" w:uiPriority="46"/>
+    <w:lsdException w:name="List Table 2 Accent 5" w:uiPriority="47"/>
+    <w:lsdException w:name="List Table 3 Accent 5" w:uiPriority="48"/>
+    <w:lsdException w:name="List Table 4 Accent 5" w:uiPriority="49"/>
+    <w:lsdException w:name="List Table 5 Dark Accent 5" w:uiPriority="50"/>
+    <w:lsdException w:name="List Table 6 Colorful Accent 5" w:uiPriority="51"/>
+    <w:lsdException w:name="List Table 7 Colorful Accent 5" w:uiPriority="52"/>
+    <w:lsdException w:name="List Table 1 Light Accent 6" w:uiPriority="46"/>
+    <w:lsdException w:name="List Table 2 Accent 6" w:uiPriority="47"/>
+    <w:lsdException w:name="List Table 3 Accent 6" w:uiPriority="48"/>
+    <w:lsdException w:name="List Table 4 Accent 6" w:uiPriority="49"/>
+    <w:lsdException w:name="List Table 5 Dark Accent 6" w:uiPriority="50"/>
+    <w:lsdException w:name="List Table 6 Colorful Accent 6" w:uiPriority="51"/>
+    <w:lsdException w:name="List Table 7 Colorful Accent 6" w:uiPriority="52"/>
   </w:latentStyles>
   <w:style w:type="paragraph" w:default="1" w:styleId="Normal">
     <w:name w:val="Normal"/>
@@ -20205,6 +21314,21 @@
 </file>
 
 <file path=customXml/item1.xml><?xml version="1.0" encoding="utf-8"?>
+<?mso-contentType ?>
+<FormTemplates xmlns="http://schemas.microsoft.com/sharepoint/v3/contenttype/forms">
+  <Display>DocumentLibraryForm</Display>
+  <Edit>DocumentLibraryForm</Edit>
+  <New>DocumentLibraryForm</New>
+</FormTemplates>
+</file>
+
+<file path=customXml/item2.xml><?xml version="1.0" encoding="utf-8"?>
+<p:properties xmlns:p="http://schemas.microsoft.com/office/2006/metadata/properties" xmlns:xsi="http://www.w3.org/2001/XMLSchema-instance" xmlns:pc="http://schemas.microsoft.com/office/infopath/2007/PartnerControls">
+  <documentManagement/>
+</p:properties>
+</file>
+
+<file path=customXml/item3.xml><?xml version="1.0" encoding="utf-8"?>
 <ct:contentTypeSchema xmlns:ct="http://schemas.microsoft.com/office/2006/metadata/contentType" xmlns:ma="http://schemas.microsoft.com/office/2006/metadata/properties/metaAttributes" ct:_="" ma:_="" ma:contentTypeName="Document" ma:contentTypeID="0x010100DFEC865D7254EB4A8B6C8590FD20E39F" ma:contentTypeVersion="0" ma:contentTypeDescription="Create a new document." ma:contentTypeScope="" ma:versionID="dc620579c55658ff994e4edfb59cdcf1">
   <xsd:schema xmlns:xsd="http://www.w3.org/2001/XMLSchema" xmlns:xs="http://www.w3.org/2001/XMLSchema" xmlns:p="http://schemas.microsoft.com/office/2006/metadata/properties" targetNamespace="http://schemas.microsoft.com/office/2006/metadata/properties" ma:root="true" ma:fieldsID="c64490b4aec6201516c3a874156f37b2">
     <xsd:element name="properties">
@@ -20318,26 +21442,28 @@
 </ct:contentTypeSchema>
 </file>
 
-<file path=customXml/item2.xml><?xml version="1.0" encoding="utf-8"?>
-<p:properties xmlns:p="http://schemas.microsoft.com/office/2006/metadata/properties" xmlns:xsi="http://www.w3.org/2001/XMLSchema-instance" xmlns:pc="http://schemas.microsoft.com/office/infopath/2007/PartnerControls">
-  <documentManagement/>
-</p:properties>
-</file>
-
-<file path=customXml/item3.xml><?xml version="1.0" encoding="utf-8"?>
-<?mso-contentType ?>
-<FormTemplates xmlns="http://schemas.microsoft.com/sharepoint/v3/contenttype/forms">
-  <Display>DocumentLibraryForm</Display>
-  <Edit>DocumentLibraryForm</Edit>
-  <New>DocumentLibraryForm</New>
-</FormTemplates>
-</file>
-
 <file path=customXml/item4.xml><?xml version="1.0" encoding="utf-8"?>
 <b:Sources xmlns:b="http://schemas.openxmlformats.org/officeDocument/2006/bibliography" xmlns="http://schemas.openxmlformats.org/officeDocument/2006/bibliography" SelectedStyle="\APA.XSL" StyleName="APA"/>
 </file>
 
 <file path=customXml/itemProps1.xml><?xml version="1.0" encoding="utf-8"?>
+<ds:datastoreItem xmlns:ds="http://schemas.openxmlformats.org/officeDocument/2006/customXml" ds:itemID="{A885B2DB-42DA-4318-9EB7-6D24C272F932}">
+  <ds:schemaRefs>
+    <ds:schemaRef ds:uri="http://schemas.microsoft.com/sharepoint/v3/contenttype/forms"/>
+  </ds:schemaRefs>
+</ds:datastoreItem>
+</file>
+
+<file path=customXml/itemProps2.xml><?xml version="1.0" encoding="utf-8"?>
+<ds:datastoreItem xmlns:ds="http://schemas.openxmlformats.org/officeDocument/2006/customXml" ds:itemID="{FAB5EBB6-5E22-4A93-8A88-BE0203FA85CB}">
+  <ds:schemaRefs>
+    <ds:schemaRef ds:uri="http://schemas.microsoft.com/office/2006/metadata/properties"/>
+    <ds:schemaRef ds:uri="http://schemas.microsoft.com/office/infopath/2007/PartnerControls"/>
+  </ds:schemaRefs>
+</ds:datastoreItem>
+</file>
+
+<file path=customXml/itemProps3.xml><?xml version="1.0" encoding="utf-8"?>
 <ds:datastoreItem xmlns:ds="http://schemas.openxmlformats.org/officeDocument/2006/customXml" ds:itemID="{3EC30AF7-F6FD-4FB6-B723-1340D7FE908C}">
   <ds:schemaRefs>
     <ds:schemaRef ds:uri="http://schemas.microsoft.com/office/2006/metadata/contentType"/>
@@ -20353,25 +21479,8 @@
 </ds:datastoreItem>
 </file>
 
-<file path=customXml/itemProps2.xml><?xml version="1.0" encoding="utf-8"?>
-<ds:datastoreItem xmlns:ds="http://schemas.openxmlformats.org/officeDocument/2006/customXml" ds:itemID="{FAB5EBB6-5E22-4A93-8A88-BE0203FA85CB}">
-  <ds:schemaRefs>
-    <ds:schemaRef ds:uri="http://schemas.microsoft.com/office/2006/metadata/properties"/>
-    <ds:schemaRef ds:uri="http://schemas.microsoft.com/office/infopath/2007/PartnerControls"/>
-  </ds:schemaRefs>
-</ds:datastoreItem>
-</file>
-
-<file path=customXml/itemProps3.xml><?xml version="1.0" encoding="utf-8"?>
-<ds:datastoreItem xmlns:ds="http://schemas.openxmlformats.org/officeDocument/2006/customXml" ds:itemID="{A885B2DB-42DA-4318-9EB7-6D24C272F932}">
-  <ds:schemaRefs>
-    <ds:schemaRef ds:uri="http://schemas.microsoft.com/sharepoint/v3/contenttype/forms"/>
-  </ds:schemaRefs>
-</ds:datastoreItem>
-</file>
-
 <file path=customXml/itemProps4.xml><?xml version="1.0" encoding="utf-8"?>
-<ds:datastoreItem xmlns:ds="http://schemas.openxmlformats.org/officeDocument/2006/customXml" ds:itemID="{90AF46A1-973A-4BCB-A392-AC07A859F06D}">
+<ds:datastoreItem xmlns:ds="http://schemas.openxmlformats.org/officeDocument/2006/customXml" ds:itemID="{105A6985-3AB0-43BA-B8F3-B6612897F451}">
   <ds:schemaRefs>
     <ds:schemaRef ds:uri="http://schemas.openxmlformats.org/officeDocument/2006/bibliography"/>
   </ds:schemaRefs>

</xml_diff>

<commit_message>
tfs2332 - ecl hr access solution - corrected misspellings
git-tfs-id: [https://tfs.omnicloud.local/tfs/cco%20program/]$/eCoaching_V2;C34159
</commit_message>
<xml_diff>
--- a/Requirements/CCO_eCoaching_Log_User_File_Layout.docx
+++ b/Requirements/CCO_eCoaching_Log_User_File_Layout.docx
@@ -133,7 +133,6 @@
         </w:rPr>
         <w:t xml:space="preserve">Title: </w:t>
       </w:r>
-      <w:proofErr w:type="spellStart"/>
       <w:r>
         <w:rPr>
           <w:rFonts w:ascii="Arial Black" w:hAnsi="Arial Black"/>
@@ -148,16 +147,7 @@
           <w:b/>
           <w:sz w:val="32"/>
         </w:rPr>
-        <w:t>Coaching</w:t>
-      </w:r>
-      <w:proofErr w:type="spellEnd"/>
-      <w:r>
-        <w:rPr>
-          <w:rFonts w:ascii="Arial Black" w:hAnsi="Arial Black"/>
-          <w:b/>
-          <w:sz w:val="32"/>
-        </w:rPr>
-        <w:t xml:space="preserve"> Log</w:t>
+        <w:t>Coaching Log</w:t>
       </w:r>
       <w:r>
         <w:rPr>
@@ -306,7 +296,7 @@
           </mc:Choice>
           <mc:Fallback>
             <w:pict>
-              <v:line w14:anchorId="03CC5B97" id="Line 232" o:spid="_x0000_s1026" style="position:absolute;z-index:251658240;visibility:visible;mso-wrap-style:square;mso-width-percent:0;mso-height-percent:0;mso-wrap-distance-left:9pt;mso-wrap-distance-top:0;mso-wrap-distance-right:9pt;mso-wrap-distance-bottom:0;mso-position-horizontal:absolute;mso-position-horizontal-relative:text;mso-position-vertical:absolute;mso-position-vertical-relative:text;mso-width-percent:0;mso-height-percent:0;mso-width-relative:page;mso-height-relative:page" from="367.2pt,33.3pt" to="439.25pt,33.35pt" o:gfxdata="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" o:allowincell="f">
+              <v:line w14:anchorId="58114DE9" id="Line 232" o:spid="_x0000_s1026" style="position:absolute;z-index:251658240;visibility:visible;mso-wrap-style:square;mso-width-percent:0;mso-height-percent:0;mso-wrap-distance-left:9pt;mso-wrap-distance-top:0;mso-wrap-distance-right:9pt;mso-wrap-distance-bottom:0;mso-position-horizontal:absolute;mso-position-horizontal-relative:text;mso-position-vertical:absolute;mso-position-vertical-relative:text;mso-width-percent:0;mso-height-percent:0;mso-width-relative:page;mso-height-relative:page" from="367.2pt,33.3pt" to="439.25pt,33.35pt" o:gfxdata="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" o:allowincell="f">
                 <v:stroke startarrowwidth="narrow" startarrowlength="short" endarrowwidth="narrow" endarrowlength="short"/>
               </v:line>
             </w:pict>
@@ -384,7 +374,7 @@
           </mc:Choice>
           <mc:Fallback>
             <w:pict>
-              <v:line w14:anchorId="3A2EC457" id="Line 230" o:spid="_x0000_s1026" style="position:absolute;z-index:251656192;visibility:visible;mso-wrap-style:square;mso-width-percent:0;mso-height-percent:0;mso-wrap-distance-left:9pt;mso-wrap-distance-top:0;mso-wrap-distance-right:9pt;mso-wrap-distance-bottom:0;mso-position-horizontal:absolute;mso-position-horizontal-relative:text;mso-position-vertical:absolute;mso-position-vertical-relative:text;mso-width-percent:0;mso-height-percent:0;mso-width-relative:page;mso-height-relative:page" from="1in,33.3pt" to="266.45pt,33.35pt" o:gfxdata="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" o:allowincell="f">
+              <v:line w14:anchorId="10AAB71F" id="Line 230" o:spid="_x0000_s1026" style="position:absolute;z-index:251656192;visibility:visible;mso-wrap-style:square;mso-width-percent:0;mso-height-percent:0;mso-wrap-distance-left:9pt;mso-wrap-distance-top:0;mso-wrap-distance-right:9pt;mso-wrap-distance-bottom:0;mso-position-horizontal:absolute;mso-position-horizontal-relative:text;mso-position-vertical:absolute;mso-position-vertical-relative:text;mso-width-percent:0;mso-height-percent:0;mso-width-relative:page;mso-height-relative:page" from="1in,33.3pt" to="266.45pt,33.35pt" o:gfxdata="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" o:allowincell="f">
                 <v:stroke startarrowwidth="narrow" startarrowlength="short" endarrowwidth="narrow" endarrowlength="short"/>
               </v:line>
             </w:pict>
@@ -612,7 +602,7 @@
           </mc:Choice>
           <mc:Fallback>
             <w:pict>
-              <v:line w14:anchorId="46C997A8" id="Line 234" o:spid="_x0000_s1026" style="position:absolute;z-index:251659776;visibility:visible;mso-wrap-style:square;mso-width-percent:0;mso-height-percent:0;mso-wrap-distance-left:9pt;mso-wrap-distance-top:0;mso-wrap-distance-right:9pt;mso-wrap-distance-bottom:0;mso-position-horizontal:absolute;mso-position-horizontal-relative:text;mso-position-vertical:absolute;mso-position-vertical-relative:text;mso-width-percent:0;mso-height-percent:0;mso-width-relative:page;mso-height-relative:page" from="115.2pt,.6pt" to="309.6pt,.6pt" o:gfxdata="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" o:allowincell="f">
+              <v:line w14:anchorId="07D3D77F" id="Line 234" o:spid="_x0000_s1026" style="position:absolute;z-index:251659776;visibility:visible;mso-wrap-style:square;mso-width-percent:0;mso-height-percent:0;mso-wrap-distance-left:9pt;mso-wrap-distance-top:0;mso-wrap-distance-right:9pt;mso-wrap-distance-bottom:0;mso-position-horizontal:absolute;mso-position-horizontal-relative:text;mso-position-vertical:absolute;mso-position-vertical-relative:text;mso-width-percent:0;mso-height-percent:0;mso-width-relative:page;mso-height-relative:page" from="115.2pt,.6pt" to="309.6pt,.6pt" o:gfxdata="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" o:allowincell="f">
                 <v:stroke startarrowwidth="narrow" startarrowlength="short" endarrowwidth="narrow" endarrowlength="short"/>
               </v:line>
             </w:pict>
@@ -718,7 +708,7 @@
           </mc:Choice>
           <mc:Fallback>
             <w:pict>
-              <v:line w14:anchorId="24EA75BA" id="Line 233" o:spid="_x0000_s1026" style="position:absolute;z-index:251658752;visibility:visible;mso-wrap-style:square;mso-width-percent:0;mso-height-percent:0;mso-wrap-distance-left:9pt;mso-wrap-distance-top:0;mso-wrap-distance-right:9pt;mso-wrap-distance-bottom:0;mso-position-horizontal:absolute;mso-position-horizontal-relative:text;mso-position-vertical:absolute;mso-position-vertical-relative:text;mso-width-percent:0;mso-height-percent:0;mso-width-relative:page;mso-height-relative:page" from="374.4pt,34.75pt" to="446.45pt,34.8pt" o:gfxdata="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" o:allowincell="f">
+              <v:line w14:anchorId="711A6795" id="Line 233" o:spid="_x0000_s1026" style="position:absolute;z-index:251658752;visibility:visible;mso-wrap-style:square;mso-width-percent:0;mso-height-percent:0;mso-wrap-distance-left:9pt;mso-wrap-distance-top:0;mso-wrap-distance-right:9pt;mso-wrap-distance-bottom:0;mso-position-horizontal:absolute;mso-position-horizontal-relative:text;mso-position-vertical:absolute;mso-position-vertical-relative:text;mso-width-percent:0;mso-height-percent:0;mso-width-relative:page;mso-height-relative:page" from="374.4pt,34.75pt" to="446.45pt,34.8pt" o:gfxdata="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" o:allowincell="f">
                 <v:stroke startarrowwidth="narrow" startarrowlength="short" endarrowwidth="narrow" endarrowlength="short"/>
               </v:line>
             </w:pict>
@@ -796,7 +786,7 @@
           </mc:Choice>
           <mc:Fallback>
             <w:pict>
-              <v:line w14:anchorId="16BB816A" id="Line 231" o:spid="_x0000_s1026" style="position:absolute;z-index:251656704;visibility:visible;mso-wrap-style:square;mso-width-percent:0;mso-height-percent:0;mso-wrap-distance-left:9pt;mso-wrap-distance-top:0;mso-wrap-distance-right:9pt;mso-wrap-distance-bottom:0;mso-position-horizontal:absolute;mso-position-horizontal-relative:text;mso-position-vertical:absolute;mso-position-vertical-relative:text;mso-width-percent:0;mso-height-percent:0;mso-width-relative:page;mso-height-relative:page" from="1in,32.75pt" to="266.45pt,32.8pt" o:gfxdata="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" o:allowincell="f">
+              <v:line w14:anchorId="465FF432" id="Line 231" o:spid="_x0000_s1026" style="position:absolute;z-index:251656704;visibility:visible;mso-wrap-style:square;mso-width-percent:0;mso-height-percent:0;mso-wrap-distance-left:9pt;mso-wrap-distance-top:0;mso-wrap-distance-right:9pt;mso-wrap-distance-bottom:0;mso-position-horizontal:absolute;mso-position-horizontal-relative:text;mso-position-vertical:absolute;mso-position-vertical-relative:text;mso-width-percent:0;mso-height-percent:0;mso-width-relative:page;mso-height-relative:page" from="1in,32.75pt" to="266.45pt,32.8pt" o:gfxdata="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" o:allowincell="f">
                 <v:stroke startarrowwidth="narrow" startarrowlength="short" endarrowwidth="narrow" endarrowlength="short"/>
               </v:line>
             </w:pict>
@@ -1112,21 +1102,7 @@
               <w:rPr>
                 <w:szCs w:val="24"/>
               </w:rPr>
-              <w:t xml:space="preserve">P13276 – </w:t>
-            </w:r>
-            <w:proofErr w:type="spellStart"/>
-            <w:r>
-              <w:rPr>
-                <w:szCs w:val="24"/>
-              </w:rPr>
-              <w:t>eCL</w:t>
-            </w:r>
-            <w:proofErr w:type="spellEnd"/>
-            <w:r>
-              <w:rPr>
-                <w:szCs w:val="24"/>
-              </w:rPr>
-              <w:t xml:space="preserve"> Change BCC to CCO</w:t>
+              <w:t>P13276 – eCL Change BCC to CCO</w:t>
             </w:r>
           </w:p>
           <w:p>
@@ -1214,21 +1190,7 @@
               <w:rPr>
                 <w:szCs w:val="24"/>
               </w:rPr>
-              <w:t xml:space="preserve">P13276 – </w:t>
-            </w:r>
-            <w:proofErr w:type="spellStart"/>
-            <w:r>
-              <w:rPr>
-                <w:szCs w:val="24"/>
-              </w:rPr>
-              <w:t>eCL</w:t>
-            </w:r>
-            <w:proofErr w:type="spellEnd"/>
-            <w:r>
-              <w:rPr>
-                <w:szCs w:val="24"/>
-              </w:rPr>
-              <w:t xml:space="preserve"> Change BCC to CCO</w:t>
+              <w:t>P13276 – eCL Change BCC to CCO</w:t>
             </w:r>
           </w:p>
           <w:p>
@@ -1322,21 +1284,7 @@
               <w:rPr>
                 <w:szCs w:val="24"/>
               </w:rPr>
-              <w:t xml:space="preserve">TFS2332 – </w:t>
-            </w:r>
-            <w:proofErr w:type="spellStart"/>
-            <w:r>
-              <w:rPr>
-                <w:szCs w:val="24"/>
-              </w:rPr>
-              <w:t>eCL</w:t>
-            </w:r>
-            <w:proofErr w:type="spellEnd"/>
-            <w:r>
-              <w:rPr>
-                <w:szCs w:val="24"/>
-              </w:rPr>
-              <w:t xml:space="preserve"> HR Access Solution</w:t>
+              <w:t>TFS2332 – eCL HR Access Solution</w:t>
             </w:r>
           </w:p>
           <w:p>
@@ -1398,6 +1346,12 @@
                 <w:szCs w:val="24"/>
               </w:rPr>
             </w:pPr>
+            <w:r>
+              <w:rPr>
+                <w:szCs w:val="24"/>
+              </w:rPr>
+              <w:t>04/08/2016</w:t>
+            </w:r>
           </w:p>
         </w:tc>
         <w:tc>
@@ -1414,6 +1368,29 @@
                 <w:szCs w:val="24"/>
               </w:rPr>
             </w:pPr>
+            <w:r>
+              <w:rPr>
+                <w:szCs w:val="24"/>
+              </w:rPr>
+              <w:t>TFS2332 – eCL HR Access Solution</w:t>
+            </w:r>
+          </w:p>
+          <w:p>
+            <w:pPr>
+              <w:pStyle w:val="hdr1"/>
+              <w:spacing w:before="0"/>
+              <w:ind w:left="0"/>
+              <w:jc w:val="left"/>
+              <w:rPr>
+                <w:szCs w:val="24"/>
+              </w:rPr>
+            </w:pPr>
+            <w:r>
+              <w:rPr>
+                <w:szCs w:val="24"/>
+              </w:rPr>
+              <w:t>Corrected several misspellings after review</w:t>
+            </w:r>
           </w:p>
         </w:tc>
         <w:tc>
@@ -1430,6 +1407,12 @@
                 <w:szCs w:val="24"/>
               </w:rPr>
             </w:pPr>
+            <w:r>
+              <w:rPr>
+                <w:szCs w:val="24"/>
+              </w:rPr>
+              <w:t>Doug Stearns</w:t>
+            </w:r>
           </w:p>
         </w:tc>
       </w:tr>
@@ -1762,6 +1745,8 @@
           <w:noProof/>
         </w:rPr>
       </w:pPr>
+      <w:bookmarkStart w:id="1" w:name="_GoBack"/>
+      <w:bookmarkEnd w:id="1"/>
       <w:r>
         <w:br w:type="page"/>
       </w:r>
@@ -1780,25 +1765,14 @@
           <w:szCs w:val="24"/>
         </w:rPr>
       </w:pPr>
-      <w:bookmarkStart w:id="1" w:name="_Toc321377922"/>
-      <w:proofErr w:type="spellStart"/>
-      <w:proofErr w:type="gramStart"/>
+      <w:bookmarkStart w:id="2" w:name="_Toc321377922"/>
       <w:r>
         <w:rPr>
           <w:sz w:val="24"/>
           <w:szCs w:val="24"/>
         </w:rPr>
         <w:lastRenderedPageBreak/>
-        <w:t>eCoaching</w:t>
-      </w:r>
-      <w:proofErr w:type="spellEnd"/>
-      <w:proofErr w:type="gramEnd"/>
-      <w:r>
-        <w:rPr>
-          <w:sz w:val="24"/>
-          <w:szCs w:val="24"/>
-        </w:rPr>
-        <w:t xml:space="preserve"> Log </w:t>
+        <w:t xml:space="preserve">eCoaching Log </w:t>
       </w:r>
       <w:r>
         <w:rPr>
@@ -1821,7 +1795,7 @@
         </w:rPr>
         <w:t>Data Feed</w:t>
       </w:r>
-      <w:bookmarkEnd w:id="1"/>
+      <w:bookmarkEnd w:id="2"/>
     </w:p>
     <w:p>
       <w:pPr>
@@ -2063,7 +2037,6 @@
                 <w:szCs w:val="24"/>
               </w:rPr>
             </w:pPr>
-            <w:proofErr w:type="spellStart"/>
             <w:r>
               <w:rPr>
                 <w:sz w:val="24"/>
@@ -2071,7 +2044,6 @@
               </w:rPr>
               <w:t>lanid</w:t>
             </w:r>
-            <w:proofErr w:type="spellEnd"/>
           </w:p>
         </w:tc>
         <w:tc>
@@ -2137,23 +2109,7 @@
                 <w:sz w:val="24"/>
                 <w:szCs w:val="24"/>
               </w:rPr>
-              <w:t xml:space="preserve">Some records with </w:t>
-            </w:r>
-            <w:proofErr w:type="spellStart"/>
-            <w:r>
-              <w:rPr>
-                <w:sz w:val="24"/>
-                <w:szCs w:val="24"/>
-              </w:rPr>
-              <w:t>preceeding</w:t>
-            </w:r>
-            <w:proofErr w:type="spellEnd"/>
-            <w:r>
-              <w:rPr>
-                <w:sz w:val="24"/>
-                <w:szCs w:val="24"/>
-              </w:rPr>
-              <w:t xml:space="preserve"> # sign</w:t>
+              <w:t>Some records with preceding # sign</w:t>
             </w:r>
           </w:p>
         </w:tc>
@@ -2204,7 +2160,6 @@
                 <w:szCs w:val="24"/>
               </w:rPr>
             </w:pPr>
-            <w:proofErr w:type="spellStart"/>
             <w:r>
               <w:rPr>
                 <w:sz w:val="24"/>
@@ -2212,7 +2167,6 @@
               </w:rPr>
               <w:t>emplid</w:t>
             </w:r>
-            <w:proofErr w:type="spellEnd"/>
           </w:p>
         </w:tc>
         <w:tc>
@@ -2273,21 +2227,12 @@
                 <w:szCs w:val="24"/>
               </w:rPr>
             </w:pPr>
-            <w:proofErr w:type="spellStart"/>
-            <w:r>
-              <w:rPr>
-                <w:sz w:val="24"/>
-                <w:szCs w:val="24"/>
-              </w:rPr>
-              <w:t>Preceeding</w:t>
-            </w:r>
-            <w:proofErr w:type="spellEnd"/>
-            <w:r>
-              <w:rPr>
-                <w:sz w:val="24"/>
-                <w:szCs w:val="24"/>
-              </w:rPr>
-              <w:t xml:space="preserve"> characters such as W or WV</w:t>
+            <w:r>
+              <w:rPr>
+                <w:sz w:val="24"/>
+                <w:szCs w:val="24"/>
+              </w:rPr>
+              <w:t>Preceding characters such as W or WV</w:t>
             </w:r>
           </w:p>
         </w:tc>
@@ -2338,7 +2283,6 @@
                 <w:szCs w:val="24"/>
               </w:rPr>
             </w:pPr>
-            <w:proofErr w:type="spellStart"/>
             <w:r>
               <w:rPr>
                 <w:sz w:val="24"/>
@@ -2346,7 +2290,6 @@
               </w:rPr>
               <w:t>first_name</w:t>
             </w:r>
-            <w:proofErr w:type="spellEnd"/>
           </w:p>
         </w:tc>
         <w:tc>
@@ -2448,7 +2391,6 @@
                 <w:szCs w:val="24"/>
               </w:rPr>
             </w:pPr>
-            <w:proofErr w:type="spellStart"/>
             <w:r>
               <w:rPr>
                 <w:sz w:val="24"/>
@@ -2456,7 +2398,6 @@
               </w:rPr>
               <w:t>middle_name</w:t>
             </w:r>
-            <w:proofErr w:type="spellEnd"/>
           </w:p>
         </w:tc>
         <w:tc>
@@ -2559,7 +2500,6 @@
                 <w:szCs w:val="24"/>
               </w:rPr>
             </w:pPr>
-            <w:proofErr w:type="spellStart"/>
             <w:r>
               <w:rPr>
                 <w:sz w:val="24"/>
@@ -2567,7 +2507,6 @@
               </w:rPr>
               <w:t>last_name</w:t>
             </w:r>
-            <w:proofErr w:type="spellEnd"/>
           </w:p>
         </w:tc>
         <w:tc>
@@ -2669,7 +2608,6 @@
                 <w:szCs w:val="24"/>
               </w:rPr>
             </w:pPr>
-            <w:proofErr w:type="spellStart"/>
             <w:r>
               <w:rPr>
                 <w:sz w:val="24"/>
@@ -2677,7 +2615,6 @@
               </w:rPr>
               <w:t>locationid</w:t>
             </w:r>
-            <w:proofErr w:type="spellEnd"/>
           </w:p>
         </w:tc>
         <w:tc>
@@ -2917,7 +2854,6 @@
                 <w:szCs w:val="24"/>
               </w:rPr>
             </w:pPr>
-            <w:proofErr w:type="spellStart"/>
             <w:r>
               <w:rPr>
                 <w:sz w:val="24"/>
@@ -2925,7 +2861,6 @@
               </w:rPr>
               <w:t>supervisorid</w:t>
             </w:r>
-            <w:proofErr w:type="spellEnd"/>
           </w:p>
         </w:tc>
         <w:tc>
@@ -2986,21 +2921,12 @@
                 <w:szCs w:val="24"/>
               </w:rPr>
             </w:pPr>
-            <w:proofErr w:type="spellStart"/>
-            <w:r>
-              <w:rPr>
-                <w:sz w:val="24"/>
-                <w:szCs w:val="24"/>
-              </w:rPr>
-              <w:t>Preceeding</w:t>
-            </w:r>
-            <w:proofErr w:type="spellEnd"/>
-            <w:r>
-              <w:rPr>
-                <w:sz w:val="24"/>
-                <w:szCs w:val="24"/>
-              </w:rPr>
-              <w:t xml:space="preserve"> characters such as W or WV</w:t>
+            <w:r>
+              <w:rPr>
+                <w:sz w:val="24"/>
+                <w:szCs w:val="24"/>
+              </w:rPr>
+              <w:t>Preceding characters such as W or WV</w:t>
             </w:r>
           </w:p>
         </w:tc>
@@ -3049,11 +2975,9 @@
               <w:pStyle w:val="NormalWeb"/>
               <w:spacing w:before="0" w:beforeAutospacing="0" w:after="0" w:afterAutospacing="0"/>
             </w:pPr>
-            <w:proofErr w:type="spellStart"/>
             <w:r>
               <w:t>managerid</w:t>
             </w:r>
-            <w:proofErr w:type="spellEnd"/>
           </w:p>
         </w:tc>
         <w:tc>
@@ -3114,21 +3038,12 @@
                 <w:szCs w:val="24"/>
               </w:rPr>
             </w:pPr>
-            <w:proofErr w:type="spellStart"/>
-            <w:r>
-              <w:rPr>
-                <w:sz w:val="24"/>
-                <w:szCs w:val="24"/>
-              </w:rPr>
-              <w:t>Preceeding</w:t>
-            </w:r>
-            <w:proofErr w:type="spellEnd"/>
-            <w:r>
-              <w:rPr>
-                <w:sz w:val="24"/>
-                <w:szCs w:val="24"/>
-              </w:rPr>
-              <w:t xml:space="preserve"> characters such as W or WV</w:t>
+            <w:r>
+              <w:rPr>
+                <w:sz w:val="24"/>
+                <w:szCs w:val="24"/>
+              </w:rPr>
+              <w:t>Preceding characters such as W or WV</w:t>
             </w:r>
           </w:p>
         </w:tc>
@@ -3177,11 +3092,9 @@
               <w:pStyle w:val="NormalWeb"/>
               <w:spacing w:before="0" w:beforeAutospacing="0" w:after="0" w:afterAutospacing="0"/>
             </w:pPr>
-            <w:proofErr w:type="spellStart"/>
             <w:r>
               <w:t>jobcodeid</w:t>
             </w:r>
-            <w:proofErr w:type="spellEnd"/>
           </w:p>
         </w:tc>
         <w:tc>
@@ -3296,11 +3209,9 @@
               <w:pStyle w:val="NormalWeb"/>
               <w:spacing w:before="0" w:beforeAutospacing="0" w:after="0" w:afterAutospacing="0"/>
             </w:pPr>
-            <w:proofErr w:type="spellStart"/>
             <w:r>
               <w:t>jobcode</w:t>
             </w:r>
-            <w:proofErr w:type="spellEnd"/>
           </w:p>
         </w:tc>
         <w:tc>
@@ -3415,11 +3326,9 @@
               <w:pStyle w:val="NormalWeb"/>
               <w:spacing w:before="0" w:beforeAutospacing="0" w:after="0" w:afterAutospacing="0"/>
             </w:pPr>
-            <w:proofErr w:type="spellStart"/>
             <w:r>
               <w:t>email_addr</w:t>
             </w:r>
-            <w:proofErr w:type="spellEnd"/>
           </w:p>
         </w:tc>
         <w:tc>
@@ -3485,23 +3394,7 @@
                 <w:sz w:val="24"/>
                 <w:szCs w:val="24"/>
               </w:rPr>
-              <w:t xml:space="preserve">Some records with </w:t>
-            </w:r>
-            <w:proofErr w:type="spellStart"/>
-            <w:r>
-              <w:rPr>
-                <w:sz w:val="24"/>
-                <w:szCs w:val="24"/>
-              </w:rPr>
-              <w:t>preceeding</w:t>
-            </w:r>
-            <w:proofErr w:type="spellEnd"/>
-            <w:r>
-              <w:rPr>
-                <w:sz w:val="24"/>
-                <w:szCs w:val="24"/>
-              </w:rPr>
-              <w:t xml:space="preserve"> # sign</w:t>
+              <w:t>Some records with preceding # sign</w:t>
             </w:r>
           </w:p>
         </w:tc>
@@ -3550,11 +3443,9 @@
               <w:pStyle w:val="NormalWeb"/>
               <w:spacing w:before="0" w:beforeAutospacing="0" w:after="0" w:afterAutospacing="0"/>
             </w:pPr>
-            <w:proofErr w:type="spellStart"/>
             <w:r>
               <w:t>empl_status</w:t>
             </w:r>
-            <w:proofErr w:type="spellEnd"/>
           </w:p>
         </w:tc>
         <w:tc>
@@ -3702,23 +3593,7 @@
                 <w:sz w:val="24"/>
                 <w:szCs w:val="24"/>
               </w:rPr>
-              <w:t xml:space="preserve">T – </w:t>
-            </w:r>
-            <w:proofErr w:type="spellStart"/>
-            <w:r>
-              <w:rPr>
-                <w:sz w:val="24"/>
-                <w:szCs w:val="24"/>
-              </w:rPr>
-              <w:t>Termindated</w:t>
-            </w:r>
-            <w:proofErr w:type="spellEnd"/>
-            <w:r>
-              <w:rPr>
-                <w:sz w:val="24"/>
-                <w:szCs w:val="24"/>
-              </w:rPr>
-              <w:t xml:space="preserve"> </w:t>
+              <w:t xml:space="preserve">T – Terminated </w:t>
             </w:r>
           </w:p>
         </w:tc>
@@ -3767,11 +3642,9 @@
               <w:pStyle w:val="NormalWeb"/>
               <w:spacing w:before="0" w:beforeAutospacing="0" w:after="0" w:afterAutospacing="0"/>
             </w:pPr>
-            <w:proofErr w:type="spellStart"/>
             <w:r>
               <w:t>last_hire_dt</w:t>
             </w:r>
-            <w:proofErr w:type="spellEnd"/>
           </w:p>
         </w:tc>
         <w:tc>
@@ -3901,24 +3774,13 @@
           <w:szCs w:val="24"/>
         </w:rPr>
       </w:pPr>
-      <w:proofErr w:type="spellStart"/>
-      <w:proofErr w:type="gramStart"/>
       <w:r>
         <w:rPr>
           <w:sz w:val="24"/>
           <w:szCs w:val="24"/>
         </w:rPr>
         <w:lastRenderedPageBreak/>
-        <w:t>eCoaching</w:t>
-      </w:r>
-      <w:proofErr w:type="spellEnd"/>
-      <w:proofErr w:type="gramEnd"/>
-      <w:r>
-        <w:rPr>
-          <w:sz w:val="24"/>
-          <w:szCs w:val="24"/>
-        </w:rPr>
-        <w:t xml:space="preserve"> Log People Soft </w:t>
+        <w:t xml:space="preserve">eCoaching Log People Soft </w:t>
       </w:r>
       <w:r>
         <w:rPr>
@@ -4154,7 +4016,6 @@
                 <w:szCs w:val="24"/>
               </w:rPr>
             </w:pPr>
-            <w:proofErr w:type="spellStart"/>
             <w:r>
               <w:rPr>
                 <w:sz w:val="24"/>
@@ -4162,7 +4023,6 @@
               </w:rPr>
               <w:t>Emp_ID</w:t>
             </w:r>
-            <w:proofErr w:type="spellEnd"/>
           </w:p>
         </w:tc>
         <w:tc>
@@ -4223,21 +4083,12 @@
                 <w:szCs w:val="24"/>
               </w:rPr>
             </w:pPr>
-            <w:proofErr w:type="spellStart"/>
-            <w:r>
-              <w:rPr>
-                <w:sz w:val="24"/>
-                <w:szCs w:val="24"/>
-              </w:rPr>
-              <w:t>Preceeding</w:t>
-            </w:r>
-            <w:proofErr w:type="spellEnd"/>
-            <w:r>
-              <w:rPr>
-                <w:sz w:val="24"/>
-                <w:szCs w:val="24"/>
-              </w:rPr>
-              <w:t xml:space="preserve"> characters such as W or WV</w:t>
+            <w:r>
+              <w:rPr>
+                <w:sz w:val="24"/>
+                <w:szCs w:val="24"/>
+              </w:rPr>
+              <w:t>Preceding characters such as W or WV</w:t>
             </w:r>
           </w:p>
         </w:tc>
@@ -4288,7 +4139,6 @@
                 <w:szCs w:val="24"/>
               </w:rPr>
             </w:pPr>
-            <w:proofErr w:type="spellStart"/>
             <w:r>
               <w:rPr>
                 <w:sz w:val="24"/>
@@ -4296,7 +4146,6 @@
               </w:rPr>
               <w:t>Emp_LanID</w:t>
             </w:r>
-            <w:proofErr w:type="spellEnd"/>
           </w:p>
         </w:tc>
         <w:tc>
@@ -4362,23 +4211,7 @@
                 <w:sz w:val="24"/>
                 <w:szCs w:val="24"/>
               </w:rPr>
-              <w:t xml:space="preserve">Some records with </w:t>
-            </w:r>
-            <w:proofErr w:type="spellStart"/>
-            <w:r>
-              <w:rPr>
-                <w:sz w:val="24"/>
-                <w:szCs w:val="24"/>
-              </w:rPr>
-              <w:t>preceeding</w:t>
-            </w:r>
-            <w:proofErr w:type="spellEnd"/>
-            <w:r>
-              <w:rPr>
-                <w:sz w:val="24"/>
-                <w:szCs w:val="24"/>
-              </w:rPr>
-              <w:t xml:space="preserve"> # sign</w:t>
+              <w:t>Some records with preceding # sign</w:t>
             </w:r>
           </w:p>
         </w:tc>
@@ -4429,7 +4262,6 @@
                 <w:szCs w:val="24"/>
               </w:rPr>
             </w:pPr>
-            <w:proofErr w:type="spellStart"/>
             <w:r>
               <w:rPr>
                 <w:sz w:val="24"/>
@@ -4437,7 +4269,6 @@
               </w:rPr>
               <w:t>Emp_Name</w:t>
             </w:r>
-            <w:proofErr w:type="spellEnd"/>
           </w:p>
         </w:tc>
         <w:tc>
@@ -4495,39 +4326,7 @@
                 <w:sz w:val="24"/>
                 <w:szCs w:val="24"/>
               </w:rPr>
-              <w:t xml:space="preserve"> in the format of </w:t>
-            </w:r>
-            <w:proofErr w:type="spellStart"/>
-            <w:r>
-              <w:rPr>
-                <w:sz w:val="24"/>
-                <w:szCs w:val="24"/>
-              </w:rPr>
-              <w:t>Lastname</w:t>
-            </w:r>
-            <w:proofErr w:type="spellEnd"/>
-            <w:r>
-              <w:rPr>
-                <w:sz w:val="24"/>
-                <w:szCs w:val="24"/>
-              </w:rPr>
-              <w:t xml:space="preserve">, </w:t>
-            </w:r>
-            <w:proofErr w:type="spellStart"/>
-            <w:r>
-              <w:rPr>
-                <w:sz w:val="24"/>
-                <w:szCs w:val="24"/>
-              </w:rPr>
-              <w:t>Firstname</w:t>
-            </w:r>
-            <w:proofErr w:type="spellEnd"/>
-            <w:r>
-              <w:rPr>
-                <w:sz w:val="24"/>
-                <w:szCs w:val="24"/>
-              </w:rPr>
-              <w:t xml:space="preserve"> MI</w:t>
+              <w:t xml:space="preserve"> in the format of Lastname, Firstname MI</w:t>
             </w:r>
           </w:p>
         </w:tc>
@@ -4578,7 +4377,6 @@
                 <w:szCs w:val="24"/>
               </w:rPr>
             </w:pPr>
-            <w:proofErr w:type="spellStart"/>
             <w:r>
               <w:rPr>
                 <w:sz w:val="24"/>
@@ -4586,7 +4384,6 @@
               </w:rPr>
               <w:t>Emp_Site</w:t>
             </w:r>
-            <w:proofErr w:type="spellEnd"/>
           </w:p>
         </w:tc>
         <w:tc>
@@ -4704,7 +4501,6 @@
                 <w:szCs w:val="24"/>
               </w:rPr>
             </w:pPr>
-            <w:proofErr w:type="spellStart"/>
             <w:r>
               <w:rPr>
                 <w:sz w:val="24"/>
@@ -4712,7 +4508,6 @@
               </w:rPr>
               <w:t>Emp_Email</w:t>
             </w:r>
-            <w:proofErr w:type="spellEnd"/>
           </w:p>
         </w:tc>
         <w:tc>
@@ -4814,7 +4609,6 @@
                 <w:szCs w:val="24"/>
               </w:rPr>
             </w:pPr>
-            <w:proofErr w:type="spellStart"/>
             <w:r>
               <w:rPr>
                 <w:sz w:val="24"/>
@@ -4822,7 +4616,6 @@
               </w:rPr>
               <w:t>Emp_Job_Code</w:t>
             </w:r>
-            <w:proofErr w:type="spellEnd"/>
           </w:p>
         </w:tc>
         <w:tc>
@@ -4939,7 +4732,6 @@
                 <w:szCs w:val="24"/>
               </w:rPr>
             </w:pPr>
-            <w:proofErr w:type="spellStart"/>
             <w:r>
               <w:rPr>
                 <w:sz w:val="24"/>
@@ -4947,7 +4739,6 @@
               </w:rPr>
               <w:t>Emp_Job_Description</w:t>
             </w:r>
-            <w:proofErr w:type="spellEnd"/>
           </w:p>
         </w:tc>
         <w:tc>
@@ -5064,7 +4855,6 @@
                 <w:szCs w:val="24"/>
               </w:rPr>
             </w:pPr>
-            <w:proofErr w:type="spellStart"/>
             <w:r>
               <w:rPr>
                 <w:sz w:val="24"/>
@@ -5072,7 +4862,6 @@
               </w:rPr>
               <w:t>Sup_ID</w:t>
             </w:r>
-            <w:proofErr w:type="spellEnd"/>
           </w:p>
         </w:tc>
         <w:tc>
@@ -5133,21 +4922,12 @@
                 <w:szCs w:val="24"/>
               </w:rPr>
             </w:pPr>
-            <w:proofErr w:type="spellStart"/>
-            <w:r>
-              <w:rPr>
-                <w:sz w:val="24"/>
-                <w:szCs w:val="24"/>
-              </w:rPr>
-              <w:t>Preceeding</w:t>
-            </w:r>
-            <w:proofErr w:type="spellEnd"/>
-            <w:r>
-              <w:rPr>
-                <w:sz w:val="24"/>
-                <w:szCs w:val="24"/>
-              </w:rPr>
-              <w:t xml:space="preserve"> characters such as W or WV</w:t>
+            <w:r>
+              <w:rPr>
+                <w:sz w:val="24"/>
+                <w:szCs w:val="24"/>
+              </w:rPr>
+              <w:t>Preceding characters such as W or WV</w:t>
             </w:r>
           </w:p>
         </w:tc>
@@ -5196,11 +4976,9 @@
               <w:pStyle w:val="NormalWeb"/>
               <w:spacing w:before="0" w:beforeAutospacing="0" w:after="0" w:afterAutospacing="0"/>
             </w:pPr>
-            <w:proofErr w:type="spellStart"/>
             <w:r>
               <w:t>Mgr_ID</w:t>
             </w:r>
-            <w:proofErr w:type="spellEnd"/>
           </w:p>
         </w:tc>
         <w:tc>
@@ -5261,21 +5039,12 @@
                 <w:szCs w:val="24"/>
               </w:rPr>
             </w:pPr>
-            <w:proofErr w:type="spellStart"/>
-            <w:r>
-              <w:rPr>
-                <w:sz w:val="24"/>
-                <w:szCs w:val="24"/>
-              </w:rPr>
-              <w:t>Preceeding</w:t>
-            </w:r>
-            <w:proofErr w:type="spellEnd"/>
-            <w:r>
-              <w:rPr>
-                <w:sz w:val="24"/>
-                <w:szCs w:val="24"/>
-              </w:rPr>
-              <w:t xml:space="preserve"> characters such as W or WV</w:t>
+            <w:r>
+              <w:rPr>
+                <w:sz w:val="24"/>
+                <w:szCs w:val="24"/>
+              </w:rPr>
+              <w:t>Preceding characters such as W or WV</w:t>
             </w:r>
           </w:p>
         </w:tc>
@@ -5324,11 +5093,9 @@
               <w:pStyle w:val="NormalWeb"/>
               <w:spacing w:before="0" w:beforeAutospacing="0" w:after="0" w:afterAutospacing="0"/>
             </w:pPr>
-            <w:proofErr w:type="spellStart"/>
             <w:r>
               <w:t>Start_Date</w:t>
             </w:r>
-            <w:proofErr w:type="spellEnd"/>
           </w:p>
         </w:tc>
         <w:tc>
@@ -5586,17 +5353,8 @@
                 <w:sz w:val="24"/>
                 <w:szCs w:val="24"/>
               </w:rPr>
-              <w:t xml:space="preserve">T – </w:t>
-            </w:r>
-            <w:proofErr w:type="spellStart"/>
-            <w:r>
-              <w:rPr>
-                <w:sz w:val="24"/>
-                <w:szCs w:val="24"/>
-              </w:rPr>
-              <w:t>Termindated</w:t>
-            </w:r>
-            <w:proofErr w:type="spellEnd"/>
+              <w:t>T – Terminated</w:t>
+            </w:r>
           </w:p>
         </w:tc>
       </w:tr>
@@ -5641,26 +5399,13 @@
           <w:szCs w:val="24"/>
         </w:rPr>
       </w:pPr>
-      <w:bookmarkStart w:id="2" w:name="_GoBack"/>
-      <w:bookmarkEnd w:id="2"/>
-      <w:proofErr w:type="spellStart"/>
-      <w:proofErr w:type="gramStart"/>
       <w:r>
         <w:rPr>
           <w:sz w:val="24"/>
           <w:szCs w:val="24"/>
         </w:rPr>
         <w:lastRenderedPageBreak/>
-        <w:t>eCoaching</w:t>
-      </w:r>
-      <w:proofErr w:type="spellEnd"/>
-      <w:proofErr w:type="gramEnd"/>
-      <w:r>
-        <w:rPr>
-          <w:sz w:val="24"/>
-          <w:szCs w:val="24"/>
-        </w:rPr>
-        <w:t xml:space="preserve"> Log </w:t>
+        <w:t xml:space="preserve">eCoaching Log </w:t>
       </w:r>
       <w:r>
         <w:rPr>
@@ -5703,23 +5448,7 @@
           <w:sz w:val="24"/>
           <w:szCs w:val="24"/>
         </w:rPr>
-        <w:t xml:space="preserve">file from </w:t>
-      </w:r>
-      <w:proofErr w:type="spellStart"/>
-      <w:r>
-        <w:rPr>
-          <w:sz w:val="24"/>
-          <w:szCs w:val="24"/>
-        </w:rPr>
-        <w:t>eWFM</w:t>
-      </w:r>
-      <w:proofErr w:type="spellEnd"/>
-      <w:r>
-        <w:rPr>
-          <w:sz w:val="24"/>
-          <w:szCs w:val="24"/>
-        </w:rPr>
-        <w:t>.</w:t>
+        <w:t>file from eWFM.</w:t>
       </w:r>
     </w:p>
     <w:p>
@@ -6088,23 +5817,7 @@
                 <w:sz w:val="24"/>
                 <w:szCs w:val="24"/>
               </w:rPr>
-              <w:t xml:space="preserve">The person’s system generated employee record key within the Aspect </w:t>
-            </w:r>
-            <w:proofErr w:type="spellStart"/>
-            <w:r>
-              <w:rPr>
-                <w:sz w:val="24"/>
-                <w:szCs w:val="24"/>
-              </w:rPr>
-              <w:t>eWFM</w:t>
-            </w:r>
-            <w:proofErr w:type="spellEnd"/>
-            <w:r>
-              <w:rPr>
-                <w:sz w:val="24"/>
-                <w:szCs w:val="24"/>
-              </w:rPr>
-              <w:t xml:space="preserve"> database.</w:t>
+              <w:t>The person’s system generated employee record key within the Aspect eWFM database.</w:t>
             </w:r>
           </w:p>
           <w:p>
@@ -9273,7 +8986,6 @@
                 <w:szCs w:val="24"/>
               </w:rPr>
             </w:pPr>
-            <w:proofErr w:type="spellStart"/>
             <w:r>
               <w:rPr>
                 <w:b/>
@@ -9283,7 +8995,6 @@
               </w:rPr>
               <w:t>locationid</w:t>
             </w:r>
-            <w:proofErr w:type="spellEnd"/>
           </w:p>
         </w:tc>
         <w:tc>
@@ -9595,18 +9306,8 @@
                 <w:sz w:val="24"/>
                 <w:szCs w:val="24"/>
               </w:rPr>
-              <w:t xml:space="preserve">FL-Lynn Haven-1002 Arthur </w:t>
-            </w:r>
-            <w:proofErr w:type="spellStart"/>
-            <w:r>
-              <w:rPr>
-                <w:color w:val="000000"/>
-                <w:sz w:val="24"/>
-                <w:szCs w:val="24"/>
-              </w:rPr>
-              <w:t>Dr</w:t>
-            </w:r>
-            <w:proofErr w:type="spellEnd"/>
+              <w:t>FL-Lynn Haven-1002 Arthur Dr</w:t>
+            </w:r>
           </w:p>
         </w:tc>
       </w:tr>
@@ -9662,18 +9363,8 @@
                 <w:sz w:val="24"/>
                 <w:szCs w:val="24"/>
               </w:rPr>
-              <w:t xml:space="preserve">IA-Coralville-2450 Oakdale </w:t>
-            </w:r>
-            <w:proofErr w:type="spellStart"/>
-            <w:r>
-              <w:rPr>
-                <w:color w:val="000000"/>
-                <w:sz w:val="24"/>
-                <w:szCs w:val="24"/>
-              </w:rPr>
-              <w:t>Blv</w:t>
-            </w:r>
-            <w:proofErr w:type="spellEnd"/>
+              <w:t>IA-Coralville-2450 Oakdale Blv</w:t>
+            </w:r>
           </w:p>
         </w:tc>
       </w:tr>
@@ -9729,18 +9420,8 @@
                 <w:sz w:val="24"/>
                 <w:szCs w:val="24"/>
               </w:rPr>
-              <w:t xml:space="preserve">IA-Coralville-2400 Oakdale </w:t>
-            </w:r>
-            <w:proofErr w:type="spellStart"/>
-            <w:r>
-              <w:rPr>
-                <w:color w:val="000000"/>
-                <w:sz w:val="24"/>
-                <w:szCs w:val="24"/>
-              </w:rPr>
-              <w:t>Blv</w:t>
-            </w:r>
-            <w:proofErr w:type="spellEnd"/>
+              <w:t>IA-Coralville-2400 Oakdale Blv</w:t>
+            </w:r>
           </w:p>
         </w:tc>
       </w:tr>
@@ -9853,18 +9534,8 @@
                 <w:sz w:val="24"/>
                 <w:szCs w:val="24"/>
               </w:rPr>
-              <w:t xml:space="preserve">KS-Lawrence-3833 Greenway </w:t>
-            </w:r>
-            <w:proofErr w:type="spellStart"/>
-            <w:r>
-              <w:rPr>
-                <w:color w:val="000000"/>
-                <w:sz w:val="24"/>
-                <w:szCs w:val="24"/>
-              </w:rPr>
-              <w:t>Dr</w:t>
-            </w:r>
-            <w:proofErr w:type="spellEnd"/>
+              <w:t>KS-Lawrence-3833 Greenway Dr</w:t>
+            </w:r>
           </w:p>
         </w:tc>
       </w:tr>
@@ -10091,18 +9762,8 @@
                 <w:sz w:val="24"/>
                 <w:szCs w:val="24"/>
               </w:rPr>
-              <w:t xml:space="preserve">LA-Bogalusa-411 </w:t>
-            </w:r>
-            <w:proofErr w:type="spellStart"/>
-            <w:r>
-              <w:rPr>
-                <w:color w:val="000000"/>
-                <w:sz w:val="24"/>
-                <w:szCs w:val="24"/>
-              </w:rPr>
-              <w:t>IndustrialPkwy</w:t>
-            </w:r>
-            <w:proofErr w:type="spellEnd"/>
+              <w:t>LA-Bogalusa-411 IndustrialPkwy</w:t>
+            </w:r>
           </w:p>
         </w:tc>
       </w:tr>
@@ -10215,18 +9876,8 @@
                 <w:sz w:val="24"/>
                 <w:szCs w:val="24"/>
               </w:rPr>
-              <w:t xml:space="preserve">MD-Windsor Mill-2560 Lord </w:t>
-            </w:r>
-            <w:proofErr w:type="spellStart"/>
-            <w:r>
-              <w:rPr>
-                <w:color w:val="000000"/>
-                <w:sz w:val="24"/>
-                <w:szCs w:val="24"/>
-              </w:rPr>
-              <w:t>Balt</w:t>
-            </w:r>
-            <w:proofErr w:type="spellEnd"/>
+              <w:t>MD-Windsor Mill-2560 Lord Balt</w:t>
+            </w:r>
           </w:p>
         </w:tc>
       </w:tr>
@@ -10453,18 +10104,8 @@
                 <w:sz w:val="24"/>
                 <w:szCs w:val="24"/>
               </w:rPr>
-              <w:t xml:space="preserve">NM-Las Cruces-1640 Hickory </w:t>
-            </w:r>
-            <w:proofErr w:type="spellStart"/>
-            <w:r>
-              <w:rPr>
-                <w:color w:val="000000"/>
-                <w:sz w:val="24"/>
-                <w:szCs w:val="24"/>
-              </w:rPr>
-              <w:t>Lp</w:t>
-            </w:r>
-            <w:proofErr w:type="spellEnd"/>
+              <w:t>NM-Las Cruces-1640 Hickory Lp</w:t>
+            </w:r>
           </w:p>
         </w:tc>
       </w:tr>
@@ -10520,18 +10161,8 @@
                 <w:sz w:val="24"/>
                 <w:szCs w:val="24"/>
               </w:rPr>
-              <w:t xml:space="preserve">PA-Holtwood-155 Magnolia </w:t>
-            </w:r>
-            <w:proofErr w:type="spellStart"/>
-            <w:r>
-              <w:rPr>
-                <w:color w:val="000000"/>
-                <w:sz w:val="24"/>
-                <w:szCs w:val="24"/>
-              </w:rPr>
-              <w:t>Dr</w:t>
-            </w:r>
-            <w:proofErr w:type="spellEnd"/>
+              <w:t>PA-Holtwood-155 Magnolia Dr</w:t>
+            </w:r>
           </w:p>
         </w:tc>
       </w:tr>
@@ -10758,43 +10389,7 @@
                 <w:sz w:val="24"/>
                 <w:szCs w:val="24"/>
               </w:rPr>
-              <w:t xml:space="preserve">UT-Layton-2195 N </w:t>
-            </w:r>
-            <w:proofErr w:type="spellStart"/>
-            <w:r>
-              <w:rPr>
-                <w:color w:val="000000"/>
-                <w:sz w:val="24"/>
-                <w:szCs w:val="24"/>
-              </w:rPr>
-              <w:t>Univ</w:t>
-            </w:r>
-            <w:proofErr w:type="spellEnd"/>
-            <w:r>
-              <w:rPr>
-                <w:color w:val="000000"/>
-                <w:sz w:val="24"/>
-                <w:szCs w:val="24"/>
-              </w:rPr>
-              <w:t xml:space="preserve"> </w:t>
-            </w:r>
-            <w:proofErr w:type="spellStart"/>
-            <w:r>
-              <w:rPr>
-                <w:color w:val="000000"/>
-                <w:sz w:val="24"/>
-                <w:szCs w:val="24"/>
-              </w:rPr>
-              <w:t>Pk</w:t>
-            </w:r>
-            <w:proofErr w:type="spellEnd"/>
-            <w:r>
-              <w:rPr>
-                <w:color w:val="000000"/>
-                <w:sz w:val="24"/>
-                <w:szCs w:val="24"/>
-              </w:rPr>
-              <w:t xml:space="preserve"> Blvd</w:t>
+              <w:t>UT-Layton-2195 N Univ Pk Blvd</w:t>
             </w:r>
           </w:p>
         </w:tc>
@@ -11079,18 +10674,8 @@
                 <w:sz w:val="24"/>
                 <w:szCs w:val="24"/>
               </w:rPr>
-              <w:t xml:space="preserve">VA-Herndon-2553 Dulles View </w:t>
-            </w:r>
-            <w:proofErr w:type="spellStart"/>
-            <w:r>
-              <w:rPr>
-                <w:color w:val="000000"/>
-                <w:sz w:val="24"/>
-                <w:szCs w:val="24"/>
-              </w:rPr>
-              <w:t>Dr</w:t>
-            </w:r>
-            <w:proofErr w:type="spellEnd"/>
+              <w:t>VA-Herndon-2553 Dulles View Dr</w:t>
+            </w:r>
           </w:p>
         </w:tc>
       </w:tr>
@@ -11404,7 +10989,6 @@
                 <w:szCs w:val="24"/>
               </w:rPr>
             </w:pPr>
-            <w:proofErr w:type="spellStart"/>
             <w:r>
               <w:rPr>
                 <w:b/>
@@ -11414,7 +10998,6 @@
               </w:rPr>
               <w:t>jobcodeid</w:t>
             </w:r>
-            <w:proofErr w:type="spellEnd"/>
           </w:p>
         </w:tc>
         <w:tc>
@@ -11435,7 +11018,6 @@
                 <w:szCs w:val="24"/>
               </w:rPr>
             </w:pPr>
-            <w:proofErr w:type="spellStart"/>
             <w:r>
               <w:rPr>
                 <w:b/>
@@ -11445,7 +11027,6 @@
               </w:rPr>
               <w:t>Jobcode</w:t>
             </w:r>
-            <w:proofErr w:type="spellEnd"/>
           </w:p>
         </w:tc>
       </w:tr>
@@ -11495,34 +11076,14 @@
                 <w:szCs w:val="24"/>
               </w:rPr>
             </w:pPr>
-            <w:proofErr w:type="spellStart"/>
-            <w:r>
-              <w:rPr>
-                <w:color w:val="000000"/>
-                <w:sz w:val="24"/>
-                <w:szCs w:val="24"/>
-              </w:rPr>
-              <w:t>Assoc</w:t>
-            </w:r>
-            <w:proofErr w:type="spellEnd"/>
-            <w:r>
-              <w:rPr>
-                <w:color w:val="000000"/>
-                <w:sz w:val="24"/>
-                <w:szCs w:val="24"/>
-              </w:rPr>
-              <w:t xml:space="preserve"> Assistant, Office/</w:t>
-            </w:r>
-            <w:proofErr w:type="spellStart"/>
-            <w:r>
-              <w:rPr>
-                <w:color w:val="000000"/>
-                <w:sz w:val="24"/>
-                <w:szCs w:val="24"/>
-              </w:rPr>
-              <w:t>Prog</w:t>
-            </w:r>
-            <w:proofErr w:type="spellEnd"/>
+            <w:r>
+              <w:rPr>
+                <w:color w:val="000000"/>
+                <w:sz w:val="24"/>
+                <w:szCs w:val="24"/>
+              </w:rPr>
+              <w:t>Assoc Assistant, Office/Prog</w:t>
+            </w:r>
           </w:p>
         </w:tc>
       </w:tr>
@@ -11629,23 +11190,13 @@
                 <w:szCs w:val="24"/>
               </w:rPr>
             </w:pPr>
-            <w:proofErr w:type="spellStart"/>
-            <w:r>
-              <w:rPr>
-                <w:color w:val="000000"/>
-                <w:sz w:val="24"/>
-                <w:szCs w:val="24"/>
-              </w:rPr>
-              <w:t>Sr</w:t>
-            </w:r>
-            <w:proofErr w:type="spellEnd"/>
-            <w:r>
-              <w:rPr>
-                <w:color w:val="000000"/>
-                <w:sz w:val="24"/>
-                <w:szCs w:val="24"/>
-              </w:rPr>
-              <w:t xml:space="preserve"> Assistant, Office/Program</w:t>
+            <w:r>
+              <w:rPr>
+                <w:color w:val="000000"/>
+                <w:sz w:val="24"/>
+                <w:szCs w:val="24"/>
+              </w:rPr>
+              <w:t>Sr Assistant, Office/Program</w:t>
             </w:r>
           </w:p>
         </w:tc>
@@ -11696,23 +11247,13 @@
                 <w:szCs w:val="24"/>
               </w:rPr>
             </w:pPr>
-            <w:proofErr w:type="spellStart"/>
-            <w:r>
-              <w:rPr>
-                <w:color w:val="000000"/>
-                <w:sz w:val="24"/>
-                <w:szCs w:val="24"/>
-              </w:rPr>
-              <w:t>Sr</w:t>
-            </w:r>
-            <w:proofErr w:type="spellEnd"/>
-            <w:r>
-              <w:rPr>
-                <w:color w:val="000000"/>
-                <w:sz w:val="24"/>
-                <w:szCs w:val="24"/>
-              </w:rPr>
-              <w:t xml:space="preserve"> Clerk, General</w:t>
+            <w:r>
+              <w:rPr>
+                <w:color w:val="000000"/>
+                <w:sz w:val="24"/>
+                <w:szCs w:val="24"/>
+              </w:rPr>
+              <w:t>Sr Clerk, General</w:t>
             </w:r>
           </w:p>
         </w:tc>
@@ -11820,23 +11361,13 @@
                 <w:szCs w:val="24"/>
               </w:rPr>
             </w:pPr>
-            <w:proofErr w:type="spellStart"/>
-            <w:r>
-              <w:rPr>
-                <w:color w:val="000000"/>
-                <w:sz w:val="24"/>
-                <w:szCs w:val="24"/>
-              </w:rPr>
-              <w:t>Sr</w:t>
-            </w:r>
-            <w:proofErr w:type="spellEnd"/>
-            <w:r>
-              <w:rPr>
-                <w:color w:val="000000"/>
-                <w:sz w:val="24"/>
-                <w:szCs w:val="24"/>
-              </w:rPr>
-              <w:t xml:space="preserve"> Monitor, Quality (CS)</w:t>
+            <w:r>
+              <w:rPr>
+                <w:color w:val="000000"/>
+                <w:sz w:val="24"/>
+                <w:szCs w:val="24"/>
+              </w:rPr>
+              <w:t>Sr Monitor, Quality (CS)</w:t>
             </w:r>
           </w:p>
         </w:tc>
@@ -11887,23 +11418,13 @@
                 <w:szCs w:val="24"/>
               </w:rPr>
             </w:pPr>
-            <w:proofErr w:type="spellStart"/>
-            <w:r>
-              <w:rPr>
-                <w:color w:val="000000"/>
-                <w:sz w:val="24"/>
-                <w:szCs w:val="24"/>
-              </w:rPr>
-              <w:t>Sr</w:t>
-            </w:r>
-            <w:proofErr w:type="spellEnd"/>
-            <w:r>
-              <w:rPr>
-                <w:color w:val="000000"/>
-                <w:sz w:val="24"/>
-                <w:szCs w:val="24"/>
-              </w:rPr>
-              <w:t xml:space="preserve"> Specialist, Quality (CS)</w:t>
+            <w:r>
+              <w:rPr>
+                <w:color w:val="000000"/>
+                <w:sz w:val="24"/>
+                <w:szCs w:val="24"/>
+              </w:rPr>
+              <w:t>Sr Specialist, Quality (CS)</w:t>
             </w:r>
           </w:p>
         </w:tc>
@@ -12011,41 +11532,13 @@
                 <w:szCs w:val="24"/>
               </w:rPr>
             </w:pPr>
-            <w:proofErr w:type="spellStart"/>
-            <w:r>
-              <w:rPr>
-                <w:color w:val="000000"/>
-                <w:sz w:val="24"/>
-                <w:szCs w:val="24"/>
-              </w:rPr>
-              <w:t>Assoc</w:t>
-            </w:r>
-            <w:proofErr w:type="spellEnd"/>
-            <w:r>
-              <w:rPr>
-                <w:color w:val="000000"/>
-                <w:sz w:val="24"/>
-                <w:szCs w:val="24"/>
-              </w:rPr>
-              <w:t xml:space="preserve"> Specialist, </w:t>
-            </w:r>
-            <w:proofErr w:type="spellStart"/>
-            <w:r>
-              <w:rPr>
-                <w:color w:val="000000"/>
-                <w:sz w:val="24"/>
-                <w:szCs w:val="24"/>
-              </w:rPr>
-              <w:t>Cust</w:t>
-            </w:r>
-            <w:proofErr w:type="spellEnd"/>
-            <w:r>
-              <w:rPr>
-                <w:color w:val="000000"/>
-                <w:sz w:val="24"/>
-                <w:szCs w:val="24"/>
-              </w:rPr>
-              <w:t xml:space="preserve"> Svc</w:t>
+            <w:r>
+              <w:rPr>
+                <w:color w:val="000000"/>
+                <w:sz w:val="24"/>
+                <w:szCs w:val="24"/>
+              </w:rPr>
+              <w:t>Assoc Specialist, Cust Svc</w:t>
             </w:r>
           </w:p>
         </w:tc>
@@ -12153,23 +11646,13 @@
                 <w:szCs w:val="24"/>
               </w:rPr>
             </w:pPr>
-            <w:proofErr w:type="spellStart"/>
-            <w:r>
-              <w:rPr>
-                <w:color w:val="000000"/>
-                <w:sz w:val="24"/>
-                <w:szCs w:val="24"/>
-              </w:rPr>
-              <w:t>Sr</w:t>
-            </w:r>
-            <w:proofErr w:type="spellEnd"/>
-            <w:r>
-              <w:rPr>
-                <w:color w:val="000000"/>
-                <w:sz w:val="24"/>
-                <w:szCs w:val="24"/>
-              </w:rPr>
-              <w:t xml:space="preserve"> Specialist, Customer Svc</w:t>
+            <w:r>
+              <w:rPr>
+                <w:color w:val="000000"/>
+                <w:sz w:val="24"/>
+                <w:szCs w:val="24"/>
+              </w:rPr>
+              <w:t>Sr Specialist, Customer Svc</w:t>
             </w:r>
           </w:p>
         </w:tc>
@@ -12334,23 +11817,13 @@
                 <w:szCs w:val="24"/>
               </w:rPr>
             </w:pPr>
-            <w:proofErr w:type="spellStart"/>
-            <w:r>
-              <w:rPr>
-                <w:color w:val="000000"/>
-                <w:sz w:val="24"/>
-                <w:szCs w:val="24"/>
-              </w:rPr>
-              <w:t>Sr</w:t>
-            </w:r>
-            <w:proofErr w:type="spellEnd"/>
-            <w:r>
-              <w:rPr>
-                <w:color w:val="000000"/>
-                <w:sz w:val="24"/>
-                <w:szCs w:val="24"/>
-              </w:rPr>
-              <w:t xml:space="preserve"> Manager, Customer Service</w:t>
+            <w:r>
+              <w:rPr>
+                <w:color w:val="000000"/>
+                <w:sz w:val="24"/>
+                <w:szCs w:val="24"/>
+              </w:rPr>
+              <w:t>Sr Manager, Customer Service</w:t>
             </w:r>
           </w:p>
         </w:tc>
@@ -12914,23 +12387,13 @@
                 <w:szCs w:val="24"/>
               </w:rPr>
             </w:pPr>
-            <w:proofErr w:type="spellStart"/>
-            <w:r>
-              <w:rPr>
-                <w:color w:val="000000"/>
-                <w:sz w:val="24"/>
-                <w:szCs w:val="24"/>
-              </w:rPr>
-              <w:t>Sr</w:t>
-            </w:r>
-            <w:proofErr w:type="spellEnd"/>
-            <w:r>
-              <w:rPr>
-                <w:color w:val="000000"/>
-                <w:sz w:val="24"/>
-                <w:szCs w:val="24"/>
-              </w:rPr>
-              <w:t xml:space="preserve"> Analyst, Finance</w:t>
+            <w:r>
+              <w:rPr>
+                <w:color w:val="000000"/>
+                <w:sz w:val="24"/>
+                <w:szCs w:val="24"/>
+              </w:rPr>
+              <w:t>Sr Analyst, Finance</w:t>
             </w:r>
           </w:p>
         </w:tc>
@@ -13095,23 +12558,13 @@
                 <w:szCs w:val="24"/>
               </w:rPr>
             </w:pPr>
-            <w:proofErr w:type="spellStart"/>
-            <w:r>
-              <w:rPr>
-                <w:color w:val="000000"/>
-                <w:sz w:val="24"/>
-                <w:szCs w:val="24"/>
-              </w:rPr>
-              <w:t>Sr</w:t>
-            </w:r>
-            <w:proofErr w:type="spellEnd"/>
-            <w:r>
-              <w:rPr>
-                <w:color w:val="000000"/>
-                <w:sz w:val="24"/>
-                <w:szCs w:val="24"/>
-              </w:rPr>
-              <w:t xml:space="preserve"> Manager, Finance</w:t>
+            <w:r>
+              <w:rPr>
+                <w:color w:val="000000"/>
+                <w:sz w:val="24"/>
+                <w:szCs w:val="24"/>
+              </w:rPr>
+              <w:t>Sr Manager, Finance</w:t>
             </w:r>
           </w:p>
         </w:tc>
@@ -13162,23 +12615,13 @@
                 <w:szCs w:val="24"/>
               </w:rPr>
             </w:pPr>
-            <w:proofErr w:type="spellStart"/>
-            <w:r>
-              <w:rPr>
-                <w:color w:val="000000"/>
-                <w:sz w:val="24"/>
-                <w:szCs w:val="24"/>
-              </w:rPr>
-              <w:t>Sr</w:t>
-            </w:r>
-            <w:proofErr w:type="spellEnd"/>
-            <w:r>
-              <w:rPr>
-                <w:color w:val="000000"/>
-                <w:sz w:val="24"/>
-                <w:szCs w:val="24"/>
-              </w:rPr>
-              <w:t xml:space="preserve"> Analyst, Data</w:t>
+            <w:r>
+              <w:rPr>
+                <w:color w:val="000000"/>
+                <w:sz w:val="24"/>
+                <w:szCs w:val="24"/>
+              </w:rPr>
+              <w:t>Sr Analyst, Data</w:t>
             </w:r>
           </w:p>
         </w:tc>
@@ -13343,23 +12786,13 @@
                 <w:szCs w:val="24"/>
               </w:rPr>
             </w:pPr>
-            <w:proofErr w:type="spellStart"/>
-            <w:r>
-              <w:rPr>
-                <w:color w:val="000000"/>
-                <w:sz w:val="24"/>
-                <w:szCs w:val="24"/>
-              </w:rPr>
-              <w:t>Sr</w:t>
-            </w:r>
-            <w:proofErr w:type="spellEnd"/>
-            <w:r>
-              <w:rPr>
-                <w:color w:val="000000"/>
-                <w:sz w:val="24"/>
-                <w:szCs w:val="24"/>
-              </w:rPr>
-              <w:t xml:space="preserve"> Technician, Help Desk</w:t>
+            <w:r>
+              <w:rPr>
+                <w:color w:val="000000"/>
+                <w:sz w:val="24"/>
+                <w:szCs w:val="24"/>
+              </w:rPr>
+              <w:t>Sr Technician, Help Desk</w:t>
             </w:r>
           </w:p>
         </w:tc>
@@ -13467,23 +12900,13 @@
                 <w:szCs w:val="24"/>
               </w:rPr>
             </w:pPr>
-            <w:proofErr w:type="spellStart"/>
-            <w:r>
-              <w:rPr>
-                <w:color w:val="000000"/>
-                <w:sz w:val="24"/>
-                <w:szCs w:val="24"/>
-              </w:rPr>
-              <w:t>Assoc</w:t>
-            </w:r>
-            <w:proofErr w:type="spellEnd"/>
-            <w:r>
-              <w:rPr>
-                <w:color w:val="000000"/>
-                <w:sz w:val="24"/>
-                <w:szCs w:val="24"/>
-              </w:rPr>
-              <w:t xml:space="preserve"> Analyst, Info Security</w:t>
+            <w:r>
+              <w:rPr>
+                <w:color w:val="000000"/>
+                <w:sz w:val="24"/>
+                <w:szCs w:val="24"/>
+              </w:rPr>
+              <w:t>Assoc Analyst, Info Security</w:t>
             </w:r>
           </w:p>
         </w:tc>
@@ -13534,23 +12957,13 @@
                 <w:szCs w:val="24"/>
               </w:rPr>
             </w:pPr>
-            <w:proofErr w:type="spellStart"/>
-            <w:r>
-              <w:rPr>
-                <w:color w:val="000000"/>
-                <w:sz w:val="24"/>
-                <w:szCs w:val="24"/>
-              </w:rPr>
-              <w:t>Princ</w:t>
-            </w:r>
-            <w:proofErr w:type="spellEnd"/>
-            <w:r>
-              <w:rPr>
-                <w:color w:val="000000"/>
-                <w:sz w:val="24"/>
-                <w:szCs w:val="24"/>
-              </w:rPr>
-              <w:t xml:space="preserve"> Analyst, Info Security</w:t>
+            <w:r>
+              <w:rPr>
+                <w:color w:val="000000"/>
+                <w:sz w:val="24"/>
+                <w:szCs w:val="24"/>
+              </w:rPr>
+              <w:t>Princ Analyst, Info Security</w:t>
             </w:r>
           </w:p>
         </w:tc>
@@ -13601,52 +13014,14 @@
                 <w:szCs w:val="24"/>
               </w:rPr>
             </w:pPr>
-            <w:proofErr w:type="spellStart"/>
-            <w:r>
-              <w:rPr>
-                <w:color w:val="000000"/>
-                <w:sz w:val="24"/>
-                <w:szCs w:val="24"/>
-              </w:rPr>
-              <w:t>Sr</w:t>
-            </w:r>
-            <w:proofErr w:type="spellEnd"/>
-            <w:r>
-              <w:rPr>
-                <w:color w:val="000000"/>
-                <w:sz w:val="24"/>
-                <w:szCs w:val="24"/>
-              </w:rPr>
-              <w:t xml:space="preserve"> </w:t>
-            </w:r>
-            <w:proofErr w:type="spellStart"/>
-            <w:r>
-              <w:rPr>
-                <w:color w:val="000000"/>
-                <w:sz w:val="24"/>
-                <w:szCs w:val="24"/>
-              </w:rPr>
-              <w:t>Princ</w:t>
-            </w:r>
-            <w:proofErr w:type="spellEnd"/>
-            <w:r>
-              <w:rPr>
-                <w:color w:val="000000"/>
-                <w:sz w:val="24"/>
-                <w:szCs w:val="24"/>
-              </w:rPr>
-              <w:t xml:space="preserve"> Analyst, Info </w:t>
-            </w:r>
-            <w:proofErr w:type="spellStart"/>
-            <w:r>
-              <w:rPr>
-                <w:color w:val="000000"/>
-                <w:sz w:val="24"/>
-                <w:szCs w:val="24"/>
-              </w:rPr>
-              <w:t>Securit</w:t>
-            </w:r>
-            <w:proofErr w:type="spellEnd"/>
+            <w:r>
+              <w:rPr>
+                <w:color w:val="000000"/>
+                <w:sz w:val="24"/>
+                <w:szCs w:val="24"/>
+              </w:rPr>
+              <w:t>Sr Princ Analyst, Info Securit</w:t>
+            </w:r>
           </w:p>
         </w:tc>
       </w:tr>
@@ -13753,23 +13128,13 @@
                 <w:szCs w:val="24"/>
               </w:rPr>
             </w:pPr>
-            <w:proofErr w:type="spellStart"/>
-            <w:r>
-              <w:rPr>
-                <w:color w:val="000000"/>
-                <w:sz w:val="24"/>
-                <w:szCs w:val="24"/>
-              </w:rPr>
-              <w:t>Princ</w:t>
-            </w:r>
-            <w:proofErr w:type="spellEnd"/>
-            <w:r>
-              <w:rPr>
-                <w:color w:val="000000"/>
-                <w:sz w:val="24"/>
-                <w:szCs w:val="24"/>
-              </w:rPr>
-              <w:t xml:space="preserve"> Administrator, Network</w:t>
+            <w:r>
+              <w:rPr>
+                <w:color w:val="000000"/>
+                <w:sz w:val="24"/>
+                <w:szCs w:val="24"/>
+              </w:rPr>
+              <w:t>Princ Administrator, Network</w:t>
             </w:r>
           </w:p>
         </w:tc>
@@ -14049,23 +13414,13 @@
                 <w:szCs w:val="24"/>
               </w:rPr>
             </w:pPr>
-            <w:proofErr w:type="spellStart"/>
-            <w:r>
-              <w:rPr>
-                <w:color w:val="000000"/>
-                <w:sz w:val="24"/>
-                <w:szCs w:val="24"/>
-              </w:rPr>
-              <w:t>Sr</w:t>
-            </w:r>
-            <w:proofErr w:type="spellEnd"/>
-            <w:r>
-              <w:rPr>
-                <w:color w:val="000000"/>
-                <w:sz w:val="24"/>
-                <w:szCs w:val="24"/>
-              </w:rPr>
-              <w:t xml:space="preserve"> Engineer, Systems</w:t>
+            <w:r>
+              <w:rPr>
+                <w:color w:val="000000"/>
+                <w:sz w:val="24"/>
+                <w:szCs w:val="24"/>
+              </w:rPr>
+              <w:t>Sr Engineer, Systems</w:t>
             </w:r>
           </w:p>
         </w:tc>
@@ -14173,23 +13528,13 @@
                 <w:szCs w:val="24"/>
               </w:rPr>
             </w:pPr>
-            <w:proofErr w:type="spellStart"/>
-            <w:r>
-              <w:rPr>
-                <w:color w:val="000000"/>
-                <w:sz w:val="24"/>
-                <w:szCs w:val="24"/>
-              </w:rPr>
-              <w:t>Sr</w:t>
-            </w:r>
-            <w:proofErr w:type="spellEnd"/>
-            <w:r>
-              <w:rPr>
-                <w:color w:val="000000"/>
-                <w:sz w:val="24"/>
-                <w:szCs w:val="24"/>
-              </w:rPr>
-              <w:t xml:space="preserve"> Principal Engineer, Systems</w:t>
+            <w:r>
+              <w:rPr>
+                <w:color w:val="000000"/>
+                <w:sz w:val="24"/>
+                <w:szCs w:val="24"/>
+              </w:rPr>
+              <w:t>Sr Principal Engineer, Systems</w:t>
             </w:r>
           </w:p>
         </w:tc>
@@ -14297,23 +13642,13 @@
                 <w:szCs w:val="24"/>
               </w:rPr>
             </w:pPr>
-            <w:proofErr w:type="spellStart"/>
-            <w:r>
-              <w:rPr>
-                <w:color w:val="000000"/>
-                <w:sz w:val="24"/>
-                <w:szCs w:val="24"/>
-              </w:rPr>
-              <w:t>Sr</w:t>
-            </w:r>
-            <w:proofErr w:type="spellEnd"/>
-            <w:r>
-              <w:rPr>
-                <w:color w:val="000000"/>
-                <w:sz w:val="24"/>
-                <w:szCs w:val="24"/>
-              </w:rPr>
-              <w:t xml:space="preserve"> Systems Architect</w:t>
+            <w:r>
+              <w:rPr>
+                <w:color w:val="000000"/>
+                <w:sz w:val="24"/>
+                <w:szCs w:val="24"/>
+              </w:rPr>
+              <w:t>Sr Systems Architect</w:t>
             </w:r>
           </w:p>
         </w:tc>
@@ -14364,23 +13699,13 @@
                 <w:szCs w:val="24"/>
               </w:rPr>
             </w:pPr>
-            <w:proofErr w:type="spellStart"/>
-            <w:r>
-              <w:rPr>
-                <w:color w:val="000000"/>
-                <w:sz w:val="24"/>
-                <w:szCs w:val="24"/>
-              </w:rPr>
-              <w:t>Sr</w:t>
-            </w:r>
-            <w:proofErr w:type="spellEnd"/>
-            <w:r>
-              <w:rPr>
-                <w:color w:val="000000"/>
-                <w:sz w:val="24"/>
-                <w:szCs w:val="24"/>
-              </w:rPr>
-              <w:t xml:space="preserve"> Engineer, Software</w:t>
+            <w:r>
+              <w:rPr>
+                <w:color w:val="000000"/>
+                <w:sz w:val="24"/>
+                <w:szCs w:val="24"/>
+              </w:rPr>
+              <w:t>Sr Engineer, Software</w:t>
             </w:r>
           </w:p>
         </w:tc>
@@ -14488,41 +13813,13 @@
                 <w:szCs w:val="24"/>
               </w:rPr>
             </w:pPr>
-            <w:proofErr w:type="spellStart"/>
-            <w:r>
-              <w:rPr>
-                <w:color w:val="000000"/>
-                <w:sz w:val="24"/>
-                <w:szCs w:val="24"/>
-              </w:rPr>
-              <w:t>Sr</w:t>
-            </w:r>
-            <w:proofErr w:type="spellEnd"/>
-            <w:r>
-              <w:rPr>
-                <w:color w:val="000000"/>
-                <w:sz w:val="24"/>
-                <w:szCs w:val="24"/>
-              </w:rPr>
-              <w:t xml:space="preserve"> </w:t>
-            </w:r>
-            <w:proofErr w:type="spellStart"/>
-            <w:r>
-              <w:rPr>
-                <w:color w:val="000000"/>
-                <w:sz w:val="24"/>
-                <w:szCs w:val="24"/>
-              </w:rPr>
-              <w:t>Princ</w:t>
-            </w:r>
-            <w:proofErr w:type="spellEnd"/>
-            <w:r>
-              <w:rPr>
-                <w:color w:val="000000"/>
-                <w:sz w:val="24"/>
-                <w:szCs w:val="24"/>
-              </w:rPr>
-              <w:t xml:space="preserve"> Engineer, Software</w:t>
+            <w:r>
+              <w:rPr>
+                <w:color w:val="000000"/>
+                <w:sz w:val="24"/>
+                <w:szCs w:val="24"/>
+              </w:rPr>
+              <w:t>Sr Princ Engineer, Software</w:t>
             </w:r>
           </w:p>
         </w:tc>
@@ -14744,34 +14041,14 @@
                 <w:szCs w:val="24"/>
               </w:rPr>
             </w:pPr>
-            <w:proofErr w:type="spellStart"/>
-            <w:r>
-              <w:rPr>
-                <w:color w:val="000000"/>
-                <w:sz w:val="24"/>
-                <w:szCs w:val="24"/>
-              </w:rPr>
-              <w:t>Sr</w:t>
-            </w:r>
-            <w:proofErr w:type="spellEnd"/>
-            <w:r>
-              <w:rPr>
-                <w:color w:val="000000"/>
-                <w:sz w:val="24"/>
-                <w:szCs w:val="24"/>
-              </w:rPr>
-              <w:t xml:space="preserve"> Director, Software </w:t>
-            </w:r>
-            <w:proofErr w:type="spellStart"/>
-            <w:r>
-              <w:rPr>
-                <w:color w:val="000000"/>
-                <w:sz w:val="24"/>
-                <w:szCs w:val="24"/>
-              </w:rPr>
-              <w:t>Eng</w:t>
-            </w:r>
-            <w:proofErr w:type="spellEnd"/>
+            <w:r>
+              <w:rPr>
+                <w:color w:val="000000"/>
+                <w:sz w:val="24"/>
+                <w:szCs w:val="24"/>
+              </w:rPr>
+              <w:t>Sr Director, Software Eng</w:t>
+            </w:r>
           </w:p>
         </w:tc>
       </w:tr>
@@ -14821,23 +14098,13 @@
                 <w:szCs w:val="24"/>
               </w:rPr>
             </w:pPr>
-            <w:proofErr w:type="spellStart"/>
-            <w:r>
-              <w:rPr>
-                <w:color w:val="000000"/>
-                <w:sz w:val="24"/>
-                <w:szCs w:val="24"/>
-              </w:rPr>
-              <w:t>Sr</w:t>
-            </w:r>
-            <w:proofErr w:type="spellEnd"/>
-            <w:r>
-              <w:rPr>
-                <w:color w:val="000000"/>
-                <w:sz w:val="24"/>
-                <w:szCs w:val="24"/>
-              </w:rPr>
-              <w:t xml:space="preserve"> Analyst, Systems</w:t>
+            <w:r>
+              <w:rPr>
+                <w:color w:val="000000"/>
+                <w:sz w:val="24"/>
+                <w:szCs w:val="24"/>
+              </w:rPr>
+              <w:t>Sr Analyst, Systems</w:t>
             </w:r>
           </w:p>
         </w:tc>
@@ -14945,23 +14212,13 @@
                 <w:szCs w:val="24"/>
               </w:rPr>
             </w:pPr>
-            <w:proofErr w:type="spellStart"/>
-            <w:r>
-              <w:rPr>
-                <w:color w:val="000000"/>
-                <w:sz w:val="24"/>
-                <w:szCs w:val="24"/>
-              </w:rPr>
-              <w:t>Sr</w:t>
-            </w:r>
-            <w:proofErr w:type="spellEnd"/>
-            <w:r>
-              <w:rPr>
-                <w:color w:val="000000"/>
-                <w:sz w:val="24"/>
-                <w:szCs w:val="24"/>
-              </w:rPr>
-              <w:t xml:space="preserve"> Principal Analyst, Systems</w:t>
+            <w:r>
+              <w:rPr>
+                <w:color w:val="000000"/>
+                <w:sz w:val="24"/>
+                <w:szCs w:val="24"/>
+              </w:rPr>
+              <w:t>Sr Principal Analyst, Systems</w:t>
             </w:r>
           </w:p>
         </w:tc>
@@ -15069,23 +14326,13 @@
                 <w:szCs w:val="24"/>
               </w:rPr>
             </w:pPr>
-            <w:proofErr w:type="spellStart"/>
-            <w:r>
-              <w:rPr>
-                <w:color w:val="000000"/>
-                <w:sz w:val="24"/>
-                <w:szCs w:val="24"/>
-              </w:rPr>
-              <w:t>Sr</w:t>
-            </w:r>
-            <w:proofErr w:type="spellEnd"/>
-            <w:r>
-              <w:rPr>
-                <w:color w:val="000000"/>
-                <w:sz w:val="24"/>
-                <w:szCs w:val="24"/>
-              </w:rPr>
-              <w:t xml:space="preserve"> Planner, Production</w:t>
+            <w:r>
+              <w:rPr>
+                <w:color w:val="000000"/>
+                <w:sz w:val="24"/>
+                <w:szCs w:val="24"/>
+              </w:rPr>
+              <w:t>Sr Planner, Production</w:t>
             </w:r>
           </w:p>
         </w:tc>
@@ -15364,23 +14611,13 @@
                 <w:szCs w:val="24"/>
               </w:rPr>
             </w:pPr>
-            <w:proofErr w:type="spellStart"/>
-            <w:r>
-              <w:rPr>
-                <w:color w:val="000000"/>
-                <w:sz w:val="24"/>
-                <w:szCs w:val="24"/>
-              </w:rPr>
-              <w:t>Sr</w:t>
-            </w:r>
-            <w:proofErr w:type="spellEnd"/>
-            <w:r>
-              <w:rPr>
-                <w:color w:val="000000"/>
-                <w:sz w:val="24"/>
-                <w:szCs w:val="24"/>
-              </w:rPr>
-              <w:t xml:space="preserve"> Manager, Operations</w:t>
+            <w:r>
+              <w:rPr>
+                <w:color w:val="000000"/>
+                <w:sz w:val="24"/>
+                <w:szCs w:val="24"/>
+              </w:rPr>
+              <w:t>Sr Manager, Operations</w:t>
             </w:r>
           </w:p>
         </w:tc>
@@ -15488,23 +14725,13 @@
                 <w:szCs w:val="24"/>
               </w:rPr>
             </w:pPr>
-            <w:proofErr w:type="spellStart"/>
-            <w:r>
-              <w:rPr>
-                <w:color w:val="000000"/>
-                <w:sz w:val="24"/>
-                <w:szCs w:val="24"/>
-              </w:rPr>
-              <w:t>Sr</w:t>
-            </w:r>
-            <w:proofErr w:type="spellEnd"/>
-            <w:r>
-              <w:rPr>
-                <w:color w:val="000000"/>
-                <w:sz w:val="24"/>
-                <w:szCs w:val="24"/>
-              </w:rPr>
-              <w:t xml:space="preserve"> Director, Operations</w:t>
+            <w:r>
+              <w:rPr>
+                <w:color w:val="000000"/>
+                <w:sz w:val="24"/>
+                <w:szCs w:val="24"/>
+              </w:rPr>
+              <w:t>Sr Director, Operations</w:t>
             </w:r>
           </w:p>
         </w:tc>
@@ -15612,23 +14839,13 @@
                 <w:szCs w:val="24"/>
               </w:rPr>
             </w:pPr>
-            <w:proofErr w:type="spellStart"/>
-            <w:r>
-              <w:rPr>
-                <w:color w:val="000000"/>
-                <w:sz w:val="24"/>
-                <w:szCs w:val="24"/>
-              </w:rPr>
-              <w:t>Sr</w:t>
-            </w:r>
-            <w:proofErr w:type="spellEnd"/>
-            <w:r>
-              <w:rPr>
-                <w:color w:val="000000"/>
-                <w:sz w:val="24"/>
-                <w:szCs w:val="24"/>
-              </w:rPr>
-              <w:t xml:space="preserve"> Analyst, Program</w:t>
+            <w:r>
+              <w:rPr>
+                <w:color w:val="000000"/>
+                <w:sz w:val="24"/>
+                <w:szCs w:val="24"/>
+              </w:rPr>
+              <w:t>Sr Analyst, Program</w:t>
             </w:r>
           </w:p>
         </w:tc>
@@ -15793,23 +15010,13 @@
                 <w:szCs w:val="24"/>
               </w:rPr>
             </w:pPr>
-            <w:proofErr w:type="spellStart"/>
-            <w:r>
-              <w:rPr>
-                <w:color w:val="000000"/>
-                <w:sz w:val="24"/>
-                <w:szCs w:val="24"/>
-              </w:rPr>
-              <w:t>Sr</w:t>
-            </w:r>
-            <w:proofErr w:type="spellEnd"/>
-            <w:r>
-              <w:rPr>
-                <w:color w:val="000000"/>
-                <w:sz w:val="24"/>
-                <w:szCs w:val="24"/>
-              </w:rPr>
-              <w:t xml:space="preserve"> Manager, Program</w:t>
+            <w:r>
+              <w:rPr>
+                <w:color w:val="000000"/>
+                <w:sz w:val="24"/>
+                <w:szCs w:val="24"/>
+              </w:rPr>
+              <w:t>Sr Manager, Program</w:t>
             </w:r>
           </w:p>
         </w:tc>
@@ -15917,23 +15124,13 @@
                 <w:szCs w:val="24"/>
               </w:rPr>
             </w:pPr>
-            <w:proofErr w:type="spellStart"/>
-            <w:r>
-              <w:rPr>
-                <w:color w:val="000000"/>
-                <w:sz w:val="24"/>
-                <w:szCs w:val="24"/>
-              </w:rPr>
-              <w:t>Sr</w:t>
-            </w:r>
-            <w:proofErr w:type="spellEnd"/>
-            <w:r>
-              <w:rPr>
-                <w:color w:val="000000"/>
-                <w:sz w:val="24"/>
-                <w:szCs w:val="24"/>
-              </w:rPr>
-              <w:t xml:space="preserve"> Director, Program</w:t>
+            <w:r>
+              <w:rPr>
+                <w:color w:val="000000"/>
+                <w:sz w:val="24"/>
+                <w:szCs w:val="24"/>
+              </w:rPr>
+              <w:t>Sr Director, Program</w:t>
             </w:r>
           </w:p>
         </w:tc>
@@ -16098,23 +15295,13 @@
                 <w:szCs w:val="24"/>
               </w:rPr>
             </w:pPr>
-            <w:proofErr w:type="spellStart"/>
-            <w:r>
-              <w:rPr>
-                <w:color w:val="000000"/>
-                <w:sz w:val="24"/>
-                <w:szCs w:val="24"/>
-              </w:rPr>
-              <w:t>Sr</w:t>
-            </w:r>
-            <w:proofErr w:type="spellEnd"/>
-            <w:r>
-              <w:rPr>
-                <w:color w:val="000000"/>
-                <w:sz w:val="24"/>
-                <w:szCs w:val="24"/>
-              </w:rPr>
-              <w:t xml:space="preserve"> Manager, Project/Task</w:t>
+            <w:r>
+              <w:rPr>
+                <w:color w:val="000000"/>
+                <w:sz w:val="24"/>
+                <w:szCs w:val="24"/>
+              </w:rPr>
+              <w:t>Sr Manager, Project/Task</w:t>
             </w:r>
           </w:p>
         </w:tc>
@@ -16279,23 +15466,13 @@
                 <w:szCs w:val="24"/>
               </w:rPr>
             </w:pPr>
-            <w:proofErr w:type="spellStart"/>
-            <w:r>
-              <w:rPr>
-                <w:color w:val="000000"/>
-                <w:sz w:val="24"/>
-                <w:szCs w:val="24"/>
-              </w:rPr>
-              <w:t>Sr</w:t>
-            </w:r>
-            <w:proofErr w:type="spellEnd"/>
-            <w:r>
-              <w:rPr>
-                <w:color w:val="000000"/>
-                <w:sz w:val="24"/>
-                <w:szCs w:val="24"/>
-              </w:rPr>
-              <w:t xml:space="preserve"> Analyst, Functional</w:t>
+            <w:r>
+              <w:rPr>
+                <w:color w:val="000000"/>
+                <w:sz w:val="24"/>
+                <w:szCs w:val="24"/>
+              </w:rPr>
+              <w:t>Sr Analyst, Functional</w:t>
             </w:r>
           </w:p>
         </w:tc>
@@ -16404,41 +15581,13 @@
                 <w:szCs w:val="24"/>
               </w:rPr>
             </w:pPr>
-            <w:proofErr w:type="spellStart"/>
-            <w:r>
-              <w:rPr>
-                <w:color w:val="000000"/>
-                <w:sz w:val="24"/>
-                <w:szCs w:val="24"/>
-              </w:rPr>
-              <w:t>Sr</w:t>
-            </w:r>
-            <w:proofErr w:type="spellEnd"/>
-            <w:r>
-              <w:rPr>
-                <w:color w:val="000000"/>
-                <w:sz w:val="24"/>
-                <w:szCs w:val="24"/>
-              </w:rPr>
-              <w:t xml:space="preserve"> </w:t>
-            </w:r>
-            <w:proofErr w:type="spellStart"/>
-            <w:r>
-              <w:rPr>
-                <w:color w:val="000000"/>
-                <w:sz w:val="24"/>
-                <w:szCs w:val="24"/>
-              </w:rPr>
-              <w:t>Princ</w:t>
-            </w:r>
-            <w:proofErr w:type="spellEnd"/>
-            <w:r>
-              <w:rPr>
-                <w:color w:val="000000"/>
-                <w:sz w:val="24"/>
-                <w:szCs w:val="24"/>
-              </w:rPr>
-              <w:t xml:space="preserve"> Analyst, Functional</w:t>
+            <w:r>
+              <w:rPr>
+                <w:color w:val="000000"/>
+                <w:sz w:val="24"/>
+                <w:szCs w:val="24"/>
+              </w:rPr>
+              <w:t>Sr Princ Analyst, Functional</w:t>
             </w:r>
           </w:p>
         </w:tc>
@@ -16546,23 +15695,13 @@
                 <w:szCs w:val="24"/>
               </w:rPr>
             </w:pPr>
-            <w:proofErr w:type="spellStart"/>
-            <w:r>
-              <w:rPr>
-                <w:color w:val="000000"/>
-                <w:sz w:val="24"/>
-                <w:szCs w:val="24"/>
-              </w:rPr>
-              <w:t>Princ</w:t>
-            </w:r>
-            <w:proofErr w:type="spellEnd"/>
-            <w:r>
-              <w:rPr>
-                <w:color w:val="000000"/>
-                <w:sz w:val="24"/>
-                <w:szCs w:val="24"/>
-              </w:rPr>
-              <w:t xml:space="preserve"> Subject Matter Expert</w:t>
+            <w:r>
+              <w:rPr>
+                <w:color w:val="000000"/>
+                <w:sz w:val="24"/>
+                <w:szCs w:val="24"/>
+              </w:rPr>
+              <w:t>Princ Subject Matter Expert</w:t>
             </w:r>
           </w:p>
         </w:tc>
@@ -16727,23 +15866,13 @@
                 <w:szCs w:val="24"/>
               </w:rPr>
             </w:pPr>
-            <w:proofErr w:type="spellStart"/>
-            <w:r>
-              <w:rPr>
-                <w:color w:val="000000"/>
-                <w:sz w:val="24"/>
-                <w:szCs w:val="24"/>
-              </w:rPr>
-              <w:t>Sr</w:t>
-            </w:r>
-            <w:proofErr w:type="spellEnd"/>
-            <w:r>
-              <w:rPr>
-                <w:color w:val="000000"/>
-                <w:sz w:val="24"/>
-                <w:szCs w:val="24"/>
-              </w:rPr>
-              <w:t xml:space="preserve"> Manager, Quality Assurance</w:t>
+            <w:r>
+              <w:rPr>
+                <w:color w:val="000000"/>
+                <w:sz w:val="24"/>
+                <w:szCs w:val="24"/>
+              </w:rPr>
+              <w:t>Sr Manager, Quality Assurance</w:t>
             </w:r>
           </w:p>
         </w:tc>
@@ -16851,23 +15980,13 @@
                 <w:szCs w:val="24"/>
               </w:rPr>
             </w:pPr>
-            <w:proofErr w:type="spellStart"/>
-            <w:r>
-              <w:rPr>
-                <w:color w:val="000000"/>
-                <w:sz w:val="24"/>
-                <w:szCs w:val="24"/>
-              </w:rPr>
-              <w:t>Sr</w:t>
-            </w:r>
-            <w:proofErr w:type="spellEnd"/>
-            <w:r>
-              <w:rPr>
-                <w:color w:val="000000"/>
-                <w:sz w:val="24"/>
-                <w:szCs w:val="24"/>
-              </w:rPr>
-              <w:t xml:space="preserve"> Engineer, Quality</w:t>
+            <w:r>
+              <w:rPr>
+                <w:color w:val="000000"/>
+                <w:sz w:val="24"/>
+                <w:szCs w:val="24"/>
+              </w:rPr>
+              <w:t>Sr Engineer, Quality</w:t>
             </w:r>
           </w:p>
         </w:tc>
@@ -16918,23 +16037,13 @@
                 <w:szCs w:val="24"/>
               </w:rPr>
             </w:pPr>
-            <w:proofErr w:type="spellStart"/>
-            <w:r>
-              <w:rPr>
-                <w:color w:val="000000"/>
-                <w:sz w:val="24"/>
-                <w:szCs w:val="24"/>
-              </w:rPr>
-              <w:t>Sr</w:t>
-            </w:r>
-            <w:proofErr w:type="spellEnd"/>
-            <w:r>
-              <w:rPr>
-                <w:color w:val="000000"/>
-                <w:sz w:val="24"/>
-                <w:szCs w:val="24"/>
-              </w:rPr>
-              <w:t xml:space="preserve"> Principal Engineer, Quality</w:t>
+            <w:r>
+              <w:rPr>
+                <w:color w:val="000000"/>
+                <w:sz w:val="24"/>
+                <w:szCs w:val="24"/>
+              </w:rPr>
+              <w:t>Sr Principal Engineer, Quality</w:t>
             </w:r>
           </w:p>
         </w:tc>
@@ -17042,23 +16151,13 @@
                 <w:szCs w:val="24"/>
               </w:rPr>
             </w:pPr>
-            <w:proofErr w:type="spellStart"/>
-            <w:r>
-              <w:rPr>
-                <w:color w:val="000000"/>
-                <w:sz w:val="24"/>
-                <w:szCs w:val="24"/>
-              </w:rPr>
-              <w:t>Sr</w:t>
-            </w:r>
-            <w:proofErr w:type="spellEnd"/>
-            <w:r>
-              <w:rPr>
-                <w:color w:val="000000"/>
-                <w:sz w:val="24"/>
-                <w:szCs w:val="24"/>
-              </w:rPr>
-              <w:t xml:space="preserve"> Engineer, Test</w:t>
+            <w:r>
+              <w:rPr>
+                <w:color w:val="000000"/>
+                <w:sz w:val="24"/>
+                <w:szCs w:val="24"/>
+              </w:rPr>
+              <w:t>Sr Engineer, Test</w:t>
             </w:r>
           </w:p>
         </w:tc>
@@ -17166,23 +16265,13 @@
                 <w:szCs w:val="24"/>
               </w:rPr>
             </w:pPr>
-            <w:proofErr w:type="spellStart"/>
-            <w:r>
-              <w:rPr>
-                <w:color w:val="000000"/>
-                <w:sz w:val="24"/>
-                <w:szCs w:val="24"/>
-              </w:rPr>
-              <w:t>Sr</w:t>
-            </w:r>
-            <w:proofErr w:type="spellEnd"/>
-            <w:r>
-              <w:rPr>
-                <w:color w:val="000000"/>
-                <w:sz w:val="24"/>
-                <w:szCs w:val="24"/>
-              </w:rPr>
-              <w:t xml:space="preserve"> Developer, Instructional</w:t>
+            <w:r>
+              <w:rPr>
+                <w:color w:val="000000"/>
+                <w:sz w:val="24"/>
+                <w:szCs w:val="24"/>
+              </w:rPr>
+              <w:t>Sr Developer, Instructional</w:t>
             </w:r>
           </w:p>
         </w:tc>
@@ -17290,23 +16379,13 @@
                 <w:szCs w:val="24"/>
               </w:rPr>
             </w:pPr>
-            <w:proofErr w:type="spellStart"/>
-            <w:r>
-              <w:rPr>
-                <w:color w:val="000000"/>
-                <w:sz w:val="24"/>
-                <w:szCs w:val="24"/>
-              </w:rPr>
-              <w:t>Sr</w:t>
-            </w:r>
-            <w:proofErr w:type="spellEnd"/>
-            <w:r>
-              <w:rPr>
-                <w:color w:val="000000"/>
-                <w:sz w:val="24"/>
-                <w:szCs w:val="24"/>
-              </w:rPr>
-              <w:t xml:space="preserve"> Editor, Technical</w:t>
+            <w:r>
+              <w:rPr>
+                <w:color w:val="000000"/>
+                <w:sz w:val="24"/>
+                <w:szCs w:val="24"/>
+              </w:rPr>
+              <w:t>Sr Editor, Technical</w:t>
             </w:r>
           </w:p>
         </w:tc>
@@ -17528,23 +16607,13 @@
                 <w:szCs w:val="24"/>
               </w:rPr>
             </w:pPr>
-            <w:proofErr w:type="spellStart"/>
-            <w:r>
-              <w:rPr>
-                <w:color w:val="000000"/>
-                <w:sz w:val="24"/>
-                <w:szCs w:val="24"/>
-              </w:rPr>
-              <w:t>Sr</w:t>
-            </w:r>
-            <w:proofErr w:type="spellEnd"/>
-            <w:r>
-              <w:rPr>
-                <w:color w:val="000000"/>
-                <w:sz w:val="24"/>
-                <w:szCs w:val="24"/>
-              </w:rPr>
-              <w:t xml:space="preserve"> Specialist, Training</w:t>
+            <w:r>
+              <w:rPr>
+                <w:color w:val="000000"/>
+                <w:sz w:val="24"/>
+                <w:szCs w:val="24"/>
+              </w:rPr>
+              <w:t>Sr Specialist, Training</w:t>
             </w:r>
           </w:p>
         </w:tc>
@@ -17825,7 +16894,7 @@
         </mc:Choice>
         <mc:Fallback>
           <w:pict>
-            <v:line w14:anchorId="7745B840" id="Line 39" o:spid="_x0000_s1026" style="position:absolute;z-index:251658240;visibility:visible;mso-wrap-style:square;mso-width-percent:0;mso-height-percent:0;mso-wrap-distance-left:9pt;mso-wrap-distance-top:0;mso-wrap-distance-right:9pt;mso-wrap-distance-bottom:0;mso-position-horizontal:absolute;mso-position-horizontal-relative:text;mso-position-vertical:absolute;mso-position-vertical-relative:text;mso-width-percent:0;mso-height-percent:0;mso-width-relative:page;mso-height-relative:page" from="0,1.8pt" to="475.2pt,1.8pt" o:gfxdata="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" o:allowincell="f"/>
+            <v:line w14:anchorId="3E765BEE" id="Line 39" o:spid="_x0000_s1026" style="position:absolute;z-index:251658240;visibility:visible;mso-wrap-style:square;mso-width-percent:0;mso-height-percent:0;mso-wrap-distance-left:9pt;mso-wrap-distance-top:0;mso-wrap-distance-right:9pt;mso-wrap-distance-bottom:0;mso-position-horizontal:absolute;mso-position-horizontal-relative:text;mso-position-vertical:absolute;mso-position-vertical-relative:text;mso-width-percent:0;mso-height-percent:0;mso-width-relative:page;mso-height-relative:page" from="0,1.8pt" to="475.2pt,1.8pt" o:gfxdata="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" o:allowincell="f"/>
           </w:pict>
         </mc:Fallback>
       </mc:AlternateContent>
@@ -17935,7 +17004,7 @@
         <w:noProof/>
         <w:sz w:val="18"/>
       </w:rPr>
-      <w:t>10</w:t>
+      <w:t>1</w:t>
     </w:r>
     <w:r>
       <w:rPr>
@@ -18031,7 +17100,7 @@
         </mc:Choice>
         <mc:Fallback>
           <w:pict>
-            <v:line w14:anchorId="5DF8FD83" id="Line 32" o:spid="_x0000_s1026" style="position:absolute;z-index:251657216;visibility:visible;mso-wrap-style:square;mso-width-percent:0;mso-height-percent:0;mso-wrap-distance-left:9pt;mso-wrap-distance-top:0;mso-wrap-distance-right:9pt;mso-wrap-distance-bottom:0;mso-position-horizontal:absolute;mso-position-horizontal-relative:page;mso-position-vertical:absolute;mso-position-vertical-relative:page;mso-width-percent:0;mso-height-percent:0;mso-width-relative:page;mso-height-relative:page" from="1in,750.3pt" to="540pt,750.3pt" o:gfxdata="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" o:allowincell="f">
+            <v:line w14:anchorId="4D59A573" id="Line 32" o:spid="_x0000_s1026" style="position:absolute;z-index:251657216;visibility:visible;mso-wrap-style:square;mso-width-percent:0;mso-height-percent:0;mso-wrap-distance-left:9pt;mso-wrap-distance-top:0;mso-wrap-distance-right:9pt;mso-wrap-distance-bottom:0;mso-position-horizontal:absolute;mso-position-horizontal-relative:page;mso-position-vertical:absolute;mso-position-vertical-relative:page;mso-width-percent:0;mso-height-percent:0;mso-width-relative:page;mso-height-relative:page" from="1in,750.3pt" to="540pt,750.3pt" o:gfxdata="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" o:allowincell="f">
               <w10:wrap anchorx="page" anchory="page"/>
             </v:line>
           </w:pict>
@@ -18187,7 +17256,7 @@
         </mc:Choice>
         <mc:Fallback>
           <w:pict>
-            <v:line w14:anchorId="5557F1E5" id="Line 38" o:spid="_x0000_s1026" style="position:absolute;z-index:251659264;visibility:visible;mso-wrap-style:square;mso-width-percent:0;mso-height-percent:0;mso-wrap-distance-left:9pt;mso-wrap-distance-top:0;mso-wrap-distance-right:9pt;mso-wrap-distance-bottom:0;mso-position-horizontal:absolute;mso-position-horizontal-relative:page;mso-position-vertical:absolute;mso-position-vertical-relative:page;mso-width-percent:0;mso-height-percent:0;mso-width-relative:page;mso-height-relative:page" from="1in,50.4pt" to="561.6pt,50.4pt" o:gfxdata="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" o:allowincell="f">
+            <v:line w14:anchorId="730D3E11" id="Line 38" o:spid="_x0000_s1026" style="position:absolute;z-index:251659264;visibility:visible;mso-wrap-style:square;mso-width-percent:0;mso-height-percent:0;mso-wrap-distance-left:9pt;mso-wrap-distance-top:0;mso-wrap-distance-right:9pt;mso-wrap-distance-bottom:0;mso-position-horizontal:absolute;mso-position-horizontal-relative:page;mso-position-vertical:absolute;mso-position-vertical-relative:page;mso-width-percent:0;mso-height-percent:0;mso-width-relative:page;mso-height-relative:page" from="1in,50.4pt" to="561.6pt,50.4pt" o:gfxdata="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" o:allowincell="f">
               <w10:wrap anchorx="page" anchory="page"/>
             </v:line>
           </w:pict>
@@ -18300,7 +17369,7 @@
         </mc:Choice>
         <mc:Fallback>
           <w:pict>
-            <v:line w14:anchorId="1413F8F7" id="Line 30" o:spid="_x0000_s1026" style="position:absolute;z-index:251656192;visibility:visible;mso-wrap-style:square;mso-width-percent:0;mso-height-percent:0;mso-wrap-distance-left:9pt;mso-wrap-distance-top:0;mso-wrap-distance-right:9pt;mso-wrap-distance-bottom:0;mso-position-horizontal:absolute;mso-position-horizontal-relative:page;mso-position-vertical:absolute;mso-position-vertical-relative:page;mso-width-percent:0;mso-height-percent:0;mso-width-relative:page;mso-height-relative:page" from="1in,50.4pt" to="540pt,50.4pt" o:gfxdata="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" o:allowincell="f">
+            <v:line w14:anchorId="51E3FC14" id="Line 30" o:spid="_x0000_s1026" style="position:absolute;z-index:251656192;visibility:visible;mso-wrap-style:square;mso-width-percent:0;mso-height-percent:0;mso-wrap-distance-left:9pt;mso-wrap-distance-top:0;mso-wrap-distance-right:9pt;mso-wrap-distance-bottom:0;mso-position-horizontal:absolute;mso-position-horizontal-relative:page;mso-position-vertical:absolute;mso-position-vertical-relative:page;mso-width-percent:0;mso-height-percent:0;mso-width-relative:page;mso-height-relative:page" from="1in,50.4pt" to="540pt,50.4pt" o:gfxdata="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" o:allowincell="f">
               <w10:wrap anchorx="page" anchory="page"/>
             </v:line>
           </w:pict>
@@ -21314,18 +20383,18 @@
 </file>
 
 <file path=customXml/item1.xml><?xml version="1.0" encoding="utf-8"?>
+<p:properties xmlns:p="http://schemas.microsoft.com/office/2006/metadata/properties" xmlns:xsi="http://www.w3.org/2001/XMLSchema-instance" xmlns:pc="http://schemas.microsoft.com/office/infopath/2007/PartnerControls">
+  <documentManagement/>
+</p:properties>
+</file>
+
+<file path=customXml/item2.xml><?xml version="1.0" encoding="utf-8"?>
 <?mso-contentType ?>
 <FormTemplates xmlns="http://schemas.microsoft.com/sharepoint/v3/contenttype/forms">
   <Display>DocumentLibraryForm</Display>
   <Edit>DocumentLibraryForm</Edit>
   <New>DocumentLibraryForm</New>
 </FormTemplates>
-</file>
-
-<file path=customXml/item2.xml><?xml version="1.0" encoding="utf-8"?>
-<p:properties xmlns:p="http://schemas.microsoft.com/office/2006/metadata/properties" xmlns:xsi="http://www.w3.org/2001/XMLSchema-instance" xmlns:pc="http://schemas.microsoft.com/office/infopath/2007/PartnerControls">
-  <documentManagement/>
-</p:properties>
 </file>
 
 <file path=customXml/item3.xml><?xml version="1.0" encoding="utf-8"?>
@@ -21447,18 +20516,18 @@
 </file>
 
 <file path=customXml/itemProps1.xml><?xml version="1.0" encoding="utf-8"?>
-<ds:datastoreItem xmlns:ds="http://schemas.openxmlformats.org/officeDocument/2006/customXml" ds:itemID="{A885B2DB-42DA-4318-9EB7-6D24C272F932}">
+<ds:datastoreItem xmlns:ds="http://schemas.openxmlformats.org/officeDocument/2006/customXml" ds:itemID="{FAB5EBB6-5E22-4A93-8A88-BE0203FA85CB}">
   <ds:schemaRefs>
-    <ds:schemaRef ds:uri="http://schemas.microsoft.com/sharepoint/v3/contenttype/forms"/>
+    <ds:schemaRef ds:uri="http://schemas.microsoft.com/office/2006/metadata/properties"/>
+    <ds:schemaRef ds:uri="http://schemas.microsoft.com/office/infopath/2007/PartnerControls"/>
   </ds:schemaRefs>
 </ds:datastoreItem>
 </file>
 
 <file path=customXml/itemProps2.xml><?xml version="1.0" encoding="utf-8"?>
-<ds:datastoreItem xmlns:ds="http://schemas.openxmlformats.org/officeDocument/2006/customXml" ds:itemID="{FAB5EBB6-5E22-4A93-8A88-BE0203FA85CB}">
+<ds:datastoreItem xmlns:ds="http://schemas.openxmlformats.org/officeDocument/2006/customXml" ds:itemID="{A885B2DB-42DA-4318-9EB7-6D24C272F932}">
   <ds:schemaRefs>
-    <ds:schemaRef ds:uri="http://schemas.microsoft.com/office/2006/metadata/properties"/>
-    <ds:schemaRef ds:uri="http://schemas.microsoft.com/office/infopath/2007/PartnerControls"/>
+    <ds:schemaRef ds:uri="http://schemas.microsoft.com/sharepoint/v3/contenttype/forms"/>
   </ds:schemaRefs>
 </ds:datastoreItem>
 </file>
@@ -21480,7 +20549,7 @@
 </file>
 
 <file path=customXml/itemProps4.xml><?xml version="1.0" encoding="utf-8"?>
-<ds:datastoreItem xmlns:ds="http://schemas.openxmlformats.org/officeDocument/2006/customXml" ds:itemID="{105A6985-3AB0-43BA-B8F3-B6612897F451}">
+<ds:datastoreItem xmlns:ds="http://schemas.openxmlformats.org/officeDocument/2006/customXml" ds:itemID="{0DD56692-96BF-46CC-A924-DE969A885B72}">
   <ds:schemaRefs>
     <ds:schemaRef ds:uri="http://schemas.openxmlformats.org/officeDocument/2006/bibliography"/>
   </ds:schemaRefs>

</xml_diff>

<commit_message>
tfs2332 - ecl hr solution - updates due to changes in file layout
git-tfs-id: [https://tfs.omnicloud.local/tfs/cco%20program/]$/eCoaching_V2;C34511
</commit_message>
<xml_diff>
--- a/Requirements/CCO_eCoaching_Log_User_File_Layout.docx
+++ b/Requirements/CCO_eCoaching_Log_User_File_Layout.docx
@@ -296,7 +296,7 @@
           </mc:Choice>
           <mc:Fallback>
             <w:pict>
-              <v:line w14:anchorId="58114DE9" id="Line 232" o:spid="_x0000_s1026" style="position:absolute;z-index:251658240;visibility:visible;mso-wrap-style:square;mso-width-percent:0;mso-height-percent:0;mso-wrap-distance-left:9pt;mso-wrap-distance-top:0;mso-wrap-distance-right:9pt;mso-wrap-distance-bottom:0;mso-position-horizontal:absolute;mso-position-horizontal-relative:text;mso-position-vertical:absolute;mso-position-vertical-relative:text;mso-width-percent:0;mso-height-percent:0;mso-width-relative:page;mso-height-relative:page" from="367.2pt,33.3pt" to="439.25pt,33.35pt" o:gfxdata="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" o:allowincell="f">
+              <v:line w14:anchorId="75D16F8E" id="Line 232" o:spid="_x0000_s1026" style="position:absolute;z-index:251658240;visibility:visible;mso-wrap-style:square;mso-width-percent:0;mso-height-percent:0;mso-wrap-distance-left:9pt;mso-wrap-distance-top:0;mso-wrap-distance-right:9pt;mso-wrap-distance-bottom:0;mso-position-horizontal:absolute;mso-position-horizontal-relative:text;mso-position-vertical:absolute;mso-position-vertical-relative:text;mso-width-percent:0;mso-height-percent:0;mso-width-relative:page;mso-height-relative:page" from="367.2pt,33.3pt" to="439.25pt,33.35pt" o:gfxdata="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" o:allowincell="f">
                 <v:stroke startarrowwidth="narrow" startarrowlength="short" endarrowwidth="narrow" endarrowlength="short"/>
               </v:line>
             </w:pict>
@@ -374,7 +374,7 @@
           </mc:Choice>
           <mc:Fallback>
             <w:pict>
-              <v:line w14:anchorId="10AAB71F" id="Line 230" o:spid="_x0000_s1026" style="position:absolute;z-index:251656192;visibility:visible;mso-wrap-style:square;mso-width-percent:0;mso-height-percent:0;mso-wrap-distance-left:9pt;mso-wrap-distance-top:0;mso-wrap-distance-right:9pt;mso-wrap-distance-bottom:0;mso-position-horizontal:absolute;mso-position-horizontal-relative:text;mso-position-vertical:absolute;mso-position-vertical-relative:text;mso-width-percent:0;mso-height-percent:0;mso-width-relative:page;mso-height-relative:page" from="1in,33.3pt" to="266.45pt,33.35pt" o:gfxdata="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" o:allowincell="f">
+              <v:line w14:anchorId="62C8A17F" id="Line 230" o:spid="_x0000_s1026" style="position:absolute;z-index:251656192;visibility:visible;mso-wrap-style:square;mso-width-percent:0;mso-height-percent:0;mso-wrap-distance-left:9pt;mso-wrap-distance-top:0;mso-wrap-distance-right:9pt;mso-wrap-distance-bottom:0;mso-position-horizontal:absolute;mso-position-horizontal-relative:text;mso-position-vertical:absolute;mso-position-vertical-relative:text;mso-width-percent:0;mso-height-percent:0;mso-width-relative:page;mso-height-relative:page" from="1in,33.3pt" to="266.45pt,33.35pt" o:gfxdata="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" o:allowincell="f">
                 <v:stroke startarrowwidth="narrow" startarrowlength="short" endarrowwidth="narrow" endarrowlength="short"/>
               </v:line>
             </w:pict>
@@ -602,7 +602,7 @@
           </mc:Choice>
           <mc:Fallback>
             <w:pict>
-              <v:line w14:anchorId="07D3D77F" id="Line 234" o:spid="_x0000_s1026" style="position:absolute;z-index:251659776;visibility:visible;mso-wrap-style:square;mso-width-percent:0;mso-height-percent:0;mso-wrap-distance-left:9pt;mso-wrap-distance-top:0;mso-wrap-distance-right:9pt;mso-wrap-distance-bottom:0;mso-position-horizontal:absolute;mso-position-horizontal-relative:text;mso-position-vertical:absolute;mso-position-vertical-relative:text;mso-width-percent:0;mso-height-percent:0;mso-width-relative:page;mso-height-relative:page" from="115.2pt,.6pt" to="309.6pt,.6pt" o:gfxdata="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" o:allowincell="f">
+              <v:line w14:anchorId="7768A151" id="Line 234" o:spid="_x0000_s1026" style="position:absolute;z-index:251659776;visibility:visible;mso-wrap-style:square;mso-width-percent:0;mso-height-percent:0;mso-wrap-distance-left:9pt;mso-wrap-distance-top:0;mso-wrap-distance-right:9pt;mso-wrap-distance-bottom:0;mso-position-horizontal:absolute;mso-position-horizontal-relative:text;mso-position-vertical:absolute;mso-position-vertical-relative:text;mso-width-percent:0;mso-height-percent:0;mso-width-relative:page;mso-height-relative:page" from="115.2pt,.6pt" to="309.6pt,.6pt" o:gfxdata="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" o:allowincell="f">
                 <v:stroke startarrowwidth="narrow" startarrowlength="short" endarrowwidth="narrow" endarrowlength="short"/>
               </v:line>
             </w:pict>
@@ -708,7 +708,7 @@
           </mc:Choice>
           <mc:Fallback>
             <w:pict>
-              <v:line w14:anchorId="711A6795" id="Line 233" o:spid="_x0000_s1026" style="position:absolute;z-index:251658752;visibility:visible;mso-wrap-style:square;mso-width-percent:0;mso-height-percent:0;mso-wrap-distance-left:9pt;mso-wrap-distance-top:0;mso-wrap-distance-right:9pt;mso-wrap-distance-bottom:0;mso-position-horizontal:absolute;mso-position-horizontal-relative:text;mso-position-vertical:absolute;mso-position-vertical-relative:text;mso-width-percent:0;mso-height-percent:0;mso-width-relative:page;mso-height-relative:page" from="374.4pt,34.75pt" to="446.45pt,34.8pt" o:gfxdata="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" o:allowincell="f">
+              <v:line w14:anchorId="0F537BDC" id="Line 233" o:spid="_x0000_s1026" style="position:absolute;z-index:251658752;visibility:visible;mso-wrap-style:square;mso-width-percent:0;mso-height-percent:0;mso-wrap-distance-left:9pt;mso-wrap-distance-top:0;mso-wrap-distance-right:9pt;mso-wrap-distance-bottom:0;mso-position-horizontal:absolute;mso-position-horizontal-relative:text;mso-position-vertical:absolute;mso-position-vertical-relative:text;mso-width-percent:0;mso-height-percent:0;mso-width-relative:page;mso-height-relative:page" from="374.4pt,34.75pt" to="446.45pt,34.8pt" o:gfxdata="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" o:allowincell="f">
                 <v:stroke startarrowwidth="narrow" startarrowlength="short" endarrowwidth="narrow" endarrowlength="short"/>
               </v:line>
             </w:pict>
@@ -786,7 +786,7 @@
           </mc:Choice>
           <mc:Fallback>
             <w:pict>
-              <v:line w14:anchorId="465FF432" id="Line 231" o:spid="_x0000_s1026" style="position:absolute;z-index:251656704;visibility:visible;mso-wrap-style:square;mso-width-percent:0;mso-height-percent:0;mso-wrap-distance-left:9pt;mso-wrap-distance-top:0;mso-wrap-distance-right:9pt;mso-wrap-distance-bottom:0;mso-position-horizontal:absolute;mso-position-horizontal-relative:text;mso-position-vertical:absolute;mso-position-vertical-relative:text;mso-width-percent:0;mso-height-percent:0;mso-width-relative:page;mso-height-relative:page" from="1in,32.75pt" to="266.45pt,32.8pt" o:gfxdata="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" o:allowincell="f">
+              <v:line w14:anchorId="7AE72C67" id="Line 231" o:spid="_x0000_s1026" style="position:absolute;z-index:251656704;visibility:visible;mso-wrap-style:square;mso-width-percent:0;mso-height-percent:0;mso-wrap-distance-left:9pt;mso-wrap-distance-top:0;mso-wrap-distance-right:9pt;mso-wrap-distance-bottom:0;mso-position-horizontal:absolute;mso-position-horizontal-relative:text;mso-position-vertical:absolute;mso-position-vertical-relative:text;mso-width-percent:0;mso-height-percent:0;mso-width-relative:page;mso-height-relative:page" from="1in,32.75pt" to="266.45pt,32.8pt" o:gfxdata="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" o:allowincell="f">
                 <v:stroke startarrowwidth="narrow" startarrowlength="short" endarrowwidth="narrow" endarrowlength="short"/>
               </v:line>
             </w:pict>
@@ -1434,6 +1434,12 @@
                 <w:szCs w:val="24"/>
               </w:rPr>
             </w:pPr>
+            <w:r>
+              <w:rPr>
+                <w:szCs w:val="24"/>
+              </w:rPr>
+              <w:t>06/13/2016</w:t>
+            </w:r>
           </w:p>
         </w:tc>
         <w:tc>
@@ -1450,12 +1456,13 @@
                 <w:szCs w:val="24"/>
               </w:rPr>
             </w:pPr>
-          </w:p>
-        </w:tc>
-        <w:tc>
-          <w:tcPr>
-            <w:tcW w:w="1822" w:type="dxa"/>
-          </w:tcPr>
+            <w:r>
+              <w:rPr>
+                <w:szCs w:val="24"/>
+              </w:rPr>
+              <w:t>TFS2332 – eCL HR Access Solution</w:t>
+            </w:r>
+          </w:p>
           <w:p>
             <w:pPr>
               <w:pStyle w:val="hdr1"/>
@@ -1466,6 +1473,34 @@
                 <w:szCs w:val="24"/>
               </w:rPr>
             </w:pPr>
+            <w:r>
+              <w:rPr>
+                <w:szCs w:val="24"/>
+              </w:rPr>
+              <w:t>Updated with new HR layout</w:t>
+            </w:r>
+          </w:p>
+        </w:tc>
+        <w:tc>
+          <w:tcPr>
+            <w:tcW w:w="1822" w:type="dxa"/>
+          </w:tcPr>
+          <w:p>
+            <w:pPr>
+              <w:pStyle w:val="hdr1"/>
+              <w:spacing w:before="0"/>
+              <w:ind w:left="0"/>
+              <w:jc w:val="center"/>
+              <w:rPr>
+                <w:szCs w:val="24"/>
+              </w:rPr>
+            </w:pPr>
+            <w:r>
+              <w:rPr>
+                <w:szCs w:val="24"/>
+              </w:rPr>
+              <w:t>Doug Stearns</w:t>
+            </w:r>
           </w:p>
         </w:tc>
       </w:tr>
@@ -4804,556 +4839,7 @@
                 <w:sz w:val="24"/>
                 <w:szCs w:val="24"/>
               </w:rPr>
-              <w:t>See table B for possible values</w:t>
-            </w:r>
-          </w:p>
-        </w:tc>
-      </w:tr>
-      <w:tr>
-        <w:trPr>
-          <w:tblHeader/>
-        </w:trPr>
-        <w:tc>
-          <w:tcPr>
-            <w:tcW w:w="1253" w:type="dxa"/>
-            <w:tcBorders>
-              <w:top w:val="single" w:sz="4" w:space="0" w:color="auto"/>
-              <w:left w:val="single" w:sz="4" w:space="0" w:color="auto"/>
-              <w:bottom w:val="single" w:sz="4" w:space="0" w:color="auto"/>
-              <w:right w:val="single" w:sz="4" w:space="0" w:color="auto"/>
-            </w:tcBorders>
-          </w:tcPr>
-          <w:p>
-            <w:pPr>
-              <w:pStyle w:val="TableText"/>
-              <w:numPr>
-                <w:ilvl w:val="0"/>
-                <w:numId w:val="14"/>
-              </w:numPr>
-              <w:rPr>
-                <w:b w:val="0"/>
-                <w:sz w:val="24"/>
-                <w:szCs w:val="24"/>
-              </w:rPr>
-            </w:pPr>
-          </w:p>
-        </w:tc>
-        <w:tc>
-          <w:tcPr>
-            <w:tcW w:w="2250" w:type="dxa"/>
-            <w:tcBorders>
-              <w:top w:val="single" w:sz="4" w:space="0" w:color="auto"/>
-              <w:left w:val="single" w:sz="4" w:space="0" w:color="auto"/>
-              <w:bottom w:val="single" w:sz="4" w:space="0" w:color="auto"/>
-              <w:right w:val="single" w:sz="4" w:space="0" w:color="auto"/>
-            </w:tcBorders>
-          </w:tcPr>
-          <w:p>
-            <w:pPr>
-              <w:rPr>
-                <w:sz w:val="24"/>
-                <w:szCs w:val="24"/>
-              </w:rPr>
-            </w:pPr>
-            <w:r>
-              <w:rPr>
-                <w:sz w:val="24"/>
-                <w:szCs w:val="24"/>
-              </w:rPr>
-              <w:t>Sup_ID</w:t>
-            </w:r>
-          </w:p>
-        </w:tc>
-        <w:tc>
-          <w:tcPr>
-            <w:tcW w:w="1800" w:type="dxa"/>
-            <w:tcBorders>
-              <w:top w:val="single" w:sz="4" w:space="0" w:color="auto"/>
-              <w:left w:val="single" w:sz="4" w:space="0" w:color="auto"/>
-              <w:bottom w:val="single" w:sz="4" w:space="0" w:color="auto"/>
-              <w:right w:val="single" w:sz="4" w:space="0" w:color="auto"/>
-            </w:tcBorders>
-          </w:tcPr>
-          <w:p>
-            <w:pPr>
-              <w:rPr>
-                <w:sz w:val="24"/>
-                <w:szCs w:val="24"/>
-              </w:rPr>
-            </w:pPr>
-            <w:r>
-              <w:rPr>
-                <w:sz w:val="24"/>
-                <w:szCs w:val="24"/>
-              </w:rPr>
-              <w:t xml:space="preserve">Alpha/numeric </w:t>
-            </w:r>
-          </w:p>
-        </w:tc>
-        <w:tc>
-          <w:tcPr>
-            <w:tcW w:w="4510" w:type="dxa"/>
-            <w:tcBorders>
-              <w:top w:val="single" w:sz="4" w:space="0" w:color="auto"/>
-              <w:left w:val="single" w:sz="4" w:space="0" w:color="auto"/>
-              <w:bottom w:val="single" w:sz="4" w:space="0" w:color="auto"/>
-              <w:right w:val="single" w:sz="4" w:space="0" w:color="auto"/>
-            </w:tcBorders>
-          </w:tcPr>
-          <w:p>
-            <w:pPr>
-              <w:rPr>
-                <w:sz w:val="24"/>
-                <w:szCs w:val="24"/>
-              </w:rPr>
-            </w:pPr>
-            <w:r>
-              <w:rPr>
-                <w:sz w:val="24"/>
-                <w:szCs w:val="24"/>
-              </w:rPr>
-              <w:t>Employee’s supervisor ID</w:t>
-            </w:r>
-          </w:p>
-          <w:p>
-            <w:pPr>
-              <w:rPr>
-                <w:sz w:val="24"/>
-                <w:szCs w:val="24"/>
-              </w:rPr>
-            </w:pPr>
-            <w:r>
-              <w:rPr>
-                <w:sz w:val="24"/>
-                <w:szCs w:val="24"/>
-              </w:rPr>
-              <w:t>Preceding characters such as W or WV</w:t>
-            </w:r>
-          </w:p>
-        </w:tc>
-      </w:tr>
-      <w:tr>
-        <w:trPr>
-          <w:tblHeader/>
-        </w:trPr>
-        <w:tc>
-          <w:tcPr>
-            <w:tcW w:w="1253" w:type="dxa"/>
-            <w:tcBorders>
-              <w:top w:val="single" w:sz="4" w:space="0" w:color="auto"/>
-              <w:left w:val="single" w:sz="4" w:space="0" w:color="auto"/>
-              <w:bottom w:val="single" w:sz="4" w:space="0" w:color="auto"/>
-              <w:right w:val="single" w:sz="4" w:space="0" w:color="auto"/>
-            </w:tcBorders>
-          </w:tcPr>
-          <w:p>
-            <w:pPr>
-              <w:pStyle w:val="TableText"/>
-              <w:numPr>
-                <w:ilvl w:val="0"/>
-                <w:numId w:val="14"/>
-              </w:numPr>
-              <w:rPr>
-                <w:b w:val="0"/>
-                <w:sz w:val="24"/>
-                <w:szCs w:val="24"/>
-              </w:rPr>
-            </w:pPr>
-          </w:p>
-        </w:tc>
-        <w:tc>
-          <w:tcPr>
-            <w:tcW w:w="2250" w:type="dxa"/>
-            <w:tcBorders>
-              <w:top w:val="single" w:sz="4" w:space="0" w:color="auto"/>
-              <w:left w:val="single" w:sz="4" w:space="0" w:color="auto"/>
-              <w:bottom w:val="single" w:sz="4" w:space="0" w:color="auto"/>
-              <w:right w:val="single" w:sz="4" w:space="0" w:color="auto"/>
-            </w:tcBorders>
-          </w:tcPr>
-          <w:p>
-            <w:pPr>
-              <w:pStyle w:val="NormalWeb"/>
-              <w:spacing w:before="0" w:beforeAutospacing="0" w:after="0" w:afterAutospacing="0"/>
-            </w:pPr>
-            <w:r>
-              <w:t>Mgr_ID</w:t>
-            </w:r>
-          </w:p>
-        </w:tc>
-        <w:tc>
-          <w:tcPr>
-            <w:tcW w:w="1800" w:type="dxa"/>
-            <w:tcBorders>
-              <w:top w:val="single" w:sz="4" w:space="0" w:color="auto"/>
-              <w:left w:val="single" w:sz="4" w:space="0" w:color="auto"/>
-              <w:bottom w:val="single" w:sz="4" w:space="0" w:color="auto"/>
-              <w:right w:val="single" w:sz="4" w:space="0" w:color="auto"/>
-            </w:tcBorders>
-          </w:tcPr>
-          <w:p>
-            <w:pPr>
-              <w:rPr>
-                <w:sz w:val="24"/>
-                <w:szCs w:val="24"/>
-              </w:rPr>
-            </w:pPr>
-            <w:r>
-              <w:rPr>
-                <w:sz w:val="24"/>
-                <w:szCs w:val="24"/>
-              </w:rPr>
-              <w:t xml:space="preserve">Alpha/numeric </w:t>
-            </w:r>
-          </w:p>
-        </w:tc>
-        <w:tc>
-          <w:tcPr>
-            <w:tcW w:w="4510" w:type="dxa"/>
-            <w:tcBorders>
-              <w:top w:val="single" w:sz="4" w:space="0" w:color="auto"/>
-              <w:left w:val="single" w:sz="4" w:space="0" w:color="auto"/>
-              <w:bottom w:val="single" w:sz="4" w:space="0" w:color="auto"/>
-              <w:right w:val="single" w:sz="4" w:space="0" w:color="auto"/>
-            </w:tcBorders>
-          </w:tcPr>
-          <w:p>
-            <w:pPr>
-              <w:rPr>
-                <w:sz w:val="24"/>
-                <w:szCs w:val="24"/>
-              </w:rPr>
-            </w:pPr>
-            <w:r>
-              <w:rPr>
-                <w:sz w:val="24"/>
-                <w:szCs w:val="24"/>
-              </w:rPr>
-              <w:t>Employee’s manager ID</w:t>
-            </w:r>
-          </w:p>
-          <w:p>
-            <w:pPr>
-              <w:rPr>
-                <w:sz w:val="24"/>
-                <w:szCs w:val="24"/>
-              </w:rPr>
-            </w:pPr>
-            <w:r>
-              <w:rPr>
-                <w:sz w:val="24"/>
-                <w:szCs w:val="24"/>
-              </w:rPr>
-              <w:t>Preceding characters such as W or WV</w:t>
-            </w:r>
-          </w:p>
-        </w:tc>
-      </w:tr>
-      <w:tr>
-        <w:trPr>
-          <w:tblHeader/>
-        </w:trPr>
-        <w:tc>
-          <w:tcPr>
-            <w:tcW w:w="1253" w:type="dxa"/>
-            <w:tcBorders>
-              <w:top w:val="single" w:sz="4" w:space="0" w:color="auto"/>
-              <w:left w:val="single" w:sz="4" w:space="0" w:color="auto"/>
-              <w:bottom w:val="single" w:sz="4" w:space="0" w:color="auto"/>
-              <w:right w:val="single" w:sz="4" w:space="0" w:color="auto"/>
-            </w:tcBorders>
-          </w:tcPr>
-          <w:p>
-            <w:pPr>
-              <w:pStyle w:val="TableText"/>
-              <w:numPr>
-                <w:ilvl w:val="0"/>
-                <w:numId w:val="14"/>
-              </w:numPr>
-              <w:rPr>
-                <w:b w:val="0"/>
-                <w:sz w:val="24"/>
-                <w:szCs w:val="24"/>
-              </w:rPr>
-            </w:pPr>
-          </w:p>
-        </w:tc>
-        <w:tc>
-          <w:tcPr>
-            <w:tcW w:w="2250" w:type="dxa"/>
-            <w:tcBorders>
-              <w:top w:val="single" w:sz="4" w:space="0" w:color="auto"/>
-              <w:left w:val="single" w:sz="4" w:space="0" w:color="auto"/>
-              <w:bottom w:val="single" w:sz="4" w:space="0" w:color="auto"/>
-              <w:right w:val="single" w:sz="4" w:space="0" w:color="auto"/>
-            </w:tcBorders>
-          </w:tcPr>
-          <w:p>
-            <w:pPr>
-              <w:pStyle w:val="NormalWeb"/>
-              <w:spacing w:before="0" w:beforeAutospacing="0" w:after="0" w:afterAutospacing="0"/>
-            </w:pPr>
-            <w:r>
-              <w:t>Start_Date</w:t>
-            </w:r>
-          </w:p>
-        </w:tc>
-        <w:tc>
-          <w:tcPr>
-            <w:tcW w:w="1800" w:type="dxa"/>
-            <w:tcBorders>
-              <w:top w:val="single" w:sz="4" w:space="0" w:color="auto"/>
-              <w:left w:val="single" w:sz="4" w:space="0" w:color="auto"/>
-              <w:bottom w:val="single" w:sz="4" w:space="0" w:color="auto"/>
-              <w:right w:val="single" w:sz="4" w:space="0" w:color="auto"/>
-            </w:tcBorders>
-          </w:tcPr>
-          <w:p>
-            <w:pPr>
-              <w:rPr>
-                <w:sz w:val="24"/>
-                <w:szCs w:val="24"/>
-              </w:rPr>
-            </w:pPr>
-            <w:r>
-              <w:rPr>
-                <w:sz w:val="24"/>
-                <w:szCs w:val="24"/>
-              </w:rPr>
-              <w:t>Date</w:t>
-            </w:r>
-          </w:p>
-        </w:tc>
-        <w:tc>
-          <w:tcPr>
-            <w:tcW w:w="4510" w:type="dxa"/>
-            <w:tcBorders>
-              <w:top w:val="single" w:sz="4" w:space="0" w:color="auto"/>
-              <w:left w:val="single" w:sz="4" w:space="0" w:color="auto"/>
-              <w:bottom w:val="single" w:sz="4" w:space="0" w:color="auto"/>
-              <w:right w:val="single" w:sz="4" w:space="0" w:color="auto"/>
-            </w:tcBorders>
-          </w:tcPr>
-          <w:p>
-            <w:pPr>
-              <w:rPr>
-                <w:sz w:val="24"/>
-                <w:szCs w:val="24"/>
-              </w:rPr>
-            </w:pPr>
-            <w:r>
-              <w:rPr>
-                <w:sz w:val="24"/>
-                <w:szCs w:val="24"/>
-              </w:rPr>
-              <w:t>Employee’s start date</w:t>
-            </w:r>
-          </w:p>
-          <w:p>
-            <w:pPr>
-              <w:rPr>
-                <w:sz w:val="24"/>
-                <w:szCs w:val="24"/>
-              </w:rPr>
-            </w:pPr>
-            <w:r>
-              <w:rPr>
-                <w:sz w:val="24"/>
-                <w:szCs w:val="24"/>
-              </w:rPr>
-              <w:t>Format of MM/DD/CCYY</w:t>
-            </w:r>
-          </w:p>
-        </w:tc>
-      </w:tr>
-      <w:tr>
-        <w:trPr>
-          <w:tblHeader/>
-        </w:trPr>
-        <w:tc>
-          <w:tcPr>
-            <w:tcW w:w="1253" w:type="dxa"/>
-            <w:tcBorders>
-              <w:top w:val="single" w:sz="4" w:space="0" w:color="auto"/>
-              <w:left w:val="single" w:sz="4" w:space="0" w:color="auto"/>
-              <w:bottom w:val="single" w:sz="4" w:space="0" w:color="auto"/>
-              <w:right w:val="single" w:sz="4" w:space="0" w:color="auto"/>
-            </w:tcBorders>
-          </w:tcPr>
-          <w:p>
-            <w:pPr>
-              <w:pStyle w:val="TableText"/>
-              <w:numPr>
-                <w:ilvl w:val="0"/>
-                <w:numId w:val="14"/>
-              </w:numPr>
-              <w:rPr>
-                <w:b w:val="0"/>
-                <w:sz w:val="24"/>
-                <w:szCs w:val="24"/>
-              </w:rPr>
-            </w:pPr>
-          </w:p>
-        </w:tc>
-        <w:tc>
-          <w:tcPr>
-            <w:tcW w:w="2250" w:type="dxa"/>
-            <w:tcBorders>
-              <w:top w:val="single" w:sz="4" w:space="0" w:color="auto"/>
-              <w:left w:val="single" w:sz="4" w:space="0" w:color="auto"/>
-              <w:bottom w:val="single" w:sz="4" w:space="0" w:color="auto"/>
-              <w:right w:val="single" w:sz="4" w:space="0" w:color="auto"/>
-            </w:tcBorders>
-          </w:tcPr>
-          <w:p>
-            <w:pPr>
-              <w:pStyle w:val="NormalWeb"/>
-              <w:spacing w:before="0" w:beforeAutospacing="0" w:after="0" w:afterAutospacing="0"/>
-            </w:pPr>
-            <w:r>
-              <w:t>Active</w:t>
-            </w:r>
-          </w:p>
-        </w:tc>
-        <w:tc>
-          <w:tcPr>
-            <w:tcW w:w="1800" w:type="dxa"/>
-            <w:tcBorders>
-              <w:top w:val="single" w:sz="4" w:space="0" w:color="auto"/>
-              <w:left w:val="single" w:sz="4" w:space="0" w:color="auto"/>
-              <w:bottom w:val="single" w:sz="4" w:space="0" w:color="auto"/>
-              <w:right w:val="single" w:sz="4" w:space="0" w:color="auto"/>
-            </w:tcBorders>
-          </w:tcPr>
-          <w:p>
-            <w:pPr>
-              <w:rPr>
-                <w:sz w:val="24"/>
-                <w:szCs w:val="24"/>
-              </w:rPr>
-            </w:pPr>
-            <w:r>
-              <w:rPr>
-                <w:sz w:val="24"/>
-                <w:szCs w:val="24"/>
-              </w:rPr>
-              <w:t xml:space="preserve">Alpha/numeric </w:t>
-            </w:r>
-          </w:p>
-        </w:tc>
-        <w:tc>
-          <w:tcPr>
-            <w:tcW w:w="4510" w:type="dxa"/>
-            <w:tcBorders>
-              <w:top w:val="single" w:sz="4" w:space="0" w:color="auto"/>
-              <w:left w:val="single" w:sz="4" w:space="0" w:color="auto"/>
-              <w:bottom w:val="single" w:sz="4" w:space="0" w:color="auto"/>
-              <w:right w:val="single" w:sz="4" w:space="0" w:color="auto"/>
-            </w:tcBorders>
-          </w:tcPr>
-          <w:p>
-            <w:pPr>
-              <w:rPr>
-                <w:sz w:val="24"/>
-                <w:szCs w:val="24"/>
-              </w:rPr>
-            </w:pPr>
-            <w:r>
-              <w:rPr>
-                <w:sz w:val="24"/>
-                <w:szCs w:val="24"/>
-              </w:rPr>
-              <w:t>Employee’s status</w:t>
-            </w:r>
-          </w:p>
-          <w:p>
-            <w:pPr>
-              <w:rPr>
-                <w:sz w:val="24"/>
-                <w:szCs w:val="24"/>
-              </w:rPr>
-            </w:pPr>
-            <w:r>
-              <w:rPr>
-                <w:sz w:val="24"/>
-                <w:szCs w:val="24"/>
-              </w:rPr>
-              <w:t>Possible values:</w:t>
-            </w:r>
-          </w:p>
-          <w:p>
-            <w:pPr>
-              <w:rPr>
-                <w:sz w:val="24"/>
-                <w:szCs w:val="24"/>
-              </w:rPr>
-            </w:pPr>
-            <w:r>
-              <w:rPr>
-                <w:sz w:val="24"/>
-                <w:szCs w:val="24"/>
-              </w:rPr>
-              <w:t>A – Active</w:t>
-            </w:r>
-          </w:p>
-          <w:p>
-            <w:pPr>
-              <w:rPr>
-                <w:sz w:val="24"/>
-                <w:szCs w:val="24"/>
-              </w:rPr>
-            </w:pPr>
-            <w:r>
-              <w:rPr>
-                <w:sz w:val="24"/>
-                <w:szCs w:val="24"/>
-              </w:rPr>
-              <w:t xml:space="preserve">D – Deceased </w:t>
-            </w:r>
-          </w:p>
-          <w:p>
-            <w:pPr>
-              <w:rPr>
-                <w:sz w:val="24"/>
-                <w:szCs w:val="24"/>
-              </w:rPr>
-            </w:pPr>
-            <w:r>
-              <w:rPr>
-                <w:sz w:val="24"/>
-                <w:szCs w:val="24"/>
-              </w:rPr>
-              <w:t>L – Leave of absence</w:t>
-            </w:r>
-          </w:p>
-          <w:p>
-            <w:pPr>
-              <w:rPr>
-                <w:sz w:val="24"/>
-                <w:szCs w:val="24"/>
-              </w:rPr>
-            </w:pPr>
-            <w:r>
-              <w:rPr>
-                <w:sz w:val="24"/>
-                <w:szCs w:val="24"/>
-              </w:rPr>
-              <w:t>P – Paid leave</w:t>
-            </w:r>
-          </w:p>
-          <w:p>
-            <w:pPr>
-              <w:rPr>
-                <w:sz w:val="24"/>
-                <w:szCs w:val="24"/>
-              </w:rPr>
-            </w:pPr>
-            <w:r>
-              <w:rPr>
-                <w:sz w:val="24"/>
-                <w:szCs w:val="24"/>
-              </w:rPr>
-              <w:t>T – Terminated</w:t>
+              <w:t xml:space="preserve">Will start with WH for HR individuals </w:t>
             </w:r>
           </w:p>
         </w:tc>
@@ -16894,7 +16380,7 @@
         </mc:Choice>
         <mc:Fallback>
           <w:pict>
-            <v:line w14:anchorId="3E765BEE" id="Line 39" o:spid="_x0000_s1026" style="position:absolute;z-index:251658240;visibility:visible;mso-wrap-style:square;mso-width-percent:0;mso-height-percent:0;mso-wrap-distance-left:9pt;mso-wrap-distance-top:0;mso-wrap-distance-right:9pt;mso-wrap-distance-bottom:0;mso-position-horizontal:absolute;mso-position-horizontal-relative:text;mso-position-vertical:absolute;mso-position-vertical-relative:text;mso-width-percent:0;mso-height-percent:0;mso-width-relative:page;mso-height-relative:page" from="0,1.8pt" to="475.2pt,1.8pt" o:gfxdata="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" o:allowincell="f"/>
+            <v:line w14:anchorId="7635E5E2" id="Line 39" o:spid="_x0000_s1026" style="position:absolute;z-index:251658240;visibility:visible;mso-wrap-style:square;mso-width-percent:0;mso-height-percent:0;mso-wrap-distance-left:9pt;mso-wrap-distance-top:0;mso-wrap-distance-right:9pt;mso-wrap-distance-bottom:0;mso-position-horizontal:absolute;mso-position-horizontal-relative:text;mso-position-vertical:absolute;mso-position-vertical-relative:text;mso-width-percent:0;mso-height-percent:0;mso-width-relative:page;mso-height-relative:page" from="0,1.8pt" to="475.2pt,1.8pt" o:gfxdata="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" o:allowincell="f"/>
           </w:pict>
         </mc:Fallback>
       </mc:AlternateContent>
@@ -17004,7 +16490,7 @@
         <w:noProof/>
         <w:sz w:val="18"/>
       </w:rPr>
-      <w:t>1</w:t>
+      <w:t>3</w:t>
     </w:r>
     <w:r>
       <w:rPr>
@@ -17100,7 +16586,7 @@
         </mc:Choice>
         <mc:Fallback>
           <w:pict>
-            <v:line w14:anchorId="4D59A573" id="Line 32" o:spid="_x0000_s1026" style="position:absolute;z-index:251657216;visibility:visible;mso-wrap-style:square;mso-width-percent:0;mso-height-percent:0;mso-wrap-distance-left:9pt;mso-wrap-distance-top:0;mso-wrap-distance-right:9pt;mso-wrap-distance-bottom:0;mso-position-horizontal:absolute;mso-position-horizontal-relative:page;mso-position-vertical:absolute;mso-position-vertical-relative:page;mso-width-percent:0;mso-height-percent:0;mso-width-relative:page;mso-height-relative:page" from="1in,750.3pt" to="540pt,750.3pt" o:gfxdata="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" o:allowincell="f">
+            <v:line w14:anchorId="4CF23729" id="Line 32" o:spid="_x0000_s1026" style="position:absolute;z-index:251657216;visibility:visible;mso-wrap-style:square;mso-width-percent:0;mso-height-percent:0;mso-wrap-distance-left:9pt;mso-wrap-distance-top:0;mso-wrap-distance-right:9pt;mso-wrap-distance-bottom:0;mso-position-horizontal:absolute;mso-position-horizontal-relative:page;mso-position-vertical:absolute;mso-position-vertical-relative:page;mso-width-percent:0;mso-height-percent:0;mso-width-relative:page;mso-height-relative:page" from="1in,750.3pt" to="540pt,750.3pt" o:gfxdata="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" o:allowincell="f">
               <w10:wrap anchorx="page" anchory="page"/>
             </v:line>
           </w:pict>
@@ -17256,7 +16742,7 @@
         </mc:Choice>
         <mc:Fallback>
           <w:pict>
-            <v:line w14:anchorId="730D3E11" id="Line 38" o:spid="_x0000_s1026" style="position:absolute;z-index:251659264;visibility:visible;mso-wrap-style:square;mso-width-percent:0;mso-height-percent:0;mso-wrap-distance-left:9pt;mso-wrap-distance-top:0;mso-wrap-distance-right:9pt;mso-wrap-distance-bottom:0;mso-position-horizontal:absolute;mso-position-horizontal-relative:page;mso-position-vertical:absolute;mso-position-vertical-relative:page;mso-width-percent:0;mso-height-percent:0;mso-width-relative:page;mso-height-relative:page" from="1in,50.4pt" to="561.6pt,50.4pt" o:gfxdata="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" o:allowincell="f">
+            <v:line w14:anchorId="60802054" id="Line 38" o:spid="_x0000_s1026" style="position:absolute;z-index:251659264;visibility:visible;mso-wrap-style:square;mso-width-percent:0;mso-height-percent:0;mso-wrap-distance-left:9pt;mso-wrap-distance-top:0;mso-wrap-distance-right:9pt;mso-wrap-distance-bottom:0;mso-position-horizontal:absolute;mso-position-horizontal-relative:page;mso-position-vertical:absolute;mso-position-vertical-relative:page;mso-width-percent:0;mso-height-percent:0;mso-width-relative:page;mso-height-relative:page" from="1in,50.4pt" to="561.6pt,50.4pt" o:gfxdata="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" o:allowincell="f">
               <w10:wrap anchorx="page" anchory="page"/>
             </v:line>
           </w:pict>
@@ -17369,7 +16855,7 @@
         </mc:Choice>
         <mc:Fallback>
           <w:pict>
-            <v:line w14:anchorId="51E3FC14" id="Line 30" o:spid="_x0000_s1026" style="position:absolute;z-index:251656192;visibility:visible;mso-wrap-style:square;mso-width-percent:0;mso-height-percent:0;mso-wrap-distance-left:9pt;mso-wrap-distance-top:0;mso-wrap-distance-right:9pt;mso-wrap-distance-bottom:0;mso-position-horizontal:absolute;mso-position-horizontal-relative:page;mso-position-vertical:absolute;mso-position-vertical-relative:page;mso-width-percent:0;mso-height-percent:0;mso-width-relative:page;mso-height-relative:page" from="1in,50.4pt" to="540pt,50.4pt" o:gfxdata="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" o:allowincell="f">
+            <v:line w14:anchorId="3886CB58" id="Line 30" o:spid="_x0000_s1026" style="position:absolute;z-index:251656192;visibility:visible;mso-wrap-style:square;mso-width-percent:0;mso-height-percent:0;mso-wrap-distance-left:9pt;mso-wrap-distance-top:0;mso-wrap-distance-right:9pt;mso-wrap-distance-bottom:0;mso-position-horizontal:absolute;mso-position-horizontal-relative:page;mso-position-vertical:absolute;mso-position-vertical-relative:page;mso-width-percent:0;mso-height-percent:0;mso-width-relative:page;mso-height-relative:page" from="1in,50.4pt" to="540pt,50.4pt" o:gfxdata="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" o:allowincell="f">
               <w10:wrap anchorx="page" anchory="page"/>
             </v:line>
           </w:pict>
@@ -20383,21 +19869,6 @@
 </file>
 
 <file path=customXml/item1.xml><?xml version="1.0" encoding="utf-8"?>
-<p:properties xmlns:p="http://schemas.microsoft.com/office/2006/metadata/properties" xmlns:xsi="http://www.w3.org/2001/XMLSchema-instance" xmlns:pc="http://schemas.microsoft.com/office/infopath/2007/PartnerControls">
-  <documentManagement/>
-</p:properties>
-</file>
-
-<file path=customXml/item2.xml><?xml version="1.0" encoding="utf-8"?>
-<?mso-contentType ?>
-<FormTemplates xmlns="http://schemas.microsoft.com/sharepoint/v3/contenttype/forms">
-  <Display>DocumentLibraryForm</Display>
-  <Edit>DocumentLibraryForm</Edit>
-  <New>DocumentLibraryForm</New>
-</FormTemplates>
-</file>
-
-<file path=customXml/item3.xml><?xml version="1.0" encoding="utf-8"?>
 <ct:contentTypeSchema xmlns:ct="http://schemas.microsoft.com/office/2006/metadata/contentType" xmlns:ma="http://schemas.microsoft.com/office/2006/metadata/properties/metaAttributes" ct:_="" ma:_="" ma:contentTypeName="Document" ma:contentTypeID="0x010100DFEC865D7254EB4A8B6C8590FD20E39F" ma:contentTypeVersion="0" ma:contentTypeDescription="Create a new document." ma:contentTypeScope="" ma:versionID="dc620579c55658ff994e4edfb59cdcf1">
   <xsd:schema xmlns:xsd="http://www.w3.org/2001/XMLSchema" xmlns:xs="http://www.w3.org/2001/XMLSchema" xmlns:p="http://schemas.microsoft.com/office/2006/metadata/properties" targetNamespace="http://schemas.microsoft.com/office/2006/metadata/properties" ma:root="true" ma:fieldsID="c64490b4aec6201516c3a874156f37b2">
     <xsd:element name="properties">
@@ -20511,28 +19982,26 @@
 </ct:contentTypeSchema>
 </file>
 
+<file path=customXml/item2.xml><?xml version="1.0" encoding="utf-8"?>
+<?mso-contentType ?>
+<FormTemplates xmlns="http://schemas.microsoft.com/sharepoint/v3/contenttype/forms">
+  <Display>DocumentLibraryForm</Display>
+  <Edit>DocumentLibraryForm</Edit>
+  <New>DocumentLibraryForm</New>
+</FormTemplates>
+</file>
+
+<file path=customXml/item3.xml><?xml version="1.0" encoding="utf-8"?>
+<p:properties xmlns:p="http://schemas.microsoft.com/office/2006/metadata/properties" xmlns:xsi="http://www.w3.org/2001/XMLSchema-instance" xmlns:pc="http://schemas.microsoft.com/office/infopath/2007/PartnerControls">
+  <documentManagement/>
+</p:properties>
+</file>
+
 <file path=customXml/item4.xml><?xml version="1.0" encoding="utf-8"?>
 <b:Sources xmlns:b="http://schemas.openxmlformats.org/officeDocument/2006/bibliography" xmlns="http://schemas.openxmlformats.org/officeDocument/2006/bibliography" SelectedStyle="\APA.XSL" StyleName="APA"/>
 </file>
 
 <file path=customXml/itemProps1.xml><?xml version="1.0" encoding="utf-8"?>
-<ds:datastoreItem xmlns:ds="http://schemas.openxmlformats.org/officeDocument/2006/customXml" ds:itemID="{FAB5EBB6-5E22-4A93-8A88-BE0203FA85CB}">
-  <ds:schemaRefs>
-    <ds:schemaRef ds:uri="http://schemas.microsoft.com/office/2006/metadata/properties"/>
-    <ds:schemaRef ds:uri="http://schemas.microsoft.com/office/infopath/2007/PartnerControls"/>
-  </ds:schemaRefs>
-</ds:datastoreItem>
-</file>
-
-<file path=customXml/itemProps2.xml><?xml version="1.0" encoding="utf-8"?>
-<ds:datastoreItem xmlns:ds="http://schemas.openxmlformats.org/officeDocument/2006/customXml" ds:itemID="{A885B2DB-42DA-4318-9EB7-6D24C272F932}">
-  <ds:schemaRefs>
-    <ds:schemaRef ds:uri="http://schemas.microsoft.com/sharepoint/v3/contenttype/forms"/>
-  </ds:schemaRefs>
-</ds:datastoreItem>
-</file>
-
-<file path=customXml/itemProps3.xml><?xml version="1.0" encoding="utf-8"?>
 <ds:datastoreItem xmlns:ds="http://schemas.openxmlformats.org/officeDocument/2006/customXml" ds:itemID="{3EC30AF7-F6FD-4FB6-B723-1340D7FE908C}">
   <ds:schemaRefs>
     <ds:schemaRef ds:uri="http://schemas.microsoft.com/office/2006/metadata/contentType"/>
@@ -20548,8 +20017,25 @@
 </ds:datastoreItem>
 </file>
 
+<file path=customXml/itemProps2.xml><?xml version="1.0" encoding="utf-8"?>
+<ds:datastoreItem xmlns:ds="http://schemas.openxmlformats.org/officeDocument/2006/customXml" ds:itemID="{A885B2DB-42DA-4318-9EB7-6D24C272F932}">
+  <ds:schemaRefs>
+    <ds:schemaRef ds:uri="http://schemas.microsoft.com/sharepoint/v3/contenttype/forms"/>
+  </ds:schemaRefs>
+</ds:datastoreItem>
+</file>
+
+<file path=customXml/itemProps3.xml><?xml version="1.0" encoding="utf-8"?>
+<ds:datastoreItem xmlns:ds="http://schemas.openxmlformats.org/officeDocument/2006/customXml" ds:itemID="{FAB5EBB6-5E22-4A93-8A88-BE0203FA85CB}">
+  <ds:schemaRefs>
+    <ds:schemaRef ds:uri="http://schemas.microsoft.com/office/2006/metadata/properties"/>
+    <ds:schemaRef ds:uri="http://schemas.microsoft.com/office/infopath/2007/PartnerControls"/>
+  </ds:schemaRefs>
+</ds:datastoreItem>
+</file>
+
 <file path=customXml/itemProps4.xml><?xml version="1.0" encoding="utf-8"?>
-<ds:datastoreItem xmlns:ds="http://schemas.openxmlformats.org/officeDocument/2006/customXml" ds:itemID="{0DD56692-96BF-46CC-A924-DE969A885B72}">
+<ds:datastoreItem xmlns:ds="http://schemas.openxmlformats.org/officeDocument/2006/customXml" ds:itemID="{EC7072E4-93B3-4D71-A96D-804C514D3717}">
   <ds:schemaRefs>
     <ds:schemaRef ds:uri="http://schemas.openxmlformats.org/officeDocument/2006/bibliography"/>
   </ds:schemaRefs>

</xml_diff>

<commit_message>
tfs8228 - ecl reused emp id issues
git-tfs-id: [https://tfs.omnicloud.local/tfs/cco%20program/]$/eCoaching_V2;C38662
</commit_message>
<xml_diff>
--- a/Requirements/CCO_eCoaching_Log_User_File_Layout.docx
+++ b/Requirements/CCO_eCoaching_Log_User_File_Layout.docx
@@ -296,7 +296,7 @@
           </mc:Choice>
           <mc:Fallback>
             <w:pict>
-              <v:line w14:anchorId="2A2B7907" id="Line 232" o:spid="_x0000_s1026" style="position:absolute;z-index:251658240;visibility:visible;mso-wrap-style:square;mso-width-percent:0;mso-height-percent:0;mso-wrap-distance-left:9pt;mso-wrap-distance-top:0;mso-wrap-distance-right:9pt;mso-wrap-distance-bottom:0;mso-position-horizontal:absolute;mso-position-horizontal-relative:text;mso-position-vertical:absolute;mso-position-vertical-relative:text;mso-width-percent:0;mso-height-percent:0;mso-width-relative:page;mso-height-relative:page" from="367.2pt,33.3pt" to="439.25pt,33.35pt" o:gfxdata="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" o:allowincell="f">
+              <v:line w14:anchorId="65DD8929" id="Line 232" o:spid="_x0000_s1026" style="position:absolute;z-index:251658240;visibility:visible;mso-wrap-style:square;mso-width-percent:0;mso-height-percent:0;mso-wrap-distance-left:9pt;mso-wrap-distance-top:0;mso-wrap-distance-right:9pt;mso-wrap-distance-bottom:0;mso-position-horizontal:absolute;mso-position-horizontal-relative:text;mso-position-vertical:absolute;mso-position-vertical-relative:text;mso-width-percent:0;mso-height-percent:0;mso-width-relative:page;mso-height-relative:page" from="367.2pt,33.3pt" to="439.25pt,33.35pt" o:gfxdata="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" o:allowincell="f">
                 <v:stroke startarrowwidth="narrow" startarrowlength="short" endarrowwidth="narrow" endarrowlength="short"/>
               </v:line>
             </w:pict>
@@ -374,7 +374,7 @@
           </mc:Choice>
           <mc:Fallback>
             <w:pict>
-              <v:line w14:anchorId="0D392E1B" id="Line 230" o:spid="_x0000_s1026" style="position:absolute;z-index:251656192;visibility:visible;mso-wrap-style:square;mso-width-percent:0;mso-height-percent:0;mso-wrap-distance-left:9pt;mso-wrap-distance-top:0;mso-wrap-distance-right:9pt;mso-wrap-distance-bottom:0;mso-position-horizontal:absolute;mso-position-horizontal-relative:text;mso-position-vertical:absolute;mso-position-vertical-relative:text;mso-width-percent:0;mso-height-percent:0;mso-width-relative:page;mso-height-relative:page" from="1in,33.3pt" to="266.45pt,33.35pt" o:gfxdata="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" o:allowincell="f">
+              <v:line w14:anchorId="18602050" id="Line 230" o:spid="_x0000_s1026" style="position:absolute;z-index:251656192;visibility:visible;mso-wrap-style:square;mso-width-percent:0;mso-height-percent:0;mso-wrap-distance-left:9pt;mso-wrap-distance-top:0;mso-wrap-distance-right:9pt;mso-wrap-distance-bottom:0;mso-position-horizontal:absolute;mso-position-horizontal-relative:text;mso-position-vertical:absolute;mso-position-vertical-relative:text;mso-width-percent:0;mso-height-percent:0;mso-width-relative:page;mso-height-relative:page" from="1in,33.3pt" to="266.45pt,33.35pt" o:gfxdata="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" o:allowincell="f">
                 <v:stroke startarrowwidth="narrow" startarrowlength="short" endarrowwidth="narrow" endarrowlength="short"/>
               </v:line>
             </w:pict>
@@ -602,7 +602,7 @@
           </mc:Choice>
           <mc:Fallback>
             <w:pict>
-              <v:line w14:anchorId="618C680D" id="Line 234" o:spid="_x0000_s1026" style="position:absolute;z-index:251659776;visibility:visible;mso-wrap-style:square;mso-width-percent:0;mso-height-percent:0;mso-wrap-distance-left:9pt;mso-wrap-distance-top:0;mso-wrap-distance-right:9pt;mso-wrap-distance-bottom:0;mso-position-horizontal:absolute;mso-position-horizontal-relative:text;mso-position-vertical:absolute;mso-position-vertical-relative:text;mso-width-percent:0;mso-height-percent:0;mso-width-relative:page;mso-height-relative:page" from="115.2pt,.6pt" to="309.6pt,.6pt" o:gfxdata="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" o:allowincell="f">
+              <v:line w14:anchorId="73D61FAF" id="Line 234" o:spid="_x0000_s1026" style="position:absolute;z-index:251659776;visibility:visible;mso-wrap-style:square;mso-width-percent:0;mso-height-percent:0;mso-wrap-distance-left:9pt;mso-wrap-distance-top:0;mso-wrap-distance-right:9pt;mso-wrap-distance-bottom:0;mso-position-horizontal:absolute;mso-position-horizontal-relative:text;mso-position-vertical:absolute;mso-position-vertical-relative:text;mso-width-percent:0;mso-height-percent:0;mso-width-relative:page;mso-height-relative:page" from="115.2pt,.6pt" to="309.6pt,.6pt" o:gfxdata="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" o:allowincell="f">
                 <v:stroke startarrowwidth="narrow" startarrowlength="short" endarrowwidth="narrow" endarrowlength="short"/>
               </v:line>
             </w:pict>
@@ -708,7 +708,7 @@
           </mc:Choice>
           <mc:Fallback>
             <w:pict>
-              <v:line w14:anchorId="0CBFC46F" id="Line 233" o:spid="_x0000_s1026" style="position:absolute;z-index:251658752;visibility:visible;mso-wrap-style:square;mso-width-percent:0;mso-height-percent:0;mso-wrap-distance-left:9pt;mso-wrap-distance-top:0;mso-wrap-distance-right:9pt;mso-wrap-distance-bottom:0;mso-position-horizontal:absolute;mso-position-horizontal-relative:text;mso-position-vertical:absolute;mso-position-vertical-relative:text;mso-width-percent:0;mso-height-percent:0;mso-width-relative:page;mso-height-relative:page" from="374.4pt,34.75pt" to="446.45pt,34.8pt" o:gfxdata="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" o:allowincell="f">
+              <v:line w14:anchorId="1506DE2B" id="Line 233" o:spid="_x0000_s1026" style="position:absolute;z-index:251658752;visibility:visible;mso-wrap-style:square;mso-width-percent:0;mso-height-percent:0;mso-wrap-distance-left:9pt;mso-wrap-distance-top:0;mso-wrap-distance-right:9pt;mso-wrap-distance-bottom:0;mso-position-horizontal:absolute;mso-position-horizontal-relative:text;mso-position-vertical:absolute;mso-position-vertical-relative:text;mso-width-percent:0;mso-height-percent:0;mso-width-relative:page;mso-height-relative:page" from="374.4pt,34.75pt" to="446.45pt,34.8pt" o:gfxdata="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" o:allowincell="f">
                 <v:stroke startarrowwidth="narrow" startarrowlength="short" endarrowwidth="narrow" endarrowlength="short"/>
               </v:line>
             </w:pict>
@@ -786,7 +786,7 @@
           </mc:Choice>
           <mc:Fallback>
             <w:pict>
-              <v:line w14:anchorId="7A0ACFBA" id="Line 231" o:spid="_x0000_s1026" style="position:absolute;z-index:251656704;visibility:visible;mso-wrap-style:square;mso-width-percent:0;mso-height-percent:0;mso-wrap-distance-left:9pt;mso-wrap-distance-top:0;mso-wrap-distance-right:9pt;mso-wrap-distance-bottom:0;mso-position-horizontal:absolute;mso-position-horizontal-relative:text;mso-position-vertical:absolute;mso-position-vertical-relative:text;mso-width-percent:0;mso-height-percent:0;mso-width-relative:page;mso-height-relative:page" from="1in,32.75pt" to="266.45pt,32.8pt" o:gfxdata="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" o:allowincell="f">
+              <v:line w14:anchorId="1FF420D4" id="Line 231" o:spid="_x0000_s1026" style="position:absolute;z-index:251656704;visibility:visible;mso-wrap-style:square;mso-width-percent:0;mso-height-percent:0;mso-wrap-distance-left:9pt;mso-wrap-distance-top:0;mso-wrap-distance-right:9pt;mso-wrap-distance-bottom:0;mso-position-horizontal:absolute;mso-position-horizontal-relative:text;mso-position-vertical:absolute;mso-position-vertical-relative:text;mso-width-percent:0;mso-height-percent:0;mso-width-relative:page;mso-height-relative:page" from="1in,32.75pt" to="266.45pt,32.8pt" o:gfxdata="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" o:allowincell="f">
                 <v:stroke startarrowwidth="narrow" startarrowlength="short" endarrowwidth="narrow" endarrowlength="short"/>
               </v:line>
             </w:pict>
@@ -1674,6 +1674,12 @@
                 <w:sz w:val="20"/>
               </w:rPr>
             </w:pPr>
+            <w:r>
+              <w:rPr>
+                <w:sz w:val="20"/>
+              </w:rPr>
+              <w:t>09/20/2017</w:t>
+            </w:r>
           </w:p>
         </w:tc>
         <w:tc>
@@ -1690,12 +1696,13 @@
                 <w:sz w:val="20"/>
               </w:rPr>
             </w:pPr>
-          </w:p>
-        </w:tc>
-        <w:tc>
-          <w:tcPr>
-            <w:tcW w:w="1822" w:type="dxa"/>
-          </w:tcPr>
+            <w:r>
+              <w:rPr>
+                <w:sz w:val="20"/>
+              </w:rPr>
+              <w:t xml:space="preserve">TFS8228 – eCL Reused Emp ID issues </w:t>
+            </w:r>
+          </w:p>
           <w:p>
             <w:pPr>
               <w:pStyle w:val="hdr1"/>
@@ -1706,6 +1713,34 @@
                 <w:sz w:val="20"/>
               </w:rPr>
             </w:pPr>
+            <w:r>
+              <w:rPr>
+                <w:sz w:val="20"/>
+              </w:rPr>
+              <w:t>Modified 1.1 adding elements 15 through 22</w:t>
+            </w:r>
+          </w:p>
+        </w:tc>
+        <w:tc>
+          <w:tcPr>
+            <w:tcW w:w="1822" w:type="dxa"/>
+          </w:tcPr>
+          <w:p>
+            <w:pPr>
+              <w:pStyle w:val="hdr1"/>
+              <w:spacing w:before="0"/>
+              <w:ind w:left="0"/>
+              <w:jc w:val="center"/>
+              <w:rPr>
+                <w:sz w:val="20"/>
+              </w:rPr>
+            </w:pPr>
+            <w:r>
+              <w:rPr>
+                <w:sz w:val="20"/>
+              </w:rPr>
+              <w:t>Doug Stearns</w:t>
+            </w:r>
           </w:p>
         </w:tc>
       </w:tr>
@@ -1879,6 +1914,8 @@
           <w:noProof/>
         </w:rPr>
       </w:pPr>
+      <w:bookmarkStart w:id="1" w:name="_GoBack"/>
+      <w:bookmarkEnd w:id="1"/>
       <w:r>
         <w:br w:type="page"/>
       </w:r>
@@ -1893,7 +1930,7 @@
           <w:szCs w:val="24"/>
         </w:rPr>
       </w:pPr>
-      <w:bookmarkStart w:id="1" w:name="_Toc321377922"/>
+      <w:bookmarkStart w:id="2" w:name="_Toc321377922"/>
       <w:r>
         <w:lastRenderedPageBreak/>
         <w:t>eCoaching Log User Information Data Files Requirements</w:t>
@@ -1955,7 +1992,7 @@
         </w:rPr>
         <w:t>comma delimited People Soft file from HR</w:t>
       </w:r>
-      <w:bookmarkEnd w:id="1"/>
+      <w:bookmarkEnd w:id="2"/>
       <w:r>
         <w:rPr>
           <w:b w:val="0"/>
@@ -3861,6 +3898,1001 @@
                 <w:szCs w:val="22"/>
               </w:rPr>
               <w:t>Format of DD-Mon-YY</w:t>
+            </w:r>
+          </w:p>
+        </w:tc>
+      </w:tr>
+      <w:tr>
+        <w:trPr>
+          <w:tblHeader/>
+        </w:trPr>
+        <w:tc>
+          <w:tcPr>
+            <w:tcW w:w="1253" w:type="dxa"/>
+            <w:tcBorders>
+              <w:top w:val="single" w:sz="4" w:space="0" w:color="auto"/>
+              <w:left w:val="single" w:sz="4" w:space="0" w:color="auto"/>
+              <w:bottom w:val="single" w:sz="4" w:space="0" w:color="auto"/>
+              <w:right w:val="single" w:sz="4" w:space="0" w:color="auto"/>
+            </w:tcBorders>
+          </w:tcPr>
+          <w:p>
+            <w:pPr>
+              <w:pStyle w:val="TableText"/>
+              <w:numPr>
+                <w:ilvl w:val="0"/>
+                <w:numId w:val="4"/>
+              </w:numPr>
+              <w:rPr>
+                <w:b w:val="0"/>
+                <w:szCs w:val="22"/>
+              </w:rPr>
+            </w:pPr>
+          </w:p>
+        </w:tc>
+        <w:tc>
+          <w:tcPr>
+            <w:tcW w:w="2250" w:type="dxa"/>
+            <w:tcBorders>
+              <w:top w:val="single" w:sz="4" w:space="0" w:color="auto"/>
+              <w:left w:val="single" w:sz="4" w:space="0" w:color="auto"/>
+              <w:bottom w:val="single" w:sz="4" w:space="0" w:color="auto"/>
+              <w:right w:val="single" w:sz="4" w:space="0" w:color="auto"/>
+            </w:tcBorders>
+          </w:tcPr>
+          <w:p>
+            <w:pPr>
+              <w:pStyle w:val="NormalWeb"/>
+              <w:spacing w:before="0" w:beforeAutospacing="0" w:after="0" w:afterAutospacing="0"/>
+              <w:rPr>
+                <w:sz w:val="22"/>
+                <w:szCs w:val="22"/>
+              </w:rPr>
+            </w:pPr>
+            <w:r>
+              <w:t xml:space="preserve"> hire_dt</w:t>
+            </w:r>
+          </w:p>
+        </w:tc>
+        <w:tc>
+          <w:tcPr>
+            <w:tcW w:w="1800" w:type="dxa"/>
+            <w:tcBorders>
+              <w:top w:val="single" w:sz="4" w:space="0" w:color="auto"/>
+              <w:left w:val="single" w:sz="4" w:space="0" w:color="auto"/>
+              <w:bottom w:val="single" w:sz="4" w:space="0" w:color="auto"/>
+              <w:right w:val="single" w:sz="4" w:space="0" w:color="auto"/>
+            </w:tcBorders>
+          </w:tcPr>
+          <w:p>
+            <w:pPr>
+              <w:rPr>
+                <w:sz w:val="22"/>
+                <w:szCs w:val="22"/>
+              </w:rPr>
+            </w:pPr>
+            <w:r>
+              <w:rPr>
+                <w:sz w:val="22"/>
+                <w:szCs w:val="22"/>
+              </w:rPr>
+              <w:t>Date</w:t>
+            </w:r>
+          </w:p>
+        </w:tc>
+        <w:tc>
+          <w:tcPr>
+            <w:tcW w:w="4510" w:type="dxa"/>
+            <w:tcBorders>
+              <w:top w:val="single" w:sz="4" w:space="0" w:color="auto"/>
+              <w:left w:val="single" w:sz="4" w:space="0" w:color="auto"/>
+              <w:bottom w:val="single" w:sz="4" w:space="0" w:color="auto"/>
+              <w:right w:val="single" w:sz="4" w:space="0" w:color="auto"/>
+            </w:tcBorders>
+          </w:tcPr>
+          <w:p>
+            <w:pPr>
+              <w:rPr>
+                <w:sz w:val="22"/>
+                <w:szCs w:val="22"/>
+              </w:rPr>
+            </w:pPr>
+            <w:r>
+              <w:rPr>
+                <w:sz w:val="22"/>
+                <w:szCs w:val="22"/>
+              </w:rPr>
+              <w:t xml:space="preserve">Employee’s </w:t>
+            </w:r>
+            <w:r>
+              <w:rPr>
+                <w:sz w:val="22"/>
+                <w:szCs w:val="22"/>
+              </w:rPr>
+              <w:t xml:space="preserve">original </w:t>
+            </w:r>
+            <w:r>
+              <w:rPr>
+                <w:sz w:val="22"/>
+                <w:szCs w:val="22"/>
+              </w:rPr>
+              <w:t>hire date</w:t>
+            </w:r>
+          </w:p>
+          <w:p>
+            <w:pPr>
+              <w:rPr>
+                <w:sz w:val="22"/>
+                <w:szCs w:val="22"/>
+              </w:rPr>
+            </w:pPr>
+            <w:r>
+              <w:rPr>
+                <w:sz w:val="22"/>
+                <w:szCs w:val="22"/>
+              </w:rPr>
+              <w:t>Format of DD-Mon-YY</w:t>
+            </w:r>
+          </w:p>
+        </w:tc>
+      </w:tr>
+      <w:tr>
+        <w:trPr>
+          <w:tblHeader/>
+        </w:trPr>
+        <w:tc>
+          <w:tcPr>
+            <w:tcW w:w="1253" w:type="dxa"/>
+            <w:tcBorders>
+              <w:top w:val="single" w:sz="4" w:space="0" w:color="auto"/>
+              <w:left w:val="single" w:sz="4" w:space="0" w:color="auto"/>
+              <w:bottom w:val="single" w:sz="4" w:space="0" w:color="auto"/>
+              <w:right w:val="single" w:sz="4" w:space="0" w:color="auto"/>
+            </w:tcBorders>
+          </w:tcPr>
+          <w:p>
+            <w:pPr>
+              <w:pStyle w:val="TableText"/>
+              <w:numPr>
+                <w:ilvl w:val="0"/>
+                <w:numId w:val="4"/>
+              </w:numPr>
+              <w:rPr>
+                <w:b w:val="0"/>
+                <w:szCs w:val="22"/>
+              </w:rPr>
+            </w:pPr>
+          </w:p>
+        </w:tc>
+        <w:tc>
+          <w:tcPr>
+            <w:tcW w:w="2250" w:type="dxa"/>
+            <w:tcBorders>
+              <w:top w:val="single" w:sz="4" w:space="0" w:color="auto"/>
+              <w:left w:val="single" w:sz="4" w:space="0" w:color="auto"/>
+              <w:bottom w:val="single" w:sz="4" w:space="0" w:color="auto"/>
+              <w:right w:val="single" w:sz="4" w:space="0" w:color="auto"/>
+            </w:tcBorders>
+          </w:tcPr>
+          <w:p>
+            <w:pPr>
+              <w:pStyle w:val="NormalWeb"/>
+              <w:spacing w:before="0" w:beforeAutospacing="0" w:after="0" w:afterAutospacing="0"/>
+              <w:rPr>
+                <w:sz w:val="22"/>
+                <w:szCs w:val="22"/>
+              </w:rPr>
+            </w:pPr>
+            <w:r>
+              <w:t xml:space="preserve"> deptid</w:t>
+            </w:r>
+          </w:p>
+        </w:tc>
+        <w:tc>
+          <w:tcPr>
+            <w:tcW w:w="1800" w:type="dxa"/>
+            <w:tcBorders>
+              <w:top w:val="single" w:sz="4" w:space="0" w:color="auto"/>
+              <w:left w:val="single" w:sz="4" w:space="0" w:color="auto"/>
+              <w:bottom w:val="single" w:sz="4" w:space="0" w:color="auto"/>
+              <w:right w:val="single" w:sz="4" w:space="0" w:color="auto"/>
+            </w:tcBorders>
+          </w:tcPr>
+          <w:p>
+            <w:pPr>
+              <w:rPr>
+                <w:sz w:val="22"/>
+                <w:szCs w:val="22"/>
+              </w:rPr>
+            </w:pPr>
+            <w:r>
+              <w:rPr>
+                <w:sz w:val="22"/>
+                <w:szCs w:val="22"/>
+              </w:rPr>
+              <w:t>Alpha/numeric</w:t>
+            </w:r>
+          </w:p>
+        </w:tc>
+        <w:tc>
+          <w:tcPr>
+            <w:tcW w:w="4510" w:type="dxa"/>
+            <w:tcBorders>
+              <w:top w:val="single" w:sz="4" w:space="0" w:color="auto"/>
+              <w:left w:val="single" w:sz="4" w:space="0" w:color="auto"/>
+              <w:bottom w:val="single" w:sz="4" w:space="0" w:color="auto"/>
+              <w:right w:val="single" w:sz="4" w:space="0" w:color="auto"/>
+            </w:tcBorders>
+          </w:tcPr>
+          <w:p>
+            <w:pPr>
+              <w:rPr>
+                <w:sz w:val="22"/>
+                <w:szCs w:val="22"/>
+              </w:rPr>
+            </w:pPr>
+            <w:r>
+              <w:rPr>
+                <w:sz w:val="22"/>
+                <w:szCs w:val="22"/>
+              </w:rPr>
+              <w:t>Employee’s department id</w:t>
+            </w:r>
+          </w:p>
+        </w:tc>
+      </w:tr>
+      <w:tr>
+        <w:trPr>
+          <w:tblHeader/>
+        </w:trPr>
+        <w:tc>
+          <w:tcPr>
+            <w:tcW w:w="1253" w:type="dxa"/>
+            <w:tcBorders>
+              <w:top w:val="single" w:sz="4" w:space="0" w:color="auto"/>
+              <w:left w:val="single" w:sz="4" w:space="0" w:color="auto"/>
+              <w:bottom w:val="single" w:sz="4" w:space="0" w:color="auto"/>
+              <w:right w:val="single" w:sz="4" w:space="0" w:color="auto"/>
+            </w:tcBorders>
+          </w:tcPr>
+          <w:p>
+            <w:pPr>
+              <w:pStyle w:val="TableText"/>
+              <w:numPr>
+                <w:ilvl w:val="0"/>
+                <w:numId w:val="4"/>
+              </w:numPr>
+              <w:rPr>
+                <w:b w:val="0"/>
+                <w:szCs w:val="22"/>
+              </w:rPr>
+            </w:pPr>
+          </w:p>
+        </w:tc>
+        <w:tc>
+          <w:tcPr>
+            <w:tcW w:w="2250" w:type="dxa"/>
+            <w:tcBorders>
+              <w:top w:val="single" w:sz="4" w:space="0" w:color="auto"/>
+              <w:left w:val="single" w:sz="4" w:space="0" w:color="auto"/>
+              <w:bottom w:val="single" w:sz="4" w:space="0" w:color="auto"/>
+              <w:right w:val="single" w:sz="4" w:space="0" w:color="auto"/>
+            </w:tcBorders>
+          </w:tcPr>
+          <w:p>
+            <w:pPr>
+              <w:pStyle w:val="NormalWeb"/>
+              <w:spacing w:before="0" w:beforeAutospacing="0" w:after="0" w:afterAutospacing="0"/>
+              <w:rPr>
+                <w:sz w:val="22"/>
+                <w:szCs w:val="22"/>
+              </w:rPr>
+            </w:pPr>
+            <w:r>
+              <w:t xml:space="preserve"> dept_desc</w:t>
+            </w:r>
+          </w:p>
+        </w:tc>
+        <w:tc>
+          <w:tcPr>
+            <w:tcW w:w="1800" w:type="dxa"/>
+            <w:tcBorders>
+              <w:top w:val="single" w:sz="4" w:space="0" w:color="auto"/>
+              <w:left w:val="single" w:sz="4" w:space="0" w:color="auto"/>
+              <w:bottom w:val="single" w:sz="4" w:space="0" w:color="auto"/>
+              <w:right w:val="single" w:sz="4" w:space="0" w:color="auto"/>
+            </w:tcBorders>
+          </w:tcPr>
+          <w:p>
+            <w:pPr>
+              <w:rPr>
+                <w:sz w:val="22"/>
+                <w:szCs w:val="22"/>
+              </w:rPr>
+            </w:pPr>
+            <w:r>
+              <w:rPr>
+                <w:sz w:val="22"/>
+                <w:szCs w:val="22"/>
+              </w:rPr>
+              <w:t>Alpha/numeric</w:t>
+            </w:r>
+          </w:p>
+        </w:tc>
+        <w:tc>
+          <w:tcPr>
+            <w:tcW w:w="4510" w:type="dxa"/>
+            <w:tcBorders>
+              <w:top w:val="single" w:sz="4" w:space="0" w:color="auto"/>
+              <w:left w:val="single" w:sz="4" w:space="0" w:color="auto"/>
+              <w:bottom w:val="single" w:sz="4" w:space="0" w:color="auto"/>
+              <w:right w:val="single" w:sz="4" w:space="0" w:color="auto"/>
+            </w:tcBorders>
+          </w:tcPr>
+          <w:p>
+            <w:pPr>
+              <w:rPr>
+                <w:sz w:val="22"/>
+                <w:szCs w:val="22"/>
+              </w:rPr>
+            </w:pPr>
+            <w:r>
+              <w:rPr>
+                <w:sz w:val="22"/>
+                <w:szCs w:val="22"/>
+              </w:rPr>
+              <w:t>Description of employees department</w:t>
+            </w:r>
+          </w:p>
+        </w:tc>
+      </w:tr>
+      <w:tr>
+        <w:trPr>
+          <w:tblHeader/>
+        </w:trPr>
+        <w:tc>
+          <w:tcPr>
+            <w:tcW w:w="1253" w:type="dxa"/>
+            <w:tcBorders>
+              <w:top w:val="single" w:sz="4" w:space="0" w:color="auto"/>
+              <w:left w:val="single" w:sz="4" w:space="0" w:color="auto"/>
+              <w:bottom w:val="single" w:sz="4" w:space="0" w:color="auto"/>
+              <w:right w:val="single" w:sz="4" w:space="0" w:color="auto"/>
+            </w:tcBorders>
+          </w:tcPr>
+          <w:p>
+            <w:pPr>
+              <w:pStyle w:val="TableText"/>
+              <w:numPr>
+                <w:ilvl w:val="0"/>
+                <w:numId w:val="4"/>
+              </w:numPr>
+              <w:rPr>
+                <w:b w:val="0"/>
+                <w:szCs w:val="22"/>
+              </w:rPr>
+            </w:pPr>
+          </w:p>
+        </w:tc>
+        <w:tc>
+          <w:tcPr>
+            <w:tcW w:w="2250" w:type="dxa"/>
+            <w:tcBorders>
+              <w:top w:val="single" w:sz="4" w:space="0" w:color="auto"/>
+              <w:left w:val="single" w:sz="4" w:space="0" w:color="auto"/>
+              <w:bottom w:val="single" w:sz="4" w:space="0" w:color="auto"/>
+              <w:right w:val="single" w:sz="4" w:space="0" w:color="auto"/>
+            </w:tcBorders>
+          </w:tcPr>
+          <w:p>
+            <w:pPr>
+              <w:pStyle w:val="NormalWeb"/>
+              <w:spacing w:before="0" w:beforeAutospacing="0" w:after="0" w:afterAutospacing="0"/>
+              <w:rPr>
+                <w:sz w:val="22"/>
+                <w:szCs w:val="22"/>
+              </w:rPr>
+            </w:pPr>
+            <w:r>
+              <w:t xml:space="preserve"> reg_temp</w:t>
+            </w:r>
+          </w:p>
+        </w:tc>
+        <w:tc>
+          <w:tcPr>
+            <w:tcW w:w="1800" w:type="dxa"/>
+            <w:tcBorders>
+              <w:top w:val="single" w:sz="4" w:space="0" w:color="auto"/>
+              <w:left w:val="single" w:sz="4" w:space="0" w:color="auto"/>
+              <w:bottom w:val="single" w:sz="4" w:space="0" w:color="auto"/>
+              <w:right w:val="single" w:sz="4" w:space="0" w:color="auto"/>
+            </w:tcBorders>
+          </w:tcPr>
+          <w:p>
+            <w:pPr>
+              <w:rPr>
+                <w:sz w:val="22"/>
+                <w:szCs w:val="22"/>
+              </w:rPr>
+            </w:pPr>
+            <w:r>
+              <w:rPr>
+                <w:sz w:val="22"/>
+                <w:szCs w:val="22"/>
+              </w:rPr>
+              <w:t>Alpha/numeric</w:t>
+            </w:r>
+          </w:p>
+        </w:tc>
+        <w:tc>
+          <w:tcPr>
+            <w:tcW w:w="4510" w:type="dxa"/>
+            <w:tcBorders>
+              <w:top w:val="single" w:sz="4" w:space="0" w:color="auto"/>
+              <w:left w:val="single" w:sz="4" w:space="0" w:color="auto"/>
+              <w:bottom w:val="single" w:sz="4" w:space="0" w:color="auto"/>
+              <w:right w:val="single" w:sz="4" w:space="0" w:color="auto"/>
+            </w:tcBorders>
+          </w:tcPr>
+          <w:p>
+            <w:pPr>
+              <w:rPr>
+                <w:sz w:val="22"/>
+                <w:szCs w:val="22"/>
+              </w:rPr>
+            </w:pPr>
+            <w:r>
+              <w:rPr>
+                <w:sz w:val="22"/>
+                <w:szCs w:val="22"/>
+              </w:rPr>
+              <w:t>Indication of employment status</w:t>
+            </w:r>
+          </w:p>
+          <w:p>
+            <w:pPr>
+              <w:rPr>
+                <w:sz w:val="22"/>
+                <w:szCs w:val="22"/>
+              </w:rPr>
+            </w:pPr>
+            <w:r>
+              <w:rPr>
+                <w:sz w:val="22"/>
+                <w:szCs w:val="22"/>
+              </w:rPr>
+              <w:t>R = regular employee</w:t>
+            </w:r>
+          </w:p>
+          <w:p>
+            <w:pPr>
+              <w:rPr>
+                <w:sz w:val="22"/>
+                <w:szCs w:val="22"/>
+              </w:rPr>
+            </w:pPr>
+            <w:r>
+              <w:rPr>
+                <w:sz w:val="22"/>
+                <w:szCs w:val="22"/>
+              </w:rPr>
+              <w:t>T = temporary employee</w:t>
+            </w:r>
+          </w:p>
+        </w:tc>
+      </w:tr>
+      <w:tr>
+        <w:trPr>
+          <w:tblHeader/>
+        </w:trPr>
+        <w:tc>
+          <w:tcPr>
+            <w:tcW w:w="1253" w:type="dxa"/>
+            <w:tcBorders>
+              <w:top w:val="single" w:sz="4" w:space="0" w:color="auto"/>
+              <w:left w:val="single" w:sz="4" w:space="0" w:color="auto"/>
+              <w:bottom w:val="single" w:sz="4" w:space="0" w:color="auto"/>
+              <w:right w:val="single" w:sz="4" w:space="0" w:color="auto"/>
+            </w:tcBorders>
+          </w:tcPr>
+          <w:p>
+            <w:pPr>
+              <w:pStyle w:val="TableText"/>
+              <w:numPr>
+                <w:ilvl w:val="0"/>
+                <w:numId w:val="4"/>
+              </w:numPr>
+              <w:rPr>
+                <w:b w:val="0"/>
+                <w:szCs w:val="22"/>
+              </w:rPr>
+            </w:pPr>
+          </w:p>
+        </w:tc>
+        <w:tc>
+          <w:tcPr>
+            <w:tcW w:w="2250" w:type="dxa"/>
+            <w:tcBorders>
+              <w:top w:val="single" w:sz="4" w:space="0" w:color="auto"/>
+              <w:left w:val="single" w:sz="4" w:space="0" w:color="auto"/>
+              <w:bottom w:val="single" w:sz="4" w:space="0" w:color="auto"/>
+              <w:right w:val="single" w:sz="4" w:space="0" w:color="auto"/>
+            </w:tcBorders>
+          </w:tcPr>
+          <w:p>
+            <w:pPr>
+              <w:pStyle w:val="NormalWeb"/>
+              <w:spacing w:before="0" w:beforeAutospacing="0" w:after="0" w:afterAutospacing="0"/>
+              <w:rPr>
+                <w:sz w:val="22"/>
+                <w:szCs w:val="22"/>
+              </w:rPr>
+            </w:pPr>
+            <w:r>
+              <w:t xml:space="preserve"> full_part_time</w:t>
+            </w:r>
+          </w:p>
+        </w:tc>
+        <w:tc>
+          <w:tcPr>
+            <w:tcW w:w="1800" w:type="dxa"/>
+            <w:tcBorders>
+              <w:top w:val="single" w:sz="4" w:space="0" w:color="auto"/>
+              <w:left w:val="single" w:sz="4" w:space="0" w:color="auto"/>
+              <w:bottom w:val="single" w:sz="4" w:space="0" w:color="auto"/>
+              <w:right w:val="single" w:sz="4" w:space="0" w:color="auto"/>
+            </w:tcBorders>
+          </w:tcPr>
+          <w:p>
+            <w:pPr>
+              <w:rPr>
+                <w:sz w:val="22"/>
+                <w:szCs w:val="22"/>
+              </w:rPr>
+            </w:pPr>
+            <w:r>
+              <w:rPr>
+                <w:sz w:val="22"/>
+                <w:szCs w:val="22"/>
+              </w:rPr>
+              <w:t>Alpha/numeric</w:t>
+            </w:r>
+          </w:p>
+        </w:tc>
+        <w:tc>
+          <w:tcPr>
+            <w:tcW w:w="4510" w:type="dxa"/>
+            <w:tcBorders>
+              <w:top w:val="single" w:sz="4" w:space="0" w:color="auto"/>
+              <w:left w:val="single" w:sz="4" w:space="0" w:color="auto"/>
+              <w:bottom w:val="single" w:sz="4" w:space="0" w:color="auto"/>
+              <w:right w:val="single" w:sz="4" w:space="0" w:color="auto"/>
+            </w:tcBorders>
+          </w:tcPr>
+          <w:p>
+            <w:pPr>
+              <w:rPr>
+                <w:sz w:val="22"/>
+                <w:szCs w:val="22"/>
+              </w:rPr>
+            </w:pPr>
+            <w:r>
+              <w:rPr>
+                <w:sz w:val="22"/>
+                <w:szCs w:val="22"/>
+              </w:rPr>
+              <w:t>Indication of employment status</w:t>
+            </w:r>
+          </w:p>
+          <w:p>
+            <w:pPr>
+              <w:rPr>
+                <w:sz w:val="22"/>
+                <w:szCs w:val="22"/>
+              </w:rPr>
+            </w:pPr>
+            <w:r>
+              <w:rPr>
+                <w:sz w:val="22"/>
+                <w:szCs w:val="22"/>
+              </w:rPr>
+              <w:t>F = full time employee</w:t>
+            </w:r>
+          </w:p>
+          <w:p>
+            <w:pPr>
+              <w:rPr>
+                <w:sz w:val="22"/>
+                <w:szCs w:val="22"/>
+              </w:rPr>
+            </w:pPr>
+            <w:r>
+              <w:rPr>
+                <w:sz w:val="22"/>
+                <w:szCs w:val="22"/>
+              </w:rPr>
+              <w:t>P = part time employee</w:t>
+            </w:r>
+          </w:p>
+        </w:tc>
+      </w:tr>
+      <w:tr>
+        <w:trPr>
+          <w:tblHeader/>
+        </w:trPr>
+        <w:tc>
+          <w:tcPr>
+            <w:tcW w:w="1253" w:type="dxa"/>
+            <w:tcBorders>
+              <w:top w:val="single" w:sz="4" w:space="0" w:color="auto"/>
+              <w:left w:val="single" w:sz="4" w:space="0" w:color="auto"/>
+              <w:bottom w:val="single" w:sz="4" w:space="0" w:color="auto"/>
+              <w:right w:val="single" w:sz="4" w:space="0" w:color="auto"/>
+            </w:tcBorders>
+          </w:tcPr>
+          <w:p>
+            <w:pPr>
+              <w:pStyle w:val="TableText"/>
+              <w:numPr>
+                <w:ilvl w:val="0"/>
+                <w:numId w:val="4"/>
+              </w:numPr>
+              <w:rPr>
+                <w:b w:val="0"/>
+                <w:szCs w:val="22"/>
+              </w:rPr>
+            </w:pPr>
+          </w:p>
+        </w:tc>
+        <w:tc>
+          <w:tcPr>
+            <w:tcW w:w="2250" w:type="dxa"/>
+            <w:tcBorders>
+              <w:top w:val="single" w:sz="4" w:space="0" w:color="auto"/>
+              <w:left w:val="single" w:sz="4" w:space="0" w:color="auto"/>
+              <w:bottom w:val="single" w:sz="4" w:space="0" w:color="auto"/>
+              <w:right w:val="single" w:sz="4" w:space="0" w:color="auto"/>
+            </w:tcBorders>
+          </w:tcPr>
+          <w:p>
+            <w:pPr>
+              <w:pStyle w:val="NormalWeb"/>
+              <w:spacing w:before="0" w:beforeAutospacing="0" w:after="0" w:afterAutospacing="0"/>
+              <w:rPr>
+                <w:sz w:val="22"/>
+                <w:szCs w:val="22"/>
+              </w:rPr>
+            </w:pPr>
+            <w:r>
+              <w:t xml:space="preserve"> pref_name_first</w:t>
+            </w:r>
+          </w:p>
+        </w:tc>
+        <w:tc>
+          <w:tcPr>
+            <w:tcW w:w="1800" w:type="dxa"/>
+            <w:tcBorders>
+              <w:top w:val="single" w:sz="4" w:space="0" w:color="auto"/>
+              <w:left w:val="single" w:sz="4" w:space="0" w:color="auto"/>
+              <w:bottom w:val="single" w:sz="4" w:space="0" w:color="auto"/>
+              <w:right w:val="single" w:sz="4" w:space="0" w:color="auto"/>
+            </w:tcBorders>
+          </w:tcPr>
+          <w:p>
+            <w:pPr>
+              <w:rPr>
+                <w:sz w:val="22"/>
+                <w:szCs w:val="22"/>
+              </w:rPr>
+            </w:pPr>
+            <w:r>
+              <w:rPr>
+                <w:sz w:val="22"/>
+                <w:szCs w:val="22"/>
+              </w:rPr>
+              <w:t>Alpha/numeric</w:t>
+            </w:r>
+          </w:p>
+        </w:tc>
+        <w:tc>
+          <w:tcPr>
+            <w:tcW w:w="4510" w:type="dxa"/>
+            <w:tcBorders>
+              <w:top w:val="single" w:sz="4" w:space="0" w:color="auto"/>
+              <w:left w:val="single" w:sz="4" w:space="0" w:color="auto"/>
+              <w:bottom w:val="single" w:sz="4" w:space="0" w:color="auto"/>
+              <w:right w:val="single" w:sz="4" w:space="0" w:color="auto"/>
+            </w:tcBorders>
+          </w:tcPr>
+          <w:p>
+            <w:pPr>
+              <w:rPr>
+                <w:sz w:val="22"/>
+                <w:szCs w:val="22"/>
+              </w:rPr>
+            </w:pPr>
+            <w:r>
+              <w:rPr>
+                <w:sz w:val="22"/>
+                <w:szCs w:val="22"/>
+              </w:rPr>
+              <w:t>Employee’s preferred first name</w:t>
+            </w:r>
+          </w:p>
+          <w:p>
+            <w:pPr>
+              <w:rPr>
+                <w:sz w:val="22"/>
+                <w:szCs w:val="22"/>
+              </w:rPr>
+            </w:pPr>
+            <w:r>
+              <w:rPr>
+                <w:sz w:val="22"/>
+                <w:szCs w:val="22"/>
+              </w:rPr>
+              <w:t>(may be blank)</w:t>
+            </w:r>
+          </w:p>
+        </w:tc>
+      </w:tr>
+      <w:tr>
+        <w:trPr>
+          <w:tblHeader/>
+        </w:trPr>
+        <w:tc>
+          <w:tcPr>
+            <w:tcW w:w="1253" w:type="dxa"/>
+            <w:tcBorders>
+              <w:top w:val="single" w:sz="4" w:space="0" w:color="auto"/>
+              <w:left w:val="single" w:sz="4" w:space="0" w:color="auto"/>
+              <w:bottom w:val="single" w:sz="4" w:space="0" w:color="auto"/>
+              <w:right w:val="single" w:sz="4" w:space="0" w:color="auto"/>
+            </w:tcBorders>
+          </w:tcPr>
+          <w:p>
+            <w:pPr>
+              <w:pStyle w:val="TableText"/>
+              <w:numPr>
+                <w:ilvl w:val="0"/>
+                <w:numId w:val="4"/>
+              </w:numPr>
+              <w:rPr>
+                <w:b w:val="0"/>
+                <w:szCs w:val="22"/>
+              </w:rPr>
+            </w:pPr>
+          </w:p>
+        </w:tc>
+        <w:tc>
+          <w:tcPr>
+            <w:tcW w:w="2250" w:type="dxa"/>
+            <w:tcBorders>
+              <w:top w:val="single" w:sz="4" w:space="0" w:color="auto"/>
+              <w:left w:val="single" w:sz="4" w:space="0" w:color="auto"/>
+              <w:bottom w:val="single" w:sz="4" w:space="0" w:color="auto"/>
+              <w:right w:val="single" w:sz="4" w:space="0" w:color="auto"/>
+            </w:tcBorders>
+          </w:tcPr>
+          <w:p>
+            <w:pPr>
+              <w:pStyle w:val="NormalWeb"/>
+              <w:spacing w:before="0" w:beforeAutospacing="0" w:after="0" w:afterAutospacing="0"/>
+              <w:rPr>
+                <w:sz w:val="22"/>
+                <w:szCs w:val="22"/>
+              </w:rPr>
+            </w:pPr>
+            <w:r>
+              <w:t xml:space="preserve"> pref_name_mi</w:t>
+            </w:r>
+          </w:p>
+        </w:tc>
+        <w:tc>
+          <w:tcPr>
+            <w:tcW w:w="1800" w:type="dxa"/>
+            <w:tcBorders>
+              <w:top w:val="single" w:sz="4" w:space="0" w:color="auto"/>
+              <w:left w:val="single" w:sz="4" w:space="0" w:color="auto"/>
+              <w:bottom w:val="single" w:sz="4" w:space="0" w:color="auto"/>
+              <w:right w:val="single" w:sz="4" w:space="0" w:color="auto"/>
+            </w:tcBorders>
+          </w:tcPr>
+          <w:p>
+            <w:pPr>
+              <w:rPr>
+                <w:sz w:val="22"/>
+                <w:szCs w:val="22"/>
+              </w:rPr>
+            </w:pPr>
+            <w:r>
+              <w:rPr>
+                <w:sz w:val="22"/>
+                <w:szCs w:val="22"/>
+              </w:rPr>
+              <w:t>Alpha/numeric</w:t>
+            </w:r>
+          </w:p>
+        </w:tc>
+        <w:tc>
+          <w:tcPr>
+            <w:tcW w:w="4510" w:type="dxa"/>
+            <w:tcBorders>
+              <w:top w:val="single" w:sz="4" w:space="0" w:color="auto"/>
+              <w:left w:val="single" w:sz="4" w:space="0" w:color="auto"/>
+              <w:bottom w:val="single" w:sz="4" w:space="0" w:color="auto"/>
+              <w:right w:val="single" w:sz="4" w:space="0" w:color="auto"/>
+            </w:tcBorders>
+          </w:tcPr>
+          <w:p>
+            <w:pPr>
+              <w:rPr>
+                <w:sz w:val="22"/>
+                <w:szCs w:val="22"/>
+              </w:rPr>
+            </w:pPr>
+            <w:r>
+              <w:rPr>
+                <w:sz w:val="22"/>
+                <w:szCs w:val="22"/>
+              </w:rPr>
+              <w:t xml:space="preserve">Employee’s preferred </w:t>
+            </w:r>
+            <w:r>
+              <w:rPr>
+                <w:sz w:val="22"/>
+                <w:szCs w:val="22"/>
+              </w:rPr>
+              <w:t>middle initial</w:t>
+            </w:r>
+          </w:p>
+          <w:p>
+            <w:pPr>
+              <w:rPr>
+                <w:sz w:val="22"/>
+                <w:szCs w:val="22"/>
+              </w:rPr>
+            </w:pPr>
+            <w:r>
+              <w:rPr>
+                <w:sz w:val="22"/>
+                <w:szCs w:val="22"/>
+              </w:rPr>
+              <w:t>(may be blank)</w:t>
+            </w:r>
+          </w:p>
+        </w:tc>
+      </w:tr>
+      <w:tr>
+        <w:trPr>
+          <w:tblHeader/>
+        </w:trPr>
+        <w:tc>
+          <w:tcPr>
+            <w:tcW w:w="1253" w:type="dxa"/>
+            <w:tcBorders>
+              <w:top w:val="single" w:sz="4" w:space="0" w:color="auto"/>
+              <w:left w:val="single" w:sz="4" w:space="0" w:color="auto"/>
+              <w:bottom w:val="single" w:sz="4" w:space="0" w:color="auto"/>
+              <w:right w:val="single" w:sz="4" w:space="0" w:color="auto"/>
+            </w:tcBorders>
+          </w:tcPr>
+          <w:p>
+            <w:pPr>
+              <w:pStyle w:val="TableText"/>
+              <w:numPr>
+                <w:ilvl w:val="0"/>
+                <w:numId w:val="4"/>
+              </w:numPr>
+              <w:rPr>
+                <w:b w:val="0"/>
+                <w:szCs w:val="22"/>
+              </w:rPr>
+            </w:pPr>
+          </w:p>
+        </w:tc>
+        <w:tc>
+          <w:tcPr>
+            <w:tcW w:w="2250" w:type="dxa"/>
+            <w:tcBorders>
+              <w:top w:val="single" w:sz="4" w:space="0" w:color="auto"/>
+              <w:left w:val="single" w:sz="4" w:space="0" w:color="auto"/>
+              <w:bottom w:val="single" w:sz="4" w:space="0" w:color="auto"/>
+              <w:right w:val="single" w:sz="4" w:space="0" w:color="auto"/>
+            </w:tcBorders>
+          </w:tcPr>
+          <w:p>
+            <w:pPr>
+              <w:pStyle w:val="NormalWeb"/>
+              <w:spacing w:before="0" w:beforeAutospacing="0" w:after="0" w:afterAutospacing="0"/>
+              <w:rPr>
+                <w:sz w:val="22"/>
+                <w:szCs w:val="22"/>
+              </w:rPr>
+            </w:pPr>
+            <w:r>
+              <w:t xml:space="preserve"> pref_name_last</w:t>
+            </w:r>
+          </w:p>
+        </w:tc>
+        <w:tc>
+          <w:tcPr>
+            <w:tcW w:w="1800" w:type="dxa"/>
+            <w:tcBorders>
+              <w:top w:val="single" w:sz="4" w:space="0" w:color="auto"/>
+              <w:left w:val="single" w:sz="4" w:space="0" w:color="auto"/>
+              <w:bottom w:val="single" w:sz="4" w:space="0" w:color="auto"/>
+              <w:right w:val="single" w:sz="4" w:space="0" w:color="auto"/>
+            </w:tcBorders>
+          </w:tcPr>
+          <w:p>
+            <w:pPr>
+              <w:rPr>
+                <w:sz w:val="22"/>
+                <w:szCs w:val="22"/>
+              </w:rPr>
+            </w:pPr>
+            <w:r>
+              <w:rPr>
+                <w:sz w:val="22"/>
+                <w:szCs w:val="22"/>
+              </w:rPr>
+              <w:t>Alpha/numeric</w:t>
+            </w:r>
+          </w:p>
+        </w:tc>
+        <w:tc>
+          <w:tcPr>
+            <w:tcW w:w="4510" w:type="dxa"/>
+            <w:tcBorders>
+              <w:top w:val="single" w:sz="4" w:space="0" w:color="auto"/>
+              <w:left w:val="single" w:sz="4" w:space="0" w:color="auto"/>
+              <w:bottom w:val="single" w:sz="4" w:space="0" w:color="auto"/>
+              <w:right w:val="single" w:sz="4" w:space="0" w:color="auto"/>
+            </w:tcBorders>
+          </w:tcPr>
+          <w:p>
+            <w:pPr>
+              <w:rPr>
+                <w:sz w:val="22"/>
+                <w:szCs w:val="22"/>
+              </w:rPr>
+            </w:pPr>
+            <w:r>
+              <w:rPr>
+                <w:sz w:val="22"/>
+                <w:szCs w:val="22"/>
+              </w:rPr>
+              <w:t xml:space="preserve">Employee’s preferred </w:t>
+            </w:r>
+            <w:r>
+              <w:rPr>
+                <w:sz w:val="22"/>
+                <w:szCs w:val="22"/>
+              </w:rPr>
+              <w:t xml:space="preserve">last </w:t>
+            </w:r>
+            <w:r>
+              <w:rPr>
+                <w:sz w:val="22"/>
+                <w:szCs w:val="22"/>
+              </w:rPr>
+              <w:t>name</w:t>
+            </w:r>
+          </w:p>
+          <w:p>
+            <w:pPr>
+              <w:rPr>
+                <w:sz w:val="22"/>
+                <w:szCs w:val="22"/>
+              </w:rPr>
+            </w:pPr>
+            <w:r>
+              <w:rPr>
+                <w:sz w:val="22"/>
+                <w:szCs w:val="22"/>
+              </w:rPr>
+              <w:t>(may be blank)</w:t>
             </w:r>
           </w:p>
         </w:tc>
@@ -4771,16 +5803,7 @@
                 <w:sz w:val="22"/>
                 <w:szCs w:val="22"/>
               </w:rPr>
-              <w:t>Emp_Job_Co</w:t>
-            </w:r>
-            <w:bookmarkStart w:id="2" w:name="_GoBack"/>
-            <w:bookmarkEnd w:id="2"/>
-            <w:r>
-              <w:rPr>
-                <w:sz w:val="22"/>
-                <w:szCs w:val="22"/>
-              </w:rPr>
-              <w:t>de</w:t>
+              <w:t>Emp_Job_Code</w:t>
             </w:r>
           </w:p>
         </w:tc>
@@ -8711,7 +9734,7 @@
         </mc:Choice>
         <mc:Fallback>
           <w:pict>
-            <v:line w14:anchorId="1CBFA334" id="Line 39" o:spid="_x0000_s1026" style="position:absolute;z-index:251658240;visibility:visible;mso-wrap-style:square;mso-width-percent:0;mso-height-percent:0;mso-wrap-distance-left:9pt;mso-wrap-distance-top:0;mso-wrap-distance-right:9pt;mso-wrap-distance-bottom:0;mso-position-horizontal:absolute;mso-position-horizontal-relative:text;mso-position-vertical:absolute;mso-position-vertical-relative:text;mso-width-percent:0;mso-height-percent:0;mso-width-relative:page;mso-height-relative:page" from="0,1.8pt" to="475.2pt,1.8pt" o:gfxdata="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" o:allowincell="f"/>
+            <v:line w14:anchorId="58F999C7" id="Line 39" o:spid="_x0000_s1026" style="position:absolute;z-index:251658240;visibility:visible;mso-wrap-style:square;mso-width-percent:0;mso-height-percent:0;mso-wrap-distance-left:9pt;mso-wrap-distance-top:0;mso-wrap-distance-right:9pt;mso-wrap-distance-bottom:0;mso-position-horizontal:absolute;mso-position-horizontal-relative:text;mso-position-vertical:absolute;mso-position-vertical-relative:text;mso-width-percent:0;mso-height-percent:0;mso-width-relative:page;mso-height-relative:page" from="0,1.8pt" to="475.2pt,1.8pt" o:gfxdata="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" o:allowincell="f"/>
           </w:pict>
         </mc:Fallback>
       </mc:AlternateContent>
@@ -8821,7 +9844,7 @@
         <w:noProof/>
         <w:sz w:val="18"/>
       </w:rPr>
-      <w:t>3</w:t>
+      <w:t>1</w:t>
     </w:r>
     <w:r>
       <w:rPr>
@@ -8917,7 +9940,7 @@
         </mc:Choice>
         <mc:Fallback>
           <w:pict>
-            <v:line w14:anchorId="3DC36328" id="Line 32" o:spid="_x0000_s1026" style="position:absolute;z-index:251657216;visibility:visible;mso-wrap-style:square;mso-width-percent:0;mso-height-percent:0;mso-wrap-distance-left:9pt;mso-wrap-distance-top:0;mso-wrap-distance-right:9pt;mso-wrap-distance-bottom:0;mso-position-horizontal:absolute;mso-position-horizontal-relative:page;mso-position-vertical:absolute;mso-position-vertical-relative:page;mso-width-percent:0;mso-height-percent:0;mso-width-relative:page;mso-height-relative:page" from="1in,750.3pt" to="540pt,750.3pt" o:gfxdata="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" o:allowincell="f">
+            <v:line w14:anchorId="749D3229" id="Line 32" o:spid="_x0000_s1026" style="position:absolute;z-index:251657216;visibility:visible;mso-wrap-style:square;mso-width-percent:0;mso-height-percent:0;mso-wrap-distance-left:9pt;mso-wrap-distance-top:0;mso-wrap-distance-right:9pt;mso-wrap-distance-bottom:0;mso-position-horizontal:absolute;mso-position-horizontal-relative:page;mso-position-vertical:absolute;mso-position-vertical-relative:page;mso-width-percent:0;mso-height-percent:0;mso-width-relative:page;mso-height-relative:page" from="1in,750.3pt" to="540pt,750.3pt" o:gfxdata="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" o:allowincell="f">
               <w10:wrap anchorx="page" anchory="page"/>
             </v:line>
           </w:pict>
@@ -9073,7 +10096,7 @@
         </mc:Choice>
         <mc:Fallback>
           <w:pict>
-            <v:line w14:anchorId="4579ADEC" id="Line 38" o:spid="_x0000_s1026" style="position:absolute;z-index:251659264;visibility:visible;mso-wrap-style:square;mso-width-percent:0;mso-height-percent:0;mso-wrap-distance-left:9pt;mso-wrap-distance-top:0;mso-wrap-distance-right:9pt;mso-wrap-distance-bottom:0;mso-position-horizontal:absolute;mso-position-horizontal-relative:page;mso-position-vertical:absolute;mso-position-vertical-relative:page;mso-width-percent:0;mso-height-percent:0;mso-width-relative:page;mso-height-relative:page" from="1in,50.4pt" to="561.6pt,50.4pt" o:gfxdata="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" o:allowincell="f">
+            <v:line w14:anchorId="79DAB1C7" id="Line 38" o:spid="_x0000_s1026" style="position:absolute;z-index:251659264;visibility:visible;mso-wrap-style:square;mso-width-percent:0;mso-height-percent:0;mso-wrap-distance-left:9pt;mso-wrap-distance-top:0;mso-wrap-distance-right:9pt;mso-wrap-distance-bottom:0;mso-position-horizontal:absolute;mso-position-horizontal-relative:page;mso-position-vertical:absolute;mso-position-vertical-relative:page;mso-width-percent:0;mso-height-percent:0;mso-width-relative:page;mso-height-relative:page" from="1in,50.4pt" to="561.6pt,50.4pt" o:gfxdata="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" o:allowincell="f">
               <w10:wrap anchorx="page" anchory="page"/>
             </v:line>
           </w:pict>
@@ -9186,7 +10209,7 @@
         </mc:Choice>
         <mc:Fallback>
           <w:pict>
-            <v:line w14:anchorId="4874CB6D" id="Line 30" o:spid="_x0000_s1026" style="position:absolute;z-index:251656192;visibility:visible;mso-wrap-style:square;mso-width-percent:0;mso-height-percent:0;mso-wrap-distance-left:9pt;mso-wrap-distance-top:0;mso-wrap-distance-right:9pt;mso-wrap-distance-bottom:0;mso-position-horizontal:absolute;mso-position-horizontal-relative:page;mso-position-vertical:absolute;mso-position-vertical-relative:page;mso-width-percent:0;mso-height-percent:0;mso-width-relative:page;mso-height-relative:page" from="1in,50.4pt" to="540pt,50.4pt" o:gfxdata="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" o:allowincell="f">
+            <v:line w14:anchorId="1C2BDAB1" id="Line 30" o:spid="_x0000_s1026" style="position:absolute;z-index:251656192;visibility:visible;mso-wrap-style:square;mso-width-percent:0;mso-height-percent:0;mso-wrap-distance-left:9pt;mso-wrap-distance-top:0;mso-wrap-distance-right:9pt;mso-wrap-distance-bottom:0;mso-position-horizontal:absolute;mso-position-horizontal-relative:page;mso-position-vertical:absolute;mso-position-vertical-relative:page;mso-width-percent:0;mso-height-percent:0;mso-width-relative:page;mso-height-relative:page" from="1in,50.4pt" to="540pt,50.4pt" o:gfxdata="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" o:allowincell="f">
               <w10:wrap anchorx="page" anchory="page"/>
             </v:line>
           </w:pict>
@@ -12200,6 +13223,21 @@
 </file>
 
 <file path=customXml/item1.xml><?xml version="1.0" encoding="utf-8"?>
+<p:properties xmlns:p="http://schemas.microsoft.com/office/2006/metadata/properties" xmlns:xsi="http://www.w3.org/2001/XMLSchema-instance" xmlns:pc="http://schemas.microsoft.com/office/infopath/2007/PartnerControls">
+  <documentManagement/>
+</p:properties>
+</file>
+
+<file path=customXml/item2.xml><?xml version="1.0" encoding="utf-8"?>
+<?mso-contentType ?>
+<FormTemplates xmlns="http://schemas.microsoft.com/sharepoint/v3/contenttype/forms">
+  <Display>DocumentLibraryForm</Display>
+  <Edit>DocumentLibraryForm</Edit>
+  <New>DocumentLibraryForm</New>
+</FormTemplates>
+</file>
+
+<file path=customXml/item3.xml><?xml version="1.0" encoding="utf-8"?>
 <ct:contentTypeSchema xmlns:ct="http://schemas.microsoft.com/office/2006/metadata/contentType" xmlns:ma="http://schemas.microsoft.com/office/2006/metadata/properties/metaAttributes" ct:_="" ma:_="" ma:contentTypeName="Document" ma:contentTypeID="0x010100DFEC865D7254EB4A8B6C8590FD20E39F" ma:contentTypeVersion="0" ma:contentTypeDescription="Create a new document." ma:contentTypeScope="" ma:versionID="dc620579c55658ff994e4edfb59cdcf1">
   <xsd:schema xmlns:xsd="http://www.w3.org/2001/XMLSchema" xmlns:xs="http://www.w3.org/2001/XMLSchema" xmlns:p="http://schemas.microsoft.com/office/2006/metadata/properties" targetNamespace="http://schemas.microsoft.com/office/2006/metadata/properties" ma:root="true" ma:fieldsID="c64490b4aec6201516c3a874156f37b2">
     <xsd:element name="properties">
@@ -12313,26 +13351,28 @@
 </ct:contentTypeSchema>
 </file>
 
-<file path=customXml/item2.xml><?xml version="1.0" encoding="utf-8"?>
-<?mso-contentType ?>
-<FormTemplates xmlns="http://schemas.microsoft.com/sharepoint/v3/contenttype/forms">
-  <Display>DocumentLibraryForm</Display>
-  <Edit>DocumentLibraryForm</Edit>
-  <New>DocumentLibraryForm</New>
-</FormTemplates>
-</file>
-
-<file path=customXml/item3.xml><?xml version="1.0" encoding="utf-8"?>
-<p:properties xmlns:p="http://schemas.microsoft.com/office/2006/metadata/properties" xmlns:xsi="http://www.w3.org/2001/XMLSchema-instance" xmlns:pc="http://schemas.microsoft.com/office/infopath/2007/PartnerControls">
-  <documentManagement/>
-</p:properties>
-</file>
-
 <file path=customXml/item4.xml><?xml version="1.0" encoding="utf-8"?>
 <b:Sources xmlns:b="http://schemas.openxmlformats.org/officeDocument/2006/bibliography" xmlns="http://schemas.openxmlformats.org/officeDocument/2006/bibliography" SelectedStyle="\APA.XSL" StyleName="APA"/>
 </file>
 
 <file path=customXml/itemProps1.xml><?xml version="1.0" encoding="utf-8"?>
+<ds:datastoreItem xmlns:ds="http://schemas.openxmlformats.org/officeDocument/2006/customXml" ds:itemID="{FAB5EBB6-5E22-4A93-8A88-BE0203FA85CB}">
+  <ds:schemaRefs>
+    <ds:schemaRef ds:uri="http://schemas.microsoft.com/office/2006/metadata/properties"/>
+    <ds:schemaRef ds:uri="http://schemas.microsoft.com/office/infopath/2007/PartnerControls"/>
+  </ds:schemaRefs>
+</ds:datastoreItem>
+</file>
+
+<file path=customXml/itemProps2.xml><?xml version="1.0" encoding="utf-8"?>
+<ds:datastoreItem xmlns:ds="http://schemas.openxmlformats.org/officeDocument/2006/customXml" ds:itemID="{A885B2DB-42DA-4318-9EB7-6D24C272F932}">
+  <ds:schemaRefs>
+    <ds:schemaRef ds:uri="http://schemas.microsoft.com/sharepoint/v3/contenttype/forms"/>
+  </ds:schemaRefs>
+</ds:datastoreItem>
+</file>
+
+<file path=customXml/itemProps3.xml><?xml version="1.0" encoding="utf-8"?>
 <ds:datastoreItem xmlns:ds="http://schemas.openxmlformats.org/officeDocument/2006/customXml" ds:itemID="{3EC30AF7-F6FD-4FB6-B723-1340D7FE908C}">
   <ds:schemaRefs>
     <ds:schemaRef ds:uri="http://schemas.microsoft.com/office/2006/metadata/contentType"/>
@@ -12348,25 +13388,8 @@
 </ds:datastoreItem>
 </file>
 
-<file path=customXml/itemProps2.xml><?xml version="1.0" encoding="utf-8"?>
-<ds:datastoreItem xmlns:ds="http://schemas.openxmlformats.org/officeDocument/2006/customXml" ds:itemID="{A885B2DB-42DA-4318-9EB7-6D24C272F932}">
-  <ds:schemaRefs>
-    <ds:schemaRef ds:uri="http://schemas.microsoft.com/sharepoint/v3/contenttype/forms"/>
-  </ds:schemaRefs>
-</ds:datastoreItem>
-</file>
-
-<file path=customXml/itemProps3.xml><?xml version="1.0" encoding="utf-8"?>
-<ds:datastoreItem xmlns:ds="http://schemas.openxmlformats.org/officeDocument/2006/customXml" ds:itemID="{FAB5EBB6-5E22-4A93-8A88-BE0203FA85CB}">
-  <ds:schemaRefs>
-    <ds:schemaRef ds:uri="http://schemas.microsoft.com/office/2006/metadata/properties"/>
-    <ds:schemaRef ds:uri="http://schemas.microsoft.com/office/infopath/2007/PartnerControls"/>
-  </ds:schemaRefs>
-</ds:datastoreItem>
-</file>
-
 <file path=customXml/itemProps4.xml><?xml version="1.0" encoding="utf-8"?>
-<ds:datastoreItem xmlns:ds="http://schemas.openxmlformats.org/officeDocument/2006/customXml" ds:itemID="{E039F859-1F7B-475D-996F-45DB9194B13D}">
+<ds:datastoreItem xmlns:ds="http://schemas.openxmlformats.org/officeDocument/2006/customXml" ds:itemID="{FCAD7D9D-763F-49FD-B4E8-C9BA0723EE66}">
   <ds:schemaRefs>
     <ds:schemaRef ds:uri="http://schemas.openxmlformats.org/officeDocument/2006/bibliography"/>
   </ds:schemaRefs>

</xml_diff>

<commit_message>
tfs8228 - ecl reused emp ids issues
git-tfs-id: [https://tfs.omnicloud.local/tfs/cco%20program/]$/eCoaching_V2;C38678
</commit_message>
<xml_diff>
--- a/Requirements/CCO_eCoaching_Log_User_File_Layout.docx
+++ b/Requirements/CCO_eCoaching_Log_User_File_Layout.docx
@@ -296,7 +296,7 @@
           </mc:Choice>
           <mc:Fallback>
             <w:pict>
-              <v:line w14:anchorId="65DD8929" id="Line 232" o:spid="_x0000_s1026" style="position:absolute;z-index:251658240;visibility:visible;mso-wrap-style:square;mso-width-percent:0;mso-height-percent:0;mso-wrap-distance-left:9pt;mso-wrap-distance-top:0;mso-wrap-distance-right:9pt;mso-wrap-distance-bottom:0;mso-position-horizontal:absolute;mso-position-horizontal-relative:text;mso-position-vertical:absolute;mso-position-vertical-relative:text;mso-width-percent:0;mso-height-percent:0;mso-width-relative:page;mso-height-relative:page" from="367.2pt,33.3pt" to="439.25pt,33.35pt" o:gfxdata="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" o:allowincell="f">
+              <v:line w14:anchorId="52A0F0A9" id="Line 232" o:spid="_x0000_s1026" style="position:absolute;z-index:251658240;visibility:visible;mso-wrap-style:square;mso-width-percent:0;mso-height-percent:0;mso-wrap-distance-left:9pt;mso-wrap-distance-top:0;mso-wrap-distance-right:9pt;mso-wrap-distance-bottom:0;mso-position-horizontal:absolute;mso-position-horizontal-relative:text;mso-position-vertical:absolute;mso-position-vertical-relative:text;mso-width-percent:0;mso-height-percent:0;mso-width-relative:page;mso-height-relative:page" from="367.2pt,33.3pt" to="439.25pt,33.35pt" o:gfxdata="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" o:allowincell="f">
                 <v:stroke startarrowwidth="narrow" startarrowlength="short" endarrowwidth="narrow" endarrowlength="short"/>
               </v:line>
             </w:pict>
@@ -374,7 +374,7 @@
           </mc:Choice>
           <mc:Fallback>
             <w:pict>
-              <v:line w14:anchorId="18602050" id="Line 230" o:spid="_x0000_s1026" style="position:absolute;z-index:251656192;visibility:visible;mso-wrap-style:square;mso-width-percent:0;mso-height-percent:0;mso-wrap-distance-left:9pt;mso-wrap-distance-top:0;mso-wrap-distance-right:9pt;mso-wrap-distance-bottom:0;mso-position-horizontal:absolute;mso-position-horizontal-relative:text;mso-position-vertical:absolute;mso-position-vertical-relative:text;mso-width-percent:0;mso-height-percent:0;mso-width-relative:page;mso-height-relative:page" from="1in,33.3pt" to="266.45pt,33.35pt" o:gfxdata="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" o:allowincell="f">
+              <v:line w14:anchorId="4C647E9A" id="Line 230" o:spid="_x0000_s1026" style="position:absolute;z-index:251656192;visibility:visible;mso-wrap-style:square;mso-width-percent:0;mso-height-percent:0;mso-wrap-distance-left:9pt;mso-wrap-distance-top:0;mso-wrap-distance-right:9pt;mso-wrap-distance-bottom:0;mso-position-horizontal:absolute;mso-position-horizontal-relative:text;mso-position-vertical:absolute;mso-position-vertical-relative:text;mso-width-percent:0;mso-height-percent:0;mso-width-relative:page;mso-height-relative:page" from="1in,33.3pt" to="266.45pt,33.35pt" o:gfxdata="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" o:allowincell="f">
                 <v:stroke startarrowwidth="narrow" startarrowlength="short" endarrowwidth="narrow" endarrowlength="short"/>
               </v:line>
             </w:pict>
@@ -602,7 +602,7 @@
           </mc:Choice>
           <mc:Fallback>
             <w:pict>
-              <v:line w14:anchorId="73D61FAF" id="Line 234" o:spid="_x0000_s1026" style="position:absolute;z-index:251659776;visibility:visible;mso-wrap-style:square;mso-width-percent:0;mso-height-percent:0;mso-wrap-distance-left:9pt;mso-wrap-distance-top:0;mso-wrap-distance-right:9pt;mso-wrap-distance-bottom:0;mso-position-horizontal:absolute;mso-position-horizontal-relative:text;mso-position-vertical:absolute;mso-position-vertical-relative:text;mso-width-percent:0;mso-height-percent:0;mso-width-relative:page;mso-height-relative:page" from="115.2pt,.6pt" to="309.6pt,.6pt" o:gfxdata="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" o:allowincell="f">
+              <v:line w14:anchorId="0DBEFDC0" id="Line 234" o:spid="_x0000_s1026" style="position:absolute;z-index:251659776;visibility:visible;mso-wrap-style:square;mso-width-percent:0;mso-height-percent:0;mso-wrap-distance-left:9pt;mso-wrap-distance-top:0;mso-wrap-distance-right:9pt;mso-wrap-distance-bottom:0;mso-position-horizontal:absolute;mso-position-horizontal-relative:text;mso-position-vertical:absolute;mso-position-vertical-relative:text;mso-width-percent:0;mso-height-percent:0;mso-width-relative:page;mso-height-relative:page" from="115.2pt,.6pt" to="309.6pt,.6pt" o:gfxdata="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" o:allowincell="f">
                 <v:stroke startarrowwidth="narrow" startarrowlength="short" endarrowwidth="narrow" endarrowlength="short"/>
               </v:line>
             </w:pict>
@@ -708,7 +708,7 @@
           </mc:Choice>
           <mc:Fallback>
             <w:pict>
-              <v:line w14:anchorId="1506DE2B" id="Line 233" o:spid="_x0000_s1026" style="position:absolute;z-index:251658752;visibility:visible;mso-wrap-style:square;mso-width-percent:0;mso-height-percent:0;mso-wrap-distance-left:9pt;mso-wrap-distance-top:0;mso-wrap-distance-right:9pt;mso-wrap-distance-bottom:0;mso-position-horizontal:absolute;mso-position-horizontal-relative:text;mso-position-vertical:absolute;mso-position-vertical-relative:text;mso-width-percent:0;mso-height-percent:0;mso-width-relative:page;mso-height-relative:page" from="374.4pt,34.75pt" to="446.45pt,34.8pt" o:gfxdata="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" o:allowincell="f">
+              <v:line w14:anchorId="3ED88BDE" id="Line 233" o:spid="_x0000_s1026" style="position:absolute;z-index:251658752;visibility:visible;mso-wrap-style:square;mso-width-percent:0;mso-height-percent:0;mso-wrap-distance-left:9pt;mso-wrap-distance-top:0;mso-wrap-distance-right:9pt;mso-wrap-distance-bottom:0;mso-position-horizontal:absolute;mso-position-horizontal-relative:text;mso-position-vertical:absolute;mso-position-vertical-relative:text;mso-width-percent:0;mso-height-percent:0;mso-width-relative:page;mso-height-relative:page" from="374.4pt,34.75pt" to="446.45pt,34.8pt" o:gfxdata="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" o:allowincell="f">
                 <v:stroke startarrowwidth="narrow" startarrowlength="short" endarrowwidth="narrow" endarrowlength="short"/>
               </v:line>
             </w:pict>
@@ -786,7 +786,7 @@
           </mc:Choice>
           <mc:Fallback>
             <w:pict>
-              <v:line w14:anchorId="1FF420D4" id="Line 231" o:spid="_x0000_s1026" style="position:absolute;z-index:251656704;visibility:visible;mso-wrap-style:square;mso-width-percent:0;mso-height-percent:0;mso-wrap-distance-left:9pt;mso-wrap-distance-top:0;mso-wrap-distance-right:9pt;mso-wrap-distance-bottom:0;mso-position-horizontal:absolute;mso-position-horizontal-relative:text;mso-position-vertical:absolute;mso-position-vertical-relative:text;mso-width-percent:0;mso-height-percent:0;mso-width-relative:page;mso-height-relative:page" from="1in,32.75pt" to="266.45pt,32.8pt" o:gfxdata="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" o:allowincell="f">
+              <v:line w14:anchorId="3BB4D9D2" id="Line 231" o:spid="_x0000_s1026" style="position:absolute;z-index:251656704;visibility:visible;mso-wrap-style:square;mso-width-percent:0;mso-height-percent:0;mso-wrap-distance-left:9pt;mso-wrap-distance-top:0;mso-wrap-distance-right:9pt;mso-wrap-distance-bottom:0;mso-position-horizontal:absolute;mso-position-horizontal-relative:text;mso-position-vertical:absolute;mso-position-vertical-relative:text;mso-width-percent:0;mso-height-percent:0;mso-width-relative:page;mso-height-relative:page" from="1in,32.75pt" to="266.45pt,32.8pt" o:gfxdata="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" o:allowincell="f">
                 <v:stroke startarrowwidth="narrow" startarrowlength="short" endarrowwidth="narrow" endarrowlength="short"/>
               </v:line>
             </w:pict>
@@ -1762,6 +1762,12 @@
                 <w:sz w:val="20"/>
               </w:rPr>
             </w:pPr>
+            <w:r>
+              <w:rPr>
+                <w:sz w:val="20"/>
+              </w:rPr>
+              <w:t>09/21/2017</w:t>
+            </w:r>
           </w:p>
         </w:tc>
         <w:tc>
@@ -1778,12 +1784,13 @@
                 <w:sz w:val="20"/>
               </w:rPr>
             </w:pPr>
-          </w:p>
-        </w:tc>
-        <w:tc>
-          <w:tcPr>
-            <w:tcW w:w="1822" w:type="dxa"/>
-          </w:tcPr>
+            <w:r>
+              <w:rPr>
+                <w:sz w:val="20"/>
+              </w:rPr>
+              <w:t xml:space="preserve">TFS8228 – eCL Reused Emp ID issues </w:t>
+            </w:r>
+          </w:p>
           <w:p>
             <w:pPr>
               <w:pStyle w:val="hdr1"/>
@@ -1794,6 +1801,76 @@
                 <w:sz w:val="20"/>
               </w:rPr>
             </w:pPr>
+            <w:r>
+              <w:rPr>
+                <w:sz w:val="20"/>
+              </w:rPr>
+              <w:t>Modified 1.</w:t>
+            </w:r>
+            <w:r>
+              <w:rPr>
+                <w:sz w:val="20"/>
+              </w:rPr>
+              <w:t>2</w:t>
+            </w:r>
+            <w:r>
+              <w:rPr>
+                <w:sz w:val="20"/>
+              </w:rPr>
+              <w:t xml:space="preserve"> adding elements </w:t>
+            </w:r>
+            <w:r>
+              <w:rPr>
+                <w:sz w:val="20"/>
+              </w:rPr>
+              <w:t>8</w:t>
+            </w:r>
+            <w:r>
+              <w:rPr>
+                <w:sz w:val="20"/>
+              </w:rPr>
+              <w:t xml:space="preserve"> </w:t>
+            </w:r>
+            <w:r>
+              <w:rPr>
+                <w:sz w:val="20"/>
+              </w:rPr>
+              <w:t>and</w:t>
+            </w:r>
+            <w:r>
+              <w:rPr>
+                <w:sz w:val="20"/>
+              </w:rPr>
+              <w:t xml:space="preserve"> </w:t>
+            </w:r>
+            <w:r>
+              <w:rPr>
+                <w:sz w:val="20"/>
+              </w:rPr>
+              <w:t>9</w:t>
+            </w:r>
+          </w:p>
+        </w:tc>
+        <w:tc>
+          <w:tcPr>
+            <w:tcW w:w="1822" w:type="dxa"/>
+          </w:tcPr>
+          <w:p>
+            <w:pPr>
+              <w:pStyle w:val="hdr1"/>
+              <w:spacing w:before="0"/>
+              <w:ind w:left="0"/>
+              <w:jc w:val="center"/>
+              <w:rPr>
+                <w:sz w:val="20"/>
+              </w:rPr>
+            </w:pPr>
+            <w:r>
+              <w:rPr>
+                <w:sz w:val="20"/>
+              </w:rPr>
+              <w:t>Doug Stearns</w:t>
+            </w:r>
           </w:p>
         </w:tc>
       </w:tr>
@@ -1842,7 +1919,7 @@
               <w:pStyle w:val="hdr1"/>
               <w:spacing w:before="0"/>
               <w:ind w:left="0"/>
-              <w:jc w:val="left"/>
+              <w:jc w:val="center"/>
               <w:rPr>
                 <w:sz w:val="20"/>
               </w:rPr>
@@ -1895,7 +1972,7 @@
               <w:pStyle w:val="hdr1"/>
               <w:spacing w:before="0"/>
               <w:ind w:left="0"/>
-              <w:jc w:val="left"/>
+              <w:jc w:val="center"/>
               <w:rPr>
                 <w:sz w:val="20"/>
               </w:rPr>
@@ -4736,14 +4813,7 @@
                 <w:sz w:val="22"/>
                 <w:szCs w:val="22"/>
               </w:rPr>
-              <w:t xml:space="preserve">Employee’s preferred </w:t>
-            </w:r>
-            <w:r>
-              <w:rPr>
-                <w:sz w:val="22"/>
-                <w:szCs w:val="22"/>
-              </w:rPr>
-              <w:t>middle initial</w:t>
+              <w:t>Employee’s preferred middle initial</w:t>
             </w:r>
           </w:p>
           <w:p>
@@ -4863,21 +4933,7 @@
                 <w:sz w:val="22"/>
                 <w:szCs w:val="22"/>
               </w:rPr>
-              <w:t xml:space="preserve">Employee’s preferred </w:t>
-            </w:r>
-            <w:r>
-              <w:rPr>
-                <w:sz w:val="22"/>
-                <w:szCs w:val="22"/>
-              </w:rPr>
-              <w:t xml:space="preserve">last </w:t>
-            </w:r>
-            <w:r>
-              <w:rPr>
-                <w:sz w:val="22"/>
-                <w:szCs w:val="22"/>
-              </w:rPr>
-              <w:t>name</w:t>
+              <w:t>Employee’s preferred last name</w:t>
             </w:r>
           </w:p>
           <w:p>
@@ -5993,6 +6049,264 @@
                 <w:szCs w:val="22"/>
               </w:rPr>
               <w:t xml:space="preserve">Will start with WH for HR individuals </w:t>
+            </w:r>
+          </w:p>
+        </w:tc>
+      </w:tr>
+      <w:tr>
+        <w:trPr>
+          <w:tblHeader/>
+        </w:trPr>
+        <w:tc>
+          <w:tcPr>
+            <w:tcW w:w="1253" w:type="dxa"/>
+            <w:tcBorders>
+              <w:top w:val="single" w:sz="4" w:space="0" w:color="auto"/>
+              <w:left w:val="single" w:sz="4" w:space="0" w:color="auto"/>
+              <w:bottom w:val="single" w:sz="4" w:space="0" w:color="auto"/>
+              <w:right w:val="single" w:sz="4" w:space="0" w:color="auto"/>
+            </w:tcBorders>
+          </w:tcPr>
+          <w:p>
+            <w:pPr>
+              <w:pStyle w:val="TableText"/>
+              <w:numPr>
+                <w:ilvl w:val="0"/>
+                <w:numId w:val="14"/>
+              </w:numPr>
+              <w:rPr>
+                <w:b w:val="0"/>
+                <w:szCs w:val="22"/>
+              </w:rPr>
+            </w:pPr>
+          </w:p>
+        </w:tc>
+        <w:tc>
+          <w:tcPr>
+            <w:tcW w:w="2250" w:type="dxa"/>
+            <w:tcBorders>
+              <w:top w:val="single" w:sz="4" w:space="0" w:color="auto"/>
+              <w:left w:val="single" w:sz="4" w:space="0" w:color="auto"/>
+              <w:bottom w:val="single" w:sz="4" w:space="0" w:color="auto"/>
+              <w:right w:val="single" w:sz="4" w:space="0" w:color="auto"/>
+            </w:tcBorders>
+          </w:tcPr>
+          <w:p>
+            <w:pPr>
+              <w:rPr>
+                <w:sz w:val="22"/>
+                <w:szCs w:val="22"/>
+              </w:rPr>
+            </w:pPr>
+            <w:r>
+              <w:rPr>
+                <w:sz w:val="22"/>
+                <w:szCs w:val="22"/>
+              </w:rPr>
+              <w:t>Emp_ID_Prefix</w:t>
+            </w:r>
+          </w:p>
+        </w:tc>
+        <w:tc>
+          <w:tcPr>
+            <w:tcW w:w="1800" w:type="dxa"/>
+            <w:tcBorders>
+              <w:top w:val="single" w:sz="4" w:space="0" w:color="auto"/>
+              <w:left w:val="single" w:sz="4" w:space="0" w:color="auto"/>
+              <w:bottom w:val="single" w:sz="4" w:space="0" w:color="auto"/>
+              <w:right w:val="single" w:sz="4" w:space="0" w:color="auto"/>
+            </w:tcBorders>
+          </w:tcPr>
+          <w:p>
+            <w:pPr>
+              <w:rPr>
+                <w:sz w:val="22"/>
+                <w:szCs w:val="22"/>
+              </w:rPr>
+            </w:pPr>
+            <w:r>
+              <w:rPr>
+                <w:sz w:val="22"/>
+                <w:szCs w:val="22"/>
+              </w:rPr>
+              <w:t>Alpha/numeric</w:t>
+            </w:r>
+          </w:p>
+        </w:tc>
+        <w:tc>
+          <w:tcPr>
+            <w:tcW w:w="4510" w:type="dxa"/>
+            <w:tcBorders>
+              <w:top w:val="single" w:sz="4" w:space="0" w:color="auto"/>
+              <w:left w:val="single" w:sz="4" w:space="0" w:color="auto"/>
+              <w:bottom w:val="single" w:sz="4" w:space="0" w:color="auto"/>
+              <w:right w:val="single" w:sz="4" w:space="0" w:color="auto"/>
+            </w:tcBorders>
+          </w:tcPr>
+          <w:p>
+            <w:pPr>
+              <w:rPr>
+                <w:sz w:val="22"/>
+                <w:szCs w:val="22"/>
+              </w:rPr>
+            </w:pPr>
+            <w:r>
+              <w:rPr>
+                <w:sz w:val="22"/>
+                <w:szCs w:val="22"/>
+              </w:rPr>
+              <w:t>Employee ID</w:t>
+            </w:r>
+          </w:p>
+          <w:p>
+            <w:pPr>
+              <w:rPr>
+                <w:sz w:val="22"/>
+                <w:szCs w:val="22"/>
+              </w:rPr>
+            </w:pPr>
+            <w:r>
+              <w:rPr>
+                <w:sz w:val="22"/>
+                <w:szCs w:val="22"/>
+              </w:rPr>
+              <w:t>Preceding characters such as W or WV</w:t>
+            </w:r>
+          </w:p>
+        </w:tc>
+      </w:tr>
+      <w:tr>
+        <w:trPr>
+          <w:tblHeader/>
+        </w:trPr>
+        <w:tc>
+          <w:tcPr>
+            <w:tcW w:w="1253" w:type="dxa"/>
+            <w:tcBorders>
+              <w:top w:val="single" w:sz="4" w:space="0" w:color="auto"/>
+              <w:left w:val="single" w:sz="4" w:space="0" w:color="auto"/>
+              <w:bottom w:val="single" w:sz="4" w:space="0" w:color="auto"/>
+              <w:right w:val="single" w:sz="4" w:space="0" w:color="auto"/>
+            </w:tcBorders>
+          </w:tcPr>
+          <w:p>
+            <w:pPr>
+              <w:pStyle w:val="TableText"/>
+              <w:numPr>
+                <w:ilvl w:val="0"/>
+                <w:numId w:val="14"/>
+              </w:numPr>
+              <w:rPr>
+                <w:b w:val="0"/>
+                <w:szCs w:val="22"/>
+              </w:rPr>
+            </w:pPr>
+          </w:p>
+        </w:tc>
+        <w:tc>
+          <w:tcPr>
+            <w:tcW w:w="2250" w:type="dxa"/>
+            <w:tcBorders>
+              <w:top w:val="single" w:sz="4" w:space="0" w:color="auto"/>
+              <w:left w:val="single" w:sz="4" w:space="0" w:color="auto"/>
+              <w:bottom w:val="single" w:sz="4" w:space="0" w:color="auto"/>
+              <w:right w:val="single" w:sz="4" w:space="0" w:color="auto"/>
+            </w:tcBorders>
+          </w:tcPr>
+          <w:p>
+            <w:pPr>
+              <w:rPr>
+                <w:sz w:val="22"/>
+                <w:szCs w:val="22"/>
+              </w:rPr>
+            </w:pPr>
+            <w:r>
+              <w:rPr>
+                <w:sz w:val="22"/>
+                <w:szCs w:val="22"/>
+              </w:rPr>
+              <w:t>Hire_Date</w:t>
+            </w:r>
+          </w:p>
+        </w:tc>
+        <w:tc>
+          <w:tcPr>
+            <w:tcW w:w="1800" w:type="dxa"/>
+            <w:tcBorders>
+              <w:top w:val="single" w:sz="4" w:space="0" w:color="auto"/>
+              <w:left w:val="single" w:sz="4" w:space="0" w:color="auto"/>
+              <w:bottom w:val="single" w:sz="4" w:space="0" w:color="auto"/>
+              <w:right w:val="single" w:sz="4" w:space="0" w:color="auto"/>
+            </w:tcBorders>
+          </w:tcPr>
+          <w:p>
+            <w:pPr>
+              <w:rPr>
+                <w:sz w:val="22"/>
+                <w:szCs w:val="22"/>
+              </w:rPr>
+            </w:pPr>
+            <w:r>
+              <w:rPr>
+                <w:sz w:val="22"/>
+                <w:szCs w:val="22"/>
+              </w:rPr>
+              <w:t>Date</w:t>
+            </w:r>
+          </w:p>
+        </w:tc>
+        <w:tc>
+          <w:tcPr>
+            <w:tcW w:w="4510" w:type="dxa"/>
+            <w:tcBorders>
+              <w:top w:val="single" w:sz="4" w:space="0" w:color="auto"/>
+              <w:left w:val="single" w:sz="4" w:space="0" w:color="auto"/>
+              <w:bottom w:val="single" w:sz="4" w:space="0" w:color="auto"/>
+              <w:right w:val="single" w:sz="4" w:space="0" w:color="auto"/>
+            </w:tcBorders>
+          </w:tcPr>
+          <w:p>
+            <w:pPr>
+              <w:rPr>
+                <w:sz w:val="22"/>
+                <w:szCs w:val="22"/>
+              </w:rPr>
+            </w:pPr>
+            <w:r>
+              <w:rPr>
+                <w:sz w:val="22"/>
+                <w:szCs w:val="22"/>
+              </w:rPr>
+              <w:t xml:space="preserve">Employee’s </w:t>
+            </w:r>
+            <w:r>
+              <w:rPr>
+                <w:sz w:val="22"/>
+                <w:szCs w:val="22"/>
+              </w:rPr>
+              <w:t xml:space="preserve">original </w:t>
+            </w:r>
+            <w:r>
+              <w:rPr>
+                <w:sz w:val="22"/>
+                <w:szCs w:val="22"/>
+              </w:rPr>
+              <w:t>hire date</w:t>
+            </w:r>
+          </w:p>
+          <w:p>
+            <w:pPr>
+              <w:rPr>
+                <w:sz w:val="22"/>
+                <w:szCs w:val="22"/>
+              </w:rPr>
+            </w:pPr>
+            <w:r>
+              <w:rPr>
+                <w:sz w:val="22"/>
+                <w:szCs w:val="22"/>
+              </w:rPr>
+              <w:t>Format of DD-Mon-YY</w:t>
             </w:r>
           </w:p>
         </w:tc>
@@ -9734,7 +10048,7 @@
         </mc:Choice>
         <mc:Fallback>
           <w:pict>
-            <v:line w14:anchorId="58F999C7" id="Line 39" o:spid="_x0000_s1026" style="position:absolute;z-index:251658240;visibility:visible;mso-wrap-style:square;mso-width-percent:0;mso-height-percent:0;mso-wrap-distance-left:9pt;mso-wrap-distance-top:0;mso-wrap-distance-right:9pt;mso-wrap-distance-bottom:0;mso-position-horizontal:absolute;mso-position-horizontal-relative:text;mso-position-vertical:absolute;mso-position-vertical-relative:text;mso-width-percent:0;mso-height-percent:0;mso-width-relative:page;mso-height-relative:page" from="0,1.8pt" to="475.2pt,1.8pt" o:gfxdata="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" o:allowincell="f"/>
+            <v:line w14:anchorId="5B1D6E6C" id="Line 39" o:spid="_x0000_s1026" style="position:absolute;z-index:251658240;visibility:visible;mso-wrap-style:square;mso-width-percent:0;mso-height-percent:0;mso-wrap-distance-left:9pt;mso-wrap-distance-top:0;mso-wrap-distance-right:9pt;mso-wrap-distance-bottom:0;mso-position-horizontal:absolute;mso-position-horizontal-relative:text;mso-position-vertical:absolute;mso-position-vertical-relative:text;mso-width-percent:0;mso-height-percent:0;mso-width-relative:page;mso-height-relative:page" from="0,1.8pt" to="475.2pt,1.8pt" o:gfxdata="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" o:allowincell="f"/>
           </w:pict>
         </mc:Fallback>
       </mc:AlternateContent>
@@ -9844,7 +10158,7 @@
         <w:noProof/>
         <w:sz w:val="18"/>
       </w:rPr>
-      <w:t>1</w:t>
+      <w:t>2</w:t>
     </w:r>
     <w:r>
       <w:rPr>
@@ -9940,7 +10254,7 @@
         </mc:Choice>
         <mc:Fallback>
           <w:pict>
-            <v:line w14:anchorId="749D3229" id="Line 32" o:spid="_x0000_s1026" style="position:absolute;z-index:251657216;visibility:visible;mso-wrap-style:square;mso-width-percent:0;mso-height-percent:0;mso-wrap-distance-left:9pt;mso-wrap-distance-top:0;mso-wrap-distance-right:9pt;mso-wrap-distance-bottom:0;mso-position-horizontal:absolute;mso-position-horizontal-relative:page;mso-position-vertical:absolute;mso-position-vertical-relative:page;mso-width-percent:0;mso-height-percent:0;mso-width-relative:page;mso-height-relative:page" from="1in,750.3pt" to="540pt,750.3pt" o:gfxdata="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" o:allowincell="f">
+            <v:line w14:anchorId="3AF2292E" id="Line 32" o:spid="_x0000_s1026" style="position:absolute;z-index:251657216;visibility:visible;mso-wrap-style:square;mso-width-percent:0;mso-height-percent:0;mso-wrap-distance-left:9pt;mso-wrap-distance-top:0;mso-wrap-distance-right:9pt;mso-wrap-distance-bottom:0;mso-position-horizontal:absolute;mso-position-horizontal-relative:page;mso-position-vertical:absolute;mso-position-vertical-relative:page;mso-width-percent:0;mso-height-percent:0;mso-width-relative:page;mso-height-relative:page" from="1in,750.3pt" to="540pt,750.3pt" o:gfxdata="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" o:allowincell="f">
               <w10:wrap anchorx="page" anchory="page"/>
             </v:line>
           </w:pict>
@@ -10096,7 +10410,7 @@
         </mc:Choice>
         <mc:Fallback>
           <w:pict>
-            <v:line w14:anchorId="79DAB1C7" id="Line 38" o:spid="_x0000_s1026" style="position:absolute;z-index:251659264;visibility:visible;mso-wrap-style:square;mso-width-percent:0;mso-height-percent:0;mso-wrap-distance-left:9pt;mso-wrap-distance-top:0;mso-wrap-distance-right:9pt;mso-wrap-distance-bottom:0;mso-position-horizontal:absolute;mso-position-horizontal-relative:page;mso-position-vertical:absolute;mso-position-vertical-relative:page;mso-width-percent:0;mso-height-percent:0;mso-width-relative:page;mso-height-relative:page" from="1in,50.4pt" to="561.6pt,50.4pt" o:gfxdata="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" o:allowincell="f">
+            <v:line w14:anchorId="6021A469" id="Line 38" o:spid="_x0000_s1026" style="position:absolute;z-index:251659264;visibility:visible;mso-wrap-style:square;mso-width-percent:0;mso-height-percent:0;mso-wrap-distance-left:9pt;mso-wrap-distance-top:0;mso-wrap-distance-right:9pt;mso-wrap-distance-bottom:0;mso-position-horizontal:absolute;mso-position-horizontal-relative:page;mso-position-vertical:absolute;mso-position-vertical-relative:page;mso-width-percent:0;mso-height-percent:0;mso-width-relative:page;mso-height-relative:page" from="1in,50.4pt" to="561.6pt,50.4pt" o:gfxdata="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" o:allowincell="f">
               <w10:wrap anchorx="page" anchory="page"/>
             </v:line>
           </w:pict>
@@ -10209,7 +10523,7 @@
         </mc:Choice>
         <mc:Fallback>
           <w:pict>
-            <v:line w14:anchorId="1C2BDAB1" id="Line 30" o:spid="_x0000_s1026" style="position:absolute;z-index:251656192;visibility:visible;mso-wrap-style:square;mso-width-percent:0;mso-height-percent:0;mso-wrap-distance-left:9pt;mso-wrap-distance-top:0;mso-wrap-distance-right:9pt;mso-wrap-distance-bottom:0;mso-position-horizontal:absolute;mso-position-horizontal-relative:page;mso-position-vertical:absolute;mso-position-vertical-relative:page;mso-width-percent:0;mso-height-percent:0;mso-width-relative:page;mso-height-relative:page" from="1in,50.4pt" to="540pt,50.4pt" o:gfxdata="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" o:allowincell="f">
+            <v:line w14:anchorId="5655AE06" id="Line 30" o:spid="_x0000_s1026" style="position:absolute;z-index:251656192;visibility:visible;mso-wrap-style:square;mso-width-percent:0;mso-height-percent:0;mso-wrap-distance-left:9pt;mso-wrap-distance-top:0;mso-wrap-distance-right:9pt;mso-wrap-distance-bottom:0;mso-position-horizontal:absolute;mso-position-horizontal-relative:page;mso-position-vertical:absolute;mso-position-vertical-relative:page;mso-width-percent:0;mso-height-percent:0;mso-width-relative:page;mso-height-relative:page" from="1in,50.4pt" to="540pt,50.4pt" o:gfxdata="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" o:allowincell="f">
               <w10:wrap anchorx="page" anchory="page"/>
             </v:line>
           </w:pict>
@@ -13223,18 +13537,18 @@
 </file>
 
 <file path=customXml/item1.xml><?xml version="1.0" encoding="utf-8"?>
-<p:properties xmlns:p="http://schemas.microsoft.com/office/2006/metadata/properties" xmlns:xsi="http://www.w3.org/2001/XMLSchema-instance" xmlns:pc="http://schemas.microsoft.com/office/infopath/2007/PartnerControls">
-  <documentManagement/>
-</p:properties>
-</file>
-
-<file path=customXml/item2.xml><?xml version="1.0" encoding="utf-8"?>
 <?mso-contentType ?>
 <FormTemplates xmlns="http://schemas.microsoft.com/sharepoint/v3/contenttype/forms">
   <Display>DocumentLibraryForm</Display>
   <Edit>DocumentLibraryForm</Edit>
   <New>DocumentLibraryForm</New>
 </FormTemplates>
+</file>
+
+<file path=customXml/item2.xml><?xml version="1.0" encoding="utf-8"?>
+<p:properties xmlns:p="http://schemas.microsoft.com/office/2006/metadata/properties" xmlns:xsi="http://www.w3.org/2001/XMLSchema-instance" xmlns:pc="http://schemas.microsoft.com/office/infopath/2007/PartnerControls">
+  <documentManagement/>
+</p:properties>
 </file>
 
 <file path=customXml/item3.xml><?xml version="1.0" encoding="utf-8"?>
@@ -13356,18 +13670,18 @@
 </file>
 
 <file path=customXml/itemProps1.xml><?xml version="1.0" encoding="utf-8"?>
-<ds:datastoreItem xmlns:ds="http://schemas.openxmlformats.org/officeDocument/2006/customXml" ds:itemID="{FAB5EBB6-5E22-4A93-8A88-BE0203FA85CB}">
+<ds:datastoreItem xmlns:ds="http://schemas.openxmlformats.org/officeDocument/2006/customXml" ds:itemID="{A885B2DB-42DA-4318-9EB7-6D24C272F932}">
   <ds:schemaRefs>
-    <ds:schemaRef ds:uri="http://schemas.microsoft.com/office/2006/metadata/properties"/>
-    <ds:schemaRef ds:uri="http://schemas.microsoft.com/office/infopath/2007/PartnerControls"/>
+    <ds:schemaRef ds:uri="http://schemas.microsoft.com/sharepoint/v3/contenttype/forms"/>
   </ds:schemaRefs>
 </ds:datastoreItem>
 </file>
 
 <file path=customXml/itemProps2.xml><?xml version="1.0" encoding="utf-8"?>
-<ds:datastoreItem xmlns:ds="http://schemas.openxmlformats.org/officeDocument/2006/customXml" ds:itemID="{A885B2DB-42DA-4318-9EB7-6D24C272F932}">
+<ds:datastoreItem xmlns:ds="http://schemas.openxmlformats.org/officeDocument/2006/customXml" ds:itemID="{FAB5EBB6-5E22-4A93-8A88-BE0203FA85CB}">
   <ds:schemaRefs>
-    <ds:schemaRef ds:uri="http://schemas.microsoft.com/sharepoint/v3/contenttype/forms"/>
+    <ds:schemaRef ds:uri="http://schemas.microsoft.com/office/2006/metadata/properties"/>
+    <ds:schemaRef ds:uri="http://schemas.microsoft.com/office/infopath/2007/PartnerControls"/>
   </ds:schemaRefs>
 </ds:datastoreItem>
 </file>
@@ -13389,7 +13703,7 @@
 </file>
 
 <file path=customXml/itemProps4.xml><?xml version="1.0" encoding="utf-8"?>
-<ds:datastoreItem xmlns:ds="http://schemas.openxmlformats.org/officeDocument/2006/customXml" ds:itemID="{FCAD7D9D-763F-49FD-B4E8-C9BA0723EE66}">
+<ds:datastoreItem xmlns:ds="http://schemas.openxmlformats.org/officeDocument/2006/customXml" ds:itemID="{4369B3DC-02C5-4945-974E-1FB3F4B2DA26}">
   <ds:schemaRefs>
     <ds:schemaRef ds:uri="http://schemas.openxmlformats.org/officeDocument/2006/bibliography"/>
   </ds:schemaRefs>

</xml_diff>

<commit_message>
tfs8974 - ecl new columns for att
git-tfs-id: [https://tfs.omnicloud.local/tfs/cco%20program/]$/eCoaching_V2;C38999
</commit_message>
<xml_diff>
--- a/Requirements/CCO_eCoaching_Log_User_File_Layout.docx
+++ b/Requirements/CCO_eCoaching_Log_User_File_Layout.docx
@@ -296,7 +296,7 @@
           </mc:Choice>
           <mc:Fallback>
             <w:pict>
-              <v:line w14:anchorId="52A0F0A9" id="Line 232" o:spid="_x0000_s1026" style="position:absolute;z-index:251658240;visibility:visible;mso-wrap-style:square;mso-width-percent:0;mso-height-percent:0;mso-wrap-distance-left:9pt;mso-wrap-distance-top:0;mso-wrap-distance-right:9pt;mso-wrap-distance-bottom:0;mso-position-horizontal:absolute;mso-position-horizontal-relative:text;mso-position-vertical:absolute;mso-position-vertical-relative:text;mso-width-percent:0;mso-height-percent:0;mso-width-relative:page;mso-height-relative:page" from="367.2pt,33.3pt" to="439.25pt,33.35pt" o:gfxdata="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" o:allowincell="f">
+              <v:line w14:anchorId="239BEC7C" id="Line 232" o:spid="_x0000_s1026" style="position:absolute;z-index:251658240;visibility:visible;mso-wrap-style:square;mso-width-percent:0;mso-height-percent:0;mso-wrap-distance-left:9pt;mso-wrap-distance-top:0;mso-wrap-distance-right:9pt;mso-wrap-distance-bottom:0;mso-position-horizontal:absolute;mso-position-horizontal-relative:text;mso-position-vertical:absolute;mso-position-vertical-relative:text;mso-width-percent:0;mso-height-percent:0;mso-width-relative:page;mso-height-relative:page" from="367.2pt,33.3pt" to="439.25pt,33.35pt" o:gfxdata="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" o:allowincell="f">
                 <v:stroke startarrowwidth="narrow" startarrowlength="short" endarrowwidth="narrow" endarrowlength="short"/>
               </v:line>
             </w:pict>
@@ -374,7 +374,7 @@
           </mc:Choice>
           <mc:Fallback>
             <w:pict>
-              <v:line w14:anchorId="4C647E9A" id="Line 230" o:spid="_x0000_s1026" style="position:absolute;z-index:251656192;visibility:visible;mso-wrap-style:square;mso-width-percent:0;mso-height-percent:0;mso-wrap-distance-left:9pt;mso-wrap-distance-top:0;mso-wrap-distance-right:9pt;mso-wrap-distance-bottom:0;mso-position-horizontal:absolute;mso-position-horizontal-relative:text;mso-position-vertical:absolute;mso-position-vertical-relative:text;mso-width-percent:0;mso-height-percent:0;mso-width-relative:page;mso-height-relative:page" from="1in,33.3pt" to="266.45pt,33.35pt" o:gfxdata="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" o:allowincell="f">
+              <v:line w14:anchorId="4B9BBC83" id="Line 230" o:spid="_x0000_s1026" style="position:absolute;z-index:251656192;visibility:visible;mso-wrap-style:square;mso-width-percent:0;mso-height-percent:0;mso-wrap-distance-left:9pt;mso-wrap-distance-top:0;mso-wrap-distance-right:9pt;mso-wrap-distance-bottom:0;mso-position-horizontal:absolute;mso-position-horizontal-relative:text;mso-position-vertical:absolute;mso-position-vertical-relative:text;mso-width-percent:0;mso-height-percent:0;mso-width-relative:page;mso-height-relative:page" from="1in,33.3pt" to="266.45pt,33.35pt" o:gfxdata="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" o:allowincell="f">
                 <v:stroke startarrowwidth="narrow" startarrowlength="short" endarrowwidth="narrow" endarrowlength="short"/>
               </v:line>
             </w:pict>
@@ -602,7 +602,7 @@
           </mc:Choice>
           <mc:Fallback>
             <w:pict>
-              <v:line w14:anchorId="0DBEFDC0" id="Line 234" o:spid="_x0000_s1026" style="position:absolute;z-index:251659776;visibility:visible;mso-wrap-style:square;mso-width-percent:0;mso-height-percent:0;mso-wrap-distance-left:9pt;mso-wrap-distance-top:0;mso-wrap-distance-right:9pt;mso-wrap-distance-bottom:0;mso-position-horizontal:absolute;mso-position-horizontal-relative:text;mso-position-vertical:absolute;mso-position-vertical-relative:text;mso-width-percent:0;mso-height-percent:0;mso-width-relative:page;mso-height-relative:page" from="115.2pt,.6pt" to="309.6pt,.6pt" o:gfxdata="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" o:allowincell="f">
+              <v:line w14:anchorId="23BEAE6B" id="Line 234" o:spid="_x0000_s1026" style="position:absolute;z-index:251659776;visibility:visible;mso-wrap-style:square;mso-width-percent:0;mso-height-percent:0;mso-wrap-distance-left:9pt;mso-wrap-distance-top:0;mso-wrap-distance-right:9pt;mso-wrap-distance-bottom:0;mso-position-horizontal:absolute;mso-position-horizontal-relative:text;mso-position-vertical:absolute;mso-position-vertical-relative:text;mso-width-percent:0;mso-height-percent:0;mso-width-relative:page;mso-height-relative:page" from="115.2pt,.6pt" to="309.6pt,.6pt" o:gfxdata="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" o:allowincell="f">
                 <v:stroke startarrowwidth="narrow" startarrowlength="short" endarrowwidth="narrow" endarrowlength="short"/>
               </v:line>
             </w:pict>
@@ -708,7 +708,7 @@
           </mc:Choice>
           <mc:Fallback>
             <w:pict>
-              <v:line w14:anchorId="3ED88BDE" id="Line 233" o:spid="_x0000_s1026" style="position:absolute;z-index:251658752;visibility:visible;mso-wrap-style:square;mso-width-percent:0;mso-height-percent:0;mso-wrap-distance-left:9pt;mso-wrap-distance-top:0;mso-wrap-distance-right:9pt;mso-wrap-distance-bottom:0;mso-position-horizontal:absolute;mso-position-horizontal-relative:text;mso-position-vertical:absolute;mso-position-vertical-relative:text;mso-width-percent:0;mso-height-percent:0;mso-width-relative:page;mso-height-relative:page" from="374.4pt,34.75pt" to="446.45pt,34.8pt" o:gfxdata="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" o:allowincell="f">
+              <v:line w14:anchorId="1C4E8A97" id="Line 233" o:spid="_x0000_s1026" style="position:absolute;z-index:251658752;visibility:visible;mso-wrap-style:square;mso-width-percent:0;mso-height-percent:0;mso-wrap-distance-left:9pt;mso-wrap-distance-top:0;mso-wrap-distance-right:9pt;mso-wrap-distance-bottom:0;mso-position-horizontal:absolute;mso-position-horizontal-relative:text;mso-position-vertical:absolute;mso-position-vertical-relative:text;mso-width-percent:0;mso-height-percent:0;mso-width-relative:page;mso-height-relative:page" from="374.4pt,34.75pt" to="446.45pt,34.8pt" o:gfxdata="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" o:allowincell="f">
                 <v:stroke startarrowwidth="narrow" startarrowlength="short" endarrowwidth="narrow" endarrowlength="short"/>
               </v:line>
             </w:pict>
@@ -786,7 +786,7 @@
           </mc:Choice>
           <mc:Fallback>
             <w:pict>
-              <v:line w14:anchorId="3BB4D9D2" id="Line 231" o:spid="_x0000_s1026" style="position:absolute;z-index:251656704;visibility:visible;mso-wrap-style:square;mso-width-percent:0;mso-height-percent:0;mso-wrap-distance-left:9pt;mso-wrap-distance-top:0;mso-wrap-distance-right:9pt;mso-wrap-distance-bottom:0;mso-position-horizontal:absolute;mso-position-horizontal-relative:text;mso-position-vertical:absolute;mso-position-vertical-relative:text;mso-width-percent:0;mso-height-percent:0;mso-width-relative:page;mso-height-relative:page" from="1in,32.75pt" to="266.45pt,32.8pt" o:gfxdata="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" o:allowincell="f">
+              <v:line w14:anchorId="153EED47" id="Line 231" o:spid="_x0000_s1026" style="position:absolute;z-index:251656704;visibility:visible;mso-wrap-style:square;mso-width-percent:0;mso-height-percent:0;mso-wrap-distance-left:9pt;mso-wrap-distance-top:0;mso-wrap-distance-right:9pt;mso-wrap-distance-bottom:0;mso-position-horizontal:absolute;mso-position-horizontal-relative:text;mso-position-vertical:absolute;mso-position-vertical-relative:text;mso-width-percent:0;mso-height-percent:0;mso-width-relative:page;mso-height-relative:page" from="1in,32.75pt" to="266.45pt,32.8pt" o:gfxdata="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" o:allowincell="f">
                 <v:stroke startarrowwidth="narrow" startarrowlength="short" endarrowwidth="narrow" endarrowlength="short"/>
               </v:line>
             </w:pict>
@@ -1892,6 +1892,12 @@
                 <w:sz w:val="20"/>
               </w:rPr>
             </w:pPr>
+            <w:r>
+              <w:rPr>
+                <w:sz w:val="20"/>
+              </w:rPr>
+              <w:t>11/09/2017</w:t>
+            </w:r>
           </w:p>
         </w:tc>
         <w:tc>
@@ -1908,6 +1914,71 @@
                 <w:sz w:val="20"/>
               </w:rPr>
             </w:pPr>
+            <w:r>
+              <w:rPr>
+                <w:sz w:val="20"/>
+              </w:rPr>
+              <w:t>TFS8974 – eCL Columns for ATT</w:t>
+            </w:r>
+          </w:p>
+          <w:p>
+            <w:pPr>
+              <w:pStyle w:val="hdr1"/>
+              <w:spacing w:before="0"/>
+              <w:ind w:left="0"/>
+              <w:jc w:val="left"/>
+              <w:rPr>
+                <w:sz w:val="20"/>
+              </w:rPr>
+            </w:pPr>
+            <w:r>
+              <w:rPr>
+                <w:sz w:val="20"/>
+              </w:rPr>
+              <w:t>Modified 1.</w:t>
+            </w:r>
+            <w:r>
+              <w:rPr>
+                <w:sz w:val="20"/>
+              </w:rPr>
+              <w:t>1</w:t>
+            </w:r>
+            <w:r>
+              <w:rPr>
+                <w:sz w:val="20"/>
+              </w:rPr>
+              <w:t xml:space="preserve"> adding elements </w:t>
+            </w:r>
+            <w:r>
+              <w:rPr>
+                <w:sz w:val="20"/>
+              </w:rPr>
+              <w:t>23</w:t>
+            </w:r>
+            <w:r>
+              <w:rPr>
+                <w:sz w:val="20"/>
+              </w:rPr>
+              <w:t xml:space="preserve"> </w:t>
+            </w:r>
+            <w:r>
+              <w:rPr>
+                <w:sz w:val="20"/>
+              </w:rPr>
+              <w:t>and</w:t>
+            </w:r>
+            <w:r>
+              <w:rPr>
+                <w:sz w:val="20"/>
+              </w:rPr>
+              <w:t xml:space="preserve"> </w:t>
+            </w:r>
+            <w:r>
+              <w:rPr>
+                <w:sz w:val="20"/>
+              </w:rPr>
+              <w:t>24</w:t>
+            </w:r>
           </w:p>
         </w:tc>
         <w:tc>
@@ -1924,6 +1995,12 @@
                 <w:sz w:val="20"/>
               </w:rPr>
             </w:pPr>
+            <w:r>
+              <w:rPr>
+                <w:sz w:val="20"/>
+              </w:rPr>
+              <w:t>Doug Stearns</w:t>
+            </w:r>
           </w:p>
         </w:tc>
       </w:tr>
@@ -1991,8 +2068,6 @@
           <w:noProof/>
         </w:rPr>
       </w:pPr>
-      <w:bookmarkStart w:id="1" w:name="_GoBack"/>
-      <w:bookmarkEnd w:id="1"/>
       <w:r>
         <w:br w:type="page"/>
       </w:r>
@@ -2007,7 +2082,7 @@
           <w:szCs w:val="24"/>
         </w:rPr>
       </w:pPr>
-      <w:bookmarkStart w:id="2" w:name="_Toc321377922"/>
+      <w:bookmarkStart w:id="1" w:name="_Toc321377922"/>
       <w:r>
         <w:lastRenderedPageBreak/>
         <w:t>eCoaching Log User Information Data Files Requirements</w:t>
@@ -2069,7 +2144,7 @@
         </w:rPr>
         <w:t>comma delimited People Soft file from HR</w:t>
       </w:r>
-      <w:bookmarkEnd w:id="2"/>
+      <w:bookmarkEnd w:id="1"/>
       <w:r>
         <w:rPr>
           <w:b w:val="0"/>
@@ -4949,6 +5024,262 @@
                 <w:szCs w:val="22"/>
               </w:rPr>
               <w:t>(may be blank)</w:t>
+            </w:r>
+          </w:p>
+        </w:tc>
+      </w:tr>
+      <w:tr>
+        <w:trPr>
+          <w:tblHeader/>
+        </w:trPr>
+        <w:tc>
+          <w:tcPr>
+            <w:tcW w:w="1253" w:type="dxa"/>
+            <w:tcBorders>
+              <w:top w:val="single" w:sz="4" w:space="0" w:color="auto"/>
+              <w:left w:val="single" w:sz="4" w:space="0" w:color="auto"/>
+              <w:bottom w:val="single" w:sz="4" w:space="0" w:color="auto"/>
+              <w:right w:val="single" w:sz="4" w:space="0" w:color="auto"/>
+            </w:tcBorders>
+          </w:tcPr>
+          <w:p>
+            <w:pPr>
+              <w:pStyle w:val="TableText"/>
+              <w:numPr>
+                <w:ilvl w:val="0"/>
+                <w:numId w:val="4"/>
+              </w:numPr>
+              <w:rPr>
+                <w:b w:val="0"/>
+                <w:szCs w:val="22"/>
+              </w:rPr>
+            </w:pPr>
+          </w:p>
+        </w:tc>
+        <w:tc>
+          <w:tcPr>
+            <w:tcW w:w="2250" w:type="dxa"/>
+            <w:tcBorders>
+              <w:top w:val="single" w:sz="4" w:space="0" w:color="auto"/>
+              <w:left w:val="single" w:sz="4" w:space="0" w:color="auto"/>
+              <w:bottom w:val="single" w:sz="4" w:space="0" w:color="auto"/>
+              <w:right w:val="single" w:sz="4" w:space="0" w:color="auto"/>
+            </w:tcBorders>
+          </w:tcPr>
+          <w:p>
+            <w:pPr>
+              <w:pStyle w:val="NormalWeb"/>
+              <w:spacing w:before="0" w:beforeAutospacing="0" w:after="0" w:afterAutospacing="0"/>
+            </w:pPr>
+            <w:r>
+              <w:t>termination_dt</w:t>
+            </w:r>
+          </w:p>
+        </w:tc>
+        <w:tc>
+          <w:tcPr>
+            <w:tcW w:w="1800" w:type="dxa"/>
+            <w:tcBorders>
+              <w:top w:val="single" w:sz="4" w:space="0" w:color="auto"/>
+              <w:left w:val="single" w:sz="4" w:space="0" w:color="auto"/>
+              <w:bottom w:val="single" w:sz="4" w:space="0" w:color="auto"/>
+              <w:right w:val="single" w:sz="4" w:space="0" w:color="auto"/>
+            </w:tcBorders>
+          </w:tcPr>
+          <w:p>
+            <w:pPr>
+              <w:rPr>
+                <w:sz w:val="22"/>
+                <w:szCs w:val="22"/>
+              </w:rPr>
+            </w:pPr>
+            <w:r>
+              <w:rPr>
+                <w:sz w:val="22"/>
+                <w:szCs w:val="22"/>
+              </w:rPr>
+              <w:t>Alpha/numeric</w:t>
+            </w:r>
+          </w:p>
+        </w:tc>
+        <w:tc>
+          <w:tcPr>
+            <w:tcW w:w="4510" w:type="dxa"/>
+            <w:tcBorders>
+              <w:top w:val="single" w:sz="4" w:space="0" w:color="auto"/>
+              <w:left w:val="single" w:sz="4" w:space="0" w:color="auto"/>
+              <w:bottom w:val="single" w:sz="4" w:space="0" w:color="auto"/>
+              <w:right w:val="single" w:sz="4" w:space="0" w:color="auto"/>
+            </w:tcBorders>
+          </w:tcPr>
+          <w:p>
+            <w:pPr>
+              <w:rPr>
+                <w:sz w:val="22"/>
+                <w:szCs w:val="22"/>
+              </w:rPr>
+            </w:pPr>
+            <w:r>
+              <w:rPr>
+                <w:sz w:val="22"/>
+                <w:szCs w:val="22"/>
+              </w:rPr>
+              <w:t xml:space="preserve">Employee’s termination date </w:t>
+            </w:r>
+          </w:p>
+          <w:p>
+            <w:pPr>
+              <w:rPr>
+                <w:sz w:val="22"/>
+                <w:szCs w:val="22"/>
+              </w:rPr>
+            </w:pPr>
+            <w:r>
+              <w:rPr>
+                <w:sz w:val="22"/>
+                <w:szCs w:val="22"/>
+              </w:rPr>
+              <w:t>Format of DD-Mon-YY</w:t>
+            </w:r>
+          </w:p>
+        </w:tc>
+      </w:tr>
+      <w:tr>
+        <w:trPr>
+          <w:tblHeader/>
+        </w:trPr>
+        <w:tc>
+          <w:tcPr>
+            <w:tcW w:w="1253" w:type="dxa"/>
+            <w:tcBorders>
+              <w:top w:val="single" w:sz="4" w:space="0" w:color="auto"/>
+              <w:left w:val="single" w:sz="4" w:space="0" w:color="auto"/>
+              <w:bottom w:val="single" w:sz="4" w:space="0" w:color="auto"/>
+              <w:right w:val="single" w:sz="4" w:space="0" w:color="auto"/>
+            </w:tcBorders>
+          </w:tcPr>
+          <w:p>
+            <w:pPr>
+              <w:pStyle w:val="TableText"/>
+              <w:numPr>
+                <w:ilvl w:val="0"/>
+                <w:numId w:val="4"/>
+              </w:numPr>
+              <w:rPr>
+                <w:b w:val="0"/>
+                <w:szCs w:val="22"/>
+              </w:rPr>
+            </w:pPr>
+          </w:p>
+        </w:tc>
+        <w:tc>
+          <w:tcPr>
+            <w:tcW w:w="2250" w:type="dxa"/>
+            <w:tcBorders>
+              <w:top w:val="single" w:sz="4" w:space="0" w:color="auto"/>
+              <w:left w:val="single" w:sz="4" w:space="0" w:color="auto"/>
+              <w:bottom w:val="single" w:sz="4" w:space="0" w:color="auto"/>
+              <w:right w:val="single" w:sz="4" w:space="0" w:color="auto"/>
+            </w:tcBorders>
+          </w:tcPr>
+          <w:p>
+            <w:pPr>
+              <w:pStyle w:val="NormalWeb"/>
+              <w:spacing w:before="0" w:beforeAutospacing="0" w:after="0" w:afterAutospacing="0"/>
+            </w:pPr>
+            <w:r>
+              <w:t>flsa_status</w:t>
+            </w:r>
+          </w:p>
+        </w:tc>
+        <w:tc>
+          <w:tcPr>
+            <w:tcW w:w="1800" w:type="dxa"/>
+            <w:tcBorders>
+              <w:top w:val="single" w:sz="4" w:space="0" w:color="auto"/>
+              <w:left w:val="single" w:sz="4" w:space="0" w:color="auto"/>
+              <w:bottom w:val="single" w:sz="4" w:space="0" w:color="auto"/>
+              <w:right w:val="single" w:sz="4" w:space="0" w:color="auto"/>
+            </w:tcBorders>
+          </w:tcPr>
+          <w:p>
+            <w:pPr>
+              <w:rPr>
+                <w:sz w:val="22"/>
+                <w:szCs w:val="22"/>
+              </w:rPr>
+            </w:pPr>
+            <w:r>
+              <w:rPr>
+                <w:sz w:val="22"/>
+                <w:szCs w:val="22"/>
+              </w:rPr>
+              <w:t>Alpha/numeric</w:t>
+            </w:r>
+          </w:p>
+        </w:tc>
+        <w:tc>
+          <w:tcPr>
+            <w:tcW w:w="4510" w:type="dxa"/>
+            <w:tcBorders>
+              <w:top w:val="single" w:sz="4" w:space="0" w:color="auto"/>
+              <w:left w:val="single" w:sz="4" w:space="0" w:color="auto"/>
+              <w:bottom w:val="single" w:sz="4" w:space="0" w:color="auto"/>
+              <w:right w:val="single" w:sz="4" w:space="0" w:color="auto"/>
+            </w:tcBorders>
+          </w:tcPr>
+          <w:p>
+            <w:pPr>
+              <w:rPr>
+                <w:sz w:val="22"/>
+                <w:szCs w:val="22"/>
+              </w:rPr>
+            </w:pPr>
+            <w:r>
+              <w:rPr>
+                <w:sz w:val="22"/>
+                <w:szCs w:val="22"/>
+              </w:rPr>
+              <w:t>Employ</w:t>
+            </w:r>
+            <w:bookmarkStart w:id="2" w:name="_GoBack"/>
+            <w:bookmarkEnd w:id="2"/>
+            <w:r>
+              <w:rPr>
+                <w:sz w:val="22"/>
+                <w:szCs w:val="22"/>
+              </w:rPr>
+              <w:t>ee’s Fair Labor Standards Act status</w:t>
+            </w:r>
+          </w:p>
+          <w:p>
+            <w:pPr>
+              <w:rPr>
+                <w:sz w:val="22"/>
+                <w:szCs w:val="22"/>
+              </w:rPr>
+            </w:pPr>
+            <w:r>
+              <w:rPr>
+                <w:sz w:val="22"/>
+                <w:szCs w:val="22"/>
+              </w:rPr>
+              <w:t>Exempt</w:t>
+            </w:r>
+          </w:p>
+          <w:p>
+            <w:pPr>
+              <w:rPr>
+                <w:sz w:val="22"/>
+                <w:szCs w:val="22"/>
+              </w:rPr>
+            </w:pPr>
+            <w:r>
+              <w:rPr>
+                <w:sz w:val="22"/>
+                <w:szCs w:val="22"/>
+              </w:rPr>
+              <w:t xml:space="preserve">Non-Exempt </w:t>
             </w:r>
           </w:p>
         </w:tc>
@@ -10048,7 +10379,7 @@
         </mc:Choice>
         <mc:Fallback>
           <w:pict>
-            <v:line w14:anchorId="5B1D6E6C" id="Line 39" o:spid="_x0000_s1026" style="position:absolute;z-index:251658240;visibility:visible;mso-wrap-style:square;mso-width-percent:0;mso-height-percent:0;mso-wrap-distance-left:9pt;mso-wrap-distance-top:0;mso-wrap-distance-right:9pt;mso-wrap-distance-bottom:0;mso-position-horizontal:absolute;mso-position-horizontal-relative:text;mso-position-vertical:absolute;mso-position-vertical-relative:text;mso-width-percent:0;mso-height-percent:0;mso-width-relative:page;mso-height-relative:page" from="0,1.8pt" to="475.2pt,1.8pt" o:gfxdata="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" o:allowincell="f"/>
+            <v:line w14:anchorId="5BE9D6AE" id="Line 39" o:spid="_x0000_s1026" style="position:absolute;z-index:251658240;visibility:visible;mso-wrap-style:square;mso-width-percent:0;mso-height-percent:0;mso-wrap-distance-left:9pt;mso-wrap-distance-top:0;mso-wrap-distance-right:9pt;mso-wrap-distance-bottom:0;mso-position-horizontal:absolute;mso-position-horizontal-relative:text;mso-position-vertical:absolute;mso-position-vertical-relative:text;mso-width-percent:0;mso-height-percent:0;mso-width-relative:page;mso-height-relative:page" from="0,1.8pt" to="475.2pt,1.8pt" o:gfxdata="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" o:allowincell="f"/>
           </w:pict>
         </mc:Fallback>
       </mc:AlternateContent>
@@ -10158,7 +10489,7 @@
         <w:noProof/>
         <w:sz w:val="18"/>
       </w:rPr>
-      <w:t>2</w:t>
+      <w:t>3</w:t>
     </w:r>
     <w:r>
       <w:rPr>
@@ -10254,7 +10585,7 @@
         </mc:Choice>
         <mc:Fallback>
           <w:pict>
-            <v:line w14:anchorId="3AF2292E" id="Line 32" o:spid="_x0000_s1026" style="position:absolute;z-index:251657216;visibility:visible;mso-wrap-style:square;mso-width-percent:0;mso-height-percent:0;mso-wrap-distance-left:9pt;mso-wrap-distance-top:0;mso-wrap-distance-right:9pt;mso-wrap-distance-bottom:0;mso-position-horizontal:absolute;mso-position-horizontal-relative:page;mso-position-vertical:absolute;mso-position-vertical-relative:page;mso-width-percent:0;mso-height-percent:0;mso-width-relative:page;mso-height-relative:page" from="1in,750.3pt" to="540pt,750.3pt" o:gfxdata="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" o:allowincell="f">
+            <v:line w14:anchorId="34FCD2B9" id="Line 32" o:spid="_x0000_s1026" style="position:absolute;z-index:251657216;visibility:visible;mso-wrap-style:square;mso-width-percent:0;mso-height-percent:0;mso-wrap-distance-left:9pt;mso-wrap-distance-top:0;mso-wrap-distance-right:9pt;mso-wrap-distance-bottom:0;mso-position-horizontal:absolute;mso-position-horizontal-relative:page;mso-position-vertical:absolute;mso-position-vertical-relative:page;mso-width-percent:0;mso-height-percent:0;mso-width-relative:page;mso-height-relative:page" from="1in,750.3pt" to="540pt,750.3pt" o:gfxdata="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" o:allowincell="f">
               <w10:wrap anchorx="page" anchory="page"/>
             </v:line>
           </w:pict>
@@ -10410,7 +10741,7 @@
         </mc:Choice>
         <mc:Fallback>
           <w:pict>
-            <v:line w14:anchorId="6021A469" id="Line 38" o:spid="_x0000_s1026" style="position:absolute;z-index:251659264;visibility:visible;mso-wrap-style:square;mso-width-percent:0;mso-height-percent:0;mso-wrap-distance-left:9pt;mso-wrap-distance-top:0;mso-wrap-distance-right:9pt;mso-wrap-distance-bottom:0;mso-position-horizontal:absolute;mso-position-horizontal-relative:page;mso-position-vertical:absolute;mso-position-vertical-relative:page;mso-width-percent:0;mso-height-percent:0;mso-width-relative:page;mso-height-relative:page" from="1in,50.4pt" to="561.6pt,50.4pt" o:gfxdata="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" o:allowincell="f">
+            <v:line w14:anchorId="2B1B40F7" id="Line 38" o:spid="_x0000_s1026" style="position:absolute;z-index:251659264;visibility:visible;mso-wrap-style:square;mso-width-percent:0;mso-height-percent:0;mso-wrap-distance-left:9pt;mso-wrap-distance-top:0;mso-wrap-distance-right:9pt;mso-wrap-distance-bottom:0;mso-position-horizontal:absolute;mso-position-horizontal-relative:page;mso-position-vertical:absolute;mso-position-vertical-relative:page;mso-width-percent:0;mso-height-percent:0;mso-width-relative:page;mso-height-relative:page" from="1in,50.4pt" to="561.6pt,50.4pt" o:gfxdata="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" o:allowincell="f">
               <w10:wrap anchorx="page" anchory="page"/>
             </v:line>
           </w:pict>
@@ -10523,7 +10854,7 @@
         </mc:Choice>
         <mc:Fallback>
           <w:pict>
-            <v:line w14:anchorId="5655AE06" id="Line 30" o:spid="_x0000_s1026" style="position:absolute;z-index:251656192;visibility:visible;mso-wrap-style:square;mso-width-percent:0;mso-height-percent:0;mso-wrap-distance-left:9pt;mso-wrap-distance-top:0;mso-wrap-distance-right:9pt;mso-wrap-distance-bottom:0;mso-position-horizontal:absolute;mso-position-horizontal-relative:page;mso-position-vertical:absolute;mso-position-vertical-relative:page;mso-width-percent:0;mso-height-percent:0;mso-width-relative:page;mso-height-relative:page" from="1in,50.4pt" to="540pt,50.4pt" o:gfxdata="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" o:allowincell="f">
+            <v:line w14:anchorId="6C2230EB" id="Line 30" o:spid="_x0000_s1026" style="position:absolute;z-index:251656192;visibility:visible;mso-wrap-style:square;mso-width-percent:0;mso-height-percent:0;mso-wrap-distance-left:9pt;mso-wrap-distance-top:0;mso-wrap-distance-right:9pt;mso-wrap-distance-bottom:0;mso-position-horizontal:absolute;mso-position-horizontal-relative:page;mso-position-vertical:absolute;mso-position-vertical-relative:page;mso-width-percent:0;mso-height-percent:0;mso-width-relative:page;mso-height-relative:page" from="1in,50.4pt" to="540pt,50.4pt" o:gfxdata="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" o:allowincell="f">
               <w10:wrap anchorx="page" anchory="page"/>
             </v:line>
           </w:pict>
@@ -13537,21 +13868,6 @@
 </file>
 
 <file path=customXml/item1.xml><?xml version="1.0" encoding="utf-8"?>
-<?mso-contentType ?>
-<FormTemplates xmlns="http://schemas.microsoft.com/sharepoint/v3/contenttype/forms">
-  <Display>DocumentLibraryForm</Display>
-  <Edit>DocumentLibraryForm</Edit>
-  <New>DocumentLibraryForm</New>
-</FormTemplates>
-</file>
-
-<file path=customXml/item2.xml><?xml version="1.0" encoding="utf-8"?>
-<p:properties xmlns:p="http://schemas.microsoft.com/office/2006/metadata/properties" xmlns:xsi="http://www.w3.org/2001/XMLSchema-instance" xmlns:pc="http://schemas.microsoft.com/office/infopath/2007/PartnerControls">
-  <documentManagement/>
-</p:properties>
-</file>
-
-<file path=customXml/item3.xml><?xml version="1.0" encoding="utf-8"?>
 <ct:contentTypeSchema xmlns:ct="http://schemas.microsoft.com/office/2006/metadata/contentType" xmlns:ma="http://schemas.microsoft.com/office/2006/metadata/properties/metaAttributes" ct:_="" ma:_="" ma:contentTypeName="Document" ma:contentTypeID="0x010100DFEC865D7254EB4A8B6C8590FD20E39F" ma:contentTypeVersion="0" ma:contentTypeDescription="Create a new document." ma:contentTypeScope="" ma:versionID="dc620579c55658ff994e4edfb59cdcf1">
   <xsd:schema xmlns:xsd="http://www.w3.org/2001/XMLSchema" xmlns:xs="http://www.w3.org/2001/XMLSchema" xmlns:p="http://schemas.microsoft.com/office/2006/metadata/properties" targetNamespace="http://schemas.microsoft.com/office/2006/metadata/properties" ma:root="true" ma:fieldsID="c64490b4aec6201516c3a874156f37b2">
     <xsd:element name="properties">
@@ -13665,28 +13981,26 @@
 </ct:contentTypeSchema>
 </file>
 
+<file path=customXml/item2.xml><?xml version="1.0" encoding="utf-8"?>
+<p:properties xmlns:p="http://schemas.microsoft.com/office/2006/metadata/properties" xmlns:xsi="http://www.w3.org/2001/XMLSchema-instance" xmlns:pc="http://schemas.microsoft.com/office/infopath/2007/PartnerControls">
+  <documentManagement/>
+</p:properties>
+</file>
+
+<file path=customXml/item3.xml><?xml version="1.0" encoding="utf-8"?>
+<?mso-contentType ?>
+<FormTemplates xmlns="http://schemas.microsoft.com/sharepoint/v3/contenttype/forms">
+  <Display>DocumentLibraryForm</Display>
+  <Edit>DocumentLibraryForm</Edit>
+  <New>DocumentLibraryForm</New>
+</FormTemplates>
+</file>
+
 <file path=customXml/item4.xml><?xml version="1.0" encoding="utf-8"?>
 <b:Sources xmlns:b="http://schemas.openxmlformats.org/officeDocument/2006/bibliography" xmlns="http://schemas.openxmlformats.org/officeDocument/2006/bibliography" SelectedStyle="\APA.XSL" StyleName="APA"/>
 </file>
 
 <file path=customXml/itemProps1.xml><?xml version="1.0" encoding="utf-8"?>
-<ds:datastoreItem xmlns:ds="http://schemas.openxmlformats.org/officeDocument/2006/customXml" ds:itemID="{A885B2DB-42DA-4318-9EB7-6D24C272F932}">
-  <ds:schemaRefs>
-    <ds:schemaRef ds:uri="http://schemas.microsoft.com/sharepoint/v3/contenttype/forms"/>
-  </ds:schemaRefs>
-</ds:datastoreItem>
-</file>
-
-<file path=customXml/itemProps2.xml><?xml version="1.0" encoding="utf-8"?>
-<ds:datastoreItem xmlns:ds="http://schemas.openxmlformats.org/officeDocument/2006/customXml" ds:itemID="{FAB5EBB6-5E22-4A93-8A88-BE0203FA85CB}">
-  <ds:schemaRefs>
-    <ds:schemaRef ds:uri="http://schemas.microsoft.com/office/2006/metadata/properties"/>
-    <ds:schemaRef ds:uri="http://schemas.microsoft.com/office/infopath/2007/PartnerControls"/>
-  </ds:schemaRefs>
-</ds:datastoreItem>
-</file>
-
-<file path=customXml/itemProps3.xml><?xml version="1.0" encoding="utf-8"?>
 <ds:datastoreItem xmlns:ds="http://schemas.openxmlformats.org/officeDocument/2006/customXml" ds:itemID="{3EC30AF7-F6FD-4FB6-B723-1340D7FE908C}">
   <ds:schemaRefs>
     <ds:schemaRef ds:uri="http://schemas.microsoft.com/office/2006/metadata/contentType"/>
@@ -13702,8 +14016,25 @@
 </ds:datastoreItem>
 </file>
 
+<file path=customXml/itemProps2.xml><?xml version="1.0" encoding="utf-8"?>
+<ds:datastoreItem xmlns:ds="http://schemas.openxmlformats.org/officeDocument/2006/customXml" ds:itemID="{FAB5EBB6-5E22-4A93-8A88-BE0203FA85CB}">
+  <ds:schemaRefs>
+    <ds:schemaRef ds:uri="http://schemas.microsoft.com/office/2006/metadata/properties"/>
+    <ds:schemaRef ds:uri="http://schemas.microsoft.com/office/infopath/2007/PartnerControls"/>
+  </ds:schemaRefs>
+</ds:datastoreItem>
+</file>
+
+<file path=customXml/itemProps3.xml><?xml version="1.0" encoding="utf-8"?>
+<ds:datastoreItem xmlns:ds="http://schemas.openxmlformats.org/officeDocument/2006/customXml" ds:itemID="{A885B2DB-42DA-4318-9EB7-6D24C272F932}">
+  <ds:schemaRefs>
+    <ds:schemaRef ds:uri="http://schemas.microsoft.com/sharepoint/v3/contenttype/forms"/>
+  </ds:schemaRefs>
+</ds:datastoreItem>
+</file>
+
 <file path=customXml/itemProps4.xml><?xml version="1.0" encoding="utf-8"?>
-<ds:datastoreItem xmlns:ds="http://schemas.openxmlformats.org/officeDocument/2006/customXml" ds:itemID="{4369B3DC-02C5-4945-974E-1FB3F4B2DA26}">
+<ds:datastoreItem xmlns:ds="http://schemas.openxmlformats.org/officeDocument/2006/customXml" ds:itemID="{62B8EF9A-C301-46E9-AF1C-67BFABF33A5E}">
   <ds:schemaRefs>
     <ds:schemaRef ds:uri="http://schemas.openxmlformats.org/officeDocument/2006/bibliography"/>
   </ds:schemaRefs>

</xml_diff>

<commit_message>
tfs13168 - ecl changes for work day file
git-tfs-id: [https://tfs.omnicloud.local/tfs/cco%20program/]$/eCoaching_V2;C41555
</commit_message>
<xml_diff>
--- a/Requirements/CCO_eCoaching_Log_User_File_Layout.docx
+++ b/Requirements/CCO_eCoaching_Log_User_File_Layout.docx
@@ -7,7 +7,9 @@
         <w:pStyle w:val="Title1"/>
       </w:pPr>
       <w:bookmarkStart w:id="0" w:name="_Ref29370327"/>
+      <w:bookmarkStart w:id="1" w:name="_GoBack"/>
       <w:bookmarkEnd w:id="0"/>
+      <w:bookmarkEnd w:id="1"/>
       <w:r>
         <w:t>__________________________</w:t>
       </w:r>
@@ -296,7 +298,7 @@
           </mc:Choice>
           <mc:Fallback>
             <w:pict>
-              <v:line w14:anchorId="239BEC7C" id="Line 232" o:spid="_x0000_s1026" style="position:absolute;z-index:251658240;visibility:visible;mso-wrap-style:square;mso-width-percent:0;mso-height-percent:0;mso-wrap-distance-left:9pt;mso-wrap-distance-top:0;mso-wrap-distance-right:9pt;mso-wrap-distance-bottom:0;mso-position-horizontal:absolute;mso-position-horizontal-relative:text;mso-position-vertical:absolute;mso-position-vertical-relative:text;mso-width-percent:0;mso-height-percent:0;mso-width-relative:page;mso-height-relative:page" from="367.2pt,33.3pt" to="439.25pt,33.35pt" o:gfxdata="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" o:allowincell="f">
+              <v:line w14:anchorId="2465736C" id="Line 232" o:spid="_x0000_s1026" style="position:absolute;z-index:251658240;visibility:visible;mso-wrap-style:square;mso-width-percent:0;mso-height-percent:0;mso-wrap-distance-left:9pt;mso-wrap-distance-top:0;mso-wrap-distance-right:9pt;mso-wrap-distance-bottom:0;mso-position-horizontal:absolute;mso-position-horizontal-relative:text;mso-position-vertical:absolute;mso-position-vertical-relative:text;mso-width-percent:0;mso-height-percent:0;mso-width-relative:page;mso-height-relative:page" from="367.2pt,33.3pt" to="439.25pt,33.35pt" o:gfxdata="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" o:allowincell="f">
                 <v:stroke startarrowwidth="narrow" startarrowlength="short" endarrowwidth="narrow" endarrowlength="short"/>
               </v:line>
             </w:pict>
@@ -374,7 +376,7 @@
           </mc:Choice>
           <mc:Fallback>
             <w:pict>
-              <v:line w14:anchorId="4B9BBC83" id="Line 230" o:spid="_x0000_s1026" style="position:absolute;z-index:251656192;visibility:visible;mso-wrap-style:square;mso-width-percent:0;mso-height-percent:0;mso-wrap-distance-left:9pt;mso-wrap-distance-top:0;mso-wrap-distance-right:9pt;mso-wrap-distance-bottom:0;mso-position-horizontal:absolute;mso-position-horizontal-relative:text;mso-position-vertical:absolute;mso-position-vertical-relative:text;mso-width-percent:0;mso-height-percent:0;mso-width-relative:page;mso-height-relative:page" from="1in,33.3pt" to="266.45pt,33.35pt" o:gfxdata="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" o:allowincell="f">
+              <v:line w14:anchorId="605154DD" id="Line 230" o:spid="_x0000_s1026" style="position:absolute;z-index:251656192;visibility:visible;mso-wrap-style:square;mso-width-percent:0;mso-height-percent:0;mso-wrap-distance-left:9pt;mso-wrap-distance-top:0;mso-wrap-distance-right:9pt;mso-wrap-distance-bottom:0;mso-position-horizontal:absolute;mso-position-horizontal-relative:text;mso-position-vertical:absolute;mso-position-vertical-relative:text;mso-width-percent:0;mso-height-percent:0;mso-width-relative:page;mso-height-relative:page" from="1in,33.3pt" to="266.45pt,33.35pt" o:gfxdata="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" o:allowincell="f">
                 <v:stroke startarrowwidth="narrow" startarrowlength="short" endarrowwidth="narrow" endarrowlength="short"/>
               </v:line>
             </w:pict>
@@ -602,7 +604,7 @@
           </mc:Choice>
           <mc:Fallback>
             <w:pict>
-              <v:line w14:anchorId="23BEAE6B" id="Line 234" o:spid="_x0000_s1026" style="position:absolute;z-index:251659776;visibility:visible;mso-wrap-style:square;mso-width-percent:0;mso-height-percent:0;mso-wrap-distance-left:9pt;mso-wrap-distance-top:0;mso-wrap-distance-right:9pt;mso-wrap-distance-bottom:0;mso-position-horizontal:absolute;mso-position-horizontal-relative:text;mso-position-vertical:absolute;mso-position-vertical-relative:text;mso-width-percent:0;mso-height-percent:0;mso-width-relative:page;mso-height-relative:page" from="115.2pt,.6pt" to="309.6pt,.6pt" o:gfxdata="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" o:allowincell="f">
+              <v:line w14:anchorId="14817063" id="Line 234" o:spid="_x0000_s1026" style="position:absolute;z-index:251659776;visibility:visible;mso-wrap-style:square;mso-width-percent:0;mso-height-percent:0;mso-wrap-distance-left:9pt;mso-wrap-distance-top:0;mso-wrap-distance-right:9pt;mso-wrap-distance-bottom:0;mso-position-horizontal:absolute;mso-position-horizontal-relative:text;mso-position-vertical:absolute;mso-position-vertical-relative:text;mso-width-percent:0;mso-height-percent:0;mso-width-relative:page;mso-height-relative:page" from="115.2pt,.6pt" to="309.6pt,.6pt" o:gfxdata="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" o:allowincell="f">
                 <v:stroke startarrowwidth="narrow" startarrowlength="short" endarrowwidth="narrow" endarrowlength="short"/>
               </v:line>
             </w:pict>
@@ -708,7 +710,7 @@
           </mc:Choice>
           <mc:Fallback>
             <w:pict>
-              <v:line w14:anchorId="1C4E8A97" id="Line 233" o:spid="_x0000_s1026" style="position:absolute;z-index:251658752;visibility:visible;mso-wrap-style:square;mso-width-percent:0;mso-height-percent:0;mso-wrap-distance-left:9pt;mso-wrap-distance-top:0;mso-wrap-distance-right:9pt;mso-wrap-distance-bottom:0;mso-position-horizontal:absolute;mso-position-horizontal-relative:text;mso-position-vertical:absolute;mso-position-vertical-relative:text;mso-width-percent:0;mso-height-percent:0;mso-width-relative:page;mso-height-relative:page" from="374.4pt,34.75pt" to="446.45pt,34.8pt" o:gfxdata="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" o:allowincell="f">
+              <v:line w14:anchorId="65126F88" id="Line 233" o:spid="_x0000_s1026" style="position:absolute;z-index:251658752;visibility:visible;mso-wrap-style:square;mso-width-percent:0;mso-height-percent:0;mso-wrap-distance-left:9pt;mso-wrap-distance-top:0;mso-wrap-distance-right:9pt;mso-wrap-distance-bottom:0;mso-position-horizontal:absolute;mso-position-horizontal-relative:text;mso-position-vertical:absolute;mso-position-vertical-relative:text;mso-width-percent:0;mso-height-percent:0;mso-width-relative:page;mso-height-relative:page" from="374.4pt,34.75pt" to="446.45pt,34.8pt" o:gfxdata="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" o:allowincell="f">
                 <v:stroke startarrowwidth="narrow" startarrowlength="short" endarrowwidth="narrow" endarrowlength="short"/>
               </v:line>
             </w:pict>
@@ -786,7 +788,7 @@
           </mc:Choice>
           <mc:Fallback>
             <w:pict>
-              <v:line w14:anchorId="153EED47" id="Line 231" o:spid="_x0000_s1026" style="position:absolute;z-index:251656704;visibility:visible;mso-wrap-style:square;mso-width-percent:0;mso-height-percent:0;mso-wrap-distance-left:9pt;mso-wrap-distance-top:0;mso-wrap-distance-right:9pt;mso-wrap-distance-bottom:0;mso-position-horizontal:absolute;mso-position-horizontal-relative:text;mso-position-vertical:absolute;mso-position-vertical-relative:text;mso-width-percent:0;mso-height-percent:0;mso-width-relative:page;mso-height-relative:page" from="1in,32.75pt" to="266.45pt,32.8pt" o:gfxdata="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" o:allowincell="f">
+              <v:line w14:anchorId="4ACD7B86" id="Line 231" o:spid="_x0000_s1026" style="position:absolute;z-index:251656704;visibility:visible;mso-wrap-style:square;mso-width-percent:0;mso-height-percent:0;mso-wrap-distance-left:9pt;mso-wrap-distance-top:0;mso-wrap-distance-right:9pt;mso-wrap-distance-bottom:0;mso-position-horizontal:absolute;mso-position-horizontal-relative:text;mso-position-vertical:absolute;mso-position-vertical-relative:text;mso-width-percent:0;mso-height-percent:0;mso-width-relative:page;mso-height-relative:page" from="1in,32.75pt" to="266.45pt,32.8pt" o:gfxdata="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" o:allowincell="f">
                 <v:stroke startarrowwidth="narrow" startarrowlength="short" endarrowwidth="narrow" endarrowlength="short"/>
               </v:line>
             </w:pict>
@@ -2022,6 +2024,12 @@
                 <w:sz w:val="20"/>
               </w:rPr>
             </w:pPr>
+            <w:r>
+              <w:rPr>
+                <w:sz w:val="20"/>
+              </w:rPr>
+              <w:t>01/08/2019</w:t>
+            </w:r>
           </w:p>
         </w:tc>
         <w:tc>
@@ -2038,6 +2046,41 @@
                 <w:sz w:val="20"/>
               </w:rPr>
             </w:pPr>
+            <w:r>
+              <w:rPr>
+                <w:sz w:val="20"/>
+              </w:rPr>
+              <w:t>TFS13168 – eCL Changes for Work Day file</w:t>
+            </w:r>
+          </w:p>
+          <w:p>
+            <w:pPr>
+              <w:pStyle w:val="hdr1"/>
+              <w:spacing w:before="0"/>
+              <w:ind w:left="0"/>
+              <w:jc w:val="left"/>
+              <w:rPr>
+                <w:sz w:val="20"/>
+              </w:rPr>
+            </w:pPr>
+            <w:r>
+              <w:rPr>
+                <w:sz w:val="20"/>
+              </w:rPr>
+              <w:t xml:space="preserve">Modified </w:t>
+            </w:r>
+            <w:r>
+              <w:rPr>
+                <w:sz w:val="20"/>
+              </w:rPr>
+              <w:t>1.1, 1.2</w:t>
+            </w:r>
+            <w:r>
+              <w:rPr>
+                <w:sz w:val="20"/>
+              </w:rPr>
+              <w:t xml:space="preserve"> (removed reference to People Soft and changed HR to Human Resource/Capital)</w:t>
+            </w:r>
           </w:p>
         </w:tc>
         <w:tc>
@@ -2054,6 +2097,12 @@
                 <w:sz w:val="20"/>
               </w:rPr>
             </w:pPr>
+            <w:r>
+              <w:rPr>
+                <w:sz w:val="20"/>
+              </w:rPr>
+              <w:t>Doug Stearns</w:t>
+            </w:r>
           </w:p>
         </w:tc>
       </w:tr>
@@ -2082,7 +2131,7 @@
           <w:szCs w:val="24"/>
         </w:rPr>
       </w:pPr>
-      <w:bookmarkStart w:id="1" w:name="_Toc321377922"/>
+      <w:bookmarkStart w:id="2" w:name="_Toc321377922"/>
       <w:r>
         <w:lastRenderedPageBreak/>
         <w:t>eCoaching Log User Information Data Files Requirements</w:t>
@@ -2104,19 +2153,6 @@
           <w:b w:val="0"/>
         </w:rPr>
         <w:t xml:space="preserve">The following is the record layout of the </w:t>
-      </w:r>
-      <w:r>
-        <w:rPr>
-          <w:b w:val="0"/>
-          <w:szCs w:val="24"/>
-        </w:rPr>
-        <w:t>PS</w:t>
-      </w:r>
-      <w:r>
-        <w:rPr>
-          <w:szCs w:val="24"/>
-        </w:rPr>
-        <w:t xml:space="preserve"> </w:t>
       </w:r>
       <w:r>
         <w:rPr>
@@ -2142,9 +2178,15 @@
         <w:rPr>
           <w:b w:val="0"/>
         </w:rPr>
-        <w:t>comma delimited People Soft file from HR</w:t>
+        <w:t>comma delimited file from H</w:t>
       </w:r>
-      <w:bookmarkEnd w:id="1"/>
+      <w:r>
+        <w:rPr>
+          <w:b w:val="0"/>
+        </w:rPr>
+        <w:t>uman Resources/Capital</w:t>
+      </w:r>
+      <w:bookmarkEnd w:id="2"/>
       <w:r>
         <w:rPr>
           <w:b w:val="0"/>
@@ -5240,16 +5282,7 @@
                 <w:sz w:val="22"/>
                 <w:szCs w:val="22"/>
               </w:rPr>
-              <w:t>Employ</w:t>
-            </w:r>
-            <w:bookmarkStart w:id="2" w:name="_GoBack"/>
-            <w:bookmarkEnd w:id="2"/>
-            <w:r>
-              <w:rPr>
-                <w:sz w:val="22"/>
-                <w:szCs w:val="22"/>
-              </w:rPr>
-              <w:t>ee’s Fair Labor Standards Act status</w:t>
+              <w:t>Employee’s Fair Labor Standards Act status</w:t>
             </w:r>
           </w:p>
           <w:p>
@@ -5347,19 +5380,6 @@
       <w:r>
         <w:rPr>
           <w:b w:val="0"/>
-        </w:rPr>
-        <w:t xml:space="preserve"> </w:t>
-      </w:r>
-      <w:r>
-        <w:rPr>
-          <w:b w:val="0"/>
-          <w:szCs w:val="24"/>
-        </w:rPr>
-        <w:t>HR</w:t>
-      </w:r>
-      <w:r>
-        <w:rPr>
-          <w:szCs w:val="24"/>
         </w:rPr>
         <w:t xml:space="preserve"> </w:t>
       </w:r>
@@ -5405,7 +5425,19 @@
         <w:rPr>
           <w:b w:val="0"/>
         </w:rPr>
-        <w:t>containing HR employees.</w:t>
+        <w:t xml:space="preserve">containing </w:t>
+      </w:r>
+      <w:r>
+        <w:rPr>
+          <w:b w:val="0"/>
+        </w:rPr>
+        <w:t xml:space="preserve">Human Resource/Capital </w:t>
+      </w:r>
+      <w:r>
+        <w:rPr>
+          <w:b w:val="0"/>
+        </w:rPr>
+        <w:t>employees.</w:t>
       </w:r>
       <w:r>
         <w:rPr>
@@ -10379,7 +10411,7 @@
         </mc:Choice>
         <mc:Fallback>
           <w:pict>
-            <v:line w14:anchorId="5BE9D6AE" id="Line 39" o:spid="_x0000_s1026" style="position:absolute;z-index:251658240;visibility:visible;mso-wrap-style:square;mso-width-percent:0;mso-height-percent:0;mso-wrap-distance-left:9pt;mso-wrap-distance-top:0;mso-wrap-distance-right:9pt;mso-wrap-distance-bottom:0;mso-position-horizontal:absolute;mso-position-horizontal-relative:text;mso-position-vertical:absolute;mso-position-vertical-relative:text;mso-width-percent:0;mso-height-percent:0;mso-width-relative:page;mso-height-relative:page" from="0,1.8pt" to="475.2pt,1.8pt" o:gfxdata="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" o:allowincell="f"/>
+            <v:line w14:anchorId="2972D7FD" id="Line 39" o:spid="_x0000_s1026" style="position:absolute;z-index:251658240;visibility:visible;mso-wrap-style:square;mso-width-percent:0;mso-height-percent:0;mso-wrap-distance-left:9pt;mso-wrap-distance-top:0;mso-wrap-distance-right:9pt;mso-wrap-distance-bottom:0;mso-position-horizontal:absolute;mso-position-horizontal-relative:text;mso-position-vertical:absolute;mso-position-vertical-relative:text;mso-width-percent:0;mso-height-percent:0;mso-width-relative:page;mso-height-relative:page" from="0,1.8pt" to="475.2pt,1.8pt" o:gfxdata="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" o:allowincell="f"/>
           </w:pict>
         </mc:Fallback>
       </mc:AlternateContent>
@@ -10489,7 +10521,7 @@
         <w:noProof/>
         <w:sz w:val="18"/>
       </w:rPr>
-      <w:t>3</w:t>
+      <w:t>1</w:t>
     </w:r>
     <w:r>
       <w:rPr>
@@ -10585,7 +10617,7 @@
         </mc:Choice>
         <mc:Fallback>
           <w:pict>
-            <v:line w14:anchorId="34FCD2B9" id="Line 32" o:spid="_x0000_s1026" style="position:absolute;z-index:251657216;visibility:visible;mso-wrap-style:square;mso-width-percent:0;mso-height-percent:0;mso-wrap-distance-left:9pt;mso-wrap-distance-top:0;mso-wrap-distance-right:9pt;mso-wrap-distance-bottom:0;mso-position-horizontal:absolute;mso-position-horizontal-relative:page;mso-position-vertical:absolute;mso-position-vertical-relative:page;mso-width-percent:0;mso-height-percent:0;mso-width-relative:page;mso-height-relative:page" from="1in,750.3pt" to="540pt,750.3pt" o:gfxdata="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" o:allowincell="f">
+            <v:line w14:anchorId="5492B705" id="Line 32" o:spid="_x0000_s1026" style="position:absolute;z-index:251657216;visibility:visible;mso-wrap-style:square;mso-width-percent:0;mso-height-percent:0;mso-wrap-distance-left:9pt;mso-wrap-distance-top:0;mso-wrap-distance-right:9pt;mso-wrap-distance-bottom:0;mso-position-horizontal:absolute;mso-position-horizontal-relative:page;mso-position-vertical:absolute;mso-position-vertical-relative:page;mso-width-percent:0;mso-height-percent:0;mso-width-relative:page;mso-height-relative:page" from="1in,750.3pt" to="540pt,750.3pt" o:gfxdata="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" o:allowincell="f">
               <w10:wrap anchorx="page" anchory="page"/>
             </v:line>
           </w:pict>
@@ -10741,7 +10773,7 @@
         </mc:Choice>
         <mc:Fallback>
           <w:pict>
-            <v:line w14:anchorId="2B1B40F7" id="Line 38" o:spid="_x0000_s1026" style="position:absolute;z-index:251659264;visibility:visible;mso-wrap-style:square;mso-width-percent:0;mso-height-percent:0;mso-wrap-distance-left:9pt;mso-wrap-distance-top:0;mso-wrap-distance-right:9pt;mso-wrap-distance-bottom:0;mso-position-horizontal:absolute;mso-position-horizontal-relative:page;mso-position-vertical:absolute;mso-position-vertical-relative:page;mso-width-percent:0;mso-height-percent:0;mso-width-relative:page;mso-height-relative:page" from="1in,50.4pt" to="561.6pt,50.4pt" o:gfxdata="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" o:allowincell="f">
+            <v:line w14:anchorId="1F80B24D" id="Line 38" o:spid="_x0000_s1026" style="position:absolute;z-index:251659264;visibility:visible;mso-wrap-style:square;mso-width-percent:0;mso-height-percent:0;mso-wrap-distance-left:9pt;mso-wrap-distance-top:0;mso-wrap-distance-right:9pt;mso-wrap-distance-bottom:0;mso-position-horizontal:absolute;mso-position-horizontal-relative:page;mso-position-vertical:absolute;mso-position-vertical-relative:page;mso-width-percent:0;mso-height-percent:0;mso-width-relative:page;mso-height-relative:page" from="1in,50.4pt" to="561.6pt,50.4pt" o:gfxdata="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" o:allowincell="f">
               <w10:wrap anchorx="page" anchory="page"/>
             </v:line>
           </w:pict>
@@ -10854,7 +10886,7 @@
         </mc:Choice>
         <mc:Fallback>
           <w:pict>
-            <v:line w14:anchorId="6C2230EB" id="Line 30" o:spid="_x0000_s1026" style="position:absolute;z-index:251656192;visibility:visible;mso-wrap-style:square;mso-width-percent:0;mso-height-percent:0;mso-wrap-distance-left:9pt;mso-wrap-distance-top:0;mso-wrap-distance-right:9pt;mso-wrap-distance-bottom:0;mso-position-horizontal:absolute;mso-position-horizontal-relative:page;mso-position-vertical:absolute;mso-position-vertical-relative:page;mso-width-percent:0;mso-height-percent:0;mso-width-relative:page;mso-height-relative:page" from="1in,50.4pt" to="540pt,50.4pt" o:gfxdata="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" o:allowincell="f">
+            <v:line w14:anchorId="0490D797" id="Line 30" o:spid="_x0000_s1026" style="position:absolute;z-index:251656192;visibility:visible;mso-wrap-style:square;mso-width-percent:0;mso-height-percent:0;mso-wrap-distance-left:9pt;mso-wrap-distance-top:0;mso-wrap-distance-right:9pt;mso-wrap-distance-bottom:0;mso-position-horizontal:absolute;mso-position-horizontal-relative:page;mso-position-vertical:absolute;mso-position-vertical-relative:page;mso-width-percent:0;mso-height-percent:0;mso-width-relative:page;mso-height-relative:page" from="1in,50.4pt" to="540pt,50.4pt" o:gfxdata="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" o:allowincell="f">
               <w10:wrap anchorx="page" anchory="page"/>
             </v:line>
           </w:pict>
@@ -13982,18 +14014,18 @@
 </file>
 
 <file path=customXml/item2.xml><?xml version="1.0" encoding="utf-8"?>
-<p:properties xmlns:p="http://schemas.microsoft.com/office/2006/metadata/properties" xmlns:xsi="http://www.w3.org/2001/XMLSchema-instance" xmlns:pc="http://schemas.microsoft.com/office/infopath/2007/PartnerControls">
-  <documentManagement/>
-</p:properties>
-</file>
-
-<file path=customXml/item3.xml><?xml version="1.0" encoding="utf-8"?>
 <?mso-contentType ?>
 <FormTemplates xmlns="http://schemas.microsoft.com/sharepoint/v3/contenttype/forms">
   <Display>DocumentLibraryForm</Display>
   <Edit>DocumentLibraryForm</Edit>
   <New>DocumentLibraryForm</New>
 </FormTemplates>
+</file>
+
+<file path=customXml/item3.xml><?xml version="1.0" encoding="utf-8"?>
+<p:properties xmlns:p="http://schemas.microsoft.com/office/2006/metadata/properties" xmlns:xsi="http://www.w3.org/2001/XMLSchema-instance" xmlns:pc="http://schemas.microsoft.com/office/infopath/2007/PartnerControls">
+  <documentManagement/>
+</p:properties>
 </file>
 
 <file path=customXml/item4.xml><?xml version="1.0" encoding="utf-8"?>
@@ -14017,6 +14049,14 @@
 </file>
 
 <file path=customXml/itemProps2.xml><?xml version="1.0" encoding="utf-8"?>
+<ds:datastoreItem xmlns:ds="http://schemas.openxmlformats.org/officeDocument/2006/customXml" ds:itemID="{A885B2DB-42DA-4318-9EB7-6D24C272F932}">
+  <ds:schemaRefs>
+    <ds:schemaRef ds:uri="http://schemas.microsoft.com/sharepoint/v3/contenttype/forms"/>
+  </ds:schemaRefs>
+</ds:datastoreItem>
+</file>
+
+<file path=customXml/itemProps3.xml><?xml version="1.0" encoding="utf-8"?>
 <ds:datastoreItem xmlns:ds="http://schemas.openxmlformats.org/officeDocument/2006/customXml" ds:itemID="{FAB5EBB6-5E22-4A93-8A88-BE0203FA85CB}">
   <ds:schemaRefs>
     <ds:schemaRef ds:uri="http://schemas.microsoft.com/office/2006/metadata/properties"/>
@@ -14025,16 +14065,8 @@
 </ds:datastoreItem>
 </file>
 
-<file path=customXml/itemProps3.xml><?xml version="1.0" encoding="utf-8"?>
-<ds:datastoreItem xmlns:ds="http://schemas.openxmlformats.org/officeDocument/2006/customXml" ds:itemID="{A885B2DB-42DA-4318-9EB7-6D24C272F932}">
-  <ds:schemaRefs>
-    <ds:schemaRef ds:uri="http://schemas.microsoft.com/sharepoint/v3/contenttype/forms"/>
-  </ds:schemaRefs>
-</ds:datastoreItem>
-</file>
-
 <file path=customXml/itemProps4.xml><?xml version="1.0" encoding="utf-8"?>
-<ds:datastoreItem xmlns:ds="http://schemas.openxmlformats.org/officeDocument/2006/customXml" ds:itemID="{62B8EF9A-C301-46E9-AF1C-67BFABF33A5E}">
+<ds:datastoreItem xmlns:ds="http://schemas.openxmlformats.org/officeDocument/2006/customXml" ds:itemID="{E1F0C56A-D499-4F71-8325-FDEA1F48D087}">
   <ds:schemaRefs>
     <ds:schemaRef ds:uri="http://schemas.openxmlformats.org/officeDocument/2006/bibliography"/>
   </ds:schemaRefs>

</xml_diff>

<commit_message>
tfs13168 - ecl work day file changes
git-tfs-id: [https://tfs.omnicloud.local/tfs/cco%20program/]$/eCoaching_V2;C41556
</commit_message>
<xml_diff>
--- a/Requirements/CCO_eCoaching_Log_User_File_Layout.docx
+++ b/Requirements/CCO_eCoaching_Log_User_File_Layout.docx
@@ -7,9 +7,7 @@
         <w:pStyle w:val="Title1"/>
       </w:pPr>
       <w:bookmarkStart w:id="0" w:name="_Ref29370327"/>
-      <w:bookmarkStart w:id="1" w:name="_GoBack"/>
       <w:bookmarkEnd w:id="0"/>
-      <w:bookmarkEnd w:id="1"/>
       <w:r>
         <w:t>__________________________</w:t>
       </w:r>
@@ -135,6 +133,7 @@
         </w:rPr>
         <w:t xml:space="preserve">Title: </w:t>
       </w:r>
+      <w:proofErr w:type="spellStart"/>
       <w:r>
         <w:rPr>
           <w:rFonts w:ascii="Arial Black" w:hAnsi="Arial Black"/>
@@ -149,7 +148,16 @@
           <w:b/>
           <w:sz w:val="32"/>
         </w:rPr>
-        <w:t>Coaching Log</w:t>
+        <w:t>Coaching</w:t>
+      </w:r>
+      <w:proofErr w:type="spellEnd"/>
+      <w:r>
+        <w:rPr>
+          <w:rFonts w:ascii="Arial Black" w:hAnsi="Arial Black"/>
+          <w:b/>
+          <w:sz w:val="32"/>
+        </w:rPr>
+        <w:t xml:space="preserve"> Log</w:t>
       </w:r>
       <w:r>
         <w:rPr>
@@ -298,7 +306,7 @@
           </mc:Choice>
           <mc:Fallback>
             <w:pict>
-              <v:line w14:anchorId="2465736C" id="Line 232" o:spid="_x0000_s1026" style="position:absolute;z-index:251658240;visibility:visible;mso-wrap-style:square;mso-width-percent:0;mso-height-percent:0;mso-wrap-distance-left:9pt;mso-wrap-distance-top:0;mso-wrap-distance-right:9pt;mso-wrap-distance-bottom:0;mso-position-horizontal:absolute;mso-position-horizontal-relative:text;mso-position-vertical:absolute;mso-position-vertical-relative:text;mso-width-percent:0;mso-height-percent:0;mso-width-relative:page;mso-height-relative:page" from="367.2pt,33.3pt" to="439.25pt,33.35pt" o:gfxdata="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" o:allowincell="f">
+              <v:line w14:anchorId="29DF7E57" id="Line 232" o:spid="_x0000_s1026" style="position:absolute;z-index:251658240;visibility:visible;mso-wrap-style:square;mso-width-percent:0;mso-height-percent:0;mso-wrap-distance-left:9pt;mso-wrap-distance-top:0;mso-wrap-distance-right:9pt;mso-wrap-distance-bottom:0;mso-position-horizontal:absolute;mso-position-horizontal-relative:text;mso-position-vertical:absolute;mso-position-vertical-relative:text;mso-width-percent:0;mso-height-percent:0;mso-width-relative:page;mso-height-relative:page" from="367.2pt,33.3pt" to="439.25pt,33.35pt" o:gfxdata="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" o:allowincell="f">
                 <v:stroke startarrowwidth="narrow" startarrowlength="short" endarrowwidth="narrow" endarrowlength="short"/>
               </v:line>
             </w:pict>
@@ -376,7 +384,7 @@
           </mc:Choice>
           <mc:Fallback>
             <w:pict>
-              <v:line w14:anchorId="605154DD" id="Line 230" o:spid="_x0000_s1026" style="position:absolute;z-index:251656192;visibility:visible;mso-wrap-style:square;mso-width-percent:0;mso-height-percent:0;mso-wrap-distance-left:9pt;mso-wrap-distance-top:0;mso-wrap-distance-right:9pt;mso-wrap-distance-bottom:0;mso-position-horizontal:absolute;mso-position-horizontal-relative:text;mso-position-vertical:absolute;mso-position-vertical-relative:text;mso-width-percent:0;mso-height-percent:0;mso-width-relative:page;mso-height-relative:page" from="1in,33.3pt" to="266.45pt,33.35pt" o:gfxdata="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" o:allowincell="f">
+              <v:line w14:anchorId="1B9EAA57" id="Line 230" o:spid="_x0000_s1026" style="position:absolute;z-index:251656192;visibility:visible;mso-wrap-style:square;mso-width-percent:0;mso-height-percent:0;mso-wrap-distance-left:9pt;mso-wrap-distance-top:0;mso-wrap-distance-right:9pt;mso-wrap-distance-bottom:0;mso-position-horizontal:absolute;mso-position-horizontal-relative:text;mso-position-vertical:absolute;mso-position-vertical-relative:text;mso-width-percent:0;mso-height-percent:0;mso-width-relative:page;mso-height-relative:page" from="1in,33.3pt" to="266.45pt,33.35pt" o:gfxdata="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" o:allowincell="f">
                 <v:stroke startarrowwidth="narrow" startarrowlength="short" endarrowwidth="narrow" endarrowlength="short"/>
               </v:line>
             </w:pict>
@@ -604,7 +612,7 @@
           </mc:Choice>
           <mc:Fallback>
             <w:pict>
-              <v:line w14:anchorId="14817063" id="Line 234" o:spid="_x0000_s1026" style="position:absolute;z-index:251659776;visibility:visible;mso-wrap-style:square;mso-width-percent:0;mso-height-percent:0;mso-wrap-distance-left:9pt;mso-wrap-distance-top:0;mso-wrap-distance-right:9pt;mso-wrap-distance-bottom:0;mso-position-horizontal:absolute;mso-position-horizontal-relative:text;mso-position-vertical:absolute;mso-position-vertical-relative:text;mso-width-percent:0;mso-height-percent:0;mso-width-relative:page;mso-height-relative:page" from="115.2pt,.6pt" to="309.6pt,.6pt" o:gfxdata="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" o:allowincell="f">
+              <v:line w14:anchorId="58B691F6" id="Line 234" o:spid="_x0000_s1026" style="position:absolute;z-index:251659776;visibility:visible;mso-wrap-style:square;mso-width-percent:0;mso-height-percent:0;mso-wrap-distance-left:9pt;mso-wrap-distance-top:0;mso-wrap-distance-right:9pt;mso-wrap-distance-bottom:0;mso-position-horizontal:absolute;mso-position-horizontal-relative:text;mso-position-vertical:absolute;mso-position-vertical-relative:text;mso-width-percent:0;mso-height-percent:0;mso-width-relative:page;mso-height-relative:page" from="115.2pt,.6pt" to="309.6pt,.6pt" o:gfxdata="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" o:allowincell="f">
                 <v:stroke startarrowwidth="narrow" startarrowlength="short" endarrowwidth="narrow" endarrowlength="short"/>
               </v:line>
             </w:pict>
@@ -710,7 +718,7 @@
           </mc:Choice>
           <mc:Fallback>
             <w:pict>
-              <v:line w14:anchorId="65126F88" id="Line 233" o:spid="_x0000_s1026" style="position:absolute;z-index:251658752;visibility:visible;mso-wrap-style:square;mso-width-percent:0;mso-height-percent:0;mso-wrap-distance-left:9pt;mso-wrap-distance-top:0;mso-wrap-distance-right:9pt;mso-wrap-distance-bottom:0;mso-position-horizontal:absolute;mso-position-horizontal-relative:text;mso-position-vertical:absolute;mso-position-vertical-relative:text;mso-width-percent:0;mso-height-percent:0;mso-width-relative:page;mso-height-relative:page" from="374.4pt,34.75pt" to="446.45pt,34.8pt" o:gfxdata="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" o:allowincell="f">
+              <v:line w14:anchorId="7B7FBED9" id="Line 233" o:spid="_x0000_s1026" style="position:absolute;z-index:251658752;visibility:visible;mso-wrap-style:square;mso-width-percent:0;mso-height-percent:0;mso-wrap-distance-left:9pt;mso-wrap-distance-top:0;mso-wrap-distance-right:9pt;mso-wrap-distance-bottom:0;mso-position-horizontal:absolute;mso-position-horizontal-relative:text;mso-position-vertical:absolute;mso-position-vertical-relative:text;mso-width-percent:0;mso-height-percent:0;mso-width-relative:page;mso-height-relative:page" from="374.4pt,34.75pt" to="446.45pt,34.8pt" o:gfxdata="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" o:allowincell="f">
                 <v:stroke startarrowwidth="narrow" startarrowlength="short" endarrowwidth="narrow" endarrowlength="short"/>
               </v:line>
             </w:pict>
@@ -788,7 +796,7 @@
           </mc:Choice>
           <mc:Fallback>
             <w:pict>
-              <v:line w14:anchorId="4ACD7B86" id="Line 231" o:spid="_x0000_s1026" style="position:absolute;z-index:251656704;visibility:visible;mso-wrap-style:square;mso-width-percent:0;mso-height-percent:0;mso-wrap-distance-left:9pt;mso-wrap-distance-top:0;mso-wrap-distance-right:9pt;mso-wrap-distance-bottom:0;mso-position-horizontal:absolute;mso-position-horizontal-relative:text;mso-position-vertical:absolute;mso-position-vertical-relative:text;mso-width-percent:0;mso-height-percent:0;mso-width-relative:page;mso-height-relative:page" from="1in,32.75pt" to="266.45pt,32.8pt" o:gfxdata="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" o:allowincell="f">
+              <v:line w14:anchorId="17A9BFEB" id="Line 231" o:spid="_x0000_s1026" style="position:absolute;z-index:251656704;visibility:visible;mso-wrap-style:square;mso-width-percent:0;mso-height-percent:0;mso-wrap-distance-left:9pt;mso-wrap-distance-top:0;mso-wrap-distance-right:9pt;mso-wrap-distance-bottom:0;mso-position-horizontal:absolute;mso-position-horizontal-relative:text;mso-position-vertical:absolute;mso-position-vertical-relative:text;mso-width-percent:0;mso-height-percent:0;mso-width-relative:page;mso-height-relative:page" from="1in,32.75pt" to="266.45pt,32.8pt" o:gfxdata="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" o:allowincell="f">
                 <v:stroke startarrowwidth="narrow" startarrowlength="short" endarrowwidth="narrow" endarrowlength="short"/>
               </v:line>
             </w:pict>
@@ -1104,7 +1112,21 @@
               <w:rPr>
                 <w:sz w:val="20"/>
               </w:rPr>
-              <w:t>P13276 – eCL Change BCC to CCO</w:t>
+              <w:t xml:space="preserve">P13276 – </w:t>
+            </w:r>
+            <w:proofErr w:type="spellStart"/>
+            <w:r>
+              <w:rPr>
+                <w:sz w:val="20"/>
+              </w:rPr>
+              <w:t>eCL</w:t>
+            </w:r>
+            <w:proofErr w:type="spellEnd"/>
+            <w:r>
+              <w:rPr>
+                <w:sz w:val="20"/>
+              </w:rPr>
+              <w:t xml:space="preserve"> Change BCC to CCO</w:t>
             </w:r>
           </w:p>
           <w:p>
@@ -1121,7 +1143,21 @@
               <w:rPr>
                 <w:sz w:val="20"/>
               </w:rPr>
-              <w:t>Changed Vangent logo to GDIT</w:t>
+              <w:t xml:space="preserve">Changed </w:t>
+            </w:r>
+            <w:proofErr w:type="spellStart"/>
+            <w:r>
+              <w:rPr>
+                <w:sz w:val="20"/>
+              </w:rPr>
+              <w:t>Vangent</w:t>
+            </w:r>
+            <w:proofErr w:type="spellEnd"/>
+            <w:r>
+              <w:rPr>
+                <w:sz w:val="20"/>
+              </w:rPr>
+              <w:t xml:space="preserve"> logo to GDIT</w:t>
             </w:r>
           </w:p>
         </w:tc>
@@ -1192,7 +1228,21 @@
               <w:rPr>
                 <w:sz w:val="20"/>
               </w:rPr>
-              <w:t>P13276 – eCL Change BCC to CCO</w:t>
+              <w:t xml:space="preserve">P13276 – </w:t>
+            </w:r>
+            <w:proofErr w:type="spellStart"/>
+            <w:r>
+              <w:rPr>
+                <w:sz w:val="20"/>
+              </w:rPr>
+              <w:t>eCL</w:t>
+            </w:r>
+            <w:proofErr w:type="spellEnd"/>
+            <w:r>
+              <w:rPr>
+                <w:sz w:val="20"/>
+              </w:rPr>
+              <w:t xml:space="preserve"> Change BCC to CCO</w:t>
             </w:r>
           </w:p>
           <w:p>
@@ -1209,7 +1259,21 @@
               <w:rPr>
                 <w:sz w:val="20"/>
               </w:rPr>
-              <w:t>Changed Vangent to GDIT in footer</w:t>
+              <w:t xml:space="preserve">Changed </w:t>
+            </w:r>
+            <w:proofErr w:type="spellStart"/>
+            <w:r>
+              <w:rPr>
+                <w:sz w:val="20"/>
+              </w:rPr>
+              <w:t>Vangent</w:t>
+            </w:r>
+            <w:proofErr w:type="spellEnd"/>
+            <w:r>
+              <w:rPr>
+                <w:sz w:val="20"/>
+              </w:rPr>
+              <w:t xml:space="preserve"> to GDIT in footer</w:t>
             </w:r>
           </w:p>
         </w:tc>
@@ -1280,7 +1344,21 @@
               <w:rPr>
                 <w:sz w:val="20"/>
               </w:rPr>
-              <w:t>TFS2332 – eCL HR Access Solution</w:t>
+              <w:t xml:space="preserve">TFS2332 – </w:t>
+            </w:r>
+            <w:proofErr w:type="spellStart"/>
+            <w:r>
+              <w:rPr>
+                <w:sz w:val="20"/>
+              </w:rPr>
+              <w:t>eCL</w:t>
+            </w:r>
+            <w:proofErr w:type="spellEnd"/>
+            <w:r>
+              <w:rPr>
+                <w:sz w:val="20"/>
+              </w:rPr>
+              <w:t xml:space="preserve"> HR Access Solution</w:t>
             </w:r>
           </w:p>
           <w:p>
@@ -1368,7 +1446,21 @@
               <w:rPr>
                 <w:sz w:val="20"/>
               </w:rPr>
-              <w:t>TFS2332 – eCL HR Access Solution</w:t>
+              <w:t xml:space="preserve">TFS2332 – </w:t>
+            </w:r>
+            <w:proofErr w:type="spellStart"/>
+            <w:r>
+              <w:rPr>
+                <w:sz w:val="20"/>
+              </w:rPr>
+              <w:t>eCL</w:t>
+            </w:r>
+            <w:proofErr w:type="spellEnd"/>
+            <w:r>
+              <w:rPr>
+                <w:sz w:val="20"/>
+              </w:rPr>
+              <w:t xml:space="preserve"> HR Access Solution</w:t>
             </w:r>
           </w:p>
           <w:p>
@@ -1456,7 +1548,21 @@
               <w:rPr>
                 <w:sz w:val="20"/>
               </w:rPr>
-              <w:t>TFS2332 – eCL HR Access Solution</w:t>
+              <w:t xml:space="preserve">TFS2332 – </w:t>
+            </w:r>
+            <w:proofErr w:type="spellStart"/>
+            <w:r>
+              <w:rPr>
+                <w:sz w:val="20"/>
+              </w:rPr>
+              <w:t>eCL</w:t>
+            </w:r>
+            <w:proofErr w:type="spellEnd"/>
+            <w:r>
+              <w:rPr>
+                <w:sz w:val="20"/>
+              </w:rPr>
+              <w:t xml:space="preserve"> HR Access Solution</w:t>
             </w:r>
           </w:p>
           <w:p>
@@ -1556,7 +1662,21 @@
               <w:rPr>
                 <w:sz w:val="20"/>
               </w:rPr>
-              <w:t>TFS5149 – eCL Requirement Document Cleanup</w:t>
+              <w:t xml:space="preserve">TFS5149 – </w:t>
+            </w:r>
+            <w:proofErr w:type="spellStart"/>
+            <w:r>
+              <w:rPr>
+                <w:sz w:val="20"/>
+              </w:rPr>
+              <w:t>eCL</w:t>
+            </w:r>
+            <w:proofErr w:type="spellEnd"/>
+            <w:r>
+              <w:rPr>
+                <w:sz w:val="20"/>
+              </w:rPr>
+              <w:t xml:space="preserve"> Requirement Document Cleanup</w:t>
             </w:r>
           </w:p>
           <w:p>
@@ -1702,7 +1822,35 @@
               <w:rPr>
                 <w:sz w:val="20"/>
               </w:rPr>
-              <w:t xml:space="preserve">TFS8228 – eCL Reused Emp ID issues </w:t>
+              <w:t xml:space="preserve">TFS8228 – </w:t>
+            </w:r>
+            <w:proofErr w:type="spellStart"/>
+            <w:r>
+              <w:rPr>
+                <w:sz w:val="20"/>
+              </w:rPr>
+              <w:t>eCL</w:t>
+            </w:r>
+            <w:proofErr w:type="spellEnd"/>
+            <w:r>
+              <w:rPr>
+                <w:sz w:val="20"/>
+              </w:rPr>
+              <w:t xml:space="preserve"> Reused </w:t>
+            </w:r>
+            <w:proofErr w:type="spellStart"/>
+            <w:r>
+              <w:rPr>
+                <w:sz w:val="20"/>
+              </w:rPr>
+              <w:t>Emp</w:t>
+            </w:r>
+            <w:proofErr w:type="spellEnd"/>
+            <w:r>
+              <w:rPr>
+                <w:sz w:val="20"/>
+              </w:rPr>
+              <w:t xml:space="preserve"> ID issues </w:t>
             </w:r>
           </w:p>
           <w:p>
@@ -1790,7 +1938,35 @@
               <w:rPr>
                 <w:sz w:val="20"/>
               </w:rPr>
-              <w:t xml:space="preserve">TFS8228 – eCL Reused Emp ID issues </w:t>
+              <w:t xml:space="preserve">TFS8228 – </w:t>
+            </w:r>
+            <w:proofErr w:type="spellStart"/>
+            <w:r>
+              <w:rPr>
+                <w:sz w:val="20"/>
+              </w:rPr>
+              <w:t>eCL</w:t>
+            </w:r>
+            <w:proofErr w:type="spellEnd"/>
+            <w:r>
+              <w:rPr>
+                <w:sz w:val="20"/>
+              </w:rPr>
+              <w:t xml:space="preserve"> Reused </w:t>
+            </w:r>
+            <w:proofErr w:type="spellStart"/>
+            <w:r>
+              <w:rPr>
+                <w:sz w:val="20"/>
+              </w:rPr>
+              <w:t>Emp</w:t>
+            </w:r>
+            <w:proofErr w:type="spellEnd"/>
+            <w:r>
+              <w:rPr>
+                <w:sz w:val="20"/>
+              </w:rPr>
+              <w:t xml:space="preserve"> ID issues </w:t>
             </w:r>
           </w:p>
           <w:p>
@@ -1920,7 +2096,21 @@
               <w:rPr>
                 <w:sz w:val="20"/>
               </w:rPr>
-              <w:t>TFS8974 – eCL Columns for ATT</w:t>
+              <w:t xml:space="preserve">TFS8974 – </w:t>
+            </w:r>
+            <w:proofErr w:type="spellStart"/>
+            <w:r>
+              <w:rPr>
+                <w:sz w:val="20"/>
+              </w:rPr>
+              <w:t>eCL</w:t>
+            </w:r>
+            <w:proofErr w:type="spellEnd"/>
+            <w:r>
+              <w:rPr>
+                <w:sz w:val="20"/>
+              </w:rPr>
+              <w:t xml:space="preserve"> Columns for ATT</w:t>
             </w:r>
           </w:p>
           <w:p>
@@ -2050,7 +2240,21 @@
               <w:rPr>
                 <w:sz w:val="20"/>
               </w:rPr>
-              <w:t>TFS13168 – eCL Changes for Work Day file</w:t>
+              <w:t xml:space="preserve">TFS13168 – </w:t>
+            </w:r>
+            <w:proofErr w:type="spellStart"/>
+            <w:r>
+              <w:rPr>
+                <w:sz w:val="20"/>
+              </w:rPr>
+              <w:t>eCL</w:t>
+            </w:r>
+            <w:proofErr w:type="spellEnd"/>
+            <w:r>
+              <w:rPr>
+                <w:sz w:val="20"/>
+              </w:rPr>
+              <w:t xml:space="preserve"> Changes for Work Day file</w:t>
             </w:r>
           </w:p>
           <w:p>
@@ -2081,6 +2285,122 @@
               </w:rPr>
               <w:t xml:space="preserve"> (removed reference to People Soft and changed HR to Human Resource/Capital)</w:t>
             </w:r>
+          </w:p>
+        </w:tc>
+        <w:tc>
+          <w:tcPr>
+            <w:tcW w:w="1822" w:type="dxa"/>
+          </w:tcPr>
+          <w:p>
+            <w:pPr>
+              <w:pStyle w:val="hdr1"/>
+              <w:spacing w:before="0"/>
+              <w:ind w:left="0"/>
+              <w:jc w:val="center"/>
+              <w:rPr>
+                <w:sz w:val="20"/>
+              </w:rPr>
+            </w:pPr>
+            <w:r>
+              <w:rPr>
+                <w:sz w:val="20"/>
+              </w:rPr>
+              <w:t>Doug Stearns</w:t>
+            </w:r>
+          </w:p>
+        </w:tc>
+      </w:tr>
+      <w:tr>
+        <w:trPr>
+          <w:jc w:val="center"/>
+        </w:trPr>
+        <w:tc>
+          <w:tcPr>
+            <w:tcW w:w="1440" w:type="dxa"/>
+          </w:tcPr>
+          <w:p>
+            <w:pPr>
+              <w:pStyle w:val="hdr1"/>
+              <w:spacing w:before="0"/>
+              <w:ind w:left="0"/>
+              <w:jc w:val="left"/>
+              <w:rPr>
+                <w:sz w:val="20"/>
+              </w:rPr>
+            </w:pPr>
+            <w:r>
+              <w:rPr>
+                <w:sz w:val="20"/>
+              </w:rPr>
+              <w:t>01/10/2019</w:t>
+            </w:r>
+          </w:p>
+        </w:tc>
+        <w:tc>
+          <w:tcPr>
+            <w:tcW w:w="6152" w:type="dxa"/>
+          </w:tcPr>
+          <w:p>
+            <w:pPr>
+              <w:pStyle w:val="hdr1"/>
+              <w:spacing w:before="0"/>
+              <w:ind w:left="0"/>
+              <w:jc w:val="left"/>
+              <w:rPr>
+                <w:sz w:val="20"/>
+              </w:rPr>
+            </w:pPr>
+            <w:r>
+              <w:rPr>
+                <w:sz w:val="20"/>
+              </w:rPr>
+              <w:t xml:space="preserve">TFS13168 – </w:t>
+            </w:r>
+            <w:proofErr w:type="spellStart"/>
+            <w:r>
+              <w:rPr>
+                <w:sz w:val="20"/>
+              </w:rPr>
+              <w:t>eCL</w:t>
+            </w:r>
+            <w:proofErr w:type="spellEnd"/>
+            <w:r>
+              <w:rPr>
+                <w:sz w:val="20"/>
+              </w:rPr>
+              <w:t xml:space="preserve"> Changes for Work Day file</w:t>
+            </w:r>
+          </w:p>
+          <w:p>
+            <w:pPr>
+              <w:pStyle w:val="hdr1"/>
+              <w:spacing w:before="0"/>
+              <w:ind w:left="0"/>
+              <w:jc w:val="left"/>
+              <w:rPr>
+                <w:sz w:val="20"/>
+              </w:rPr>
+            </w:pPr>
+            <w:r>
+              <w:rPr>
+                <w:sz w:val="20"/>
+              </w:rPr>
+              <w:t>Modified 1.1 to r</w:t>
+            </w:r>
+            <w:r>
+              <w:rPr>
+                <w:sz w:val="20"/>
+              </w:rPr>
+              <w:t>emoved references to Table A and B based on feedback</w:t>
+            </w:r>
+            <w:r>
+              <w:rPr>
+                <w:sz w:val="20"/>
+              </w:rPr>
+              <w:t xml:space="preserve"> and change date format </w:t>
+            </w:r>
+            <w:bookmarkStart w:id="1" w:name="_GoBack"/>
+            <w:bookmarkEnd w:id="1"/>
           </w:p>
         </w:tc>
         <w:tc>
@@ -2132,9 +2452,16 @@
         </w:rPr>
       </w:pPr>
       <w:bookmarkStart w:id="2" w:name="_Toc321377922"/>
+      <w:proofErr w:type="spellStart"/>
+      <w:proofErr w:type="gramStart"/>
       <w:r>
         <w:lastRenderedPageBreak/>
-        <w:t>eCoaching Log User Information Data Files Requirements</w:t>
+        <w:t>eCoaching</w:t>
+      </w:r>
+      <w:proofErr w:type="spellEnd"/>
+      <w:proofErr w:type="gramEnd"/>
+      <w:r>
+        <w:t xml:space="preserve"> Log User Information Data Files Requirements</w:t>
       </w:r>
       <w:r>
         <w:br/>
@@ -2383,6 +2710,7 @@
                 <w:szCs w:val="22"/>
               </w:rPr>
             </w:pPr>
+            <w:proofErr w:type="spellStart"/>
             <w:r>
               <w:rPr>
                 <w:sz w:val="22"/>
@@ -2390,6 +2718,7 @@
               </w:rPr>
               <w:t>lanid</w:t>
             </w:r>
+            <w:proofErr w:type="spellEnd"/>
           </w:p>
         </w:tc>
         <w:tc>
@@ -2505,6 +2834,7 @@
                 <w:szCs w:val="22"/>
               </w:rPr>
             </w:pPr>
+            <w:proofErr w:type="spellStart"/>
             <w:r>
               <w:rPr>
                 <w:sz w:val="22"/>
@@ -2512,6 +2842,7 @@
               </w:rPr>
               <w:t>emplid</w:t>
             </w:r>
+            <w:proofErr w:type="spellEnd"/>
           </w:p>
         </w:tc>
         <w:tc>
@@ -2627,6 +2958,7 @@
                 <w:szCs w:val="22"/>
               </w:rPr>
             </w:pPr>
+            <w:proofErr w:type="spellStart"/>
             <w:r>
               <w:rPr>
                 <w:sz w:val="22"/>
@@ -2634,6 +2966,7 @@
               </w:rPr>
               <w:t>first_name</w:t>
             </w:r>
+            <w:proofErr w:type="spellEnd"/>
           </w:p>
         </w:tc>
         <w:tc>
@@ -2734,6 +3067,7 @@
                 <w:szCs w:val="22"/>
               </w:rPr>
             </w:pPr>
+            <w:proofErr w:type="spellStart"/>
             <w:r>
               <w:rPr>
                 <w:sz w:val="22"/>
@@ -2741,6 +3075,7 @@
               </w:rPr>
               <w:t>middle_name</w:t>
             </w:r>
+            <w:proofErr w:type="spellEnd"/>
           </w:p>
         </w:tc>
         <w:tc>
@@ -2842,6 +3177,7 @@
                 <w:szCs w:val="22"/>
               </w:rPr>
             </w:pPr>
+            <w:proofErr w:type="spellStart"/>
             <w:r>
               <w:rPr>
                 <w:sz w:val="22"/>
@@ -2849,6 +3185,7 @@
               </w:rPr>
               <w:t>last_name</w:t>
             </w:r>
+            <w:proofErr w:type="spellEnd"/>
           </w:p>
         </w:tc>
         <w:tc>
@@ -2949,6 +3286,7 @@
                 <w:szCs w:val="22"/>
               </w:rPr>
             </w:pPr>
+            <w:proofErr w:type="spellStart"/>
             <w:r>
               <w:rPr>
                 <w:sz w:val="22"/>
@@ -2956,6 +3294,7 @@
               </w:rPr>
               <w:t>locationid</w:t>
             </w:r>
+            <w:proofErr w:type="spellEnd"/>
           </w:p>
         </w:tc>
         <w:tc>
@@ -3007,21 +3346,6 @@
                 <w:szCs w:val="22"/>
               </w:rPr>
               <w:t>Employee’s site or location code</w:t>
-            </w:r>
-          </w:p>
-          <w:p>
-            <w:pPr>
-              <w:rPr>
-                <w:sz w:val="22"/>
-                <w:szCs w:val="22"/>
-              </w:rPr>
-            </w:pPr>
-            <w:r>
-              <w:rPr>
-                <w:sz w:val="22"/>
-                <w:szCs w:val="22"/>
-              </w:rPr>
-              <w:t>See table A for possible values</w:t>
             </w:r>
           </w:p>
         </w:tc>
@@ -3131,21 +3455,6 @@
               <w:t>Employee’s site or location name</w:t>
             </w:r>
           </w:p>
-          <w:p>
-            <w:pPr>
-              <w:rPr>
-                <w:sz w:val="22"/>
-                <w:szCs w:val="22"/>
-              </w:rPr>
-            </w:pPr>
-            <w:r>
-              <w:rPr>
-                <w:sz w:val="22"/>
-                <w:szCs w:val="22"/>
-              </w:rPr>
-              <w:t>See table A for possible values</w:t>
-            </w:r>
-          </w:p>
         </w:tc>
       </w:tr>
       <w:tr>
@@ -3193,6 +3502,7 @@
                 <w:szCs w:val="22"/>
               </w:rPr>
             </w:pPr>
+            <w:proofErr w:type="spellStart"/>
             <w:r>
               <w:rPr>
                 <w:sz w:val="22"/>
@@ -3200,6 +3510,7 @@
               </w:rPr>
               <w:t>supervisorid</w:t>
             </w:r>
+            <w:proofErr w:type="spellEnd"/>
           </w:p>
         </w:tc>
         <w:tc>
@@ -3317,6 +3628,7 @@
                 <w:szCs w:val="22"/>
               </w:rPr>
             </w:pPr>
+            <w:proofErr w:type="spellStart"/>
             <w:r>
               <w:rPr>
                 <w:sz w:val="22"/>
@@ -3324,6 +3636,7 @@
               </w:rPr>
               <w:t>managerid</w:t>
             </w:r>
+            <w:proofErr w:type="spellEnd"/>
           </w:p>
         </w:tc>
         <w:tc>
@@ -3441,6 +3754,7 @@
                 <w:szCs w:val="22"/>
               </w:rPr>
             </w:pPr>
+            <w:proofErr w:type="spellStart"/>
             <w:r>
               <w:rPr>
                 <w:sz w:val="22"/>
@@ -3448,6 +3762,7 @@
               </w:rPr>
               <w:t>jobcodeid</w:t>
             </w:r>
+            <w:proofErr w:type="spellEnd"/>
           </w:p>
         </w:tc>
         <w:tc>
@@ -3499,21 +3814,6 @@
                 <w:szCs w:val="22"/>
               </w:rPr>
               <w:t>Employee’s job code</w:t>
-            </w:r>
-          </w:p>
-          <w:p>
-            <w:pPr>
-              <w:rPr>
-                <w:sz w:val="22"/>
-                <w:szCs w:val="22"/>
-              </w:rPr>
-            </w:pPr>
-            <w:r>
-              <w:rPr>
-                <w:sz w:val="22"/>
-                <w:szCs w:val="22"/>
-              </w:rPr>
-              <w:t>See table B for possible values</w:t>
             </w:r>
           </w:p>
         </w:tc>
@@ -3565,6 +3865,7 @@
                 <w:szCs w:val="22"/>
               </w:rPr>
             </w:pPr>
+            <w:proofErr w:type="spellStart"/>
             <w:r>
               <w:rPr>
                 <w:sz w:val="22"/>
@@ -3572,6 +3873,7 @@
               </w:rPr>
               <w:t>jobcode</w:t>
             </w:r>
+            <w:proofErr w:type="spellEnd"/>
           </w:p>
         </w:tc>
         <w:tc>
@@ -3623,21 +3925,6 @@
                 <w:szCs w:val="22"/>
               </w:rPr>
               <w:t>Employee’s job title</w:t>
-            </w:r>
-          </w:p>
-          <w:p>
-            <w:pPr>
-              <w:rPr>
-                <w:sz w:val="22"/>
-                <w:szCs w:val="22"/>
-              </w:rPr>
-            </w:pPr>
-            <w:r>
-              <w:rPr>
-                <w:sz w:val="22"/>
-                <w:szCs w:val="22"/>
-              </w:rPr>
-              <w:t>See table B for possible values</w:t>
             </w:r>
           </w:p>
         </w:tc>
@@ -3689,6 +3976,7 @@
                 <w:szCs w:val="22"/>
               </w:rPr>
             </w:pPr>
+            <w:proofErr w:type="spellStart"/>
             <w:r>
               <w:rPr>
                 <w:sz w:val="22"/>
@@ -3696,6 +3984,7 @@
               </w:rPr>
               <w:t>email_addr</w:t>
             </w:r>
+            <w:proofErr w:type="spellEnd"/>
           </w:p>
         </w:tc>
         <w:tc>
@@ -3813,6 +4102,7 @@
                 <w:szCs w:val="22"/>
               </w:rPr>
             </w:pPr>
+            <w:proofErr w:type="spellStart"/>
             <w:r>
               <w:rPr>
                 <w:sz w:val="22"/>
@@ -3820,6 +4110,7 @@
               </w:rPr>
               <w:t>empl_status</w:t>
             </w:r>
+            <w:proofErr w:type="spellEnd"/>
           </w:p>
         </w:tc>
         <w:tc>
@@ -4019,6 +4310,7 @@
                 <w:szCs w:val="22"/>
               </w:rPr>
             </w:pPr>
+            <w:proofErr w:type="spellStart"/>
             <w:r>
               <w:rPr>
                 <w:sz w:val="22"/>
@@ -4026,6 +4318,7 @@
               </w:rPr>
               <w:t>last_hire_dt</w:t>
             </w:r>
+            <w:proofErr w:type="spellEnd"/>
           </w:p>
         </w:tc>
         <w:tc>
@@ -4076,22 +4369,50 @@
                 <w:sz w:val="22"/>
                 <w:szCs w:val="22"/>
               </w:rPr>
-              <w:t>Employee’s hire date</w:t>
-            </w:r>
-          </w:p>
-          <w:p>
-            <w:pPr>
-              <w:rPr>
-                <w:sz w:val="22"/>
-                <w:szCs w:val="22"/>
-              </w:rPr>
-            </w:pPr>
-            <w:r>
-              <w:rPr>
-                <w:sz w:val="22"/>
-                <w:szCs w:val="22"/>
-              </w:rPr>
-              <w:t>Format of DD-Mon-YY</w:t>
+              <w:t xml:space="preserve">Employee’s </w:t>
+            </w:r>
+            <w:r>
+              <w:rPr>
+                <w:sz w:val="22"/>
+                <w:szCs w:val="22"/>
+              </w:rPr>
+              <w:t xml:space="preserve">most recent </w:t>
+            </w:r>
+            <w:r>
+              <w:rPr>
+                <w:sz w:val="22"/>
+                <w:szCs w:val="22"/>
+              </w:rPr>
+              <w:t>hire date</w:t>
+            </w:r>
+            <w:r>
+              <w:rPr>
+                <w:sz w:val="22"/>
+                <w:szCs w:val="22"/>
+              </w:rPr>
+              <w:t xml:space="preserve"> on file</w:t>
+            </w:r>
+          </w:p>
+          <w:p>
+            <w:pPr>
+              <w:rPr>
+                <w:sz w:val="22"/>
+                <w:szCs w:val="22"/>
+              </w:rPr>
+            </w:pPr>
+            <w:r>
+              <w:rPr>
+                <w:sz w:val="22"/>
+                <w:szCs w:val="22"/>
+              </w:rPr>
+              <w:t xml:space="preserve">Format of </w:t>
+            </w:r>
+            <w:r>
+              <w:rPr>
+                <w:sz w:val="22"/>
+                <w:szCs w:val="22"/>
+              </w:rPr>
+              <w:t>MM-DD-CCYY</w:t>
             </w:r>
           </w:p>
         </w:tc>
@@ -4144,8 +4465,13 @@
               </w:rPr>
             </w:pPr>
             <w:r>
-              <w:t xml:space="preserve"> hire_dt</w:t>
-            </w:r>
+              <w:t xml:space="preserve"> </w:t>
+            </w:r>
+            <w:proofErr w:type="spellStart"/>
+            <w:r>
+              <w:t>hire_dt</w:t>
+            </w:r>
+            <w:proofErr w:type="spellEnd"/>
           </w:p>
         </w:tc>
         <w:tc>
@@ -4225,7 +4551,14 @@
                 <w:sz w:val="22"/>
                 <w:szCs w:val="22"/>
               </w:rPr>
-              <w:t>Format of DD-Mon-YY</w:t>
+              <w:t xml:space="preserve">Format of </w:t>
+            </w:r>
+            <w:r>
+              <w:rPr>
+                <w:sz w:val="22"/>
+                <w:szCs w:val="22"/>
+              </w:rPr>
+              <w:t>MM-DD-CCYY</w:t>
             </w:r>
           </w:p>
         </w:tc>
@@ -4278,8 +4611,13 @@
               </w:rPr>
             </w:pPr>
             <w:r>
-              <w:t xml:space="preserve"> deptid</w:t>
-            </w:r>
+              <w:t xml:space="preserve"> </w:t>
+            </w:r>
+            <w:proofErr w:type="spellStart"/>
+            <w:r>
+              <w:t>deptid</w:t>
+            </w:r>
+            <w:proofErr w:type="spellEnd"/>
           </w:p>
         </w:tc>
         <w:tc>
@@ -4383,8 +4721,13 @@
               </w:rPr>
             </w:pPr>
             <w:r>
-              <w:t xml:space="preserve"> dept_desc</w:t>
-            </w:r>
+              <w:t xml:space="preserve"> </w:t>
+            </w:r>
+            <w:proofErr w:type="spellStart"/>
+            <w:r>
+              <w:t>dept_desc</w:t>
+            </w:r>
+            <w:proofErr w:type="spellEnd"/>
           </w:p>
         </w:tc>
         <w:tc>
@@ -4488,8 +4831,13 @@
               </w:rPr>
             </w:pPr>
             <w:r>
-              <w:t xml:space="preserve"> reg_temp</w:t>
-            </w:r>
+              <w:t xml:space="preserve"> </w:t>
+            </w:r>
+            <w:proofErr w:type="spellStart"/>
+            <w:r>
+              <w:t>reg_temp</w:t>
+            </w:r>
+            <w:proofErr w:type="spellEnd"/>
           </w:p>
         </w:tc>
         <w:tc>
@@ -4623,8 +4971,13 @@
               </w:rPr>
             </w:pPr>
             <w:r>
-              <w:t xml:space="preserve"> full_part_time</w:t>
-            </w:r>
+              <w:t xml:space="preserve"> </w:t>
+            </w:r>
+            <w:proofErr w:type="spellStart"/>
+            <w:r>
+              <w:t>full_part_time</w:t>
+            </w:r>
+            <w:proofErr w:type="spellEnd"/>
           </w:p>
         </w:tc>
         <w:tc>
@@ -4758,8 +5111,13 @@
               </w:rPr>
             </w:pPr>
             <w:r>
-              <w:t xml:space="preserve"> pref_name_first</w:t>
-            </w:r>
+              <w:t xml:space="preserve"> </w:t>
+            </w:r>
+            <w:proofErr w:type="spellStart"/>
+            <w:r>
+              <w:t>pref_name_first</w:t>
+            </w:r>
+            <w:proofErr w:type="spellEnd"/>
           </w:p>
         </w:tc>
         <w:tc>
@@ -4878,8 +5236,13 @@
               </w:rPr>
             </w:pPr>
             <w:r>
-              <w:t xml:space="preserve"> pref_name_mi</w:t>
-            </w:r>
+              <w:t xml:space="preserve"> </w:t>
+            </w:r>
+            <w:proofErr w:type="spellStart"/>
+            <w:r>
+              <w:t>pref_name_mi</w:t>
+            </w:r>
+            <w:proofErr w:type="spellEnd"/>
           </w:p>
         </w:tc>
         <w:tc>
@@ -4998,8 +5361,13 @@
               </w:rPr>
             </w:pPr>
             <w:r>
-              <w:t xml:space="preserve"> pref_name_last</w:t>
-            </w:r>
+              <w:t xml:space="preserve"> </w:t>
+            </w:r>
+            <w:proofErr w:type="spellStart"/>
+            <w:r>
+              <w:t>pref_name_last</w:t>
+            </w:r>
+            <w:proofErr w:type="spellEnd"/>
           </w:p>
         </w:tc>
         <w:tc>
@@ -5113,9 +5481,11 @@
               <w:pStyle w:val="NormalWeb"/>
               <w:spacing w:before="0" w:beforeAutospacing="0" w:after="0" w:afterAutospacing="0"/>
             </w:pPr>
+            <w:proofErr w:type="spellStart"/>
             <w:r>
               <w:t>termination_dt</w:t>
             </w:r>
+            <w:proofErr w:type="spellEnd"/>
           </w:p>
         </w:tc>
         <w:tc>
@@ -5181,7 +5551,14 @@
                 <w:sz w:val="22"/>
                 <w:szCs w:val="22"/>
               </w:rPr>
-              <w:t>Format of DD-Mon-YY</w:t>
+              <w:t xml:space="preserve">Format of </w:t>
+            </w:r>
+            <w:r>
+              <w:rPr>
+                <w:sz w:val="22"/>
+                <w:szCs w:val="22"/>
+              </w:rPr>
+              <w:t>MM-DD-CCYY</w:t>
             </w:r>
           </w:p>
         </w:tc>
@@ -5229,9 +5606,11 @@
               <w:pStyle w:val="NormalWeb"/>
               <w:spacing w:before="0" w:beforeAutospacing="0" w:after="0" w:afterAutospacing="0"/>
             </w:pPr>
+            <w:proofErr w:type="spellStart"/>
             <w:r>
               <w:t>flsa_status</w:t>
             </w:r>
+            <w:proofErr w:type="spellEnd"/>
           </w:p>
         </w:tc>
         <w:tc>
@@ -5636,6 +6015,7 @@
                 <w:szCs w:val="22"/>
               </w:rPr>
             </w:pPr>
+            <w:proofErr w:type="spellStart"/>
             <w:r>
               <w:rPr>
                 <w:sz w:val="22"/>
@@ -5643,6 +6023,7 @@
               </w:rPr>
               <w:t>Emp_ID</w:t>
             </w:r>
+            <w:proofErr w:type="spellEnd"/>
           </w:p>
         </w:tc>
         <w:tc>
@@ -5758,6 +6139,7 @@
                 <w:szCs w:val="22"/>
               </w:rPr>
             </w:pPr>
+            <w:proofErr w:type="spellStart"/>
             <w:r>
               <w:rPr>
                 <w:sz w:val="22"/>
@@ -5765,6 +6147,7 @@
               </w:rPr>
               <w:t>Emp_LanID</w:t>
             </w:r>
+            <w:proofErr w:type="spellEnd"/>
           </w:p>
         </w:tc>
         <w:tc>
@@ -5880,6 +6263,7 @@
                 <w:szCs w:val="22"/>
               </w:rPr>
             </w:pPr>
+            <w:proofErr w:type="spellStart"/>
             <w:r>
               <w:rPr>
                 <w:sz w:val="22"/>
@@ -5887,6 +6271,7 @@
               </w:rPr>
               <w:t>Emp_Name</w:t>
             </w:r>
+            <w:proofErr w:type="spellEnd"/>
           </w:p>
         </w:tc>
         <w:tc>
@@ -5937,7 +6322,39 @@
                 <w:sz w:val="22"/>
                 <w:szCs w:val="22"/>
               </w:rPr>
-              <w:t>Employee’s first name in the format of Lastname, Firstname MI</w:t>
+              <w:t xml:space="preserve">Employee’s first name in the format of </w:t>
+            </w:r>
+            <w:proofErr w:type="spellStart"/>
+            <w:r>
+              <w:rPr>
+                <w:sz w:val="22"/>
+                <w:szCs w:val="22"/>
+              </w:rPr>
+              <w:t>Lastname</w:t>
+            </w:r>
+            <w:proofErr w:type="spellEnd"/>
+            <w:r>
+              <w:rPr>
+                <w:sz w:val="22"/>
+                <w:szCs w:val="22"/>
+              </w:rPr>
+              <w:t xml:space="preserve">, </w:t>
+            </w:r>
+            <w:proofErr w:type="spellStart"/>
+            <w:r>
+              <w:rPr>
+                <w:sz w:val="22"/>
+                <w:szCs w:val="22"/>
+              </w:rPr>
+              <w:t>Firstname</w:t>
+            </w:r>
+            <w:proofErr w:type="spellEnd"/>
+            <w:r>
+              <w:rPr>
+                <w:sz w:val="22"/>
+                <w:szCs w:val="22"/>
+              </w:rPr>
+              <w:t xml:space="preserve"> MI</w:t>
             </w:r>
           </w:p>
         </w:tc>
@@ -5987,6 +6404,7 @@
                 <w:szCs w:val="22"/>
               </w:rPr>
             </w:pPr>
+            <w:proofErr w:type="spellStart"/>
             <w:r>
               <w:rPr>
                 <w:sz w:val="22"/>
@@ -5994,6 +6412,7 @@
               </w:rPr>
               <w:t>Emp_Site</w:t>
             </w:r>
+            <w:proofErr w:type="spellEnd"/>
           </w:p>
         </w:tc>
         <w:tc>
@@ -6045,21 +6464,6 @@
                 <w:szCs w:val="22"/>
               </w:rPr>
               <w:t>Employee’s site or location name</w:t>
-            </w:r>
-          </w:p>
-          <w:p>
-            <w:pPr>
-              <w:rPr>
-                <w:sz w:val="22"/>
-                <w:szCs w:val="22"/>
-              </w:rPr>
-            </w:pPr>
-            <w:r>
-              <w:rPr>
-                <w:sz w:val="22"/>
-                <w:szCs w:val="22"/>
-              </w:rPr>
-              <w:t>See table A for possible values</w:t>
             </w:r>
           </w:p>
         </w:tc>
@@ -6110,6 +6514,7 @@
                 <w:szCs w:val="22"/>
               </w:rPr>
             </w:pPr>
+            <w:proofErr w:type="spellStart"/>
             <w:r>
               <w:rPr>
                 <w:sz w:val="22"/>
@@ -6117,6 +6522,7 @@
               </w:rPr>
               <w:t>Emp_Email</w:t>
             </w:r>
+            <w:proofErr w:type="spellEnd"/>
           </w:p>
         </w:tc>
         <w:tc>
@@ -6217,6 +6623,7 @@
                 <w:szCs w:val="22"/>
               </w:rPr>
             </w:pPr>
+            <w:proofErr w:type="spellStart"/>
             <w:r>
               <w:rPr>
                 <w:sz w:val="22"/>
@@ -6224,6 +6631,7 @@
               </w:rPr>
               <w:t>Emp_Job_Code</w:t>
             </w:r>
+            <w:proofErr w:type="spellEnd"/>
           </w:p>
         </w:tc>
         <w:tc>
@@ -6275,21 +6683,6 @@
                 <w:szCs w:val="22"/>
               </w:rPr>
               <w:t>Employee’s job code</w:t>
-            </w:r>
-          </w:p>
-          <w:p>
-            <w:pPr>
-              <w:rPr>
-                <w:sz w:val="22"/>
-                <w:szCs w:val="22"/>
-              </w:rPr>
-            </w:pPr>
-            <w:r>
-              <w:rPr>
-                <w:sz w:val="22"/>
-                <w:szCs w:val="22"/>
-              </w:rPr>
-              <w:t>See table B for possible values</w:t>
             </w:r>
           </w:p>
         </w:tc>
@@ -6339,6 +6732,7 @@
                 <w:szCs w:val="22"/>
               </w:rPr>
             </w:pPr>
+            <w:proofErr w:type="spellStart"/>
             <w:r>
               <w:rPr>
                 <w:sz w:val="22"/>
@@ -6346,6 +6740,7 @@
               </w:rPr>
               <w:t>Emp_Job_Description</w:t>
             </w:r>
+            <w:proofErr w:type="spellEnd"/>
           </w:p>
         </w:tc>
         <w:tc>
@@ -6461,6 +6856,7 @@
                 <w:szCs w:val="22"/>
               </w:rPr>
             </w:pPr>
+            <w:proofErr w:type="spellStart"/>
             <w:r>
               <w:rPr>
                 <w:sz w:val="22"/>
@@ -6468,6 +6864,7 @@
               </w:rPr>
               <w:t>Emp_ID_Prefix</w:t>
             </w:r>
+            <w:proofErr w:type="spellEnd"/>
           </w:p>
         </w:tc>
         <w:tc>
@@ -6583,6 +6980,7 @@
                 <w:szCs w:val="22"/>
               </w:rPr>
             </w:pPr>
+            <w:proofErr w:type="spellStart"/>
             <w:r>
               <w:rPr>
                 <w:sz w:val="22"/>
@@ -6590,6 +6988,7 @@
               </w:rPr>
               <w:t>Hire_Date</w:t>
             </w:r>
+            <w:proofErr w:type="spellEnd"/>
           </w:p>
         </w:tc>
         <w:tc>
@@ -6721,7 +7120,23 @@
           <w:b w:val="0"/>
           <w:szCs w:val="24"/>
         </w:rPr>
-        <w:t xml:space="preserve">Employee Information With Program </w:t>
+        <w:t xml:space="preserve">Employee Information </w:t>
+      </w:r>
+      <w:proofErr w:type="gramStart"/>
+      <w:r>
+        <w:rPr>
+          <w:b w:val="0"/>
+          <w:szCs w:val="24"/>
+        </w:rPr>
+        <w:t>With</w:t>
+      </w:r>
+      <w:proofErr w:type="gramEnd"/>
+      <w:r>
+        <w:rPr>
+          <w:b w:val="0"/>
+          <w:szCs w:val="24"/>
+        </w:rPr>
+        <w:t xml:space="preserve"> Program </w:t>
       </w:r>
       <w:r>
         <w:rPr>
@@ -6733,7 +7148,21 @@
         <w:rPr>
           <w:b w:val="0"/>
         </w:rPr>
-        <w:t>elimited Aspect file from eWFM.</w:t>
+        <w:t xml:space="preserve">elimited Aspect file from </w:t>
+      </w:r>
+      <w:proofErr w:type="spellStart"/>
+      <w:r>
+        <w:rPr>
+          <w:b w:val="0"/>
+        </w:rPr>
+        <w:t>eWFM</w:t>
+      </w:r>
+      <w:proofErr w:type="spellEnd"/>
+      <w:r>
+        <w:rPr>
+          <w:b w:val="0"/>
+        </w:rPr>
+        <w:t>.</w:t>
       </w:r>
     </w:p>
     <w:p/>
@@ -7091,7 +7520,23 @@
                 <w:sz w:val="22"/>
                 <w:szCs w:val="22"/>
               </w:rPr>
-              <w:t>The person’s system generated employee record key within the Aspect eWFM database.</w:t>
+              <w:t xml:space="preserve">The person’s system generated employee record key within the Aspect </w:t>
+            </w:r>
+            <w:proofErr w:type="spellStart"/>
+            <w:r>
+              <w:rPr>
+                <w:sz w:val="22"/>
+                <w:szCs w:val="22"/>
+              </w:rPr>
+              <w:t>eWFM</w:t>
+            </w:r>
+            <w:proofErr w:type="spellEnd"/>
+            <w:r>
+              <w:rPr>
+                <w:sz w:val="22"/>
+                <w:szCs w:val="22"/>
+              </w:rPr>
+              <w:t xml:space="preserve"> database.</w:t>
             </w:r>
           </w:p>
           <w:p>
@@ -10411,7 +10856,7 @@
         </mc:Choice>
         <mc:Fallback>
           <w:pict>
-            <v:line w14:anchorId="2972D7FD" id="Line 39" o:spid="_x0000_s1026" style="position:absolute;z-index:251658240;visibility:visible;mso-wrap-style:square;mso-width-percent:0;mso-height-percent:0;mso-wrap-distance-left:9pt;mso-wrap-distance-top:0;mso-wrap-distance-right:9pt;mso-wrap-distance-bottom:0;mso-position-horizontal:absolute;mso-position-horizontal-relative:text;mso-position-vertical:absolute;mso-position-vertical-relative:text;mso-width-percent:0;mso-height-percent:0;mso-width-relative:page;mso-height-relative:page" from="0,1.8pt" to="475.2pt,1.8pt" o:gfxdata="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" o:allowincell="f"/>
+            <v:line w14:anchorId="6A428FDE" id="Line 39" o:spid="_x0000_s1026" style="position:absolute;z-index:251658240;visibility:visible;mso-wrap-style:square;mso-width-percent:0;mso-height-percent:0;mso-wrap-distance-left:9pt;mso-wrap-distance-top:0;mso-wrap-distance-right:9pt;mso-wrap-distance-bottom:0;mso-position-horizontal:absolute;mso-position-horizontal-relative:text;mso-position-vertical:absolute;mso-position-vertical-relative:text;mso-width-percent:0;mso-height-percent:0;mso-width-relative:page;mso-height-relative:page" from="0,1.8pt" to="475.2pt,1.8pt" o:gfxdata="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" o:allowincell="f"/>
           </w:pict>
         </mc:Fallback>
       </mc:AlternateContent>
@@ -10521,7 +10966,7 @@
         <w:noProof/>
         <w:sz w:val="18"/>
       </w:rPr>
-      <w:t>1</w:t>
+      <w:t>7</w:t>
     </w:r>
     <w:r>
       <w:rPr>
@@ -10617,7 +11062,7 @@
         </mc:Choice>
         <mc:Fallback>
           <w:pict>
-            <v:line w14:anchorId="5492B705" id="Line 32" o:spid="_x0000_s1026" style="position:absolute;z-index:251657216;visibility:visible;mso-wrap-style:square;mso-width-percent:0;mso-height-percent:0;mso-wrap-distance-left:9pt;mso-wrap-distance-top:0;mso-wrap-distance-right:9pt;mso-wrap-distance-bottom:0;mso-position-horizontal:absolute;mso-position-horizontal-relative:page;mso-position-vertical:absolute;mso-position-vertical-relative:page;mso-width-percent:0;mso-height-percent:0;mso-width-relative:page;mso-height-relative:page" from="1in,750.3pt" to="540pt,750.3pt" o:gfxdata="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" o:allowincell="f">
+            <v:line w14:anchorId="6016A479" id="Line 32" o:spid="_x0000_s1026" style="position:absolute;z-index:251657216;visibility:visible;mso-wrap-style:square;mso-width-percent:0;mso-height-percent:0;mso-wrap-distance-left:9pt;mso-wrap-distance-top:0;mso-wrap-distance-right:9pt;mso-wrap-distance-bottom:0;mso-position-horizontal:absolute;mso-position-horizontal-relative:page;mso-position-vertical:absolute;mso-position-vertical-relative:page;mso-width-percent:0;mso-height-percent:0;mso-width-relative:page;mso-height-relative:page" from="1in,750.3pt" to="540pt,750.3pt" o:gfxdata="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" o:allowincell="f">
               <w10:wrap anchorx="page" anchory="page"/>
             </v:line>
           </w:pict>
@@ -10773,7 +11218,7 @@
         </mc:Choice>
         <mc:Fallback>
           <w:pict>
-            <v:line w14:anchorId="1F80B24D" id="Line 38" o:spid="_x0000_s1026" style="position:absolute;z-index:251659264;visibility:visible;mso-wrap-style:square;mso-width-percent:0;mso-height-percent:0;mso-wrap-distance-left:9pt;mso-wrap-distance-top:0;mso-wrap-distance-right:9pt;mso-wrap-distance-bottom:0;mso-position-horizontal:absolute;mso-position-horizontal-relative:page;mso-position-vertical:absolute;mso-position-vertical-relative:page;mso-width-percent:0;mso-height-percent:0;mso-width-relative:page;mso-height-relative:page" from="1in,50.4pt" to="561.6pt,50.4pt" o:gfxdata="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" o:allowincell="f">
+            <v:line w14:anchorId="0B4BA629" id="Line 38" o:spid="_x0000_s1026" style="position:absolute;z-index:251659264;visibility:visible;mso-wrap-style:square;mso-width-percent:0;mso-height-percent:0;mso-wrap-distance-left:9pt;mso-wrap-distance-top:0;mso-wrap-distance-right:9pt;mso-wrap-distance-bottom:0;mso-position-horizontal:absolute;mso-position-horizontal-relative:page;mso-position-vertical:absolute;mso-position-vertical-relative:page;mso-width-percent:0;mso-height-percent:0;mso-width-relative:page;mso-height-relative:page" from="1in,50.4pt" to="561.6pt,50.4pt" o:gfxdata="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" o:allowincell="f">
               <w10:wrap anchorx="page" anchory="page"/>
             </v:line>
           </w:pict>
@@ -10886,7 +11331,7 @@
         </mc:Choice>
         <mc:Fallback>
           <w:pict>
-            <v:line w14:anchorId="0490D797" id="Line 30" o:spid="_x0000_s1026" style="position:absolute;z-index:251656192;visibility:visible;mso-wrap-style:square;mso-width-percent:0;mso-height-percent:0;mso-wrap-distance-left:9pt;mso-wrap-distance-top:0;mso-wrap-distance-right:9pt;mso-wrap-distance-bottom:0;mso-position-horizontal:absolute;mso-position-horizontal-relative:page;mso-position-vertical:absolute;mso-position-vertical-relative:page;mso-width-percent:0;mso-height-percent:0;mso-width-relative:page;mso-height-relative:page" from="1in,50.4pt" to="540pt,50.4pt" o:gfxdata="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" o:allowincell="f">
+            <v:line w14:anchorId="70A8DDC0" id="Line 30" o:spid="_x0000_s1026" style="position:absolute;z-index:251656192;visibility:visible;mso-wrap-style:square;mso-width-percent:0;mso-height-percent:0;mso-wrap-distance-left:9pt;mso-wrap-distance-top:0;mso-wrap-distance-right:9pt;mso-wrap-distance-bottom:0;mso-position-horizontal:absolute;mso-position-horizontal-relative:page;mso-position-vertical:absolute;mso-position-vertical-relative:page;mso-width-percent:0;mso-height-percent:0;mso-width-relative:page;mso-height-relative:page" from="1in,50.4pt" to="540pt,50.4pt" o:gfxdata="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" o:allowincell="f">
               <w10:wrap anchorx="page" anchory="page"/>
             </v:line>
           </w:pict>
@@ -13900,6 +14345,21 @@
 </file>
 
 <file path=customXml/item1.xml><?xml version="1.0" encoding="utf-8"?>
+<p:properties xmlns:p="http://schemas.microsoft.com/office/2006/metadata/properties" xmlns:xsi="http://www.w3.org/2001/XMLSchema-instance" xmlns:pc="http://schemas.microsoft.com/office/infopath/2007/PartnerControls">
+  <documentManagement/>
+</p:properties>
+</file>
+
+<file path=customXml/item2.xml><?xml version="1.0" encoding="utf-8"?>
+<?mso-contentType ?>
+<FormTemplates xmlns="http://schemas.microsoft.com/sharepoint/v3/contenttype/forms">
+  <Display>DocumentLibraryForm</Display>
+  <Edit>DocumentLibraryForm</Edit>
+  <New>DocumentLibraryForm</New>
+</FormTemplates>
+</file>
+
+<file path=customXml/item3.xml><?xml version="1.0" encoding="utf-8"?>
 <ct:contentTypeSchema xmlns:ct="http://schemas.microsoft.com/office/2006/metadata/contentType" xmlns:ma="http://schemas.microsoft.com/office/2006/metadata/properties/metaAttributes" ct:_="" ma:_="" ma:contentTypeName="Document" ma:contentTypeID="0x010100DFEC865D7254EB4A8B6C8590FD20E39F" ma:contentTypeVersion="0" ma:contentTypeDescription="Create a new document." ma:contentTypeScope="" ma:versionID="dc620579c55658ff994e4edfb59cdcf1">
   <xsd:schema xmlns:xsd="http://www.w3.org/2001/XMLSchema" xmlns:xs="http://www.w3.org/2001/XMLSchema" xmlns:p="http://schemas.microsoft.com/office/2006/metadata/properties" targetNamespace="http://schemas.microsoft.com/office/2006/metadata/properties" ma:root="true" ma:fieldsID="c64490b4aec6201516c3a874156f37b2">
     <xsd:element name="properties">
@@ -14013,26 +14473,28 @@
 </ct:contentTypeSchema>
 </file>
 
-<file path=customXml/item2.xml><?xml version="1.0" encoding="utf-8"?>
-<?mso-contentType ?>
-<FormTemplates xmlns="http://schemas.microsoft.com/sharepoint/v3/contenttype/forms">
-  <Display>DocumentLibraryForm</Display>
-  <Edit>DocumentLibraryForm</Edit>
-  <New>DocumentLibraryForm</New>
-</FormTemplates>
-</file>
-
-<file path=customXml/item3.xml><?xml version="1.0" encoding="utf-8"?>
-<p:properties xmlns:p="http://schemas.microsoft.com/office/2006/metadata/properties" xmlns:xsi="http://www.w3.org/2001/XMLSchema-instance" xmlns:pc="http://schemas.microsoft.com/office/infopath/2007/PartnerControls">
-  <documentManagement/>
-</p:properties>
-</file>
-
 <file path=customXml/item4.xml><?xml version="1.0" encoding="utf-8"?>
 <b:Sources xmlns:b="http://schemas.openxmlformats.org/officeDocument/2006/bibliography" xmlns="http://schemas.openxmlformats.org/officeDocument/2006/bibliography" SelectedStyle="\APA.XSL" StyleName="APA"/>
 </file>
 
 <file path=customXml/itemProps1.xml><?xml version="1.0" encoding="utf-8"?>
+<ds:datastoreItem xmlns:ds="http://schemas.openxmlformats.org/officeDocument/2006/customXml" ds:itemID="{FAB5EBB6-5E22-4A93-8A88-BE0203FA85CB}">
+  <ds:schemaRefs>
+    <ds:schemaRef ds:uri="http://schemas.microsoft.com/office/2006/metadata/properties"/>
+    <ds:schemaRef ds:uri="http://schemas.microsoft.com/office/infopath/2007/PartnerControls"/>
+  </ds:schemaRefs>
+</ds:datastoreItem>
+</file>
+
+<file path=customXml/itemProps2.xml><?xml version="1.0" encoding="utf-8"?>
+<ds:datastoreItem xmlns:ds="http://schemas.openxmlformats.org/officeDocument/2006/customXml" ds:itemID="{A885B2DB-42DA-4318-9EB7-6D24C272F932}">
+  <ds:schemaRefs>
+    <ds:schemaRef ds:uri="http://schemas.microsoft.com/sharepoint/v3/contenttype/forms"/>
+  </ds:schemaRefs>
+</ds:datastoreItem>
+</file>
+
+<file path=customXml/itemProps3.xml><?xml version="1.0" encoding="utf-8"?>
 <ds:datastoreItem xmlns:ds="http://schemas.openxmlformats.org/officeDocument/2006/customXml" ds:itemID="{3EC30AF7-F6FD-4FB6-B723-1340D7FE908C}">
   <ds:schemaRefs>
     <ds:schemaRef ds:uri="http://schemas.microsoft.com/office/2006/metadata/contentType"/>
@@ -14048,25 +14510,8 @@
 </ds:datastoreItem>
 </file>
 
-<file path=customXml/itemProps2.xml><?xml version="1.0" encoding="utf-8"?>
-<ds:datastoreItem xmlns:ds="http://schemas.openxmlformats.org/officeDocument/2006/customXml" ds:itemID="{A885B2DB-42DA-4318-9EB7-6D24C272F932}">
-  <ds:schemaRefs>
-    <ds:schemaRef ds:uri="http://schemas.microsoft.com/sharepoint/v3/contenttype/forms"/>
-  </ds:schemaRefs>
-</ds:datastoreItem>
-</file>
-
-<file path=customXml/itemProps3.xml><?xml version="1.0" encoding="utf-8"?>
-<ds:datastoreItem xmlns:ds="http://schemas.openxmlformats.org/officeDocument/2006/customXml" ds:itemID="{FAB5EBB6-5E22-4A93-8A88-BE0203FA85CB}">
-  <ds:schemaRefs>
-    <ds:schemaRef ds:uri="http://schemas.microsoft.com/office/2006/metadata/properties"/>
-    <ds:schemaRef ds:uri="http://schemas.microsoft.com/office/infopath/2007/PartnerControls"/>
-  </ds:schemaRefs>
-</ds:datastoreItem>
-</file>
-
 <file path=customXml/itemProps4.xml><?xml version="1.0" encoding="utf-8"?>
-<ds:datastoreItem xmlns:ds="http://schemas.openxmlformats.org/officeDocument/2006/customXml" ds:itemID="{E1F0C56A-D499-4F71-8325-FDEA1F48D087}">
+<ds:datastoreItem xmlns:ds="http://schemas.openxmlformats.org/officeDocument/2006/customXml" ds:itemID="{1D0B34F3-A5A5-4F02-AA29-A0C238B412E6}">
   <ds:schemaRefs>
     <ds:schemaRef ds:uri="http://schemas.openxmlformats.org/officeDocument/2006/bibliography"/>
   </ds:schemaRefs>

</xml_diff>